<commit_message>
updated effort spent and gantt
</commit_message>
<xml_diff>
--- a/ImplementationExtra/Effort Spent.docx
+++ b/ImplementationExtra/Effort Spent.docx
@@ -315,8 +315,6 @@
               </w:rPr>
               <w:t xml:space="preserve"> &amp; Delete Tag</w:t>
             </w:r>
-            <w:bookmarkStart w:id="0" w:name="_GoBack"/>
-            <w:bookmarkEnd w:id="0"/>
           </w:p>
         </w:tc>
         <w:tc>
@@ -376,6 +374,15 @@
                 <w:lang w:val="en-GB"/>
               </w:rPr>
             </w:pPr>
+            <w:r>
+              <w:rPr>
+                <w:rFonts w:ascii="Cambria" w:hAnsi="Cambria" w:cs="Cambria"/>
+                <w:sz w:val="26"/>
+                <w:szCs w:val="26"/>
+                <w:lang w:val="en-GB"/>
+              </w:rPr>
+              <w:t>19-nov-19 Delete Tag &amp; Add Tag</w:t>
+            </w:r>
           </w:p>
         </w:tc>
         <w:tc>
@@ -400,6 +407,17 @@
                 <w:lang w:val="en-GB"/>
               </w:rPr>
             </w:pPr>
+            <w:r>
+              <w:rPr>
+                <w:rFonts w:ascii="Cambria" w:hAnsi="Cambria" w:cs="Cambria"/>
+                <w:sz w:val="26"/>
+                <w:szCs w:val="26"/>
+                <w:lang w:val="en-GB"/>
+              </w:rPr>
+              <w:t>1,5</w:t>
+            </w:r>
+            <w:bookmarkStart w:id="0" w:name="_GoBack"/>
+            <w:bookmarkEnd w:id="0"/>
           </w:p>
         </w:tc>
       </w:tr>

</xml_diff>

<commit_message>
updated gantt and effort spent
</commit_message>
<xml_diff>
--- a/ImplementationExtra/Effort Spent.docx
+++ b/ImplementationExtra/Effort Spent.docx
@@ -416,8 +416,6 @@
               </w:rPr>
               <w:t>1,5</w:t>
             </w:r>
-            <w:bookmarkStart w:id="0" w:name="_GoBack"/>
-            <w:bookmarkEnd w:id="0"/>
           </w:p>
         </w:tc>
       </w:tr>
@@ -444,6 +442,26 @@
                 <w:lang w:val="en-GB"/>
               </w:rPr>
             </w:pPr>
+            <w:r>
+              <w:rPr>
+                <w:rFonts w:ascii="Cambria" w:hAnsi="Cambria" w:cs="Cambria"/>
+                <w:sz w:val="26"/>
+                <w:szCs w:val="26"/>
+                <w:lang w:val="en-GB"/>
+              </w:rPr>
+              <w:t xml:space="preserve">19-nov-19 </w:t>
+            </w:r>
+            <w:proofErr w:type="spellStart"/>
+            <w:r>
+              <w:rPr>
+                <w:rFonts w:ascii="Cambria" w:hAnsi="Cambria" w:cs="Cambria"/>
+                <w:sz w:val="26"/>
+                <w:szCs w:val="26"/>
+                <w:lang w:val="en-GB"/>
+              </w:rPr>
+              <w:t>AddActivity</w:t>
+            </w:r>
+            <w:proofErr w:type="spellEnd"/>
           </w:p>
         </w:tc>
         <w:tc>
@@ -468,6 +486,17 @@
                 <w:lang w:val="en-GB"/>
               </w:rPr>
             </w:pPr>
+            <w:r>
+              <w:rPr>
+                <w:rFonts w:ascii="Cambria" w:hAnsi="Cambria" w:cs="Cambria"/>
+                <w:sz w:val="26"/>
+                <w:szCs w:val="26"/>
+                <w:lang w:val="en-GB"/>
+              </w:rPr>
+              <w:t>3,5</w:t>
+            </w:r>
+            <w:bookmarkStart w:id="0" w:name="_GoBack"/>
+            <w:bookmarkEnd w:id="0"/>
           </w:p>
         </w:tc>
       </w:tr>

</xml_diff>

<commit_message>
Update GANTT & Effort Spent
</commit_message>
<xml_diff>
--- a/ImplementationExtra/Effort Spent.docx
+++ b/ImplementationExtra/Effort Spent.docx
@@ -1,6 +1,6 @@
 
 <file path=word/document.xml><?xml version="1.0" encoding="utf-8"?>
-<w:document xmlns:wpc="http://schemas.microsoft.com/office/word/2010/wordprocessingCanvas" xmlns:mc="http://schemas.openxmlformats.org/markup-compatibility/2006" xmlns:o="urn:schemas-microsoft-com:office:office" xmlns:r="http://schemas.openxmlformats.org/officeDocument/2006/relationships" xmlns:m="http://schemas.openxmlformats.org/officeDocument/2006/math" xmlns:v="urn:schemas-microsoft-com:vml" xmlns:wp14="http://schemas.microsoft.com/office/word/2010/wordprocessingDrawing" xmlns:wp="http://schemas.openxmlformats.org/drawingml/2006/wordprocessingDrawing" xmlns:w10="urn:schemas-microsoft-com:office:word" xmlns:w="http://schemas.openxmlformats.org/wordprocessingml/2006/main" xmlns:w14="http://schemas.microsoft.com/office/word/2010/wordml" xmlns:wpg="http://schemas.microsoft.com/office/word/2010/wordprocessingGroup" xmlns:wpi="http://schemas.microsoft.com/office/word/2010/wordprocessingInk" xmlns:wne="http://schemas.microsoft.com/office/word/2006/wordml" xmlns:wps="http://schemas.microsoft.com/office/word/2010/wordprocessingShape" mc:Ignorable="w14 wp14">
+<w:document xmlns:wpc="http://schemas.microsoft.com/office/word/2010/wordprocessingCanvas" xmlns:cx="http://schemas.microsoft.com/office/drawing/2014/chartex" xmlns:cx1="http://schemas.microsoft.com/office/drawing/2015/9/8/chartex" xmlns:cx2="http://schemas.microsoft.com/office/drawing/2015/10/21/chartex" xmlns:cx3="http://schemas.microsoft.com/office/drawing/2016/5/9/chartex" xmlns:cx4="http://schemas.microsoft.com/office/drawing/2016/5/10/chartex" xmlns:cx5="http://schemas.microsoft.com/office/drawing/2016/5/11/chartex" xmlns:cx6="http://schemas.microsoft.com/office/drawing/2016/5/12/chartex" xmlns:cx7="http://schemas.microsoft.com/office/drawing/2016/5/13/chartex" xmlns:cx8="http://schemas.microsoft.com/office/drawing/2016/5/14/chartex" xmlns:mc="http://schemas.openxmlformats.org/markup-compatibility/2006" xmlns:aink="http://schemas.microsoft.com/office/drawing/2016/ink" xmlns:am3d="http://schemas.microsoft.com/office/drawing/2017/model3d" xmlns:o="urn:schemas-microsoft-com:office:office" xmlns:r="http://schemas.openxmlformats.org/officeDocument/2006/relationships" xmlns:m="http://schemas.openxmlformats.org/officeDocument/2006/math" xmlns:v="urn:schemas-microsoft-com:vml" xmlns:wp14="http://schemas.microsoft.com/office/word/2010/wordprocessingDrawing" xmlns:wp="http://schemas.openxmlformats.org/drawingml/2006/wordprocessingDrawing" xmlns:w10="urn:schemas-microsoft-com:office:word" xmlns:w="http://schemas.openxmlformats.org/wordprocessingml/2006/main" xmlns:w14="http://schemas.microsoft.com/office/word/2010/wordml" xmlns:w15="http://schemas.microsoft.com/office/word/2012/wordml" xmlns:w16se="http://schemas.microsoft.com/office/word/2015/wordml/symex" xmlns:wpg="http://schemas.microsoft.com/office/word/2010/wordprocessingGroup" xmlns:wpi="http://schemas.microsoft.com/office/word/2010/wordprocessingInk" xmlns:wne="http://schemas.microsoft.com/office/word/2006/wordml" xmlns:wps="http://schemas.microsoft.com/office/word/2010/wordprocessingShape" mc:Ignorable="w14 w15 w16se wp14">
   <w:body>
     <w:p>
       <w:pPr>
@@ -15,7 +15,6 @@
           <w:szCs w:val="26"/>
         </w:rPr>
       </w:pPr>
-      <w:proofErr w:type="spellStart"/>
       <w:r>
         <w:rPr>
           <w:rFonts w:ascii="Cambria" w:hAnsi="Cambria" w:cs="Cambria"/>
@@ -24,18 +23,7 @@
           <w:szCs w:val="26"/>
           <w:lang w:val="en-GB"/>
         </w:rPr>
-        <w:t>Matteo</w:t>
-      </w:r>
-      <w:proofErr w:type="spellEnd"/>
-      <w:r>
-        <w:rPr>
-          <w:rFonts w:ascii="Cambria" w:hAnsi="Cambria" w:cs="Cambria"/>
-          <w:b/>
-          <w:sz w:val="26"/>
-          <w:szCs w:val="26"/>
-          <w:lang w:val="en-GB"/>
-        </w:rPr>
-        <w:t xml:space="preserve"> </w:t>
+        <w:t xml:space="preserve">Matteo </w:t>
       </w:r>
       <w:proofErr w:type="spellStart"/>
       <w:r>
@@ -48,7 +36,6 @@
         </w:rPr>
         <w:t>Biasiel</w:t>
       </w:r>
-      <w:proofErr w:type="spellEnd"/>
       <w:r>
         <w:rPr>
           <w:rFonts w:ascii="Cambria" w:hAnsi="Cambria" w:cs="Cambria"/>
@@ -58,6 +45,7 @@
         </w:rPr>
         <w:t>li</w:t>
       </w:r>
+      <w:proofErr w:type="spellEnd"/>
       <w:r>
         <w:rPr>
           <w:rFonts w:ascii="Cambria" w:hAnsi="Cambria" w:cs="Cambria"/>
@@ -381,7 +369,26 @@
                 <w:szCs w:val="26"/>
                 <w:lang w:val="en-GB"/>
               </w:rPr>
-              <w:t>19-nov-19 Delete Tag &amp; Add Tag</w:t>
+              <w:t>19-nov-</w:t>
+            </w:r>
+            <w:r>
+              <w:rPr>
+                <w:rFonts w:ascii="Cambria" w:hAnsi="Cambria" w:cs="Cambria"/>
+                <w:color w:val="FF0000"/>
+                <w:sz w:val="26"/>
+                <w:szCs w:val="26"/>
+                <w:lang w:val="en-GB"/>
+              </w:rPr>
+              <w:t>19</w:t>
+            </w:r>
+            <w:r>
+              <w:rPr>
+                <w:rFonts w:ascii="Cambria" w:hAnsi="Cambria" w:cs="Cambria"/>
+                <w:sz w:val="26"/>
+                <w:szCs w:val="26"/>
+                <w:lang w:val="en-GB"/>
+              </w:rPr>
+              <w:t xml:space="preserve"> Delete Tag &amp; Add Tag</w:t>
             </w:r>
           </w:p>
         </w:tc>
@@ -449,7 +456,26 @@
                 <w:szCs w:val="26"/>
                 <w:lang w:val="en-GB"/>
               </w:rPr>
-              <w:t xml:space="preserve">19-nov-19 </w:t>
+              <w:t>19-nov-</w:t>
+            </w:r>
+            <w:r>
+              <w:rPr>
+                <w:rFonts w:ascii="Cambria" w:hAnsi="Cambria" w:cs="Cambria"/>
+                <w:color w:val="FF0000"/>
+                <w:sz w:val="26"/>
+                <w:szCs w:val="26"/>
+                <w:lang w:val="en-GB"/>
+              </w:rPr>
+              <w:t>19</w:t>
+            </w:r>
+            <w:r>
+              <w:rPr>
+                <w:rFonts w:ascii="Cambria" w:hAnsi="Cambria" w:cs="Cambria"/>
+                <w:sz w:val="26"/>
+                <w:szCs w:val="26"/>
+                <w:lang w:val="en-GB"/>
+              </w:rPr>
+              <w:t xml:space="preserve"> </w:t>
             </w:r>
             <w:proofErr w:type="spellStart"/>
             <w:r>
@@ -495,8 +521,6 @@
               </w:rPr>
               <w:t>3,5</w:t>
             </w:r>
-            <w:bookmarkStart w:id="0" w:name="_GoBack"/>
-            <w:bookmarkEnd w:id="0"/>
           </w:p>
         </w:tc>
       </w:tr>
@@ -520,9 +544,16 @@
                 <w:rFonts w:ascii="Cambria" w:hAnsi="Cambria" w:cs="Cambria"/>
                 <w:sz w:val="26"/>
                 <w:szCs w:val="26"/>
-                <w:lang w:val="en-GB"/>
-              </w:rPr>
-            </w:pPr>
+              </w:rPr>
+            </w:pPr>
+            <w:r>
+              <w:rPr>
+                <w:rFonts w:ascii="Cambria" w:hAnsi="Cambria" w:cs="Cambria"/>
+                <w:sz w:val="26"/>
+                <w:szCs w:val="26"/>
+              </w:rPr>
+              <w:t>Sei così avanti che sei già nel 2019</w:t>
+            </w:r>
           </w:p>
         </w:tc>
         <w:tc>
@@ -544,7 +575,6 @@
                 <w:rFonts w:ascii="Cambria" w:hAnsi="Cambria" w:cs="Cambria"/>
                 <w:sz w:val="26"/>
                 <w:szCs w:val="26"/>
-                <w:lang w:val="en-GB"/>
               </w:rPr>
             </w:pPr>
           </w:p>
@@ -570,7 +600,6 @@
                 <w:rFonts w:ascii="Cambria" w:hAnsi="Cambria" w:cs="Cambria"/>
                 <w:sz w:val="26"/>
                 <w:szCs w:val="26"/>
-                <w:lang w:val="en-GB"/>
               </w:rPr>
             </w:pPr>
           </w:p>
@@ -594,7 +623,6 @@
                 <w:rFonts w:ascii="Cambria" w:hAnsi="Cambria" w:cs="Cambria"/>
                 <w:sz w:val="26"/>
                 <w:szCs w:val="26"/>
-                <w:lang w:val="en-GB"/>
               </w:rPr>
             </w:pPr>
           </w:p>
@@ -681,7 +709,6 @@
           <w:lang w:val="en-GB"/>
         </w:rPr>
       </w:pPr>
-      <w:proofErr w:type="spellStart"/>
       <w:r>
         <w:rPr>
           <w:rFonts w:ascii="Cambria" w:hAnsi="Cambria" w:cs="Cambria"/>
@@ -690,18 +717,7 @@
           <w:szCs w:val="26"/>
           <w:lang w:val="en-GB"/>
         </w:rPr>
-        <w:t>Mattia</w:t>
-      </w:r>
-      <w:proofErr w:type="spellEnd"/>
-      <w:r>
-        <w:rPr>
-          <w:rFonts w:ascii="Cambria" w:hAnsi="Cambria" w:cs="Cambria"/>
-          <w:b/>
-          <w:sz w:val="26"/>
-          <w:szCs w:val="26"/>
-          <w:lang w:val="en-GB"/>
-        </w:rPr>
-        <w:t xml:space="preserve"> Di </w:t>
+        <w:t xml:space="preserve">Mattia Di </w:t>
       </w:r>
       <w:proofErr w:type="spellStart"/>
       <w:r>
@@ -1293,6 +1309,15 @@
                 <w:lang w:val="en-GB"/>
               </w:rPr>
             </w:pPr>
+            <w:r>
+              <w:rPr>
+                <w:rFonts w:asciiTheme="majorHAnsi" w:hAnsiTheme="majorHAnsi"/>
+                <w:sz w:val="26"/>
+                <w:szCs w:val="26"/>
+                <w:lang w:val="en-GB"/>
+              </w:rPr>
+              <w:t>21-nov-17 Get Preferences</w:t>
+            </w:r>
           </w:p>
         </w:tc>
         <w:tc>
@@ -1314,6 +1339,15 @@
                 <w:lang w:val="en-GB"/>
               </w:rPr>
             </w:pPr>
+            <w:r>
+              <w:rPr>
+                <w:rFonts w:asciiTheme="majorHAnsi" w:hAnsiTheme="majorHAnsi"/>
+                <w:sz w:val="26"/>
+                <w:szCs w:val="26"/>
+                <w:lang w:val="en-GB"/>
+              </w:rPr>
+              <w:t>1</w:t>
+            </w:r>
           </w:p>
         </w:tc>
       </w:tr>
@@ -1536,6 +1570,8 @@
             </w:pPr>
           </w:p>
         </w:tc>
+        <w:bookmarkStart w:id="0" w:name="_GoBack"/>
+        <w:bookmarkEnd w:id="0"/>
       </w:tr>
       <w:tr>
         <w:tc>
@@ -1590,6 +1626,15 @@
                 <w:lang w:val="en-GB"/>
               </w:rPr>
             </w:pPr>
+            <w:r>
+              <w:rPr>
+                <w:rFonts w:asciiTheme="majorHAnsi" w:hAnsiTheme="majorHAnsi"/>
+                <w:sz w:val="26"/>
+                <w:szCs w:val="26"/>
+                <w:lang w:val="en-GB"/>
+              </w:rPr>
+              <w:t>5</w:t>
+            </w:r>
           </w:p>
         </w:tc>
       </w:tr>
@@ -1606,7 +1651,7 @@
 </file>
 
 <file path=word/styles.xml><?xml version="1.0" encoding="utf-8"?>
-<w:styles xmlns:mc="http://schemas.openxmlformats.org/markup-compatibility/2006" xmlns:r="http://schemas.openxmlformats.org/officeDocument/2006/relationships" xmlns:w="http://schemas.openxmlformats.org/wordprocessingml/2006/main" xmlns:w14="http://schemas.microsoft.com/office/word/2010/wordml" mc:Ignorable="w14">
+<w:styles xmlns:mc="http://schemas.openxmlformats.org/markup-compatibility/2006" xmlns:r="http://schemas.openxmlformats.org/officeDocument/2006/relationships" xmlns:w="http://schemas.openxmlformats.org/wordprocessingml/2006/main" xmlns:w14="http://schemas.microsoft.com/office/word/2010/wordml" xmlns:w15="http://schemas.microsoft.com/office/word/2012/wordml" xmlns:w16se="http://schemas.microsoft.com/office/word/2015/wordml/symex" mc:Ignorable="w14 w15 w16se">
   <w:docDefaults>
     <w:rPrDefault>
       <w:rPr>
@@ -1622,144 +1667,382 @@
       </w:pPr>
     </w:pPrDefault>
   </w:docDefaults>
-  <w:latentStyles w:defLockedState="0" w:defUIPriority="99" w:defSemiHidden="1" w:defUnhideWhenUsed="1" w:defQFormat="0" w:count="267">
-    <w:lsdException w:name="Normal" w:semiHidden="0" w:uiPriority="0" w:unhideWhenUsed="0" w:qFormat="1"/>
-    <w:lsdException w:name="heading 1" w:semiHidden="0" w:uiPriority="9" w:unhideWhenUsed="0" w:qFormat="1"/>
-    <w:lsdException w:name="heading 2" w:uiPriority="9" w:qFormat="1"/>
-    <w:lsdException w:name="heading 3" w:uiPriority="9" w:qFormat="1"/>
-    <w:lsdException w:name="heading 4" w:uiPriority="9" w:qFormat="1"/>
-    <w:lsdException w:name="heading 5" w:uiPriority="9" w:qFormat="1"/>
-    <w:lsdException w:name="heading 6" w:uiPriority="9" w:qFormat="1"/>
-    <w:lsdException w:name="heading 7" w:uiPriority="9" w:qFormat="1"/>
-    <w:lsdException w:name="heading 8" w:uiPriority="9" w:qFormat="1"/>
-    <w:lsdException w:name="heading 9" w:uiPriority="9" w:qFormat="1"/>
-    <w:lsdException w:name="toc 1" w:uiPriority="39"/>
-    <w:lsdException w:name="toc 2" w:uiPriority="39"/>
-    <w:lsdException w:name="toc 3" w:uiPriority="39"/>
-    <w:lsdException w:name="toc 4" w:uiPriority="39"/>
-    <w:lsdException w:name="toc 5" w:uiPriority="39"/>
-    <w:lsdException w:name="toc 6" w:uiPriority="39"/>
-    <w:lsdException w:name="toc 7" w:uiPriority="39"/>
-    <w:lsdException w:name="toc 8" w:uiPriority="39"/>
-    <w:lsdException w:name="toc 9" w:uiPriority="39"/>
-    <w:lsdException w:name="caption" w:uiPriority="35" w:qFormat="1"/>
-    <w:lsdException w:name="Title" w:semiHidden="0" w:uiPriority="10" w:unhideWhenUsed="0" w:qFormat="1"/>
-    <w:lsdException w:name="Default Paragraph Font" w:uiPriority="1"/>
-    <w:lsdException w:name="Subtitle" w:semiHidden="0" w:uiPriority="11" w:unhideWhenUsed="0" w:qFormat="1"/>
-    <w:lsdException w:name="Strong" w:semiHidden="0" w:uiPriority="22" w:unhideWhenUsed="0" w:qFormat="1"/>
-    <w:lsdException w:name="Emphasis" w:semiHidden="0" w:uiPriority="20" w:unhideWhenUsed="0" w:qFormat="1"/>
-    <w:lsdException w:name="Table Grid" w:semiHidden="0" w:uiPriority="39" w:unhideWhenUsed="0"/>
-    <w:lsdException w:name="Placeholder Text" w:unhideWhenUsed="0"/>
-    <w:lsdException w:name="No Spacing" w:semiHidden="0" w:uiPriority="1" w:unhideWhenUsed="0" w:qFormat="1"/>
-    <w:lsdException w:name="Light Shading" w:semiHidden="0" w:uiPriority="60" w:unhideWhenUsed="0"/>
-    <w:lsdException w:name="Light List" w:semiHidden="0" w:uiPriority="61" w:unhideWhenUsed="0"/>
-    <w:lsdException w:name="Light Grid" w:semiHidden="0" w:uiPriority="62" w:unhideWhenUsed="0"/>
-    <w:lsdException w:name="Medium Shading 1" w:semiHidden="0" w:uiPriority="63" w:unhideWhenUsed="0"/>
-    <w:lsdException w:name="Medium Shading 2" w:semiHidden="0" w:uiPriority="64" w:unhideWhenUsed="0"/>
-    <w:lsdException w:name="Medium List 1" w:semiHidden="0" w:uiPriority="65" w:unhideWhenUsed="0"/>
-    <w:lsdException w:name="Medium List 2" w:semiHidden="0" w:uiPriority="66" w:unhideWhenUsed="0"/>
-    <w:lsdException w:name="Medium Grid 1" w:semiHidden="0" w:uiPriority="67" w:unhideWhenUsed="0"/>
-    <w:lsdException w:name="Medium Grid 2" w:semiHidden="0" w:uiPriority="68" w:unhideWhenUsed="0"/>
-    <w:lsdException w:name="Medium Grid 3" w:semiHidden="0" w:uiPriority="69" w:unhideWhenUsed="0"/>
-    <w:lsdException w:name="Dark List" w:semiHidden="0" w:uiPriority="70" w:unhideWhenUsed="0"/>
-    <w:lsdException w:name="Colorful Shading" w:semiHidden="0" w:uiPriority="71" w:unhideWhenUsed="0"/>
-    <w:lsdException w:name="Colorful List" w:semiHidden="0" w:uiPriority="72" w:unhideWhenUsed="0"/>
-    <w:lsdException w:name="Colorful Grid" w:semiHidden="0" w:uiPriority="73" w:unhideWhenUsed="0"/>
-    <w:lsdException w:name="Light Shading Accent 1" w:semiHidden="0" w:uiPriority="60" w:unhideWhenUsed="0"/>
-    <w:lsdException w:name="Light List Accent 1" w:semiHidden="0" w:uiPriority="61" w:unhideWhenUsed="0"/>
-    <w:lsdException w:name="Light Grid Accent 1" w:semiHidden="0" w:uiPriority="62" w:unhideWhenUsed="0"/>
-    <w:lsdException w:name="Medium Shading 1 Accent 1" w:semiHidden="0" w:uiPriority="63" w:unhideWhenUsed="0"/>
-    <w:lsdException w:name="Medium Shading 2 Accent 1" w:semiHidden="0" w:uiPriority="64" w:unhideWhenUsed="0"/>
-    <w:lsdException w:name="Medium List 1 Accent 1" w:semiHidden="0" w:uiPriority="65" w:unhideWhenUsed="0"/>
-    <w:lsdException w:name="Revision" w:unhideWhenUsed="0"/>
-    <w:lsdException w:name="List Paragraph" w:semiHidden="0" w:uiPriority="34" w:unhideWhenUsed="0" w:qFormat="1"/>
-    <w:lsdException w:name="Quote" w:semiHidden="0" w:uiPriority="29" w:unhideWhenUsed="0" w:qFormat="1"/>
-    <w:lsdException w:name="Intense Quote" w:semiHidden="0" w:uiPriority="30" w:unhideWhenUsed="0" w:qFormat="1"/>
-    <w:lsdException w:name="Medium List 2 Accent 1" w:semiHidden="0" w:uiPriority="66" w:unhideWhenUsed="0"/>
-    <w:lsdException w:name="Medium Grid 1 Accent 1" w:semiHidden="0" w:uiPriority="67" w:unhideWhenUsed="0"/>
-    <w:lsdException w:name="Medium Grid 2 Accent 1" w:semiHidden="0" w:uiPriority="68" w:unhideWhenUsed="0"/>
-    <w:lsdException w:name="Medium Grid 3 Accent 1" w:semiHidden="0" w:uiPriority="69" w:unhideWhenUsed="0"/>
-    <w:lsdException w:name="Dark List Accent 1" w:semiHidden="0" w:uiPriority="70" w:unhideWhenUsed="0"/>
-    <w:lsdException w:name="Colorful Shading Accent 1" w:semiHidden="0" w:uiPriority="71" w:unhideWhenUsed="0"/>
-    <w:lsdException w:name="Colorful List Accent 1" w:semiHidden="0" w:uiPriority="72" w:unhideWhenUsed="0"/>
-    <w:lsdException w:name="Colorful Grid Accent 1" w:semiHidden="0" w:uiPriority="73" w:unhideWhenUsed="0"/>
-    <w:lsdException w:name="Light Shading Accent 2" w:semiHidden="0" w:uiPriority="60" w:unhideWhenUsed="0"/>
-    <w:lsdException w:name="Light List Accent 2" w:semiHidden="0" w:uiPriority="61" w:unhideWhenUsed="0"/>
-    <w:lsdException w:name="Light Grid Accent 2" w:semiHidden="0" w:uiPriority="62" w:unhideWhenUsed="0"/>
-    <w:lsdException w:name="Medium Shading 1 Accent 2" w:semiHidden="0" w:uiPriority="63" w:unhideWhenUsed="0"/>
-    <w:lsdException w:name="Medium Shading 2 Accent 2" w:semiHidden="0" w:uiPriority="64" w:unhideWhenUsed="0"/>
-    <w:lsdException w:name="Medium List 1 Accent 2" w:semiHidden="0" w:uiPriority="65" w:unhideWhenUsed="0"/>
-    <w:lsdException w:name="Medium List 2 Accent 2" w:semiHidden="0" w:uiPriority="66" w:unhideWhenUsed="0"/>
-    <w:lsdException w:name="Medium Grid 1 Accent 2" w:semiHidden="0" w:uiPriority="67" w:unhideWhenUsed="0"/>
-    <w:lsdException w:name="Medium Grid 2 Accent 2" w:semiHidden="0" w:uiPriority="68" w:unhideWhenUsed="0"/>
-    <w:lsdException w:name="Medium Grid 3 Accent 2" w:semiHidden="0" w:uiPriority="69" w:unhideWhenUsed="0"/>
-    <w:lsdException w:name="Dark List Accent 2" w:semiHidden="0" w:uiPriority="70" w:unhideWhenUsed="0"/>
-    <w:lsdException w:name="Colorful Shading Accent 2" w:semiHidden="0" w:uiPriority="71" w:unhideWhenUsed="0"/>
-    <w:lsdException w:name="Colorful List Accent 2" w:semiHidden="0" w:uiPriority="72" w:unhideWhenUsed="0"/>
-    <w:lsdException w:name="Colorful Grid Accent 2" w:semiHidden="0" w:uiPriority="73" w:unhideWhenUsed="0"/>
-    <w:lsdException w:name="Light Shading Accent 3" w:semiHidden="0" w:uiPriority="60" w:unhideWhenUsed="0"/>
-    <w:lsdException w:name="Light List Accent 3" w:semiHidden="0" w:uiPriority="61" w:unhideWhenUsed="0"/>
-    <w:lsdException w:name="Light Grid Accent 3" w:semiHidden="0" w:uiPriority="62" w:unhideWhenUsed="0"/>
-    <w:lsdException w:name="Medium Shading 1 Accent 3" w:semiHidden="0" w:uiPriority="63" w:unhideWhenUsed="0"/>
-    <w:lsdException w:name="Medium Shading 2 Accent 3" w:semiHidden="0" w:uiPriority="64" w:unhideWhenUsed="0"/>
-    <w:lsdException w:name="Medium List 1 Accent 3" w:semiHidden="0" w:uiPriority="65" w:unhideWhenUsed="0"/>
-    <w:lsdException w:name="Medium List 2 Accent 3" w:semiHidden="0" w:uiPriority="66" w:unhideWhenUsed="0"/>
-    <w:lsdException w:name="Medium Grid 1 Accent 3" w:semiHidden="0" w:uiPriority="67" w:unhideWhenUsed="0"/>
-    <w:lsdException w:name="Medium Grid 2 Accent 3" w:semiHidden="0" w:uiPriority="68" w:unhideWhenUsed="0"/>
-    <w:lsdException w:name="Medium Grid 3 Accent 3" w:semiHidden="0" w:uiPriority="69" w:unhideWhenUsed="0"/>
-    <w:lsdException w:name="Dark List Accent 3" w:semiHidden="0" w:uiPriority="70" w:unhideWhenUsed="0"/>
-    <w:lsdException w:name="Colorful Shading Accent 3" w:semiHidden="0" w:uiPriority="71" w:unhideWhenUsed="0"/>
-    <w:lsdException w:name="Colorful List Accent 3" w:semiHidden="0" w:uiPriority="72" w:unhideWhenUsed="0"/>
-    <w:lsdException w:name="Colorful Grid Accent 3" w:semiHidden="0" w:uiPriority="73" w:unhideWhenUsed="0"/>
-    <w:lsdException w:name="Light Shading Accent 4" w:semiHidden="0" w:uiPriority="60" w:unhideWhenUsed="0"/>
-    <w:lsdException w:name="Light List Accent 4" w:semiHidden="0" w:uiPriority="61" w:unhideWhenUsed="0"/>
-    <w:lsdException w:name="Light Grid Accent 4" w:semiHidden="0" w:uiPriority="62" w:unhideWhenUsed="0"/>
-    <w:lsdException w:name="Medium Shading 1 Accent 4" w:semiHidden="0" w:uiPriority="63" w:unhideWhenUsed="0"/>
-    <w:lsdException w:name="Medium Shading 2 Accent 4" w:semiHidden="0" w:uiPriority="64" w:unhideWhenUsed="0"/>
-    <w:lsdException w:name="Medium List 1 Accent 4" w:semiHidden="0" w:uiPriority="65" w:unhideWhenUsed="0"/>
-    <w:lsdException w:name="Medium List 2 Accent 4" w:semiHidden="0" w:uiPriority="66" w:unhideWhenUsed="0"/>
-    <w:lsdException w:name="Medium Grid 1 Accent 4" w:semiHidden="0" w:uiPriority="67" w:unhideWhenUsed="0"/>
-    <w:lsdException w:name="Medium Grid 2 Accent 4" w:semiHidden="0" w:uiPriority="68" w:unhideWhenUsed="0"/>
-    <w:lsdException w:name="Medium Grid 3 Accent 4" w:semiHidden="0" w:uiPriority="69" w:unhideWhenUsed="0"/>
-    <w:lsdException w:name="Dark List Accent 4" w:semiHidden="0" w:uiPriority="70" w:unhideWhenUsed="0"/>
-    <w:lsdException w:name="Colorful Shading Accent 4" w:semiHidden="0" w:uiPriority="71" w:unhideWhenUsed="0"/>
-    <w:lsdException w:name="Colorful List Accent 4" w:semiHidden="0" w:uiPriority="72" w:unhideWhenUsed="0"/>
-    <w:lsdException w:name="Colorful Grid Accent 4" w:semiHidden="0" w:uiPriority="73" w:unhideWhenUsed="0"/>
-    <w:lsdException w:name="Light Shading Accent 5" w:semiHidden="0" w:uiPriority="60" w:unhideWhenUsed="0"/>
-    <w:lsdException w:name="Light List Accent 5" w:semiHidden="0" w:uiPriority="61" w:unhideWhenUsed="0"/>
-    <w:lsdException w:name="Light Grid Accent 5" w:semiHidden="0" w:uiPriority="62" w:unhideWhenUsed="0"/>
-    <w:lsdException w:name="Medium Shading 1 Accent 5" w:semiHidden="0" w:uiPriority="63" w:unhideWhenUsed="0"/>
-    <w:lsdException w:name="Medium Shading 2 Accent 5" w:semiHidden="0" w:uiPriority="64" w:unhideWhenUsed="0"/>
-    <w:lsdException w:name="Medium List 1 Accent 5" w:semiHidden="0" w:uiPriority="65" w:unhideWhenUsed="0"/>
-    <w:lsdException w:name="Medium List 2 Accent 5" w:semiHidden="0" w:uiPriority="66" w:unhideWhenUsed="0"/>
-    <w:lsdException w:name="Medium Grid 1 Accent 5" w:semiHidden="0" w:uiPriority="67" w:unhideWhenUsed="0"/>
-    <w:lsdException w:name="Medium Grid 2 Accent 5" w:semiHidden="0" w:uiPriority="68" w:unhideWhenUsed="0"/>
-    <w:lsdException w:name="Medium Grid 3 Accent 5" w:semiHidden="0" w:uiPriority="69" w:unhideWhenUsed="0"/>
-    <w:lsdException w:name="Dark List Accent 5" w:semiHidden="0" w:uiPriority="70" w:unhideWhenUsed="0"/>
-    <w:lsdException w:name="Colorful Shading Accent 5" w:semiHidden="0" w:uiPriority="71" w:unhideWhenUsed="0"/>
-    <w:lsdException w:name="Colorful List Accent 5" w:semiHidden="0" w:uiPriority="72" w:unhideWhenUsed="0"/>
-    <w:lsdException w:name="Colorful Grid Accent 5" w:semiHidden="0" w:uiPriority="73" w:unhideWhenUsed="0"/>
-    <w:lsdException w:name="Light Shading Accent 6" w:semiHidden="0" w:uiPriority="60" w:unhideWhenUsed="0"/>
-    <w:lsdException w:name="Light List Accent 6" w:semiHidden="0" w:uiPriority="61" w:unhideWhenUsed="0"/>
-    <w:lsdException w:name="Light Grid Accent 6" w:semiHidden="0" w:uiPriority="62" w:unhideWhenUsed="0"/>
-    <w:lsdException w:name="Medium Shading 1 Accent 6" w:semiHidden="0" w:uiPriority="63" w:unhideWhenUsed="0"/>
-    <w:lsdException w:name="Medium Shading 2 Accent 6" w:semiHidden="0" w:uiPriority="64" w:unhideWhenUsed="0"/>
-    <w:lsdException w:name="Medium List 1 Accent 6" w:semiHidden="0" w:uiPriority="65" w:unhideWhenUsed="0"/>
-    <w:lsdException w:name="Medium List 2 Accent 6" w:semiHidden="0" w:uiPriority="66" w:unhideWhenUsed="0"/>
-    <w:lsdException w:name="Medium Grid 1 Accent 6" w:semiHidden="0" w:uiPriority="67" w:unhideWhenUsed="0"/>
-    <w:lsdException w:name="Medium Grid 2 Accent 6" w:semiHidden="0" w:uiPriority="68" w:unhideWhenUsed="0"/>
-    <w:lsdException w:name="Medium Grid 3 Accent 6" w:semiHidden="0" w:uiPriority="69" w:unhideWhenUsed="0"/>
-    <w:lsdException w:name="Dark List Accent 6" w:semiHidden="0" w:uiPriority="70" w:unhideWhenUsed="0"/>
-    <w:lsdException w:name="Colorful Shading Accent 6" w:semiHidden="0" w:uiPriority="71" w:unhideWhenUsed="0"/>
-    <w:lsdException w:name="Colorful List Accent 6" w:semiHidden="0" w:uiPriority="72" w:unhideWhenUsed="0"/>
-    <w:lsdException w:name="Colorful Grid Accent 6" w:semiHidden="0" w:uiPriority="73" w:unhideWhenUsed="0"/>
-    <w:lsdException w:name="Subtle Emphasis" w:semiHidden="0" w:uiPriority="19" w:unhideWhenUsed="0" w:qFormat="1"/>
-    <w:lsdException w:name="Intense Emphasis" w:semiHidden="0" w:uiPriority="21" w:unhideWhenUsed="0" w:qFormat="1"/>
-    <w:lsdException w:name="Subtle Reference" w:semiHidden="0" w:uiPriority="31" w:unhideWhenUsed="0" w:qFormat="1"/>
-    <w:lsdException w:name="Intense Reference" w:semiHidden="0" w:uiPriority="32" w:unhideWhenUsed="0" w:qFormat="1"/>
-    <w:lsdException w:name="Book Title" w:semiHidden="0" w:uiPriority="33" w:unhideWhenUsed="0" w:qFormat="1"/>
-    <w:lsdException w:name="Bibliography" w:uiPriority="37"/>
-    <w:lsdException w:name="TOC Heading" w:uiPriority="39" w:qFormat="1"/>
+  <w:latentStyles w:defLockedState="0" w:defUIPriority="99" w:defSemiHidden="0" w:defUnhideWhenUsed="0" w:defQFormat="0" w:count="375">
+    <w:lsdException w:name="Normal" w:uiPriority="0" w:qFormat="1"/>
+    <w:lsdException w:name="heading 1" w:uiPriority="9" w:qFormat="1"/>
+    <w:lsdException w:name="heading 2" w:semiHidden="1" w:uiPriority="9" w:unhideWhenUsed="1" w:qFormat="1"/>
+    <w:lsdException w:name="heading 3" w:semiHidden="1" w:uiPriority="9" w:unhideWhenUsed="1" w:qFormat="1"/>
+    <w:lsdException w:name="heading 4" w:semiHidden="1" w:uiPriority="9" w:unhideWhenUsed="1" w:qFormat="1"/>
+    <w:lsdException w:name="heading 5" w:semiHidden="1" w:uiPriority="9" w:unhideWhenUsed="1" w:qFormat="1"/>
+    <w:lsdException w:name="heading 6" w:semiHidden="1" w:uiPriority="9" w:unhideWhenUsed="1" w:qFormat="1"/>
+    <w:lsdException w:name="heading 7" w:semiHidden="1" w:uiPriority="9" w:unhideWhenUsed="1" w:qFormat="1"/>
+    <w:lsdException w:name="heading 8" w:semiHidden="1" w:uiPriority="9" w:unhideWhenUsed="1" w:qFormat="1"/>
+    <w:lsdException w:name="heading 9" w:semiHidden="1" w:uiPriority="9" w:unhideWhenUsed="1" w:qFormat="1"/>
+    <w:lsdException w:name="index 1" w:semiHidden="1" w:unhideWhenUsed="1"/>
+    <w:lsdException w:name="index 2" w:semiHidden="1" w:unhideWhenUsed="1"/>
+    <w:lsdException w:name="index 3" w:semiHidden="1" w:unhideWhenUsed="1"/>
+    <w:lsdException w:name="index 4" w:semiHidden="1" w:unhideWhenUsed="1"/>
+    <w:lsdException w:name="index 5" w:semiHidden="1" w:unhideWhenUsed="1"/>
+    <w:lsdException w:name="index 6" w:semiHidden="1" w:unhideWhenUsed="1"/>
+    <w:lsdException w:name="index 7" w:semiHidden="1" w:unhideWhenUsed="1"/>
+    <w:lsdException w:name="index 8" w:semiHidden="1" w:unhideWhenUsed="1"/>
+    <w:lsdException w:name="index 9" w:semiHidden="1" w:unhideWhenUsed="1"/>
+    <w:lsdException w:name="toc 1" w:semiHidden="1" w:uiPriority="39" w:unhideWhenUsed="1"/>
+    <w:lsdException w:name="toc 2" w:semiHidden="1" w:uiPriority="39" w:unhideWhenUsed="1"/>
+    <w:lsdException w:name="toc 3" w:semiHidden="1" w:uiPriority="39" w:unhideWhenUsed="1"/>
+    <w:lsdException w:name="toc 4" w:semiHidden="1" w:uiPriority="39" w:unhideWhenUsed="1"/>
+    <w:lsdException w:name="toc 5" w:semiHidden="1" w:uiPriority="39" w:unhideWhenUsed="1"/>
+    <w:lsdException w:name="toc 6" w:semiHidden="1" w:uiPriority="39" w:unhideWhenUsed="1"/>
+    <w:lsdException w:name="toc 7" w:semiHidden="1" w:uiPriority="39" w:unhideWhenUsed="1"/>
+    <w:lsdException w:name="toc 8" w:semiHidden="1" w:uiPriority="39" w:unhideWhenUsed="1"/>
+    <w:lsdException w:name="toc 9" w:semiHidden="1" w:uiPriority="39" w:unhideWhenUsed="1"/>
+    <w:lsdException w:name="Normal Indent" w:semiHidden="1" w:unhideWhenUsed="1"/>
+    <w:lsdException w:name="footnote text" w:semiHidden="1" w:unhideWhenUsed="1"/>
+    <w:lsdException w:name="annotation text" w:semiHidden="1" w:unhideWhenUsed="1"/>
+    <w:lsdException w:name="header" w:semiHidden="1" w:unhideWhenUsed="1"/>
+    <w:lsdException w:name="footer" w:semiHidden="1" w:unhideWhenUsed="1"/>
+    <w:lsdException w:name="index heading" w:semiHidden="1" w:unhideWhenUsed="1"/>
+    <w:lsdException w:name="caption" w:semiHidden="1" w:uiPriority="35" w:unhideWhenUsed="1" w:qFormat="1"/>
+    <w:lsdException w:name="table of figures" w:semiHidden="1" w:unhideWhenUsed="1"/>
+    <w:lsdException w:name="envelope address" w:semiHidden="1" w:unhideWhenUsed="1"/>
+    <w:lsdException w:name="envelope return" w:semiHidden="1" w:unhideWhenUsed="1"/>
+    <w:lsdException w:name="footnote reference" w:semiHidden="1" w:unhideWhenUsed="1"/>
+    <w:lsdException w:name="annotation reference" w:semiHidden="1" w:unhideWhenUsed="1"/>
+    <w:lsdException w:name="line number" w:semiHidden="1" w:unhideWhenUsed="1"/>
+    <w:lsdException w:name="page number" w:semiHidden="1" w:unhideWhenUsed="1"/>
+    <w:lsdException w:name="endnote reference" w:semiHidden="1" w:unhideWhenUsed="1"/>
+    <w:lsdException w:name="endnote text" w:semiHidden="1" w:unhideWhenUsed="1"/>
+    <w:lsdException w:name="table of authorities" w:semiHidden="1" w:unhideWhenUsed="1"/>
+    <w:lsdException w:name="macro" w:semiHidden="1" w:unhideWhenUsed="1"/>
+    <w:lsdException w:name="toa heading" w:semiHidden="1" w:unhideWhenUsed="1"/>
+    <w:lsdException w:name="List" w:semiHidden="1" w:unhideWhenUsed="1"/>
+    <w:lsdException w:name="List Bullet" w:semiHidden="1" w:unhideWhenUsed="1"/>
+    <w:lsdException w:name="List Number" w:semiHidden="1" w:unhideWhenUsed="1"/>
+    <w:lsdException w:name="List 2" w:semiHidden="1" w:unhideWhenUsed="1"/>
+    <w:lsdException w:name="List 3" w:semiHidden="1" w:unhideWhenUsed="1"/>
+    <w:lsdException w:name="List 4" w:semiHidden="1" w:unhideWhenUsed="1"/>
+    <w:lsdException w:name="List 5" w:semiHidden="1" w:unhideWhenUsed="1"/>
+    <w:lsdException w:name="List Bullet 2" w:semiHidden="1" w:unhideWhenUsed="1"/>
+    <w:lsdException w:name="List Bullet 3" w:semiHidden="1" w:unhideWhenUsed="1"/>
+    <w:lsdException w:name="List Bullet 4" w:semiHidden="1" w:unhideWhenUsed="1"/>
+    <w:lsdException w:name="List Bullet 5" w:semiHidden="1" w:unhideWhenUsed="1"/>
+    <w:lsdException w:name="List Number 2" w:semiHidden="1" w:unhideWhenUsed="1"/>
+    <w:lsdException w:name="List Number 3" w:semiHidden="1" w:unhideWhenUsed="1"/>
+    <w:lsdException w:name="List Number 4" w:semiHidden="1" w:unhideWhenUsed="1"/>
+    <w:lsdException w:name="List Number 5" w:semiHidden="1" w:unhideWhenUsed="1"/>
+    <w:lsdException w:name="Title" w:uiPriority="10" w:qFormat="1"/>
+    <w:lsdException w:name="Closing" w:semiHidden="1" w:unhideWhenUsed="1"/>
+    <w:lsdException w:name="Signature" w:semiHidden="1" w:unhideWhenUsed="1"/>
+    <w:lsdException w:name="Default Paragraph Font" w:semiHidden="1" w:uiPriority="1" w:unhideWhenUsed="1"/>
+    <w:lsdException w:name="Body Text" w:semiHidden="1" w:unhideWhenUsed="1"/>
+    <w:lsdException w:name="Body Text Indent" w:semiHidden="1" w:unhideWhenUsed="1"/>
+    <w:lsdException w:name="List Continue" w:semiHidden="1" w:unhideWhenUsed="1"/>
+    <w:lsdException w:name="List Continue 2" w:semiHidden="1" w:unhideWhenUsed="1"/>
+    <w:lsdException w:name="List Continue 3" w:semiHidden="1" w:unhideWhenUsed="1"/>
+    <w:lsdException w:name="List Continue 4" w:semiHidden="1" w:unhideWhenUsed="1"/>
+    <w:lsdException w:name="List Continue 5" w:semiHidden="1" w:unhideWhenUsed="1"/>
+    <w:lsdException w:name="Message Header" w:semiHidden="1" w:unhideWhenUsed="1"/>
+    <w:lsdException w:name="Subtitle" w:uiPriority="11" w:qFormat="1"/>
+    <w:lsdException w:name="Salutation" w:semiHidden="1" w:unhideWhenUsed="1"/>
+    <w:lsdException w:name="Date" w:semiHidden="1" w:unhideWhenUsed="1"/>
+    <w:lsdException w:name="Body Text First Indent" w:semiHidden="1" w:unhideWhenUsed="1"/>
+    <w:lsdException w:name="Body Text First Indent 2" w:semiHidden="1" w:unhideWhenUsed="1"/>
+    <w:lsdException w:name="Note Heading" w:semiHidden="1" w:unhideWhenUsed="1"/>
+    <w:lsdException w:name="Body Text 2" w:semiHidden="1" w:unhideWhenUsed="1"/>
+    <w:lsdException w:name="Body Text 3" w:semiHidden="1" w:unhideWhenUsed="1"/>
+    <w:lsdException w:name="Body Text Indent 2" w:semiHidden="1" w:unhideWhenUsed="1"/>
+    <w:lsdException w:name="Body Text Indent 3" w:semiHidden="1" w:unhideWhenUsed="1"/>
+    <w:lsdException w:name="Block Text" w:semiHidden="1" w:unhideWhenUsed="1"/>
+    <w:lsdException w:name="Hyperlink" w:semiHidden="1" w:unhideWhenUsed="1"/>
+    <w:lsdException w:name="FollowedHyperlink" w:semiHidden="1" w:unhideWhenUsed="1"/>
+    <w:lsdException w:name="Strong" w:uiPriority="22" w:qFormat="1"/>
+    <w:lsdException w:name="Emphasis" w:uiPriority="20" w:qFormat="1"/>
+    <w:lsdException w:name="Document Map" w:semiHidden="1" w:unhideWhenUsed="1"/>
+    <w:lsdException w:name="Plain Text" w:semiHidden="1" w:unhideWhenUsed="1"/>
+    <w:lsdException w:name="E-mail Signature" w:semiHidden="1" w:unhideWhenUsed="1"/>
+    <w:lsdException w:name="HTML Top of Form" w:semiHidden="1" w:unhideWhenUsed="1"/>
+    <w:lsdException w:name="HTML Bottom of Form" w:semiHidden="1" w:unhideWhenUsed="1"/>
+    <w:lsdException w:name="Normal (Web)" w:semiHidden="1" w:unhideWhenUsed="1"/>
+    <w:lsdException w:name="HTML Acronym" w:semiHidden="1" w:unhideWhenUsed="1"/>
+    <w:lsdException w:name="HTML Address" w:semiHidden="1" w:unhideWhenUsed="1"/>
+    <w:lsdException w:name="HTML Cite" w:semiHidden="1" w:unhideWhenUsed="1"/>
+    <w:lsdException w:name="HTML Code" w:semiHidden="1" w:unhideWhenUsed="1"/>
+    <w:lsdException w:name="HTML Definition" w:semiHidden="1" w:unhideWhenUsed="1"/>
+    <w:lsdException w:name="HTML Keyboard" w:semiHidden="1" w:unhideWhenUsed="1"/>
+    <w:lsdException w:name="HTML Preformatted" w:semiHidden="1" w:unhideWhenUsed="1"/>
+    <w:lsdException w:name="HTML Sample" w:semiHidden="1" w:unhideWhenUsed="1"/>
+    <w:lsdException w:name="HTML Typewriter" w:semiHidden="1" w:unhideWhenUsed="1"/>
+    <w:lsdException w:name="HTML Variable" w:semiHidden="1" w:unhideWhenUsed="1"/>
+    <w:lsdException w:name="Normal Table" w:semiHidden="1" w:unhideWhenUsed="1"/>
+    <w:lsdException w:name="annotation subject" w:semiHidden="1" w:unhideWhenUsed="1"/>
+    <w:lsdException w:name="No List" w:semiHidden="1" w:unhideWhenUsed="1"/>
+    <w:lsdException w:name="Outline List 1" w:semiHidden="1" w:unhideWhenUsed="1"/>
+    <w:lsdException w:name="Outline List 2" w:semiHidden="1" w:unhideWhenUsed="1"/>
+    <w:lsdException w:name="Outline List 3" w:semiHidden="1" w:unhideWhenUsed="1"/>
+    <w:lsdException w:name="Table Simple 1" w:semiHidden="1" w:unhideWhenUsed="1"/>
+    <w:lsdException w:name="Table Simple 2" w:semiHidden="1" w:unhideWhenUsed="1"/>
+    <w:lsdException w:name="Table Simple 3" w:semiHidden="1" w:unhideWhenUsed="1"/>
+    <w:lsdException w:name="Table Classic 1" w:semiHidden="1" w:unhideWhenUsed="1"/>
+    <w:lsdException w:name="Table Classic 2" w:semiHidden="1" w:unhideWhenUsed="1"/>
+    <w:lsdException w:name="Table Classic 3" w:semiHidden="1" w:unhideWhenUsed="1"/>
+    <w:lsdException w:name="Table Classic 4" w:semiHidden="1" w:unhideWhenUsed="1"/>
+    <w:lsdException w:name="Table Colorful 1" w:semiHidden="1" w:unhideWhenUsed="1"/>
+    <w:lsdException w:name="Table Colorful 2" w:semiHidden="1" w:unhideWhenUsed="1"/>
+    <w:lsdException w:name="Table Colorful 3" w:semiHidden="1" w:unhideWhenUsed="1"/>
+    <w:lsdException w:name="Table Columns 1" w:semiHidden="1" w:unhideWhenUsed="1"/>
+    <w:lsdException w:name="Table Columns 2" w:semiHidden="1" w:unhideWhenUsed="1"/>
+    <w:lsdException w:name="Table Columns 3" w:semiHidden="1" w:unhideWhenUsed="1"/>
+    <w:lsdException w:name="Table Columns 4" w:semiHidden="1" w:unhideWhenUsed="1"/>
+    <w:lsdException w:name="Table Columns 5" w:semiHidden="1" w:unhideWhenUsed="1"/>
+    <w:lsdException w:name="Table Grid 1" w:semiHidden="1" w:unhideWhenUsed="1"/>
+    <w:lsdException w:name="Table Grid 2" w:semiHidden="1" w:unhideWhenUsed="1"/>
+    <w:lsdException w:name="Table Grid 3" w:semiHidden="1" w:unhideWhenUsed="1"/>
+    <w:lsdException w:name="Table Grid 4" w:semiHidden="1" w:unhideWhenUsed="1"/>
+    <w:lsdException w:name="Table Grid 5" w:semiHidden="1" w:unhideWhenUsed="1"/>
+    <w:lsdException w:name="Table Grid 6" w:semiHidden="1" w:unhideWhenUsed="1"/>
+    <w:lsdException w:name="Table Grid 7" w:semiHidden="1" w:unhideWhenUsed="1"/>
+    <w:lsdException w:name="Table Grid 8" w:semiHidden="1" w:unhideWhenUsed="1"/>
+    <w:lsdException w:name="Table List 1" w:semiHidden="1" w:unhideWhenUsed="1"/>
+    <w:lsdException w:name="Table List 2" w:semiHidden="1" w:unhideWhenUsed="1"/>
+    <w:lsdException w:name="Table List 3" w:semiHidden="1" w:unhideWhenUsed="1"/>
+    <w:lsdException w:name="Table List 4" w:semiHidden="1" w:unhideWhenUsed="1"/>
+    <w:lsdException w:name="Table List 5" w:semiHidden="1" w:unhideWhenUsed="1"/>
+    <w:lsdException w:name="Table List 6" w:semiHidden="1" w:unhideWhenUsed="1"/>
+    <w:lsdException w:name="Table List 7" w:semiHidden="1" w:unhideWhenUsed="1"/>
+    <w:lsdException w:name="Table List 8" w:semiHidden="1" w:unhideWhenUsed="1"/>
+    <w:lsdException w:name="Table 3D effects 1" w:semiHidden="1" w:unhideWhenUsed="1"/>
+    <w:lsdException w:name="Table 3D effects 2" w:semiHidden="1" w:unhideWhenUsed="1"/>
+    <w:lsdException w:name="Table 3D effects 3" w:semiHidden="1" w:unhideWhenUsed="1"/>
+    <w:lsdException w:name="Table Contemporary" w:semiHidden="1" w:unhideWhenUsed="1"/>
+    <w:lsdException w:name="Table Elegant" w:semiHidden="1" w:unhideWhenUsed="1"/>
+    <w:lsdException w:name="Table Professional" w:semiHidden="1" w:unhideWhenUsed="1"/>
+    <w:lsdException w:name="Table Subtle 1" w:semiHidden="1" w:unhideWhenUsed="1"/>
+    <w:lsdException w:name="Table Subtle 2" w:semiHidden="1" w:unhideWhenUsed="1"/>
+    <w:lsdException w:name="Table Web 1" w:semiHidden="1" w:unhideWhenUsed="1"/>
+    <w:lsdException w:name="Table Web 2" w:semiHidden="1" w:unhideWhenUsed="1"/>
+    <w:lsdException w:name="Table Web 3" w:semiHidden="1" w:unhideWhenUsed="1"/>
+    <w:lsdException w:name="Balloon Text" w:semiHidden="1" w:unhideWhenUsed="1"/>
+    <w:lsdException w:name="Table Grid" w:semiHidden="1" w:uiPriority="39" w:unhideWhenUsed="1"/>
+    <w:lsdException w:name="Table Theme" w:semiHidden="1" w:unhideWhenUsed="1"/>
+    <w:lsdException w:name="Placeholder Text" w:semiHidden="1"/>
+    <w:lsdException w:name="No Spacing" w:uiPriority="1" w:qFormat="1"/>
+    <w:lsdException w:name="Light Shading" w:uiPriority="60"/>
+    <w:lsdException w:name="Light List" w:uiPriority="61"/>
+    <w:lsdException w:name="Light Grid" w:uiPriority="62"/>
+    <w:lsdException w:name="Medium Shading 1" w:uiPriority="63"/>
+    <w:lsdException w:name="Medium Shading 2" w:uiPriority="64"/>
+    <w:lsdException w:name="Medium List 1" w:uiPriority="65"/>
+    <w:lsdException w:name="Medium List 2" w:uiPriority="66"/>
+    <w:lsdException w:name="Medium Grid 1" w:uiPriority="67"/>
+    <w:lsdException w:name="Medium Grid 2" w:uiPriority="68"/>
+    <w:lsdException w:name="Medium Grid 3" w:uiPriority="69"/>
+    <w:lsdException w:name="Dark List" w:uiPriority="70"/>
+    <w:lsdException w:name="Colorful Shading" w:uiPriority="71"/>
+    <w:lsdException w:name="Colorful List" w:uiPriority="72"/>
+    <w:lsdException w:name="Colorful Grid" w:uiPriority="73"/>
+    <w:lsdException w:name="Light Shading Accent 1" w:uiPriority="60"/>
+    <w:lsdException w:name="Light List Accent 1" w:uiPriority="61"/>
+    <w:lsdException w:name="Light Grid Accent 1" w:uiPriority="62"/>
+    <w:lsdException w:name="Medium Shading 1 Accent 1" w:uiPriority="63"/>
+    <w:lsdException w:name="Medium Shading 2 Accent 1" w:uiPriority="64"/>
+    <w:lsdException w:name="Medium List 1 Accent 1" w:uiPriority="65"/>
+    <w:lsdException w:name="Revision" w:semiHidden="1"/>
+    <w:lsdException w:name="List Paragraph" w:uiPriority="34" w:qFormat="1"/>
+    <w:lsdException w:name="Quote" w:uiPriority="29" w:qFormat="1"/>
+    <w:lsdException w:name="Intense Quote" w:uiPriority="30" w:qFormat="1"/>
+    <w:lsdException w:name="Medium List 2 Accent 1" w:uiPriority="66"/>
+    <w:lsdException w:name="Medium Grid 1 Accent 1" w:uiPriority="67"/>
+    <w:lsdException w:name="Medium Grid 2 Accent 1" w:uiPriority="68"/>
+    <w:lsdException w:name="Medium Grid 3 Accent 1" w:uiPriority="69"/>
+    <w:lsdException w:name="Dark List Accent 1" w:uiPriority="70"/>
+    <w:lsdException w:name="Colorful Shading Accent 1" w:uiPriority="71"/>
+    <w:lsdException w:name="Colorful List Accent 1" w:uiPriority="72"/>
+    <w:lsdException w:name="Colorful Grid Accent 1" w:uiPriority="73"/>
+    <w:lsdException w:name="Light Shading Accent 2" w:uiPriority="60"/>
+    <w:lsdException w:name="Light List Accent 2" w:uiPriority="61"/>
+    <w:lsdException w:name="Light Grid Accent 2" w:uiPriority="62"/>
+    <w:lsdException w:name="Medium Shading 1 Accent 2" w:uiPriority="63"/>
+    <w:lsdException w:name="Medium Shading 2 Accent 2" w:uiPriority="64"/>
+    <w:lsdException w:name="Medium List 1 Accent 2" w:uiPriority="65"/>
+    <w:lsdException w:name="Medium List 2 Accent 2" w:uiPriority="66"/>
+    <w:lsdException w:name="Medium Grid 1 Accent 2" w:uiPriority="67"/>
+    <w:lsdException w:name="Medium Grid 2 Accent 2" w:uiPriority="68"/>
+    <w:lsdException w:name="Medium Grid 3 Accent 2" w:uiPriority="69"/>
+    <w:lsdException w:name="Dark List Accent 2" w:uiPriority="70"/>
+    <w:lsdException w:name="Colorful Shading Accent 2" w:uiPriority="71"/>
+    <w:lsdException w:name="Colorful List Accent 2" w:uiPriority="72"/>
+    <w:lsdException w:name="Colorful Grid Accent 2" w:uiPriority="73"/>
+    <w:lsdException w:name="Light Shading Accent 3" w:uiPriority="60"/>
+    <w:lsdException w:name="Light List Accent 3" w:uiPriority="61"/>
+    <w:lsdException w:name="Light Grid Accent 3" w:uiPriority="62"/>
+    <w:lsdException w:name="Medium Shading 1 Accent 3" w:uiPriority="63"/>
+    <w:lsdException w:name="Medium Shading 2 Accent 3" w:uiPriority="64"/>
+    <w:lsdException w:name="Medium List 1 Accent 3" w:uiPriority="65"/>
+    <w:lsdException w:name="Medium List 2 Accent 3" w:uiPriority="66"/>
+    <w:lsdException w:name="Medium Grid 1 Accent 3" w:uiPriority="67"/>
+    <w:lsdException w:name="Medium Grid 2 Accent 3" w:uiPriority="68"/>
+    <w:lsdException w:name="Medium Grid 3 Accent 3" w:uiPriority="69"/>
+    <w:lsdException w:name="Dark List Accent 3" w:uiPriority="70"/>
+    <w:lsdException w:name="Colorful Shading Accent 3" w:uiPriority="71"/>
+    <w:lsdException w:name="Colorful List Accent 3" w:uiPriority="72"/>
+    <w:lsdException w:name="Colorful Grid Accent 3" w:uiPriority="73"/>
+    <w:lsdException w:name="Light Shading Accent 4" w:uiPriority="60"/>
+    <w:lsdException w:name="Light List Accent 4" w:uiPriority="61"/>
+    <w:lsdException w:name="Light Grid Accent 4" w:uiPriority="62"/>
+    <w:lsdException w:name="Medium Shading 1 Accent 4" w:uiPriority="63"/>
+    <w:lsdException w:name="Medium Shading 2 Accent 4" w:uiPriority="64"/>
+    <w:lsdException w:name="Medium List 1 Accent 4" w:uiPriority="65"/>
+    <w:lsdException w:name="Medium List 2 Accent 4" w:uiPriority="66"/>
+    <w:lsdException w:name="Medium Grid 1 Accent 4" w:uiPriority="67"/>
+    <w:lsdException w:name="Medium Grid 2 Accent 4" w:uiPriority="68"/>
+    <w:lsdException w:name="Medium Grid 3 Accent 4" w:uiPriority="69"/>
+    <w:lsdException w:name="Dark List Accent 4" w:uiPriority="70"/>
+    <w:lsdException w:name="Colorful Shading Accent 4" w:uiPriority="71"/>
+    <w:lsdException w:name="Colorful List Accent 4" w:uiPriority="72"/>
+    <w:lsdException w:name="Colorful Grid Accent 4" w:uiPriority="73"/>
+    <w:lsdException w:name="Light Shading Accent 5" w:uiPriority="60"/>
+    <w:lsdException w:name="Light List Accent 5" w:uiPriority="61"/>
+    <w:lsdException w:name="Light Grid Accent 5" w:uiPriority="62"/>
+    <w:lsdException w:name="Medium Shading 1 Accent 5" w:uiPriority="63"/>
+    <w:lsdException w:name="Medium Shading 2 Accent 5" w:uiPriority="64"/>
+    <w:lsdException w:name="Medium List 1 Accent 5" w:uiPriority="65"/>
+    <w:lsdException w:name="Medium List 2 Accent 5" w:uiPriority="66"/>
+    <w:lsdException w:name="Medium Grid 1 Accent 5" w:uiPriority="67"/>
+    <w:lsdException w:name="Medium Grid 2 Accent 5" w:uiPriority="68"/>
+    <w:lsdException w:name="Medium Grid 3 Accent 5" w:uiPriority="69"/>
+    <w:lsdException w:name="Dark List Accent 5" w:uiPriority="70"/>
+    <w:lsdException w:name="Colorful Shading Accent 5" w:uiPriority="71"/>
+    <w:lsdException w:name="Colorful List Accent 5" w:uiPriority="72"/>
+    <w:lsdException w:name="Colorful Grid Accent 5" w:uiPriority="73"/>
+    <w:lsdException w:name="Light Shading Accent 6" w:uiPriority="60"/>
+    <w:lsdException w:name="Light List Accent 6" w:uiPriority="61"/>
+    <w:lsdException w:name="Light Grid Accent 6" w:uiPriority="62"/>
+    <w:lsdException w:name="Medium Shading 1 Accent 6" w:uiPriority="63"/>
+    <w:lsdException w:name="Medium Shading 2 Accent 6" w:uiPriority="64"/>
+    <w:lsdException w:name="Medium List 1 Accent 6" w:uiPriority="65"/>
+    <w:lsdException w:name="Medium List 2 Accent 6" w:uiPriority="66"/>
+    <w:lsdException w:name="Medium Grid 1 Accent 6" w:uiPriority="67"/>
+    <w:lsdException w:name="Medium Grid 2 Accent 6" w:uiPriority="68"/>
+    <w:lsdException w:name="Medium Grid 3 Accent 6" w:uiPriority="69"/>
+    <w:lsdException w:name="Dark List Accent 6" w:uiPriority="70"/>
+    <w:lsdException w:name="Colorful Shading Accent 6" w:uiPriority="71"/>
+    <w:lsdException w:name="Colorful List Accent 6" w:uiPriority="72"/>
+    <w:lsdException w:name="Colorful Grid Accent 6" w:uiPriority="73"/>
+    <w:lsdException w:name="Subtle Emphasis" w:uiPriority="19" w:qFormat="1"/>
+    <w:lsdException w:name="Intense Emphasis" w:uiPriority="21" w:qFormat="1"/>
+    <w:lsdException w:name="Subtle Reference" w:uiPriority="31" w:qFormat="1"/>
+    <w:lsdException w:name="Intense Reference" w:uiPriority="32" w:qFormat="1"/>
+    <w:lsdException w:name="Book Title" w:uiPriority="33" w:qFormat="1"/>
+    <w:lsdException w:name="Bibliography" w:semiHidden="1" w:uiPriority="37" w:unhideWhenUsed="1"/>
+    <w:lsdException w:name="TOC Heading" w:semiHidden="1" w:uiPriority="39" w:unhideWhenUsed="1" w:qFormat="1"/>
+    <w:lsdException w:name="Plain Table 1" w:uiPriority="41"/>
+    <w:lsdException w:name="Plain Table 2" w:uiPriority="42"/>
+    <w:lsdException w:name="Plain Table 3" w:uiPriority="43"/>
+    <w:lsdException w:name="Plain Table 4" w:uiPriority="44"/>
+    <w:lsdException w:name="Plain Table 5" w:uiPriority="45"/>
+    <w:lsdException w:name="Grid Table Light" w:uiPriority="40"/>
+    <w:lsdException w:name="Grid Table 1 Light" w:uiPriority="46"/>
+    <w:lsdException w:name="Grid Table 2" w:uiPriority="47"/>
+    <w:lsdException w:name="Grid Table 3" w:uiPriority="48"/>
+    <w:lsdException w:name="Grid Table 4" w:uiPriority="49"/>
+    <w:lsdException w:name="Grid Table 5 Dark" w:uiPriority="50"/>
+    <w:lsdException w:name="Grid Table 6 Colorful" w:uiPriority="51"/>
+    <w:lsdException w:name="Grid Table 7 Colorful" w:uiPriority="52"/>
+    <w:lsdException w:name="Grid Table 1 Light Accent 1" w:uiPriority="46"/>
+    <w:lsdException w:name="Grid Table 2 Accent 1" w:uiPriority="47"/>
+    <w:lsdException w:name="Grid Table 3 Accent 1" w:uiPriority="48"/>
+    <w:lsdException w:name="Grid Table 4 Accent 1" w:uiPriority="49"/>
+    <w:lsdException w:name="Grid Table 5 Dark Accent 1" w:uiPriority="50"/>
+    <w:lsdException w:name="Grid Table 6 Colorful Accent 1" w:uiPriority="51"/>
+    <w:lsdException w:name="Grid Table 7 Colorful Accent 1" w:uiPriority="52"/>
+    <w:lsdException w:name="Grid Table 1 Light Accent 2" w:uiPriority="46"/>
+    <w:lsdException w:name="Grid Table 2 Accent 2" w:uiPriority="47"/>
+    <w:lsdException w:name="Grid Table 3 Accent 2" w:uiPriority="48"/>
+    <w:lsdException w:name="Grid Table 4 Accent 2" w:uiPriority="49"/>
+    <w:lsdException w:name="Grid Table 5 Dark Accent 2" w:uiPriority="50"/>
+    <w:lsdException w:name="Grid Table 6 Colorful Accent 2" w:uiPriority="51"/>
+    <w:lsdException w:name="Grid Table 7 Colorful Accent 2" w:uiPriority="52"/>
+    <w:lsdException w:name="Grid Table 1 Light Accent 3" w:uiPriority="46"/>
+    <w:lsdException w:name="Grid Table 2 Accent 3" w:uiPriority="47"/>
+    <w:lsdException w:name="Grid Table 3 Accent 3" w:uiPriority="48"/>
+    <w:lsdException w:name="Grid Table 4 Accent 3" w:uiPriority="49"/>
+    <w:lsdException w:name="Grid Table 5 Dark Accent 3" w:uiPriority="50"/>
+    <w:lsdException w:name="Grid Table 6 Colorful Accent 3" w:uiPriority="51"/>
+    <w:lsdException w:name="Grid Table 7 Colorful Accent 3" w:uiPriority="52"/>
+    <w:lsdException w:name="Grid Table 1 Light Accent 4" w:uiPriority="46"/>
+    <w:lsdException w:name="Grid Table 2 Accent 4" w:uiPriority="47"/>
+    <w:lsdException w:name="Grid Table 3 Accent 4" w:uiPriority="48"/>
+    <w:lsdException w:name="Grid Table 4 Accent 4" w:uiPriority="49"/>
+    <w:lsdException w:name="Grid Table 5 Dark Accent 4" w:uiPriority="50"/>
+    <w:lsdException w:name="Grid Table 6 Colorful Accent 4" w:uiPriority="51"/>
+    <w:lsdException w:name="Grid Table 7 Colorful Accent 4" w:uiPriority="52"/>
+    <w:lsdException w:name="Grid Table 1 Light Accent 5" w:uiPriority="46"/>
+    <w:lsdException w:name="Grid Table 2 Accent 5" w:uiPriority="47"/>
+    <w:lsdException w:name="Grid Table 3 Accent 5" w:uiPriority="48"/>
+    <w:lsdException w:name="Grid Table 4 Accent 5" w:uiPriority="49"/>
+    <w:lsdException w:name="Grid Table 5 Dark Accent 5" w:uiPriority="50"/>
+    <w:lsdException w:name="Grid Table 6 Colorful Accent 5" w:uiPriority="51"/>
+    <w:lsdException w:name="Grid Table 7 Colorful Accent 5" w:uiPriority="52"/>
+    <w:lsdException w:name="Grid Table 1 Light Accent 6" w:uiPriority="46"/>
+    <w:lsdException w:name="Grid Table 2 Accent 6" w:uiPriority="47"/>
+    <w:lsdException w:name="Grid Table 3 Accent 6" w:uiPriority="48"/>
+    <w:lsdException w:name="Grid Table 4 Accent 6" w:uiPriority="49"/>
+    <w:lsdException w:name="Grid Table 5 Dark Accent 6" w:uiPriority="50"/>
+    <w:lsdException w:name="Grid Table 6 Colorful Accent 6" w:uiPriority="51"/>
+    <w:lsdException w:name="Grid Table 7 Colorful Accent 6" w:uiPriority="52"/>
+    <w:lsdException w:name="List Table 1 Light" w:uiPriority="46"/>
+    <w:lsdException w:name="List Table 2" w:uiPriority="47"/>
+    <w:lsdException w:name="List Table 3" w:uiPriority="48"/>
+    <w:lsdException w:name="List Table 4" w:uiPriority="49"/>
+    <w:lsdException w:name="List Table 5 Dark" w:uiPriority="50"/>
+    <w:lsdException w:name="List Table 6 Colorful" w:uiPriority="51"/>
+    <w:lsdException w:name="List Table 7 Colorful" w:uiPriority="52"/>
+    <w:lsdException w:name="List Table 1 Light Accent 1" w:uiPriority="46"/>
+    <w:lsdException w:name="List Table 2 Accent 1" w:uiPriority="47"/>
+    <w:lsdException w:name="List Table 3 Accent 1" w:uiPriority="48"/>
+    <w:lsdException w:name="List Table 4 Accent 1" w:uiPriority="49"/>
+    <w:lsdException w:name="List Table 5 Dark Accent 1" w:uiPriority="50"/>
+    <w:lsdException w:name="List Table 6 Colorful Accent 1" w:uiPriority="51"/>
+    <w:lsdException w:name="List Table 7 Colorful Accent 1" w:uiPriority="52"/>
+    <w:lsdException w:name="List Table 1 Light Accent 2" w:uiPriority="46"/>
+    <w:lsdException w:name="List Table 2 Accent 2" w:uiPriority="47"/>
+    <w:lsdException w:name="List Table 3 Accent 2" w:uiPriority="48"/>
+    <w:lsdException w:name="List Table 4 Accent 2" w:uiPriority="49"/>
+    <w:lsdException w:name="List Table 5 Dark Accent 2" w:uiPriority="50"/>
+    <w:lsdException w:name="List Table 6 Colorful Accent 2" w:uiPriority="51"/>
+    <w:lsdException w:name="List Table 7 Colorful Accent 2" w:uiPriority="52"/>
+    <w:lsdException w:name="List Table 1 Light Accent 3" w:uiPriority="46"/>
+    <w:lsdException w:name="List Table 2 Accent 3" w:uiPriority="47"/>
+    <w:lsdException w:name="List Table 3 Accent 3" w:uiPriority="48"/>
+    <w:lsdException w:name="List Table 4 Accent 3" w:uiPriority="49"/>
+    <w:lsdException w:name="List Table 5 Dark Accent 3" w:uiPriority="50"/>
+    <w:lsdException w:name="List Table 6 Colorful Accent 3" w:uiPriority="51"/>
+    <w:lsdException w:name="List Table 7 Colorful Accent 3" w:uiPriority="52"/>
+    <w:lsdException w:name="List Table 1 Light Accent 4" w:uiPriority="46"/>
+    <w:lsdException w:name="List Table 2 Accent 4" w:uiPriority="47"/>
+    <w:lsdException w:name="List Table 3 Accent 4" w:uiPriority="48"/>
+    <w:lsdException w:name="List Table 4 Accent 4" w:uiPriority="49"/>
+    <w:lsdException w:name="List Table 5 Dark Accent 4" w:uiPriority="50"/>
+    <w:lsdException w:name="List Table 6 Colorful Accent 4" w:uiPriority="51"/>
+    <w:lsdException w:name="List Table 7 Colorful Accent 4" w:uiPriority="52"/>
+    <w:lsdException w:name="List Table 1 Light Accent 5" w:uiPriority="46"/>
+    <w:lsdException w:name="List Table 2 Accent 5" w:uiPriority="47"/>
+    <w:lsdException w:name="List Table 3 Accent 5" w:uiPriority="48"/>
+    <w:lsdException w:name="List Table 4 Accent 5" w:uiPriority="49"/>
+    <w:lsdException w:name="List Table 5 Dark Accent 5" w:uiPriority="50"/>
+    <w:lsdException w:name="List Table 6 Colorful Accent 5" w:uiPriority="51"/>
+    <w:lsdException w:name="List Table 7 Colorful Accent 5" w:uiPriority="52"/>
+    <w:lsdException w:name="List Table 1 Light Accent 6" w:uiPriority="46"/>
+    <w:lsdException w:name="List Table 2 Accent 6" w:uiPriority="47"/>
+    <w:lsdException w:name="List Table 3 Accent 6" w:uiPriority="48"/>
+    <w:lsdException w:name="List Table 4 Accent 6" w:uiPriority="49"/>
+    <w:lsdException w:name="List Table 5 Dark Accent 6" w:uiPriority="50"/>
+    <w:lsdException w:name="List Table 6 Colorful Accent 6" w:uiPriority="51"/>
+    <w:lsdException w:name="List Table 7 Colorful Accent 6" w:uiPriority="52"/>
+    <w:lsdException w:name="Mention" w:semiHidden="1" w:unhideWhenUsed="1"/>
+    <w:lsdException w:name="Smart Hyperlink" w:semiHidden="1" w:unhideWhenUsed="1"/>
+    <w:lsdException w:name="Hashtag" w:semiHidden="1" w:unhideWhenUsed="1"/>
+    <w:lsdException w:name="Unresolved Mention" w:semiHidden="1" w:unhideWhenUsed="1"/>
   </w:latentStyles>
   <w:style w:type="paragraph" w:default="1" w:styleId="Normale">
     <w:name w:val="Normal"/>
@@ -1802,7 +2085,6 @@
       <w:spacing w:after="0" w:line="240" w:lineRule="auto"/>
     </w:pPr>
     <w:tblPr>
-      <w:tblInd w:w="0" w:type="dxa"/>
       <w:tblBorders>
         <w:top w:val="single" w:sz="4" w:space="0" w:color="auto"/>
         <w:left w:val="single" w:sz="4" w:space="0" w:color="auto"/>
@@ -1811,229 +2093,6 @@
         <w:insideH w:val="single" w:sz="4" w:space="0" w:color="auto"/>
         <w:insideV w:val="single" w:sz="4" w:space="0" w:color="auto"/>
       </w:tblBorders>
-      <w:tblCellMar>
-        <w:top w:w="0" w:type="dxa"/>
-        <w:left w:w="108" w:type="dxa"/>
-        <w:bottom w:w="0" w:type="dxa"/>
-        <w:right w:w="108" w:type="dxa"/>
-      </w:tblCellMar>
-    </w:tblPr>
-  </w:style>
-</w:styles>
-</file>
-
-<file path=word/stylesWithEffects.xml><?xml version="1.0" encoding="utf-8"?>
-<w:styles xmlns:wpc="http://schemas.microsoft.com/office/word/2010/wordprocessingCanvas" xmlns:mc="http://schemas.openxmlformats.org/markup-compatibility/2006" xmlns:o="urn:schemas-microsoft-com:office:office" xmlns:r="http://schemas.openxmlformats.org/officeDocument/2006/relationships" xmlns:m="http://schemas.openxmlformats.org/officeDocument/2006/math" xmlns:v="urn:schemas-microsoft-com:vml" xmlns:wp14="http://schemas.microsoft.com/office/word/2010/wordprocessingDrawing" xmlns:wp="http://schemas.openxmlformats.org/drawingml/2006/wordprocessingDrawing" xmlns:w10="urn:schemas-microsoft-com:office:word" xmlns:w="http://schemas.openxmlformats.org/wordprocessingml/2006/main" xmlns:w14="http://schemas.microsoft.com/office/word/2010/wordml" xmlns:wpg="http://schemas.microsoft.com/office/word/2010/wordprocessingGroup" xmlns:wpi="http://schemas.microsoft.com/office/word/2010/wordprocessingInk" xmlns:wne="http://schemas.microsoft.com/office/word/2006/wordml" xmlns:wps="http://schemas.microsoft.com/office/word/2010/wordprocessingShape" mc:Ignorable="w14 wp14">
-  <w:docDefaults>
-    <w:rPrDefault>
-      <w:rPr>
-        <w:rFonts w:asciiTheme="minorHAnsi" w:eastAsiaTheme="minorHAnsi" w:hAnsiTheme="minorHAnsi" w:cstheme="minorBidi"/>
-        <w:sz w:val="22"/>
-        <w:szCs w:val="22"/>
-        <w:lang w:val="it-IT" w:eastAsia="en-US" w:bidi="ar-SA"/>
-      </w:rPr>
-    </w:rPrDefault>
-    <w:pPrDefault>
-      <w:pPr>
-        <w:spacing w:after="200" w:line="276" w:lineRule="auto"/>
-      </w:pPr>
-    </w:pPrDefault>
-  </w:docDefaults>
-  <w:latentStyles w:defLockedState="0" w:defUIPriority="99" w:defSemiHidden="1" w:defUnhideWhenUsed="1" w:defQFormat="0" w:count="267">
-    <w:lsdException w:name="Normal" w:semiHidden="0" w:uiPriority="0" w:unhideWhenUsed="0" w:qFormat="1"/>
-    <w:lsdException w:name="heading 1" w:semiHidden="0" w:uiPriority="9" w:unhideWhenUsed="0" w:qFormat="1"/>
-    <w:lsdException w:name="heading 2" w:uiPriority="9" w:qFormat="1"/>
-    <w:lsdException w:name="heading 3" w:uiPriority="9" w:qFormat="1"/>
-    <w:lsdException w:name="heading 4" w:uiPriority="9" w:qFormat="1"/>
-    <w:lsdException w:name="heading 5" w:uiPriority="9" w:qFormat="1"/>
-    <w:lsdException w:name="heading 6" w:uiPriority="9" w:qFormat="1"/>
-    <w:lsdException w:name="heading 7" w:uiPriority="9" w:qFormat="1"/>
-    <w:lsdException w:name="heading 8" w:uiPriority="9" w:qFormat="1"/>
-    <w:lsdException w:name="heading 9" w:uiPriority="9" w:qFormat="1"/>
-    <w:lsdException w:name="toc 1" w:uiPriority="39"/>
-    <w:lsdException w:name="toc 2" w:uiPriority="39"/>
-    <w:lsdException w:name="toc 3" w:uiPriority="39"/>
-    <w:lsdException w:name="toc 4" w:uiPriority="39"/>
-    <w:lsdException w:name="toc 5" w:uiPriority="39"/>
-    <w:lsdException w:name="toc 6" w:uiPriority="39"/>
-    <w:lsdException w:name="toc 7" w:uiPriority="39"/>
-    <w:lsdException w:name="toc 8" w:uiPriority="39"/>
-    <w:lsdException w:name="toc 9" w:uiPriority="39"/>
-    <w:lsdException w:name="caption" w:uiPriority="35" w:qFormat="1"/>
-    <w:lsdException w:name="Title" w:semiHidden="0" w:uiPriority="10" w:unhideWhenUsed="0" w:qFormat="1"/>
-    <w:lsdException w:name="Default Paragraph Font" w:uiPriority="1"/>
-    <w:lsdException w:name="Subtitle" w:semiHidden="0" w:uiPriority="11" w:unhideWhenUsed="0" w:qFormat="1"/>
-    <w:lsdException w:name="Strong" w:semiHidden="0" w:uiPriority="22" w:unhideWhenUsed="0" w:qFormat="1"/>
-    <w:lsdException w:name="Emphasis" w:semiHidden="0" w:uiPriority="20" w:unhideWhenUsed="0" w:qFormat="1"/>
-    <w:lsdException w:name="Table Grid" w:semiHidden="0" w:uiPriority="39" w:unhideWhenUsed="0"/>
-    <w:lsdException w:name="Placeholder Text" w:unhideWhenUsed="0"/>
-    <w:lsdException w:name="No Spacing" w:semiHidden="0" w:uiPriority="1" w:unhideWhenUsed="0" w:qFormat="1"/>
-    <w:lsdException w:name="Light Shading" w:semiHidden="0" w:uiPriority="60" w:unhideWhenUsed="0"/>
-    <w:lsdException w:name="Light List" w:semiHidden="0" w:uiPriority="61" w:unhideWhenUsed="0"/>
-    <w:lsdException w:name="Light Grid" w:semiHidden="0" w:uiPriority="62" w:unhideWhenUsed="0"/>
-    <w:lsdException w:name="Medium Shading 1" w:semiHidden="0" w:uiPriority="63" w:unhideWhenUsed="0"/>
-    <w:lsdException w:name="Medium Shading 2" w:semiHidden="0" w:uiPriority="64" w:unhideWhenUsed="0"/>
-    <w:lsdException w:name="Medium List 1" w:semiHidden="0" w:uiPriority="65" w:unhideWhenUsed="0"/>
-    <w:lsdException w:name="Medium List 2" w:semiHidden="0" w:uiPriority="66" w:unhideWhenUsed="0"/>
-    <w:lsdException w:name="Medium Grid 1" w:semiHidden="0" w:uiPriority="67" w:unhideWhenUsed="0"/>
-    <w:lsdException w:name="Medium Grid 2" w:semiHidden="0" w:uiPriority="68" w:unhideWhenUsed="0"/>
-    <w:lsdException w:name="Medium Grid 3" w:semiHidden="0" w:uiPriority="69" w:unhideWhenUsed="0"/>
-    <w:lsdException w:name="Dark List" w:semiHidden="0" w:uiPriority="70" w:unhideWhenUsed="0"/>
-    <w:lsdException w:name="Colorful Shading" w:semiHidden="0" w:uiPriority="71" w:unhideWhenUsed="0"/>
-    <w:lsdException w:name="Colorful List" w:semiHidden="0" w:uiPriority="72" w:unhideWhenUsed="0"/>
-    <w:lsdException w:name="Colorful Grid" w:semiHidden="0" w:uiPriority="73" w:unhideWhenUsed="0"/>
-    <w:lsdException w:name="Light Shading Accent 1" w:semiHidden="0" w:uiPriority="60" w:unhideWhenUsed="0"/>
-    <w:lsdException w:name="Light List Accent 1" w:semiHidden="0" w:uiPriority="61" w:unhideWhenUsed="0"/>
-    <w:lsdException w:name="Light Grid Accent 1" w:semiHidden="0" w:uiPriority="62" w:unhideWhenUsed="0"/>
-    <w:lsdException w:name="Medium Shading 1 Accent 1" w:semiHidden="0" w:uiPriority="63" w:unhideWhenUsed="0"/>
-    <w:lsdException w:name="Medium Shading 2 Accent 1" w:semiHidden="0" w:uiPriority="64" w:unhideWhenUsed="0"/>
-    <w:lsdException w:name="Medium List 1 Accent 1" w:semiHidden="0" w:uiPriority="65" w:unhideWhenUsed="0"/>
-    <w:lsdException w:name="Revision" w:unhideWhenUsed="0"/>
-    <w:lsdException w:name="List Paragraph" w:semiHidden="0" w:uiPriority="34" w:unhideWhenUsed="0" w:qFormat="1"/>
-    <w:lsdException w:name="Quote" w:semiHidden="0" w:uiPriority="29" w:unhideWhenUsed="0" w:qFormat="1"/>
-    <w:lsdException w:name="Intense Quote" w:semiHidden="0" w:uiPriority="30" w:unhideWhenUsed="0" w:qFormat="1"/>
-    <w:lsdException w:name="Medium List 2 Accent 1" w:semiHidden="0" w:uiPriority="66" w:unhideWhenUsed="0"/>
-    <w:lsdException w:name="Medium Grid 1 Accent 1" w:semiHidden="0" w:uiPriority="67" w:unhideWhenUsed="0"/>
-    <w:lsdException w:name="Medium Grid 2 Accent 1" w:semiHidden="0" w:uiPriority="68" w:unhideWhenUsed="0"/>
-    <w:lsdException w:name="Medium Grid 3 Accent 1" w:semiHidden="0" w:uiPriority="69" w:unhideWhenUsed="0"/>
-    <w:lsdException w:name="Dark List Accent 1" w:semiHidden="0" w:uiPriority="70" w:unhideWhenUsed="0"/>
-    <w:lsdException w:name="Colorful Shading Accent 1" w:semiHidden="0" w:uiPriority="71" w:unhideWhenUsed="0"/>
-    <w:lsdException w:name="Colorful List Accent 1" w:semiHidden="0" w:uiPriority="72" w:unhideWhenUsed="0"/>
-    <w:lsdException w:name="Colorful Grid Accent 1" w:semiHidden="0" w:uiPriority="73" w:unhideWhenUsed="0"/>
-    <w:lsdException w:name="Light Shading Accent 2" w:semiHidden="0" w:uiPriority="60" w:unhideWhenUsed="0"/>
-    <w:lsdException w:name="Light List Accent 2" w:semiHidden="0" w:uiPriority="61" w:unhideWhenUsed="0"/>
-    <w:lsdException w:name="Light Grid Accent 2" w:semiHidden="0" w:uiPriority="62" w:unhideWhenUsed="0"/>
-    <w:lsdException w:name="Medium Shading 1 Accent 2" w:semiHidden="0" w:uiPriority="63" w:unhideWhenUsed="0"/>
-    <w:lsdException w:name="Medium Shading 2 Accent 2" w:semiHidden="0" w:uiPriority="64" w:unhideWhenUsed="0"/>
-    <w:lsdException w:name="Medium List 1 Accent 2" w:semiHidden="0" w:uiPriority="65" w:unhideWhenUsed="0"/>
-    <w:lsdException w:name="Medium List 2 Accent 2" w:semiHidden="0" w:uiPriority="66" w:unhideWhenUsed="0"/>
-    <w:lsdException w:name="Medium Grid 1 Accent 2" w:semiHidden="0" w:uiPriority="67" w:unhideWhenUsed="0"/>
-    <w:lsdException w:name="Medium Grid 2 Accent 2" w:semiHidden="0" w:uiPriority="68" w:unhideWhenUsed="0"/>
-    <w:lsdException w:name="Medium Grid 3 Accent 2" w:semiHidden="0" w:uiPriority="69" w:unhideWhenUsed="0"/>
-    <w:lsdException w:name="Dark List Accent 2" w:semiHidden="0" w:uiPriority="70" w:unhideWhenUsed="0"/>
-    <w:lsdException w:name="Colorful Shading Accent 2" w:semiHidden="0" w:uiPriority="71" w:unhideWhenUsed="0"/>
-    <w:lsdException w:name="Colorful List Accent 2" w:semiHidden="0" w:uiPriority="72" w:unhideWhenUsed="0"/>
-    <w:lsdException w:name="Colorful Grid Accent 2" w:semiHidden="0" w:uiPriority="73" w:unhideWhenUsed="0"/>
-    <w:lsdException w:name="Light Shading Accent 3" w:semiHidden="0" w:uiPriority="60" w:unhideWhenUsed="0"/>
-    <w:lsdException w:name="Light List Accent 3" w:semiHidden="0" w:uiPriority="61" w:unhideWhenUsed="0"/>
-    <w:lsdException w:name="Light Grid Accent 3" w:semiHidden="0" w:uiPriority="62" w:unhideWhenUsed="0"/>
-    <w:lsdException w:name="Medium Shading 1 Accent 3" w:semiHidden="0" w:uiPriority="63" w:unhideWhenUsed="0"/>
-    <w:lsdException w:name="Medium Shading 2 Accent 3" w:semiHidden="0" w:uiPriority="64" w:unhideWhenUsed="0"/>
-    <w:lsdException w:name="Medium List 1 Accent 3" w:semiHidden="0" w:uiPriority="65" w:unhideWhenUsed="0"/>
-    <w:lsdException w:name="Medium List 2 Accent 3" w:semiHidden="0" w:uiPriority="66" w:unhideWhenUsed="0"/>
-    <w:lsdException w:name="Medium Grid 1 Accent 3" w:semiHidden="0" w:uiPriority="67" w:unhideWhenUsed="0"/>
-    <w:lsdException w:name="Medium Grid 2 Accent 3" w:semiHidden="0" w:uiPriority="68" w:unhideWhenUsed="0"/>
-    <w:lsdException w:name="Medium Grid 3 Accent 3" w:semiHidden="0" w:uiPriority="69" w:unhideWhenUsed="0"/>
-    <w:lsdException w:name="Dark List Accent 3" w:semiHidden="0" w:uiPriority="70" w:unhideWhenUsed="0"/>
-    <w:lsdException w:name="Colorful Shading Accent 3" w:semiHidden="0" w:uiPriority="71" w:unhideWhenUsed="0"/>
-    <w:lsdException w:name="Colorful List Accent 3" w:semiHidden="0" w:uiPriority="72" w:unhideWhenUsed="0"/>
-    <w:lsdException w:name="Colorful Grid Accent 3" w:semiHidden="0" w:uiPriority="73" w:unhideWhenUsed="0"/>
-    <w:lsdException w:name="Light Shading Accent 4" w:semiHidden="0" w:uiPriority="60" w:unhideWhenUsed="0"/>
-    <w:lsdException w:name="Light List Accent 4" w:semiHidden="0" w:uiPriority="61" w:unhideWhenUsed="0"/>
-    <w:lsdException w:name="Light Grid Accent 4" w:semiHidden="0" w:uiPriority="62" w:unhideWhenUsed="0"/>
-    <w:lsdException w:name="Medium Shading 1 Accent 4" w:semiHidden="0" w:uiPriority="63" w:unhideWhenUsed="0"/>
-    <w:lsdException w:name="Medium Shading 2 Accent 4" w:semiHidden="0" w:uiPriority="64" w:unhideWhenUsed="0"/>
-    <w:lsdException w:name="Medium List 1 Accent 4" w:semiHidden="0" w:uiPriority="65" w:unhideWhenUsed="0"/>
-    <w:lsdException w:name="Medium List 2 Accent 4" w:semiHidden="0" w:uiPriority="66" w:unhideWhenUsed="0"/>
-    <w:lsdException w:name="Medium Grid 1 Accent 4" w:semiHidden="0" w:uiPriority="67" w:unhideWhenUsed="0"/>
-    <w:lsdException w:name="Medium Grid 2 Accent 4" w:semiHidden="0" w:uiPriority="68" w:unhideWhenUsed="0"/>
-    <w:lsdException w:name="Medium Grid 3 Accent 4" w:semiHidden="0" w:uiPriority="69" w:unhideWhenUsed="0"/>
-    <w:lsdException w:name="Dark List Accent 4" w:semiHidden="0" w:uiPriority="70" w:unhideWhenUsed="0"/>
-    <w:lsdException w:name="Colorful Shading Accent 4" w:semiHidden="0" w:uiPriority="71" w:unhideWhenUsed="0"/>
-    <w:lsdException w:name="Colorful List Accent 4" w:semiHidden="0" w:uiPriority="72" w:unhideWhenUsed="0"/>
-    <w:lsdException w:name="Colorful Grid Accent 4" w:semiHidden="0" w:uiPriority="73" w:unhideWhenUsed="0"/>
-    <w:lsdException w:name="Light Shading Accent 5" w:semiHidden="0" w:uiPriority="60" w:unhideWhenUsed="0"/>
-    <w:lsdException w:name="Light List Accent 5" w:semiHidden="0" w:uiPriority="61" w:unhideWhenUsed="0"/>
-    <w:lsdException w:name="Light Grid Accent 5" w:semiHidden="0" w:uiPriority="62" w:unhideWhenUsed="0"/>
-    <w:lsdException w:name="Medium Shading 1 Accent 5" w:semiHidden="0" w:uiPriority="63" w:unhideWhenUsed="0"/>
-    <w:lsdException w:name="Medium Shading 2 Accent 5" w:semiHidden="0" w:uiPriority="64" w:unhideWhenUsed="0"/>
-    <w:lsdException w:name="Medium List 1 Accent 5" w:semiHidden="0" w:uiPriority="65" w:unhideWhenUsed="0"/>
-    <w:lsdException w:name="Medium List 2 Accent 5" w:semiHidden="0" w:uiPriority="66" w:unhideWhenUsed="0"/>
-    <w:lsdException w:name="Medium Grid 1 Accent 5" w:semiHidden="0" w:uiPriority="67" w:unhideWhenUsed="0"/>
-    <w:lsdException w:name="Medium Grid 2 Accent 5" w:semiHidden="0" w:uiPriority="68" w:unhideWhenUsed="0"/>
-    <w:lsdException w:name="Medium Grid 3 Accent 5" w:semiHidden="0" w:uiPriority="69" w:unhideWhenUsed="0"/>
-    <w:lsdException w:name="Dark List Accent 5" w:semiHidden="0" w:uiPriority="70" w:unhideWhenUsed="0"/>
-    <w:lsdException w:name="Colorful Shading Accent 5" w:semiHidden="0" w:uiPriority="71" w:unhideWhenUsed="0"/>
-    <w:lsdException w:name="Colorful List Accent 5" w:semiHidden="0" w:uiPriority="72" w:unhideWhenUsed="0"/>
-    <w:lsdException w:name="Colorful Grid Accent 5" w:semiHidden="0" w:uiPriority="73" w:unhideWhenUsed="0"/>
-    <w:lsdException w:name="Light Shading Accent 6" w:semiHidden="0" w:uiPriority="60" w:unhideWhenUsed="0"/>
-    <w:lsdException w:name="Light List Accent 6" w:semiHidden="0" w:uiPriority="61" w:unhideWhenUsed="0"/>
-    <w:lsdException w:name="Light Grid Accent 6" w:semiHidden="0" w:uiPriority="62" w:unhideWhenUsed="0"/>
-    <w:lsdException w:name="Medium Shading 1 Accent 6" w:semiHidden="0" w:uiPriority="63" w:unhideWhenUsed="0"/>
-    <w:lsdException w:name="Medium Shading 2 Accent 6" w:semiHidden="0" w:uiPriority="64" w:unhideWhenUsed="0"/>
-    <w:lsdException w:name="Medium List 1 Accent 6" w:semiHidden="0" w:uiPriority="65" w:unhideWhenUsed="0"/>
-    <w:lsdException w:name="Medium List 2 Accent 6" w:semiHidden="0" w:uiPriority="66" w:unhideWhenUsed="0"/>
-    <w:lsdException w:name="Medium Grid 1 Accent 6" w:semiHidden="0" w:uiPriority="67" w:unhideWhenUsed="0"/>
-    <w:lsdException w:name="Medium Grid 2 Accent 6" w:semiHidden="0" w:uiPriority="68" w:unhideWhenUsed="0"/>
-    <w:lsdException w:name="Medium Grid 3 Accent 6" w:semiHidden="0" w:uiPriority="69" w:unhideWhenUsed="0"/>
-    <w:lsdException w:name="Dark List Accent 6" w:semiHidden="0" w:uiPriority="70" w:unhideWhenUsed="0"/>
-    <w:lsdException w:name="Colorful Shading Accent 6" w:semiHidden="0" w:uiPriority="71" w:unhideWhenUsed="0"/>
-    <w:lsdException w:name="Colorful List Accent 6" w:semiHidden="0" w:uiPriority="72" w:unhideWhenUsed="0"/>
-    <w:lsdException w:name="Colorful Grid Accent 6" w:semiHidden="0" w:uiPriority="73" w:unhideWhenUsed="0"/>
-    <w:lsdException w:name="Subtle Emphasis" w:semiHidden="0" w:uiPriority="19" w:unhideWhenUsed="0" w:qFormat="1"/>
-    <w:lsdException w:name="Intense Emphasis" w:semiHidden="0" w:uiPriority="21" w:unhideWhenUsed="0" w:qFormat="1"/>
-    <w:lsdException w:name="Subtle Reference" w:semiHidden="0" w:uiPriority="31" w:unhideWhenUsed="0" w:qFormat="1"/>
-    <w:lsdException w:name="Intense Reference" w:semiHidden="0" w:uiPriority="32" w:unhideWhenUsed="0" w:qFormat="1"/>
-    <w:lsdException w:name="Book Title" w:semiHidden="0" w:uiPriority="33" w:unhideWhenUsed="0" w:qFormat="1"/>
-    <w:lsdException w:name="Bibliography" w:uiPriority="37"/>
-    <w:lsdException w:name="TOC Heading" w:uiPriority="39" w:qFormat="1"/>
-  </w:latentStyles>
-  <w:style w:type="paragraph" w:default="1" w:styleId="Normale">
-    <w:name w:val="Normal"/>
-    <w:qFormat/>
-    <w:rsid w:val="00E304AF"/>
-  </w:style>
-  <w:style w:type="character" w:default="1" w:styleId="Carpredefinitoparagrafo">
-    <w:name w:val="Default Paragraph Font"/>
-    <w:uiPriority w:val="1"/>
-    <w:semiHidden/>
-    <w:unhideWhenUsed/>
-  </w:style>
-  <w:style w:type="table" w:default="1" w:styleId="Tabellanormale">
-    <w:name w:val="Normal Table"/>
-    <w:uiPriority w:val="99"/>
-    <w:semiHidden/>
-    <w:unhideWhenUsed/>
-    <w:tblPr>
-      <w:tblInd w:w="0" w:type="dxa"/>
-      <w:tblCellMar>
-        <w:top w:w="0" w:type="dxa"/>
-        <w:left w:w="108" w:type="dxa"/>
-        <w:bottom w:w="0" w:type="dxa"/>
-        <w:right w:w="108" w:type="dxa"/>
-      </w:tblCellMar>
-    </w:tblPr>
-  </w:style>
-  <w:style w:type="numbering" w:default="1" w:styleId="Nessunelenco">
-    <w:name w:val="No List"/>
-    <w:uiPriority w:val="99"/>
-    <w:semiHidden/>
-    <w:unhideWhenUsed/>
-  </w:style>
-  <w:style w:type="table" w:styleId="Grigliatabella">
-    <w:name w:val="Table Grid"/>
-    <w:basedOn w:val="Tabellanormale"/>
-    <w:uiPriority w:val="39"/>
-    <w:rsid w:val="00E304AF"/>
-    <w:pPr>
-      <w:spacing w:after="0" w:line="240" w:lineRule="auto"/>
-    </w:pPr>
-    <w:tblPr>
-      <w:tblInd w:w="0" w:type="dxa"/>
-      <w:tblBorders>
-        <w:top w:val="single" w:sz="4" w:space="0" w:color="auto"/>
-        <w:left w:val="single" w:sz="4" w:space="0" w:color="auto"/>
-        <w:bottom w:val="single" w:sz="4" w:space="0" w:color="auto"/>
-        <w:right w:val="single" w:sz="4" w:space="0" w:color="auto"/>
-        <w:insideH w:val="single" w:sz="4" w:space="0" w:color="auto"/>
-        <w:insideV w:val="single" w:sz="4" w:space="0" w:color="auto"/>
-      </w:tblBorders>
-      <w:tblCellMar>
-        <w:top w:w="0" w:type="dxa"/>
-        <w:left w:w="108" w:type="dxa"/>
-        <w:bottom w:w="0" w:type="dxa"/>
-        <w:right w:w="108" w:type="dxa"/>
-      </w:tblCellMar>
     </w:tblPr>
   </w:style>
 </w:styles>

</xml_diff>

<commit_message>
Effort Spent error correction
</commit_message>
<xml_diff>
--- a/ImplementationExtra/Effort Spent.docx
+++ b/ImplementationExtra/Effort Spent.docx
@@ -1316,7 +1316,18 @@
                 <w:szCs w:val="26"/>
                 <w:lang w:val="en-GB"/>
               </w:rPr>
-              <w:t>21-nov-17 Get Preferences</w:t>
+              <w:t>20</w:t>
+            </w:r>
+            <w:bookmarkStart w:id="0" w:name="_GoBack"/>
+            <w:bookmarkEnd w:id="0"/>
+            <w:r>
+              <w:rPr>
+                <w:rFonts w:asciiTheme="majorHAnsi" w:hAnsiTheme="majorHAnsi"/>
+                <w:sz w:val="26"/>
+                <w:szCs w:val="26"/>
+                <w:lang w:val="en-GB"/>
+              </w:rPr>
+              <w:t>-nov-17 Get Preferences</w:t>
             </w:r>
           </w:p>
         </w:tc>
@@ -1570,8 +1581,6 @@
             </w:pPr>
           </w:p>
         </w:tc>
-        <w:bookmarkStart w:id="0" w:name="_GoBack"/>
-        <w:bookmarkEnd w:id="0"/>
       </w:tr>
       <w:tr>
         <w:tc>
@@ -1822,7 +1831,7 @@
     <w:lsdException w:name="Table Web 2" w:semiHidden="1" w:unhideWhenUsed="1"/>
     <w:lsdException w:name="Table Web 3" w:semiHidden="1" w:unhideWhenUsed="1"/>
     <w:lsdException w:name="Balloon Text" w:semiHidden="1" w:unhideWhenUsed="1"/>
-    <w:lsdException w:name="Table Grid" w:semiHidden="1" w:uiPriority="39" w:unhideWhenUsed="1"/>
+    <w:lsdException w:name="Table Grid" w:uiPriority="39"/>
     <w:lsdException w:name="Table Theme" w:semiHidden="1" w:unhideWhenUsed="1"/>
     <w:lsdException w:name="Placeholder Text" w:semiHidden="1"/>
     <w:lsdException w:name="No Spacing" w:uiPriority="1" w:qFormat="1"/>

</xml_diff>

<commit_message>
GANTT & Effort Spent Update
</commit_message>
<xml_diff>
--- a/ImplementationExtra/Effort Spent.docx
+++ b/ImplementationExtra/Effort Spent.docx
@@ -1,6 +1,6 @@
 
 <file path=word/document.xml><?xml version="1.0" encoding="utf-8"?>
-<w:document xmlns:wpc="http://schemas.microsoft.com/office/word/2010/wordprocessingCanvas" xmlns:mc="http://schemas.openxmlformats.org/markup-compatibility/2006" xmlns:o="urn:schemas-microsoft-com:office:office" xmlns:r="http://schemas.openxmlformats.org/officeDocument/2006/relationships" xmlns:m="http://schemas.openxmlformats.org/officeDocument/2006/math" xmlns:v="urn:schemas-microsoft-com:vml" xmlns:wp14="http://schemas.microsoft.com/office/word/2010/wordprocessingDrawing" xmlns:wp="http://schemas.openxmlformats.org/drawingml/2006/wordprocessingDrawing" xmlns:w10="urn:schemas-microsoft-com:office:word" xmlns:w="http://schemas.openxmlformats.org/wordprocessingml/2006/main" xmlns:w14="http://schemas.microsoft.com/office/word/2010/wordml" xmlns:wpg="http://schemas.microsoft.com/office/word/2010/wordprocessingGroup" xmlns:wpi="http://schemas.microsoft.com/office/word/2010/wordprocessingInk" xmlns:wne="http://schemas.microsoft.com/office/word/2006/wordml" xmlns:wps="http://schemas.microsoft.com/office/word/2010/wordprocessingShape" mc:Ignorable="w14 wp14">
+<w:document xmlns:wpc="http://schemas.microsoft.com/office/word/2010/wordprocessingCanvas" xmlns:cx="http://schemas.microsoft.com/office/drawing/2014/chartex" xmlns:cx1="http://schemas.microsoft.com/office/drawing/2015/9/8/chartex" xmlns:cx2="http://schemas.microsoft.com/office/drawing/2015/10/21/chartex" xmlns:cx3="http://schemas.microsoft.com/office/drawing/2016/5/9/chartex" xmlns:cx4="http://schemas.microsoft.com/office/drawing/2016/5/10/chartex" xmlns:cx5="http://schemas.microsoft.com/office/drawing/2016/5/11/chartex" xmlns:cx6="http://schemas.microsoft.com/office/drawing/2016/5/12/chartex" xmlns:cx7="http://schemas.microsoft.com/office/drawing/2016/5/13/chartex" xmlns:cx8="http://schemas.microsoft.com/office/drawing/2016/5/14/chartex" xmlns:mc="http://schemas.openxmlformats.org/markup-compatibility/2006" xmlns:aink="http://schemas.microsoft.com/office/drawing/2016/ink" xmlns:am3d="http://schemas.microsoft.com/office/drawing/2017/model3d" xmlns:o="urn:schemas-microsoft-com:office:office" xmlns:r="http://schemas.openxmlformats.org/officeDocument/2006/relationships" xmlns:m="http://schemas.openxmlformats.org/officeDocument/2006/math" xmlns:v="urn:schemas-microsoft-com:vml" xmlns:wp14="http://schemas.microsoft.com/office/word/2010/wordprocessingDrawing" xmlns:wp="http://schemas.openxmlformats.org/drawingml/2006/wordprocessingDrawing" xmlns:w10="urn:schemas-microsoft-com:office:word" xmlns:w="http://schemas.openxmlformats.org/wordprocessingml/2006/main" xmlns:w14="http://schemas.microsoft.com/office/word/2010/wordml" xmlns:w15="http://schemas.microsoft.com/office/word/2012/wordml" xmlns:w16se="http://schemas.microsoft.com/office/word/2015/wordml/symex" xmlns:wpg="http://schemas.microsoft.com/office/word/2010/wordprocessingGroup" xmlns:wpi="http://schemas.microsoft.com/office/word/2010/wordprocessingInk" xmlns:wne="http://schemas.microsoft.com/office/word/2006/wordml" xmlns:wps="http://schemas.microsoft.com/office/word/2010/wordprocessingShape" mc:Ignorable="w14 w15 w16se wp14">
   <w:body>
     <w:p>
       <w:pPr>
@@ -15,7 +15,6 @@
           <w:szCs w:val="26"/>
         </w:rPr>
       </w:pPr>
-      <w:proofErr w:type="spellStart"/>
       <w:r>
         <w:rPr>
           <w:rFonts w:ascii="Cambria" w:hAnsi="Cambria" w:cs="Cambria"/>
@@ -24,18 +23,7 @@
           <w:szCs w:val="26"/>
           <w:lang w:val="en-GB"/>
         </w:rPr>
-        <w:t>Matteo</w:t>
-      </w:r>
-      <w:proofErr w:type="spellEnd"/>
-      <w:r>
-        <w:rPr>
-          <w:rFonts w:ascii="Cambria" w:hAnsi="Cambria" w:cs="Cambria"/>
-          <w:b/>
-          <w:sz w:val="26"/>
-          <w:szCs w:val="26"/>
-          <w:lang w:val="en-GB"/>
-        </w:rPr>
-        <w:t xml:space="preserve"> </w:t>
+        <w:t xml:space="preserve">Matteo </w:t>
       </w:r>
       <w:proofErr w:type="spellStart"/>
       <w:r>
@@ -48,7 +36,6 @@
         </w:rPr>
         <w:t>Biasiel</w:t>
       </w:r>
-      <w:proofErr w:type="spellEnd"/>
       <w:r>
         <w:rPr>
           <w:rFonts w:ascii="Cambria" w:hAnsi="Cambria" w:cs="Cambria"/>
@@ -58,6 +45,7 @@
         </w:rPr>
         <w:t>li</w:t>
       </w:r>
+      <w:proofErr w:type="spellEnd"/>
       <w:r>
         <w:rPr>
           <w:rFonts w:ascii="Cambria" w:hAnsi="Cambria" w:cs="Cambria"/>
@@ -702,8 +690,6 @@
               </w:rPr>
               <w:t>4</w:t>
             </w:r>
-            <w:bookmarkStart w:id="0" w:name="_GoBack"/>
-            <w:bookmarkEnd w:id="0"/>
           </w:p>
         </w:tc>
       </w:tr>
@@ -788,7 +774,6 @@
           <w:lang w:val="en-GB"/>
         </w:rPr>
       </w:pPr>
-      <w:proofErr w:type="spellStart"/>
       <w:r>
         <w:rPr>
           <w:rFonts w:ascii="Cambria" w:hAnsi="Cambria" w:cs="Cambria"/>
@@ -797,18 +782,7 @@
           <w:szCs w:val="26"/>
           <w:lang w:val="en-GB"/>
         </w:rPr>
-        <w:t>Mattia</w:t>
-      </w:r>
-      <w:proofErr w:type="spellEnd"/>
-      <w:r>
-        <w:rPr>
-          <w:rFonts w:ascii="Cambria" w:hAnsi="Cambria" w:cs="Cambria"/>
-          <w:b/>
-          <w:sz w:val="26"/>
-          <w:szCs w:val="26"/>
-          <w:lang w:val="en-GB"/>
-        </w:rPr>
-        <w:t xml:space="preserve"> Di </w:t>
+        <w:t xml:space="preserve">Mattia Di </w:t>
       </w:r>
       <w:proofErr w:type="spellStart"/>
       <w:r>
@@ -1542,6 +1516,15 @@
                 <w:lang w:val="en-GB"/>
               </w:rPr>
             </w:pPr>
+            <w:r>
+              <w:rPr>
+                <w:rFonts w:asciiTheme="majorHAnsi" w:hAnsiTheme="majorHAnsi"/>
+                <w:sz w:val="26"/>
+                <w:szCs w:val="26"/>
+                <w:lang w:val="en-GB"/>
+              </w:rPr>
+              <w:t>22-nov-17 Bugfix + Delete Ranged Preferences</w:t>
+            </w:r>
           </w:p>
         </w:tc>
         <w:tc>
@@ -1563,6 +1546,15 @@
                 <w:lang w:val="en-GB"/>
               </w:rPr>
             </w:pPr>
+            <w:r>
+              <w:rPr>
+                <w:rFonts w:asciiTheme="majorHAnsi" w:hAnsiTheme="majorHAnsi"/>
+                <w:sz w:val="26"/>
+                <w:szCs w:val="26"/>
+                <w:lang w:val="en-GB"/>
+              </w:rPr>
+              <w:t>1</w:t>
+            </w:r>
           </w:p>
         </w:tc>
       </w:tr>
@@ -1586,6 +1578,24 @@
                 <w:lang w:val="en-GB"/>
               </w:rPr>
             </w:pPr>
+            <w:r>
+              <w:rPr>
+                <w:rFonts w:asciiTheme="majorHAnsi" w:hAnsiTheme="majorHAnsi"/>
+                <w:sz w:val="26"/>
+                <w:szCs w:val="26"/>
+                <w:lang w:val="en-GB"/>
+              </w:rPr>
+              <w:t>23-n</w:t>
+            </w:r>
+            <w:r>
+              <w:rPr>
+                <w:rFonts w:asciiTheme="majorHAnsi" w:hAnsiTheme="majorHAnsi"/>
+                <w:sz w:val="26"/>
+                <w:szCs w:val="26"/>
+                <w:lang w:val="en-GB"/>
+              </w:rPr>
+              <w:t>ov-17 Delete Ranged Preferences</w:t>
+            </w:r>
           </w:p>
         </w:tc>
         <w:tc>
@@ -1607,6 +1617,15 @@
                 <w:lang w:val="en-GB"/>
               </w:rPr>
             </w:pPr>
+            <w:r>
+              <w:rPr>
+                <w:rFonts w:asciiTheme="majorHAnsi" w:hAnsiTheme="majorHAnsi"/>
+                <w:sz w:val="26"/>
+                <w:szCs w:val="26"/>
+                <w:lang w:val="en-GB"/>
+              </w:rPr>
+              <w:t>1</w:t>
+            </w:r>
           </w:p>
         </w:tc>
       </w:tr>
@@ -1758,13 +1777,16 @@
                 <w:szCs w:val="26"/>
                 <w:lang w:val="en-GB"/>
               </w:rPr>
-              <w:t>6</w:t>
+              <w:t>8</w:t>
             </w:r>
           </w:p>
         </w:tc>
       </w:tr>
     </w:tbl>
-    <w:p/>
+    <w:p>
+      <w:bookmarkStart w:id="0" w:name="_GoBack"/>
+      <w:bookmarkEnd w:id="0"/>
+    </w:p>
     <w:sectPr>
       <w:pgSz w:w="11906" w:h="16838"/>
       <w:pgMar w:top="1417" w:right="1134" w:bottom="1134" w:left="1134" w:header="708" w:footer="708" w:gutter="0"/>
@@ -1776,7 +1798,7 @@
 </file>
 
 <file path=word/styles.xml><?xml version="1.0" encoding="utf-8"?>
-<w:styles xmlns:mc="http://schemas.openxmlformats.org/markup-compatibility/2006" xmlns:r="http://schemas.openxmlformats.org/officeDocument/2006/relationships" xmlns:w="http://schemas.openxmlformats.org/wordprocessingml/2006/main" xmlns:w14="http://schemas.microsoft.com/office/word/2010/wordml" mc:Ignorable="w14">
+<w:styles xmlns:mc="http://schemas.openxmlformats.org/markup-compatibility/2006" xmlns:r="http://schemas.openxmlformats.org/officeDocument/2006/relationships" xmlns:w="http://schemas.openxmlformats.org/wordprocessingml/2006/main" xmlns:w14="http://schemas.microsoft.com/office/word/2010/wordml" xmlns:w15="http://schemas.microsoft.com/office/word/2012/wordml" xmlns:w16se="http://schemas.microsoft.com/office/word/2015/wordml/symex" mc:Ignorable="w14 w15 w16se">
   <w:docDefaults>
     <w:rPrDefault>
       <w:rPr>
@@ -1792,144 +1814,382 @@
       </w:pPr>
     </w:pPrDefault>
   </w:docDefaults>
-  <w:latentStyles w:defLockedState="0" w:defUIPriority="99" w:defSemiHidden="1" w:defUnhideWhenUsed="1" w:defQFormat="0" w:count="267">
-    <w:lsdException w:name="Normal" w:semiHidden="0" w:uiPriority="0" w:unhideWhenUsed="0" w:qFormat="1"/>
-    <w:lsdException w:name="heading 1" w:semiHidden="0" w:uiPriority="9" w:unhideWhenUsed="0" w:qFormat="1"/>
-    <w:lsdException w:name="heading 2" w:uiPriority="9" w:qFormat="1"/>
-    <w:lsdException w:name="heading 3" w:uiPriority="9" w:qFormat="1"/>
-    <w:lsdException w:name="heading 4" w:uiPriority="9" w:qFormat="1"/>
-    <w:lsdException w:name="heading 5" w:uiPriority="9" w:qFormat="1"/>
-    <w:lsdException w:name="heading 6" w:uiPriority="9" w:qFormat="1"/>
-    <w:lsdException w:name="heading 7" w:uiPriority="9" w:qFormat="1"/>
-    <w:lsdException w:name="heading 8" w:uiPriority="9" w:qFormat="1"/>
-    <w:lsdException w:name="heading 9" w:uiPriority="9" w:qFormat="1"/>
-    <w:lsdException w:name="toc 1" w:uiPriority="39"/>
-    <w:lsdException w:name="toc 2" w:uiPriority="39"/>
-    <w:lsdException w:name="toc 3" w:uiPriority="39"/>
-    <w:lsdException w:name="toc 4" w:uiPriority="39"/>
-    <w:lsdException w:name="toc 5" w:uiPriority="39"/>
-    <w:lsdException w:name="toc 6" w:uiPriority="39"/>
-    <w:lsdException w:name="toc 7" w:uiPriority="39"/>
-    <w:lsdException w:name="toc 8" w:uiPriority="39"/>
-    <w:lsdException w:name="toc 9" w:uiPriority="39"/>
-    <w:lsdException w:name="caption" w:uiPriority="35" w:qFormat="1"/>
-    <w:lsdException w:name="Title" w:semiHidden="0" w:uiPriority="10" w:unhideWhenUsed="0" w:qFormat="1"/>
-    <w:lsdException w:name="Default Paragraph Font" w:uiPriority="1"/>
-    <w:lsdException w:name="Subtitle" w:semiHidden="0" w:uiPriority="11" w:unhideWhenUsed="0" w:qFormat="1"/>
-    <w:lsdException w:name="Strong" w:semiHidden="0" w:uiPriority="22" w:unhideWhenUsed="0" w:qFormat="1"/>
-    <w:lsdException w:name="Emphasis" w:semiHidden="0" w:uiPriority="20" w:unhideWhenUsed="0" w:qFormat="1"/>
-    <w:lsdException w:name="Table Grid" w:uiPriority="39"/>
-    <w:lsdException w:name="Placeholder Text" w:unhideWhenUsed="0"/>
-    <w:lsdException w:name="No Spacing" w:semiHidden="0" w:uiPriority="1" w:unhideWhenUsed="0" w:qFormat="1"/>
-    <w:lsdException w:name="Light Shading" w:semiHidden="0" w:uiPriority="60" w:unhideWhenUsed="0"/>
-    <w:lsdException w:name="Light List" w:semiHidden="0" w:uiPriority="61" w:unhideWhenUsed="0"/>
-    <w:lsdException w:name="Light Grid" w:semiHidden="0" w:uiPriority="62" w:unhideWhenUsed="0"/>
-    <w:lsdException w:name="Medium Shading 1" w:semiHidden="0" w:uiPriority="63" w:unhideWhenUsed="0"/>
-    <w:lsdException w:name="Medium Shading 2" w:semiHidden="0" w:uiPriority="64" w:unhideWhenUsed="0"/>
-    <w:lsdException w:name="Medium List 1" w:semiHidden="0" w:uiPriority="65" w:unhideWhenUsed="0"/>
-    <w:lsdException w:name="Medium List 2" w:semiHidden="0" w:uiPriority="66" w:unhideWhenUsed="0"/>
-    <w:lsdException w:name="Medium Grid 1" w:semiHidden="0" w:uiPriority="67" w:unhideWhenUsed="0"/>
-    <w:lsdException w:name="Medium Grid 2" w:semiHidden="0" w:uiPriority="68" w:unhideWhenUsed="0"/>
-    <w:lsdException w:name="Medium Grid 3" w:semiHidden="0" w:uiPriority="69" w:unhideWhenUsed="0"/>
-    <w:lsdException w:name="Dark List" w:semiHidden="0" w:uiPriority="70" w:unhideWhenUsed="0"/>
-    <w:lsdException w:name="Colorful Shading" w:semiHidden="0" w:uiPriority="71" w:unhideWhenUsed="0"/>
-    <w:lsdException w:name="Colorful List" w:semiHidden="0" w:uiPriority="72" w:unhideWhenUsed="0"/>
-    <w:lsdException w:name="Colorful Grid" w:semiHidden="0" w:uiPriority="73" w:unhideWhenUsed="0"/>
-    <w:lsdException w:name="Light Shading Accent 1" w:semiHidden="0" w:uiPriority="60" w:unhideWhenUsed="0"/>
-    <w:lsdException w:name="Light List Accent 1" w:semiHidden="0" w:uiPriority="61" w:unhideWhenUsed="0"/>
-    <w:lsdException w:name="Light Grid Accent 1" w:semiHidden="0" w:uiPriority="62" w:unhideWhenUsed="0"/>
-    <w:lsdException w:name="Medium Shading 1 Accent 1" w:semiHidden="0" w:uiPriority="63" w:unhideWhenUsed="0"/>
-    <w:lsdException w:name="Medium Shading 2 Accent 1" w:semiHidden="0" w:uiPriority="64" w:unhideWhenUsed="0"/>
-    <w:lsdException w:name="Medium List 1 Accent 1" w:semiHidden="0" w:uiPriority="65" w:unhideWhenUsed="0"/>
-    <w:lsdException w:name="Revision" w:unhideWhenUsed="0"/>
-    <w:lsdException w:name="List Paragraph" w:semiHidden="0" w:uiPriority="34" w:unhideWhenUsed="0" w:qFormat="1"/>
-    <w:lsdException w:name="Quote" w:semiHidden="0" w:uiPriority="29" w:unhideWhenUsed="0" w:qFormat="1"/>
-    <w:lsdException w:name="Intense Quote" w:semiHidden="0" w:uiPriority="30" w:unhideWhenUsed="0" w:qFormat="1"/>
-    <w:lsdException w:name="Medium List 2 Accent 1" w:semiHidden="0" w:uiPriority="66" w:unhideWhenUsed="0"/>
-    <w:lsdException w:name="Medium Grid 1 Accent 1" w:semiHidden="0" w:uiPriority="67" w:unhideWhenUsed="0"/>
-    <w:lsdException w:name="Medium Grid 2 Accent 1" w:semiHidden="0" w:uiPriority="68" w:unhideWhenUsed="0"/>
-    <w:lsdException w:name="Medium Grid 3 Accent 1" w:semiHidden="0" w:uiPriority="69" w:unhideWhenUsed="0"/>
-    <w:lsdException w:name="Dark List Accent 1" w:semiHidden="0" w:uiPriority="70" w:unhideWhenUsed="0"/>
-    <w:lsdException w:name="Colorful Shading Accent 1" w:semiHidden="0" w:uiPriority="71" w:unhideWhenUsed="0"/>
-    <w:lsdException w:name="Colorful List Accent 1" w:semiHidden="0" w:uiPriority="72" w:unhideWhenUsed="0"/>
-    <w:lsdException w:name="Colorful Grid Accent 1" w:semiHidden="0" w:uiPriority="73" w:unhideWhenUsed="0"/>
-    <w:lsdException w:name="Light Shading Accent 2" w:semiHidden="0" w:uiPriority="60" w:unhideWhenUsed="0"/>
-    <w:lsdException w:name="Light List Accent 2" w:semiHidden="0" w:uiPriority="61" w:unhideWhenUsed="0"/>
-    <w:lsdException w:name="Light Grid Accent 2" w:semiHidden="0" w:uiPriority="62" w:unhideWhenUsed="0"/>
-    <w:lsdException w:name="Medium Shading 1 Accent 2" w:semiHidden="0" w:uiPriority="63" w:unhideWhenUsed="0"/>
-    <w:lsdException w:name="Medium Shading 2 Accent 2" w:semiHidden="0" w:uiPriority="64" w:unhideWhenUsed="0"/>
-    <w:lsdException w:name="Medium List 1 Accent 2" w:semiHidden="0" w:uiPriority="65" w:unhideWhenUsed="0"/>
-    <w:lsdException w:name="Medium List 2 Accent 2" w:semiHidden="0" w:uiPriority="66" w:unhideWhenUsed="0"/>
-    <w:lsdException w:name="Medium Grid 1 Accent 2" w:semiHidden="0" w:uiPriority="67" w:unhideWhenUsed="0"/>
-    <w:lsdException w:name="Medium Grid 2 Accent 2" w:semiHidden="0" w:uiPriority="68" w:unhideWhenUsed="0"/>
-    <w:lsdException w:name="Medium Grid 3 Accent 2" w:semiHidden="0" w:uiPriority="69" w:unhideWhenUsed="0"/>
-    <w:lsdException w:name="Dark List Accent 2" w:semiHidden="0" w:uiPriority="70" w:unhideWhenUsed="0"/>
-    <w:lsdException w:name="Colorful Shading Accent 2" w:semiHidden="0" w:uiPriority="71" w:unhideWhenUsed="0"/>
-    <w:lsdException w:name="Colorful List Accent 2" w:semiHidden="0" w:uiPriority="72" w:unhideWhenUsed="0"/>
-    <w:lsdException w:name="Colorful Grid Accent 2" w:semiHidden="0" w:uiPriority="73" w:unhideWhenUsed="0"/>
-    <w:lsdException w:name="Light Shading Accent 3" w:semiHidden="0" w:uiPriority="60" w:unhideWhenUsed="0"/>
-    <w:lsdException w:name="Light List Accent 3" w:semiHidden="0" w:uiPriority="61" w:unhideWhenUsed="0"/>
-    <w:lsdException w:name="Light Grid Accent 3" w:semiHidden="0" w:uiPriority="62" w:unhideWhenUsed="0"/>
-    <w:lsdException w:name="Medium Shading 1 Accent 3" w:semiHidden="0" w:uiPriority="63" w:unhideWhenUsed="0"/>
-    <w:lsdException w:name="Medium Shading 2 Accent 3" w:semiHidden="0" w:uiPriority="64" w:unhideWhenUsed="0"/>
-    <w:lsdException w:name="Medium List 1 Accent 3" w:semiHidden="0" w:uiPriority="65" w:unhideWhenUsed="0"/>
-    <w:lsdException w:name="Medium List 2 Accent 3" w:semiHidden="0" w:uiPriority="66" w:unhideWhenUsed="0"/>
-    <w:lsdException w:name="Medium Grid 1 Accent 3" w:semiHidden="0" w:uiPriority="67" w:unhideWhenUsed="0"/>
-    <w:lsdException w:name="Medium Grid 2 Accent 3" w:semiHidden="0" w:uiPriority="68" w:unhideWhenUsed="0"/>
-    <w:lsdException w:name="Medium Grid 3 Accent 3" w:semiHidden="0" w:uiPriority="69" w:unhideWhenUsed="0"/>
-    <w:lsdException w:name="Dark List Accent 3" w:semiHidden="0" w:uiPriority="70" w:unhideWhenUsed="0"/>
-    <w:lsdException w:name="Colorful Shading Accent 3" w:semiHidden="0" w:uiPriority="71" w:unhideWhenUsed="0"/>
-    <w:lsdException w:name="Colorful List Accent 3" w:semiHidden="0" w:uiPriority="72" w:unhideWhenUsed="0"/>
-    <w:lsdException w:name="Colorful Grid Accent 3" w:semiHidden="0" w:uiPriority="73" w:unhideWhenUsed="0"/>
-    <w:lsdException w:name="Light Shading Accent 4" w:semiHidden="0" w:uiPriority="60" w:unhideWhenUsed="0"/>
-    <w:lsdException w:name="Light List Accent 4" w:semiHidden="0" w:uiPriority="61" w:unhideWhenUsed="0"/>
-    <w:lsdException w:name="Light Grid Accent 4" w:semiHidden="0" w:uiPriority="62" w:unhideWhenUsed="0"/>
-    <w:lsdException w:name="Medium Shading 1 Accent 4" w:semiHidden="0" w:uiPriority="63" w:unhideWhenUsed="0"/>
-    <w:lsdException w:name="Medium Shading 2 Accent 4" w:semiHidden="0" w:uiPriority="64" w:unhideWhenUsed="0"/>
-    <w:lsdException w:name="Medium List 1 Accent 4" w:semiHidden="0" w:uiPriority="65" w:unhideWhenUsed="0"/>
-    <w:lsdException w:name="Medium List 2 Accent 4" w:semiHidden="0" w:uiPriority="66" w:unhideWhenUsed="0"/>
-    <w:lsdException w:name="Medium Grid 1 Accent 4" w:semiHidden="0" w:uiPriority="67" w:unhideWhenUsed="0"/>
-    <w:lsdException w:name="Medium Grid 2 Accent 4" w:semiHidden="0" w:uiPriority="68" w:unhideWhenUsed="0"/>
-    <w:lsdException w:name="Medium Grid 3 Accent 4" w:semiHidden="0" w:uiPriority="69" w:unhideWhenUsed="0"/>
-    <w:lsdException w:name="Dark List Accent 4" w:semiHidden="0" w:uiPriority="70" w:unhideWhenUsed="0"/>
-    <w:lsdException w:name="Colorful Shading Accent 4" w:semiHidden="0" w:uiPriority="71" w:unhideWhenUsed="0"/>
-    <w:lsdException w:name="Colorful List Accent 4" w:semiHidden="0" w:uiPriority="72" w:unhideWhenUsed="0"/>
-    <w:lsdException w:name="Colorful Grid Accent 4" w:semiHidden="0" w:uiPriority="73" w:unhideWhenUsed="0"/>
-    <w:lsdException w:name="Light Shading Accent 5" w:semiHidden="0" w:uiPriority="60" w:unhideWhenUsed="0"/>
-    <w:lsdException w:name="Light List Accent 5" w:semiHidden="0" w:uiPriority="61" w:unhideWhenUsed="0"/>
-    <w:lsdException w:name="Light Grid Accent 5" w:semiHidden="0" w:uiPriority="62" w:unhideWhenUsed="0"/>
-    <w:lsdException w:name="Medium Shading 1 Accent 5" w:semiHidden="0" w:uiPriority="63" w:unhideWhenUsed="0"/>
-    <w:lsdException w:name="Medium Shading 2 Accent 5" w:semiHidden="0" w:uiPriority="64" w:unhideWhenUsed="0"/>
-    <w:lsdException w:name="Medium List 1 Accent 5" w:semiHidden="0" w:uiPriority="65" w:unhideWhenUsed="0"/>
-    <w:lsdException w:name="Medium List 2 Accent 5" w:semiHidden="0" w:uiPriority="66" w:unhideWhenUsed="0"/>
-    <w:lsdException w:name="Medium Grid 1 Accent 5" w:semiHidden="0" w:uiPriority="67" w:unhideWhenUsed="0"/>
-    <w:lsdException w:name="Medium Grid 2 Accent 5" w:semiHidden="0" w:uiPriority="68" w:unhideWhenUsed="0"/>
-    <w:lsdException w:name="Medium Grid 3 Accent 5" w:semiHidden="0" w:uiPriority="69" w:unhideWhenUsed="0"/>
-    <w:lsdException w:name="Dark List Accent 5" w:semiHidden="0" w:uiPriority="70" w:unhideWhenUsed="0"/>
-    <w:lsdException w:name="Colorful Shading Accent 5" w:semiHidden="0" w:uiPriority="71" w:unhideWhenUsed="0"/>
-    <w:lsdException w:name="Colorful List Accent 5" w:semiHidden="0" w:uiPriority="72" w:unhideWhenUsed="0"/>
-    <w:lsdException w:name="Colorful Grid Accent 5" w:semiHidden="0" w:uiPriority="73" w:unhideWhenUsed="0"/>
-    <w:lsdException w:name="Light Shading Accent 6" w:semiHidden="0" w:uiPriority="60" w:unhideWhenUsed="0"/>
-    <w:lsdException w:name="Light List Accent 6" w:semiHidden="0" w:uiPriority="61" w:unhideWhenUsed="0"/>
-    <w:lsdException w:name="Light Grid Accent 6" w:semiHidden="0" w:uiPriority="62" w:unhideWhenUsed="0"/>
-    <w:lsdException w:name="Medium Shading 1 Accent 6" w:semiHidden="0" w:uiPriority="63" w:unhideWhenUsed="0"/>
-    <w:lsdException w:name="Medium Shading 2 Accent 6" w:semiHidden="0" w:uiPriority="64" w:unhideWhenUsed="0"/>
-    <w:lsdException w:name="Medium List 1 Accent 6" w:semiHidden="0" w:uiPriority="65" w:unhideWhenUsed="0"/>
-    <w:lsdException w:name="Medium List 2 Accent 6" w:semiHidden="0" w:uiPriority="66" w:unhideWhenUsed="0"/>
-    <w:lsdException w:name="Medium Grid 1 Accent 6" w:semiHidden="0" w:uiPriority="67" w:unhideWhenUsed="0"/>
-    <w:lsdException w:name="Medium Grid 2 Accent 6" w:semiHidden="0" w:uiPriority="68" w:unhideWhenUsed="0"/>
-    <w:lsdException w:name="Medium Grid 3 Accent 6" w:semiHidden="0" w:uiPriority="69" w:unhideWhenUsed="0"/>
-    <w:lsdException w:name="Dark List Accent 6" w:semiHidden="0" w:uiPriority="70" w:unhideWhenUsed="0"/>
-    <w:lsdException w:name="Colorful Shading Accent 6" w:semiHidden="0" w:uiPriority="71" w:unhideWhenUsed="0"/>
-    <w:lsdException w:name="Colorful List Accent 6" w:semiHidden="0" w:uiPriority="72" w:unhideWhenUsed="0"/>
-    <w:lsdException w:name="Colorful Grid Accent 6" w:semiHidden="0" w:uiPriority="73" w:unhideWhenUsed="0"/>
-    <w:lsdException w:name="Subtle Emphasis" w:semiHidden="0" w:uiPriority="19" w:unhideWhenUsed="0" w:qFormat="1"/>
-    <w:lsdException w:name="Intense Emphasis" w:semiHidden="0" w:uiPriority="21" w:unhideWhenUsed="0" w:qFormat="1"/>
-    <w:lsdException w:name="Subtle Reference" w:semiHidden="0" w:uiPriority="31" w:unhideWhenUsed="0" w:qFormat="1"/>
-    <w:lsdException w:name="Intense Reference" w:semiHidden="0" w:uiPriority="32" w:unhideWhenUsed="0" w:qFormat="1"/>
-    <w:lsdException w:name="Book Title" w:semiHidden="0" w:uiPriority="33" w:unhideWhenUsed="0" w:qFormat="1"/>
-    <w:lsdException w:name="Bibliography" w:uiPriority="37"/>
-    <w:lsdException w:name="TOC Heading" w:uiPriority="39" w:qFormat="1"/>
+  <w:latentStyles w:defLockedState="0" w:defUIPriority="99" w:defSemiHidden="0" w:defUnhideWhenUsed="0" w:defQFormat="0" w:count="375">
+    <w:lsdException w:name="Normal" w:uiPriority="0" w:qFormat="1"/>
+    <w:lsdException w:name="heading 1" w:uiPriority="9" w:qFormat="1"/>
+    <w:lsdException w:name="heading 2" w:semiHidden="1" w:uiPriority="9" w:unhideWhenUsed="1" w:qFormat="1"/>
+    <w:lsdException w:name="heading 3" w:semiHidden="1" w:uiPriority="9" w:unhideWhenUsed="1" w:qFormat="1"/>
+    <w:lsdException w:name="heading 4" w:semiHidden="1" w:uiPriority="9" w:unhideWhenUsed="1" w:qFormat="1"/>
+    <w:lsdException w:name="heading 5" w:semiHidden="1" w:uiPriority="9" w:unhideWhenUsed="1" w:qFormat="1"/>
+    <w:lsdException w:name="heading 6" w:semiHidden="1" w:uiPriority="9" w:unhideWhenUsed="1" w:qFormat="1"/>
+    <w:lsdException w:name="heading 7" w:semiHidden="1" w:uiPriority="9" w:unhideWhenUsed="1" w:qFormat="1"/>
+    <w:lsdException w:name="heading 8" w:semiHidden="1" w:uiPriority="9" w:unhideWhenUsed="1" w:qFormat="1"/>
+    <w:lsdException w:name="heading 9" w:semiHidden="1" w:uiPriority="9" w:unhideWhenUsed="1" w:qFormat="1"/>
+    <w:lsdException w:name="index 1" w:semiHidden="1" w:unhideWhenUsed="1"/>
+    <w:lsdException w:name="index 2" w:semiHidden="1" w:unhideWhenUsed="1"/>
+    <w:lsdException w:name="index 3" w:semiHidden="1" w:unhideWhenUsed="1"/>
+    <w:lsdException w:name="index 4" w:semiHidden="1" w:unhideWhenUsed="1"/>
+    <w:lsdException w:name="index 5" w:semiHidden="1" w:unhideWhenUsed="1"/>
+    <w:lsdException w:name="index 6" w:semiHidden="1" w:unhideWhenUsed="1"/>
+    <w:lsdException w:name="index 7" w:semiHidden="1" w:unhideWhenUsed="1"/>
+    <w:lsdException w:name="index 8" w:semiHidden="1" w:unhideWhenUsed="1"/>
+    <w:lsdException w:name="index 9" w:semiHidden="1" w:unhideWhenUsed="1"/>
+    <w:lsdException w:name="toc 1" w:semiHidden="1" w:uiPriority="39" w:unhideWhenUsed="1"/>
+    <w:lsdException w:name="toc 2" w:semiHidden="1" w:uiPriority="39" w:unhideWhenUsed="1"/>
+    <w:lsdException w:name="toc 3" w:semiHidden="1" w:uiPriority="39" w:unhideWhenUsed="1"/>
+    <w:lsdException w:name="toc 4" w:semiHidden="1" w:uiPriority="39" w:unhideWhenUsed="1"/>
+    <w:lsdException w:name="toc 5" w:semiHidden="1" w:uiPriority="39" w:unhideWhenUsed="1"/>
+    <w:lsdException w:name="toc 6" w:semiHidden="1" w:uiPriority="39" w:unhideWhenUsed="1"/>
+    <w:lsdException w:name="toc 7" w:semiHidden="1" w:uiPriority="39" w:unhideWhenUsed="1"/>
+    <w:lsdException w:name="toc 8" w:semiHidden="1" w:uiPriority="39" w:unhideWhenUsed="1"/>
+    <w:lsdException w:name="toc 9" w:semiHidden="1" w:uiPriority="39" w:unhideWhenUsed="1"/>
+    <w:lsdException w:name="Normal Indent" w:semiHidden="1" w:unhideWhenUsed="1"/>
+    <w:lsdException w:name="footnote text" w:semiHidden="1" w:unhideWhenUsed="1"/>
+    <w:lsdException w:name="annotation text" w:semiHidden="1" w:unhideWhenUsed="1"/>
+    <w:lsdException w:name="header" w:semiHidden="1" w:unhideWhenUsed="1"/>
+    <w:lsdException w:name="footer" w:semiHidden="1" w:unhideWhenUsed="1"/>
+    <w:lsdException w:name="index heading" w:semiHidden="1" w:unhideWhenUsed="1"/>
+    <w:lsdException w:name="caption" w:semiHidden="1" w:uiPriority="35" w:unhideWhenUsed="1" w:qFormat="1"/>
+    <w:lsdException w:name="table of figures" w:semiHidden="1" w:unhideWhenUsed="1"/>
+    <w:lsdException w:name="envelope address" w:semiHidden="1" w:unhideWhenUsed="1"/>
+    <w:lsdException w:name="envelope return" w:semiHidden="1" w:unhideWhenUsed="1"/>
+    <w:lsdException w:name="footnote reference" w:semiHidden="1" w:unhideWhenUsed="1"/>
+    <w:lsdException w:name="annotation reference" w:semiHidden="1" w:unhideWhenUsed="1"/>
+    <w:lsdException w:name="line number" w:semiHidden="1" w:unhideWhenUsed="1"/>
+    <w:lsdException w:name="page number" w:semiHidden="1" w:unhideWhenUsed="1"/>
+    <w:lsdException w:name="endnote reference" w:semiHidden="1" w:unhideWhenUsed="1"/>
+    <w:lsdException w:name="endnote text" w:semiHidden="1" w:unhideWhenUsed="1"/>
+    <w:lsdException w:name="table of authorities" w:semiHidden="1" w:unhideWhenUsed="1"/>
+    <w:lsdException w:name="macro" w:semiHidden="1" w:unhideWhenUsed="1"/>
+    <w:lsdException w:name="toa heading" w:semiHidden="1" w:unhideWhenUsed="1"/>
+    <w:lsdException w:name="List" w:semiHidden="1" w:unhideWhenUsed="1"/>
+    <w:lsdException w:name="List Bullet" w:semiHidden="1" w:unhideWhenUsed="1"/>
+    <w:lsdException w:name="List Number" w:semiHidden="1" w:unhideWhenUsed="1"/>
+    <w:lsdException w:name="List 2" w:semiHidden="1" w:unhideWhenUsed="1"/>
+    <w:lsdException w:name="List 3" w:semiHidden="1" w:unhideWhenUsed="1"/>
+    <w:lsdException w:name="List 4" w:semiHidden="1" w:unhideWhenUsed="1"/>
+    <w:lsdException w:name="List 5" w:semiHidden="1" w:unhideWhenUsed="1"/>
+    <w:lsdException w:name="List Bullet 2" w:semiHidden="1" w:unhideWhenUsed="1"/>
+    <w:lsdException w:name="List Bullet 3" w:semiHidden="1" w:unhideWhenUsed="1"/>
+    <w:lsdException w:name="List Bullet 4" w:semiHidden="1" w:unhideWhenUsed="1"/>
+    <w:lsdException w:name="List Bullet 5" w:semiHidden="1" w:unhideWhenUsed="1"/>
+    <w:lsdException w:name="List Number 2" w:semiHidden="1" w:unhideWhenUsed="1"/>
+    <w:lsdException w:name="List Number 3" w:semiHidden="1" w:unhideWhenUsed="1"/>
+    <w:lsdException w:name="List Number 4" w:semiHidden="1" w:unhideWhenUsed="1"/>
+    <w:lsdException w:name="List Number 5" w:semiHidden="1" w:unhideWhenUsed="1"/>
+    <w:lsdException w:name="Title" w:uiPriority="10" w:qFormat="1"/>
+    <w:lsdException w:name="Closing" w:semiHidden="1" w:unhideWhenUsed="1"/>
+    <w:lsdException w:name="Signature" w:semiHidden="1" w:unhideWhenUsed="1"/>
+    <w:lsdException w:name="Default Paragraph Font" w:semiHidden="1" w:uiPriority="1" w:unhideWhenUsed="1"/>
+    <w:lsdException w:name="Body Text" w:semiHidden="1" w:unhideWhenUsed="1"/>
+    <w:lsdException w:name="Body Text Indent" w:semiHidden="1" w:unhideWhenUsed="1"/>
+    <w:lsdException w:name="List Continue" w:semiHidden="1" w:unhideWhenUsed="1"/>
+    <w:lsdException w:name="List Continue 2" w:semiHidden="1" w:unhideWhenUsed="1"/>
+    <w:lsdException w:name="List Continue 3" w:semiHidden="1" w:unhideWhenUsed="1"/>
+    <w:lsdException w:name="List Continue 4" w:semiHidden="1" w:unhideWhenUsed="1"/>
+    <w:lsdException w:name="List Continue 5" w:semiHidden="1" w:unhideWhenUsed="1"/>
+    <w:lsdException w:name="Message Header" w:semiHidden="1" w:unhideWhenUsed="1"/>
+    <w:lsdException w:name="Subtitle" w:uiPriority="11" w:qFormat="1"/>
+    <w:lsdException w:name="Salutation" w:semiHidden="1" w:unhideWhenUsed="1"/>
+    <w:lsdException w:name="Date" w:semiHidden="1" w:unhideWhenUsed="1"/>
+    <w:lsdException w:name="Body Text First Indent" w:semiHidden="1" w:unhideWhenUsed="1"/>
+    <w:lsdException w:name="Body Text First Indent 2" w:semiHidden="1" w:unhideWhenUsed="1"/>
+    <w:lsdException w:name="Note Heading" w:semiHidden="1" w:unhideWhenUsed="1"/>
+    <w:lsdException w:name="Body Text 2" w:semiHidden="1" w:unhideWhenUsed="1"/>
+    <w:lsdException w:name="Body Text 3" w:semiHidden="1" w:unhideWhenUsed="1"/>
+    <w:lsdException w:name="Body Text Indent 2" w:semiHidden="1" w:unhideWhenUsed="1"/>
+    <w:lsdException w:name="Body Text Indent 3" w:semiHidden="1" w:unhideWhenUsed="1"/>
+    <w:lsdException w:name="Block Text" w:semiHidden="1" w:unhideWhenUsed="1"/>
+    <w:lsdException w:name="Hyperlink" w:semiHidden="1" w:unhideWhenUsed="1"/>
+    <w:lsdException w:name="FollowedHyperlink" w:semiHidden="1" w:unhideWhenUsed="1"/>
+    <w:lsdException w:name="Strong" w:uiPriority="22" w:qFormat="1"/>
+    <w:lsdException w:name="Emphasis" w:uiPriority="20" w:qFormat="1"/>
+    <w:lsdException w:name="Document Map" w:semiHidden="1" w:unhideWhenUsed="1"/>
+    <w:lsdException w:name="Plain Text" w:semiHidden="1" w:unhideWhenUsed="1"/>
+    <w:lsdException w:name="E-mail Signature" w:semiHidden="1" w:unhideWhenUsed="1"/>
+    <w:lsdException w:name="HTML Top of Form" w:semiHidden="1" w:unhideWhenUsed="1"/>
+    <w:lsdException w:name="HTML Bottom of Form" w:semiHidden="1" w:unhideWhenUsed="1"/>
+    <w:lsdException w:name="Normal (Web)" w:semiHidden="1" w:unhideWhenUsed="1"/>
+    <w:lsdException w:name="HTML Acronym" w:semiHidden="1" w:unhideWhenUsed="1"/>
+    <w:lsdException w:name="HTML Address" w:semiHidden="1" w:unhideWhenUsed="1"/>
+    <w:lsdException w:name="HTML Cite" w:semiHidden="1" w:unhideWhenUsed="1"/>
+    <w:lsdException w:name="HTML Code" w:semiHidden="1" w:unhideWhenUsed="1"/>
+    <w:lsdException w:name="HTML Definition" w:semiHidden="1" w:unhideWhenUsed="1"/>
+    <w:lsdException w:name="HTML Keyboard" w:semiHidden="1" w:unhideWhenUsed="1"/>
+    <w:lsdException w:name="HTML Preformatted" w:semiHidden="1" w:unhideWhenUsed="1"/>
+    <w:lsdException w:name="HTML Sample" w:semiHidden="1" w:unhideWhenUsed="1"/>
+    <w:lsdException w:name="HTML Typewriter" w:semiHidden="1" w:unhideWhenUsed="1"/>
+    <w:lsdException w:name="HTML Variable" w:semiHidden="1" w:unhideWhenUsed="1"/>
+    <w:lsdException w:name="Normal Table" w:semiHidden="1" w:unhideWhenUsed="1"/>
+    <w:lsdException w:name="annotation subject" w:semiHidden="1" w:unhideWhenUsed="1"/>
+    <w:lsdException w:name="No List" w:semiHidden="1" w:unhideWhenUsed="1"/>
+    <w:lsdException w:name="Outline List 1" w:semiHidden="1" w:unhideWhenUsed="1"/>
+    <w:lsdException w:name="Outline List 2" w:semiHidden="1" w:unhideWhenUsed="1"/>
+    <w:lsdException w:name="Outline List 3" w:semiHidden="1" w:unhideWhenUsed="1"/>
+    <w:lsdException w:name="Table Simple 1" w:semiHidden="1" w:unhideWhenUsed="1"/>
+    <w:lsdException w:name="Table Simple 2" w:semiHidden="1" w:unhideWhenUsed="1"/>
+    <w:lsdException w:name="Table Simple 3" w:semiHidden="1" w:unhideWhenUsed="1"/>
+    <w:lsdException w:name="Table Classic 1" w:semiHidden="1" w:unhideWhenUsed="1"/>
+    <w:lsdException w:name="Table Classic 2" w:semiHidden="1" w:unhideWhenUsed="1"/>
+    <w:lsdException w:name="Table Classic 3" w:semiHidden="1" w:unhideWhenUsed="1"/>
+    <w:lsdException w:name="Table Classic 4" w:semiHidden="1" w:unhideWhenUsed="1"/>
+    <w:lsdException w:name="Table Colorful 1" w:semiHidden="1" w:unhideWhenUsed="1"/>
+    <w:lsdException w:name="Table Colorful 2" w:semiHidden="1" w:unhideWhenUsed="1"/>
+    <w:lsdException w:name="Table Colorful 3" w:semiHidden="1" w:unhideWhenUsed="1"/>
+    <w:lsdException w:name="Table Columns 1" w:semiHidden="1" w:unhideWhenUsed="1"/>
+    <w:lsdException w:name="Table Columns 2" w:semiHidden="1" w:unhideWhenUsed="1"/>
+    <w:lsdException w:name="Table Columns 3" w:semiHidden="1" w:unhideWhenUsed="1"/>
+    <w:lsdException w:name="Table Columns 4" w:semiHidden="1" w:unhideWhenUsed="1"/>
+    <w:lsdException w:name="Table Columns 5" w:semiHidden="1" w:unhideWhenUsed="1"/>
+    <w:lsdException w:name="Table Grid 1" w:semiHidden="1" w:unhideWhenUsed="1"/>
+    <w:lsdException w:name="Table Grid 2" w:semiHidden="1" w:unhideWhenUsed="1"/>
+    <w:lsdException w:name="Table Grid 3" w:semiHidden="1" w:unhideWhenUsed="1"/>
+    <w:lsdException w:name="Table Grid 4" w:semiHidden="1" w:unhideWhenUsed="1"/>
+    <w:lsdException w:name="Table Grid 5" w:semiHidden="1" w:unhideWhenUsed="1"/>
+    <w:lsdException w:name="Table Grid 6" w:semiHidden="1" w:unhideWhenUsed="1"/>
+    <w:lsdException w:name="Table Grid 7" w:semiHidden="1" w:unhideWhenUsed="1"/>
+    <w:lsdException w:name="Table Grid 8" w:semiHidden="1" w:unhideWhenUsed="1"/>
+    <w:lsdException w:name="Table List 1" w:semiHidden="1" w:unhideWhenUsed="1"/>
+    <w:lsdException w:name="Table List 2" w:semiHidden="1" w:unhideWhenUsed="1"/>
+    <w:lsdException w:name="Table List 3" w:semiHidden="1" w:unhideWhenUsed="1"/>
+    <w:lsdException w:name="Table List 4" w:semiHidden="1" w:unhideWhenUsed="1"/>
+    <w:lsdException w:name="Table List 5" w:semiHidden="1" w:unhideWhenUsed="1"/>
+    <w:lsdException w:name="Table List 6" w:semiHidden="1" w:unhideWhenUsed="1"/>
+    <w:lsdException w:name="Table List 7" w:semiHidden="1" w:unhideWhenUsed="1"/>
+    <w:lsdException w:name="Table List 8" w:semiHidden="1" w:unhideWhenUsed="1"/>
+    <w:lsdException w:name="Table 3D effects 1" w:semiHidden="1" w:unhideWhenUsed="1"/>
+    <w:lsdException w:name="Table 3D effects 2" w:semiHidden="1" w:unhideWhenUsed="1"/>
+    <w:lsdException w:name="Table 3D effects 3" w:semiHidden="1" w:unhideWhenUsed="1"/>
+    <w:lsdException w:name="Table Contemporary" w:semiHidden="1" w:unhideWhenUsed="1"/>
+    <w:lsdException w:name="Table Elegant" w:semiHidden="1" w:unhideWhenUsed="1"/>
+    <w:lsdException w:name="Table Professional" w:semiHidden="1" w:unhideWhenUsed="1"/>
+    <w:lsdException w:name="Table Subtle 1" w:semiHidden="1" w:unhideWhenUsed="1"/>
+    <w:lsdException w:name="Table Subtle 2" w:semiHidden="1" w:unhideWhenUsed="1"/>
+    <w:lsdException w:name="Table Web 1" w:semiHidden="1" w:unhideWhenUsed="1"/>
+    <w:lsdException w:name="Table Web 2" w:semiHidden="1" w:unhideWhenUsed="1"/>
+    <w:lsdException w:name="Table Web 3" w:semiHidden="1" w:unhideWhenUsed="1"/>
+    <w:lsdException w:name="Balloon Text" w:semiHidden="1" w:unhideWhenUsed="1"/>
+    <w:lsdException w:name="Table Grid" w:semiHidden="1" w:uiPriority="39" w:unhideWhenUsed="1"/>
+    <w:lsdException w:name="Table Theme" w:semiHidden="1" w:unhideWhenUsed="1"/>
+    <w:lsdException w:name="Placeholder Text" w:semiHidden="1"/>
+    <w:lsdException w:name="No Spacing" w:uiPriority="1" w:qFormat="1"/>
+    <w:lsdException w:name="Light Shading" w:uiPriority="60"/>
+    <w:lsdException w:name="Light List" w:uiPriority="61"/>
+    <w:lsdException w:name="Light Grid" w:uiPriority="62"/>
+    <w:lsdException w:name="Medium Shading 1" w:uiPriority="63"/>
+    <w:lsdException w:name="Medium Shading 2" w:uiPriority="64"/>
+    <w:lsdException w:name="Medium List 1" w:uiPriority="65"/>
+    <w:lsdException w:name="Medium List 2" w:uiPriority="66"/>
+    <w:lsdException w:name="Medium Grid 1" w:uiPriority="67"/>
+    <w:lsdException w:name="Medium Grid 2" w:uiPriority="68"/>
+    <w:lsdException w:name="Medium Grid 3" w:uiPriority="69"/>
+    <w:lsdException w:name="Dark List" w:uiPriority="70"/>
+    <w:lsdException w:name="Colorful Shading" w:uiPriority="71"/>
+    <w:lsdException w:name="Colorful List" w:uiPriority="72"/>
+    <w:lsdException w:name="Colorful Grid" w:uiPriority="73"/>
+    <w:lsdException w:name="Light Shading Accent 1" w:uiPriority="60"/>
+    <w:lsdException w:name="Light List Accent 1" w:uiPriority="61"/>
+    <w:lsdException w:name="Light Grid Accent 1" w:uiPriority="62"/>
+    <w:lsdException w:name="Medium Shading 1 Accent 1" w:uiPriority="63"/>
+    <w:lsdException w:name="Medium Shading 2 Accent 1" w:uiPriority="64"/>
+    <w:lsdException w:name="Medium List 1 Accent 1" w:uiPriority="65"/>
+    <w:lsdException w:name="Revision" w:semiHidden="1"/>
+    <w:lsdException w:name="List Paragraph" w:uiPriority="34" w:qFormat="1"/>
+    <w:lsdException w:name="Quote" w:uiPriority="29" w:qFormat="1"/>
+    <w:lsdException w:name="Intense Quote" w:uiPriority="30" w:qFormat="1"/>
+    <w:lsdException w:name="Medium List 2 Accent 1" w:uiPriority="66"/>
+    <w:lsdException w:name="Medium Grid 1 Accent 1" w:uiPriority="67"/>
+    <w:lsdException w:name="Medium Grid 2 Accent 1" w:uiPriority="68"/>
+    <w:lsdException w:name="Medium Grid 3 Accent 1" w:uiPriority="69"/>
+    <w:lsdException w:name="Dark List Accent 1" w:uiPriority="70"/>
+    <w:lsdException w:name="Colorful Shading Accent 1" w:uiPriority="71"/>
+    <w:lsdException w:name="Colorful List Accent 1" w:uiPriority="72"/>
+    <w:lsdException w:name="Colorful Grid Accent 1" w:uiPriority="73"/>
+    <w:lsdException w:name="Light Shading Accent 2" w:uiPriority="60"/>
+    <w:lsdException w:name="Light List Accent 2" w:uiPriority="61"/>
+    <w:lsdException w:name="Light Grid Accent 2" w:uiPriority="62"/>
+    <w:lsdException w:name="Medium Shading 1 Accent 2" w:uiPriority="63"/>
+    <w:lsdException w:name="Medium Shading 2 Accent 2" w:uiPriority="64"/>
+    <w:lsdException w:name="Medium List 1 Accent 2" w:uiPriority="65"/>
+    <w:lsdException w:name="Medium List 2 Accent 2" w:uiPriority="66"/>
+    <w:lsdException w:name="Medium Grid 1 Accent 2" w:uiPriority="67"/>
+    <w:lsdException w:name="Medium Grid 2 Accent 2" w:uiPriority="68"/>
+    <w:lsdException w:name="Medium Grid 3 Accent 2" w:uiPriority="69"/>
+    <w:lsdException w:name="Dark List Accent 2" w:uiPriority="70"/>
+    <w:lsdException w:name="Colorful Shading Accent 2" w:uiPriority="71"/>
+    <w:lsdException w:name="Colorful List Accent 2" w:uiPriority="72"/>
+    <w:lsdException w:name="Colorful Grid Accent 2" w:uiPriority="73"/>
+    <w:lsdException w:name="Light Shading Accent 3" w:uiPriority="60"/>
+    <w:lsdException w:name="Light List Accent 3" w:uiPriority="61"/>
+    <w:lsdException w:name="Light Grid Accent 3" w:uiPriority="62"/>
+    <w:lsdException w:name="Medium Shading 1 Accent 3" w:uiPriority="63"/>
+    <w:lsdException w:name="Medium Shading 2 Accent 3" w:uiPriority="64"/>
+    <w:lsdException w:name="Medium List 1 Accent 3" w:uiPriority="65"/>
+    <w:lsdException w:name="Medium List 2 Accent 3" w:uiPriority="66"/>
+    <w:lsdException w:name="Medium Grid 1 Accent 3" w:uiPriority="67"/>
+    <w:lsdException w:name="Medium Grid 2 Accent 3" w:uiPriority="68"/>
+    <w:lsdException w:name="Medium Grid 3 Accent 3" w:uiPriority="69"/>
+    <w:lsdException w:name="Dark List Accent 3" w:uiPriority="70"/>
+    <w:lsdException w:name="Colorful Shading Accent 3" w:uiPriority="71"/>
+    <w:lsdException w:name="Colorful List Accent 3" w:uiPriority="72"/>
+    <w:lsdException w:name="Colorful Grid Accent 3" w:uiPriority="73"/>
+    <w:lsdException w:name="Light Shading Accent 4" w:uiPriority="60"/>
+    <w:lsdException w:name="Light List Accent 4" w:uiPriority="61"/>
+    <w:lsdException w:name="Light Grid Accent 4" w:uiPriority="62"/>
+    <w:lsdException w:name="Medium Shading 1 Accent 4" w:uiPriority="63"/>
+    <w:lsdException w:name="Medium Shading 2 Accent 4" w:uiPriority="64"/>
+    <w:lsdException w:name="Medium List 1 Accent 4" w:uiPriority="65"/>
+    <w:lsdException w:name="Medium List 2 Accent 4" w:uiPriority="66"/>
+    <w:lsdException w:name="Medium Grid 1 Accent 4" w:uiPriority="67"/>
+    <w:lsdException w:name="Medium Grid 2 Accent 4" w:uiPriority="68"/>
+    <w:lsdException w:name="Medium Grid 3 Accent 4" w:uiPriority="69"/>
+    <w:lsdException w:name="Dark List Accent 4" w:uiPriority="70"/>
+    <w:lsdException w:name="Colorful Shading Accent 4" w:uiPriority="71"/>
+    <w:lsdException w:name="Colorful List Accent 4" w:uiPriority="72"/>
+    <w:lsdException w:name="Colorful Grid Accent 4" w:uiPriority="73"/>
+    <w:lsdException w:name="Light Shading Accent 5" w:uiPriority="60"/>
+    <w:lsdException w:name="Light List Accent 5" w:uiPriority="61"/>
+    <w:lsdException w:name="Light Grid Accent 5" w:uiPriority="62"/>
+    <w:lsdException w:name="Medium Shading 1 Accent 5" w:uiPriority="63"/>
+    <w:lsdException w:name="Medium Shading 2 Accent 5" w:uiPriority="64"/>
+    <w:lsdException w:name="Medium List 1 Accent 5" w:uiPriority="65"/>
+    <w:lsdException w:name="Medium List 2 Accent 5" w:uiPriority="66"/>
+    <w:lsdException w:name="Medium Grid 1 Accent 5" w:uiPriority="67"/>
+    <w:lsdException w:name="Medium Grid 2 Accent 5" w:uiPriority="68"/>
+    <w:lsdException w:name="Medium Grid 3 Accent 5" w:uiPriority="69"/>
+    <w:lsdException w:name="Dark List Accent 5" w:uiPriority="70"/>
+    <w:lsdException w:name="Colorful Shading Accent 5" w:uiPriority="71"/>
+    <w:lsdException w:name="Colorful List Accent 5" w:uiPriority="72"/>
+    <w:lsdException w:name="Colorful Grid Accent 5" w:uiPriority="73"/>
+    <w:lsdException w:name="Light Shading Accent 6" w:uiPriority="60"/>
+    <w:lsdException w:name="Light List Accent 6" w:uiPriority="61"/>
+    <w:lsdException w:name="Light Grid Accent 6" w:uiPriority="62"/>
+    <w:lsdException w:name="Medium Shading 1 Accent 6" w:uiPriority="63"/>
+    <w:lsdException w:name="Medium Shading 2 Accent 6" w:uiPriority="64"/>
+    <w:lsdException w:name="Medium List 1 Accent 6" w:uiPriority="65"/>
+    <w:lsdException w:name="Medium List 2 Accent 6" w:uiPriority="66"/>
+    <w:lsdException w:name="Medium Grid 1 Accent 6" w:uiPriority="67"/>
+    <w:lsdException w:name="Medium Grid 2 Accent 6" w:uiPriority="68"/>
+    <w:lsdException w:name="Medium Grid 3 Accent 6" w:uiPriority="69"/>
+    <w:lsdException w:name="Dark List Accent 6" w:uiPriority="70"/>
+    <w:lsdException w:name="Colorful Shading Accent 6" w:uiPriority="71"/>
+    <w:lsdException w:name="Colorful List Accent 6" w:uiPriority="72"/>
+    <w:lsdException w:name="Colorful Grid Accent 6" w:uiPriority="73"/>
+    <w:lsdException w:name="Subtle Emphasis" w:uiPriority="19" w:qFormat="1"/>
+    <w:lsdException w:name="Intense Emphasis" w:uiPriority="21" w:qFormat="1"/>
+    <w:lsdException w:name="Subtle Reference" w:uiPriority="31" w:qFormat="1"/>
+    <w:lsdException w:name="Intense Reference" w:uiPriority="32" w:qFormat="1"/>
+    <w:lsdException w:name="Book Title" w:uiPriority="33" w:qFormat="1"/>
+    <w:lsdException w:name="Bibliography" w:semiHidden="1" w:uiPriority="37" w:unhideWhenUsed="1"/>
+    <w:lsdException w:name="TOC Heading" w:semiHidden="1" w:uiPriority="39" w:unhideWhenUsed="1" w:qFormat="1"/>
+    <w:lsdException w:name="Plain Table 1" w:uiPriority="41"/>
+    <w:lsdException w:name="Plain Table 2" w:uiPriority="42"/>
+    <w:lsdException w:name="Plain Table 3" w:uiPriority="43"/>
+    <w:lsdException w:name="Plain Table 4" w:uiPriority="44"/>
+    <w:lsdException w:name="Plain Table 5" w:uiPriority="45"/>
+    <w:lsdException w:name="Grid Table Light" w:uiPriority="40"/>
+    <w:lsdException w:name="Grid Table 1 Light" w:uiPriority="46"/>
+    <w:lsdException w:name="Grid Table 2" w:uiPriority="47"/>
+    <w:lsdException w:name="Grid Table 3" w:uiPriority="48"/>
+    <w:lsdException w:name="Grid Table 4" w:uiPriority="49"/>
+    <w:lsdException w:name="Grid Table 5 Dark" w:uiPriority="50"/>
+    <w:lsdException w:name="Grid Table 6 Colorful" w:uiPriority="51"/>
+    <w:lsdException w:name="Grid Table 7 Colorful" w:uiPriority="52"/>
+    <w:lsdException w:name="Grid Table 1 Light Accent 1" w:uiPriority="46"/>
+    <w:lsdException w:name="Grid Table 2 Accent 1" w:uiPriority="47"/>
+    <w:lsdException w:name="Grid Table 3 Accent 1" w:uiPriority="48"/>
+    <w:lsdException w:name="Grid Table 4 Accent 1" w:uiPriority="49"/>
+    <w:lsdException w:name="Grid Table 5 Dark Accent 1" w:uiPriority="50"/>
+    <w:lsdException w:name="Grid Table 6 Colorful Accent 1" w:uiPriority="51"/>
+    <w:lsdException w:name="Grid Table 7 Colorful Accent 1" w:uiPriority="52"/>
+    <w:lsdException w:name="Grid Table 1 Light Accent 2" w:uiPriority="46"/>
+    <w:lsdException w:name="Grid Table 2 Accent 2" w:uiPriority="47"/>
+    <w:lsdException w:name="Grid Table 3 Accent 2" w:uiPriority="48"/>
+    <w:lsdException w:name="Grid Table 4 Accent 2" w:uiPriority="49"/>
+    <w:lsdException w:name="Grid Table 5 Dark Accent 2" w:uiPriority="50"/>
+    <w:lsdException w:name="Grid Table 6 Colorful Accent 2" w:uiPriority="51"/>
+    <w:lsdException w:name="Grid Table 7 Colorful Accent 2" w:uiPriority="52"/>
+    <w:lsdException w:name="Grid Table 1 Light Accent 3" w:uiPriority="46"/>
+    <w:lsdException w:name="Grid Table 2 Accent 3" w:uiPriority="47"/>
+    <w:lsdException w:name="Grid Table 3 Accent 3" w:uiPriority="48"/>
+    <w:lsdException w:name="Grid Table 4 Accent 3" w:uiPriority="49"/>
+    <w:lsdException w:name="Grid Table 5 Dark Accent 3" w:uiPriority="50"/>
+    <w:lsdException w:name="Grid Table 6 Colorful Accent 3" w:uiPriority="51"/>
+    <w:lsdException w:name="Grid Table 7 Colorful Accent 3" w:uiPriority="52"/>
+    <w:lsdException w:name="Grid Table 1 Light Accent 4" w:uiPriority="46"/>
+    <w:lsdException w:name="Grid Table 2 Accent 4" w:uiPriority="47"/>
+    <w:lsdException w:name="Grid Table 3 Accent 4" w:uiPriority="48"/>
+    <w:lsdException w:name="Grid Table 4 Accent 4" w:uiPriority="49"/>
+    <w:lsdException w:name="Grid Table 5 Dark Accent 4" w:uiPriority="50"/>
+    <w:lsdException w:name="Grid Table 6 Colorful Accent 4" w:uiPriority="51"/>
+    <w:lsdException w:name="Grid Table 7 Colorful Accent 4" w:uiPriority="52"/>
+    <w:lsdException w:name="Grid Table 1 Light Accent 5" w:uiPriority="46"/>
+    <w:lsdException w:name="Grid Table 2 Accent 5" w:uiPriority="47"/>
+    <w:lsdException w:name="Grid Table 3 Accent 5" w:uiPriority="48"/>
+    <w:lsdException w:name="Grid Table 4 Accent 5" w:uiPriority="49"/>
+    <w:lsdException w:name="Grid Table 5 Dark Accent 5" w:uiPriority="50"/>
+    <w:lsdException w:name="Grid Table 6 Colorful Accent 5" w:uiPriority="51"/>
+    <w:lsdException w:name="Grid Table 7 Colorful Accent 5" w:uiPriority="52"/>
+    <w:lsdException w:name="Grid Table 1 Light Accent 6" w:uiPriority="46"/>
+    <w:lsdException w:name="Grid Table 2 Accent 6" w:uiPriority="47"/>
+    <w:lsdException w:name="Grid Table 3 Accent 6" w:uiPriority="48"/>
+    <w:lsdException w:name="Grid Table 4 Accent 6" w:uiPriority="49"/>
+    <w:lsdException w:name="Grid Table 5 Dark Accent 6" w:uiPriority="50"/>
+    <w:lsdException w:name="Grid Table 6 Colorful Accent 6" w:uiPriority="51"/>
+    <w:lsdException w:name="Grid Table 7 Colorful Accent 6" w:uiPriority="52"/>
+    <w:lsdException w:name="List Table 1 Light" w:uiPriority="46"/>
+    <w:lsdException w:name="List Table 2" w:uiPriority="47"/>
+    <w:lsdException w:name="List Table 3" w:uiPriority="48"/>
+    <w:lsdException w:name="List Table 4" w:uiPriority="49"/>
+    <w:lsdException w:name="List Table 5 Dark" w:uiPriority="50"/>
+    <w:lsdException w:name="List Table 6 Colorful" w:uiPriority="51"/>
+    <w:lsdException w:name="List Table 7 Colorful" w:uiPriority="52"/>
+    <w:lsdException w:name="List Table 1 Light Accent 1" w:uiPriority="46"/>
+    <w:lsdException w:name="List Table 2 Accent 1" w:uiPriority="47"/>
+    <w:lsdException w:name="List Table 3 Accent 1" w:uiPriority="48"/>
+    <w:lsdException w:name="List Table 4 Accent 1" w:uiPriority="49"/>
+    <w:lsdException w:name="List Table 5 Dark Accent 1" w:uiPriority="50"/>
+    <w:lsdException w:name="List Table 6 Colorful Accent 1" w:uiPriority="51"/>
+    <w:lsdException w:name="List Table 7 Colorful Accent 1" w:uiPriority="52"/>
+    <w:lsdException w:name="List Table 1 Light Accent 2" w:uiPriority="46"/>
+    <w:lsdException w:name="List Table 2 Accent 2" w:uiPriority="47"/>
+    <w:lsdException w:name="List Table 3 Accent 2" w:uiPriority="48"/>
+    <w:lsdException w:name="List Table 4 Accent 2" w:uiPriority="49"/>
+    <w:lsdException w:name="List Table 5 Dark Accent 2" w:uiPriority="50"/>
+    <w:lsdException w:name="List Table 6 Colorful Accent 2" w:uiPriority="51"/>
+    <w:lsdException w:name="List Table 7 Colorful Accent 2" w:uiPriority="52"/>
+    <w:lsdException w:name="List Table 1 Light Accent 3" w:uiPriority="46"/>
+    <w:lsdException w:name="List Table 2 Accent 3" w:uiPriority="47"/>
+    <w:lsdException w:name="List Table 3 Accent 3" w:uiPriority="48"/>
+    <w:lsdException w:name="List Table 4 Accent 3" w:uiPriority="49"/>
+    <w:lsdException w:name="List Table 5 Dark Accent 3" w:uiPriority="50"/>
+    <w:lsdException w:name="List Table 6 Colorful Accent 3" w:uiPriority="51"/>
+    <w:lsdException w:name="List Table 7 Colorful Accent 3" w:uiPriority="52"/>
+    <w:lsdException w:name="List Table 1 Light Accent 4" w:uiPriority="46"/>
+    <w:lsdException w:name="List Table 2 Accent 4" w:uiPriority="47"/>
+    <w:lsdException w:name="List Table 3 Accent 4" w:uiPriority="48"/>
+    <w:lsdException w:name="List Table 4 Accent 4" w:uiPriority="49"/>
+    <w:lsdException w:name="List Table 5 Dark Accent 4" w:uiPriority="50"/>
+    <w:lsdException w:name="List Table 6 Colorful Accent 4" w:uiPriority="51"/>
+    <w:lsdException w:name="List Table 7 Colorful Accent 4" w:uiPriority="52"/>
+    <w:lsdException w:name="List Table 1 Light Accent 5" w:uiPriority="46"/>
+    <w:lsdException w:name="List Table 2 Accent 5" w:uiPriority="47"/>
+    <w:lsdException w:name="List Table 3 Accent 5" w:uiPriority="48"/>
+    <w:lsdException w:name="List Table 4 Accent 5" w:uiPriority="49"/>
+    <w:lsdException w:name="List Table 5 Dark Accent 5" w:uiPriority="50"/>
+    <w:lsdException w:name="List Table 6 Colorful Accent 5" w:uiPriority="51"/>
+    <w:lsdException w:name="List Table 7 Colorful Accent 5" w:uiPriority="52"/>
+    <w:lsdException w:name="List Table 1 Light Accent 6" w:uiPriority="46"/>
+    <w:lsdException w:name="List Table 2 Accent 6" w:uiPriority="47"/>
+    <w:lsdException w:name="List Table 3 Accent 6" w:uiPriority="48"/>
+    <w:lsdException w:name="List Table 4 Accent 6" w:uiPriority="49"/>
+    <w:lsdException w:name="List Table 5 Dark Accent 6" w:uiPriority="50"/>
+    <w:lsdException w:name="List Table 6 Colorful Accent 6" w:uiPriority="51"/>
+    <w:lsdException w:name="List Table 7 Colorful Accent 6" w:uiPriority="52"/>
+    <w:lsdException w:name="Mention" w:semiHidden="1" w:unhideWhenUsed="1"/>
+    <w:lsdException w:name="Smart Hyperlink" w:semiHidden="1" w:unhideWhenUsed="1"/>
+    <w:lsdException w:name="Hashtag" w:semiHidden="1" w:unhideWhenUsed="1"/>
+    <w:lsdException w:name="Unresolved Mention" w:semiHidden="1" w:unhideWhenUsed="1"/>
   </w:latentStyles>
   <w:style w:type="paragraph" w:default="1" w:styleId="Normale">
     <w:name w:val="Normal"/>
@@ -1972,7 +2232,6 @@
       <w:spacing w:after="0" w:line="240" w:lineRule="auto"/>
     </w:pPr>
     <w:tblPr>
-      <w:tblInd w:w="0" w:type="dxa"/>
       <w:tblBorders>
         <w:top w:val="single" w:sz="4" w:space="0" w:color="auto"/>
         <w:left w:val="single" w:sz="4" w:space="0" w:color="auto"/>
@@ -1981,229 +2240,6 @@
         <w:insideH w:val="single" w:sz="4" w:space="0" w:color="auto"/>
         <w:insideV w:val="single" w:sz="4" w:space="0" w:color="auto"/>
       </w:tblBorders>
-      <w:tblCellMar>
-        <w:top w:w="0" w:type="dxa"/>
-        <w:left w:w="108" w:type="dxa"/>
-        <w:bottom w:w="0" w:type="dxa"/>
-        <w:right w:w="108" w:type="dxa"/>
-      </w:tblCellMar>
-    </w:tblPr>
-  </w:style>
-</w:styles>
-</file>
-
-<file path=word/stylesWithEffects.xml><?xml version="1.0" encoding="utf-8"?>
-<w:styles xmlns:wpc="http://schemas.microsoft.com/office/word/2010/wordprocessingCanvas" xmlns:mc="http://schemas.openxmlformats.org/markup-compatibility/2006" xmlns:o="urn:schemas-microsoft-com:office:office" xmlns:r="http://schemas.openxmlformats.org/officeDocument/2006/relationships" xmlns:m="http://schemas.openxmlformats.org/officeDocument/2006/math" xmlns:v="urn:schemas-microsoft-com:vml" xmlns:wp14="http://schemas.microsoft.com/office/word/2010/wordprocessingDrawing" xmlns:wp="http://schemas.openxmlformats.org/drawingml/2006/wordprocessingDrawing" xmlns:w10="urn:schemas-microsoft-com:office:word" xmlns:w="http://schemas.openxmlformats.org/wordprocessingml/2006/main" xmlns:w14="http://schemas.microsoft.com/office/word/2010/wordml" xmlns:wpg="http://schemas.microsoft.com/office/word/2010/wordprocessingGroup" xmlns:wpi="http://schemas.microsoft.com/office/word/2010/wordprocessingInk" xmlns:wne="http://schemas.microsoft.com/office/word/2006/wordml" xmlns:wps="http://schemas.microsoft.com/office/word/2010/wordprocessingShape" mc:Ignorable="w14 wp14">
-  <w:docDefaults>
-    <w:rPrDefault>
-      <w:rPr>
-        <w:rFonts w:asciiTheme="minorHAnsi" w:eastAsiaTheme="minorHAnsi" w:hAnsiTheme="minorHAnsi" w:cstheme="minorBidi"/>
-        <w:sz w:val="22"/>
-        <w:szCs w:val="22"/>
-        <w:lang w:val="it-IT" w:eastAsia="en-US" w:bidi="ar-SA"/>
-      </w:rPr>
-    </w:rPrDefault>
-    <w:pPrDefault>
-      <w:pPr>
-        <w:spacing w:after="200" w:line="276" w:lineRule="auto"/>
-      </w:pPr>
-    </w:pPrDefault>
-  </w:docDefaults>
-  <w:latentStyles w:defLockedState="0" w:defUIPriority="99" w:defSemiHidden="1" w:defUnhideWhenUsed="1" w:defQFormat="0" w:count="267">
-    <w:lsdException w:name="Normal" w:semiHidden="0" w:uiPriority="0" w:unhideWhenUsed="0" w:qFormat="1"/>
-    <w:lsdException w:name="heading 1" w:semiHidden="0" w:uiPriority="9" w:unhideWhenUsed="0" w:qFormat="1"/>
-    <w:lsdException w:name="heading 2" w:uiPriority="9" w:qFormat="1"/>
-    <w:lsdException w:name="heading 3" w:uiPriority="9" w:qFormat="1"/>
-    <w:lsdException w:name="heading 4" w:uiPriority="9" w:qFormat="1"/>
-    <w:lsdException w:name="heading 5" w:uiPriority="9" w:qFormat="1"/>
-    <w:lsdException w:name="heading 6" w:uiPriority="9" w:qFormat="1"/>
-    <w:lsdException w:name="heading 7" w:uiPriority="9" w:qFormat="1"/>
-    <w:lsdException w:name="heading 8" w:uiPriority="9" w:qFormat="1"/>
-    <w:lsdException w:name="heading 9" w:uiPriority="9" w:qFormat="1"/>
-    <w:lsdException w:name="toc 1" w:uiPriority="39"/>
-    <w:lsdException w:name="toc 2" w:uiPriority="39"/>
-    <w:lsdException w:name="toc 3" w:uiPriority="39"/>
-    <w:lsdException w:name="toc 4" w:uiPriority="39"/>
-    <w:lsdException w:name="toc 5" w:uiPriority="39"/>
-    <w:lsdException w:name="toc 6" w:uiPriority="39"/>
-    <w:lsdException w:name="toc 7" w:uiPriority="39"/>
-    <w:lsdException w:name="toc 8" w:uiPriority="39"/>
-    <w:lsdException w:name="toc 9" w:uiPriority="39"/>
-    <w:lsdException w:name="caption" w:uiPriority="35" w:qFormat="1"/>
-    <w:lsdException w:name="Title" w:semiHidden="0" w:uiPriority="10" w:unhideWhenUsed="0" w:qFormat="1"/>
-    <w:lsdException w:name="Default Paragraph Font" w:uiPriority="1"/>
-    <w:lsdException w:name="Subtitle" w:semiHidden="0" w:uiPriority="11" w:unhideWhenUsed="0" w:qFormat="1"/>
-    <w:lsdException w:name="Strong" w:semiHidden="0" w:uiPriority="22" w:unhideWhenUsed="0" w:qFormat="1"/>
-    <w:lsdException w:name="Emphasis" w:semiHidden="0" w:uiPriority="20" w:unhideWhenUsed="0" w:qFormat="1"/>
-    <w:lsdException w:name="Table Grid" w:uiPriority="39"/>
-    <w:lsdException w:name="Placeholder Text" w:unhideWhenUsed="0"/>
-    <w:lsdException w:name="No Spacing" w:semiHidden="0" w:uiPriority="1" w:unhideWhenUsed="0" w:qFormat="1"/>
-    <w:lsdException w:name="Light Shading" w:semiHidden="0" w:uiPriority="60" w:unhideWhenUsed="0"/>
-    <w:lsdException w:name="Light List" w:semiHidden="0" w:uiPriority="61" w:unhideWhenUsed="0"/>
-    <w:lsdException w:name="Light Grid" w:semiHidden="0" w:uiPriority="62" w:unhideWhenUsed="0"/>
-    <w:lsdException w:name="Medium Shading 1" w:semiHidden="0" w:uiPriority="63" w:unhideWhenUsed="0"/>
-    <w:lsdException w:name="Medium Shading 2" w:semiHidden="0" w:uiPriority="64" w:unhideWhenUsed="0"/>
-    <w:lsdException w:name="Medium List 1" w:semiHidden="0" w:uiPriority="65" w:unhideWhenUsed="0"/>
-    <w:lsdException w:name="Medium List 2" w:semiHidden="0" w:uiPriority="66" w:unhideWhenUsed="0"/>
-    <w:lsdException w:name="Medium Grid 1" w:semiHidden="0" w:uiPriority="67" w:unhideWhenUsed="0"/>
-    <w:lsdException w:name="Medium Grid 2" w:semiHidden="0" w:uiPriority="68" w:unhideWhenUsed="0"/>
-    <w:lsdException w:name="Medium Grid 3" w:semiHidden="0" w:uiPriority="69" w:unhideWhenUsed="0"/>
-    <w:lsdException w:name="Dark List" w:semiHidden="0" w:uiPriority="70" w:unhideWhenUsed="0"/>
-    <w:lsdException w:name="Colorful Shading" w:semiHidden="0" w:uiPriority="71" w:unhideWhenUsed="0"/>
-    <w:lsdException w:name="Colorful List" w:semiHidden="0" w:uiPriority="72" w:unhideWhenUsed="0"/>
-    <w:lsdException w:name="Colorful Grid" w:semiHidden="0" w:uiPriority="73" w:unhideWhenUsed="0"/>
-    <w:lsdException w:name="Light Shading Accent 1" w:semiHidden="0" w:uiPriority="60" w:unhideWhenUsed="0"/>
-    <w:lsdException w:name="Light List Accent 1" w:semiHidden="0" w:uiPriority="61" w:unhideWhenUsed="0"/>
-    <w:lsdException w:name="Light Grid Accent 1" w:semiHidden="0" w:uiPriority="62" w:unhideWhenUsed="0"/>
-    <w:lsdException w:name="Medium Shading 1 Accent 1" w:semiHidden="0" w:uiPriority="63" w:unhideWhenUsed="0"/>
-    <w:lsdException w:name="Medium Shading 2 Accent 1" w:semiHidden="0" w:uiPriority="64" w:unhideWhenUsed="0"/>
-    <w:lsdException w:name="Medium List 1 Accent 1" w:semiHidden="0" w:uiPriority="65" w:unhideWhenUsed="0"/>
-    <w:lsdException w:name="Revision" w:unhideWhenUsed="0"/>
-    <w:lsdException w:name="List Paragraph" w:semiHidden="0" w:uiPriority="34" w:unhideWhenUsed="0" w:qFormat="1"/>
-    <w:lsdException w:name="Quote" w:semiHidden="0" w:uiPriority="29" w:unhideWhenUsed="0" w:qFormat="1"/>
-    <w:lsdException w:name="Intense Quote" w:semiHidden="0" w:uiPriority="30" w:unhideWhenUsed="0" w:qFormat="1"/>
-    <w:lsdException w:name="Medium List 2 Accent 1" w:semiHidden="0" w:uiPriority="66" w:unhideWhenUsed="0"/>
-    <w:lsdException w:name="Medium Grid 1 Accent 1" w:semiHidden="0" w:uiPriority="67" w:unhideWhenUsed="0"/>
-    <w:lsdException w:name="Medium Grid 2 Accent 1" w:semiHidden="0" w:uiPriority="68" w:unhideWhenUsed="0"/>
-    <w:lsdException w:name="Medium Grid 3 Accent 1" w:semiHidden="0" w:uiPriority="69" w:unhideWhenUsed="0"/>
-    <w:lsdException w:name="Dark List Accent 1" w:semiHidden="0" w:uiPriority="70" w:unhideWhenUsed="0"/>
-    <w:lsdException w:name="Colorful Shading Accent 1" w:semiHidden="0" w:uiPriority="71" w:unhideWhenUsed="0"/>
-    <w:lsdException w:name="Colorful List Accent 1" w:semiHidden="0" w:uiPriority="72" w:unhideWhenUsed="0"/>
-    <w:lsdException w:name="Colorful Grid Accent 1" w:semiHidden="0" w:uiPriority="73" w:unhideWhenUsed="0"/>
-    <w:lsdException w:name="Light Shading Accent 2" w:semiHidden="0" w:uiPriority="60" w:unhideWhenUsed="0"/>
-    <w:lsdException w:name="Light List Accent 2" w:semiHidden="0" w:uiPriority="61" w:unhideWhenUsed="0"/>
-    <w:lsdException w:name="Light Grid Accent 2" w:semiHidden="0" w:uiPriority="62" w:unhideWhenUsed="0"/>
-    <w:lsdException w:name="Medium Shading 1 Accent 2" w:semiHidden="0" w:uiPriority="63" w:unhideWhenUsed="0"/>
-    <w:lsdException w:name="Medium Shading 2 Accent 2" w:semiHidden="0" w:uiPriority="64" w:unhideWhenUsed="0"/>
-    <w:lsdException w:name="Medium List 1 Accent 2" w:semiHidden="0" w:uiPriority="65" w:unhideWhenUsed="0"/>
-    <w:lsdException w:name="Medium List 2 Accent 2" w:semiHidden="0" w:uiPriority="66" w:unhideWhenUsed="0"/>
-    <w:lsdException w:name="Medium Grid 1 Accent 2" w:semiHidden="0" w:uiPriority="67" w:unhideWhenUsed="0"/>
-    <w:lsdException w:name="Medium Grid 2 Accent 2" w:semiHidden="0" w:uiPriority="68" w:unhideWhenUsed="0"/>
-    <w:lsdException w:name="Medium Grid 3 Accent 2" w:semiHidden="0" w:uiPriority="69" w:unhideWhenUsed="0"/>
-    <w:lsdException w:name="Dark List Accent 2" w:semiHidden="0" w:uiPriority="70" w:unhideWhenUsed="0"/>
-    <w:lsdException w:name="Colorful Shading Accent 2" w:semiHidden="0" w:uiPriority="71" w:unhideWhenUsed="0"/>
-    <w:lsdException w:name="Colorful List Accent 2" w:semiHidden="0" w:uiPriority="72" w:unhideWhenUsed="0"/>
-    <w:lsdException w:name="Colorful Grid Accent 2" w:semiHidden="0" w:uiPriority="73" w:unhideWhenUsed="0"/>
-    <w:lsdException w:name="Light Shading Accent 3" w:semiHidden="0" w:uiPriority="60" w:unhideWhenUsed="0"/>
-    <w:lsdException w:name="Light List Accent 3" w:semiHidden="0" w:uiPriority="61" w:unhideWhenUsed="0"/>
-    <w:lsdException w:name="Light Grid Accent 3" w:semiHidden="0" w:uiPriority="62" w:unhideWhenUsed="0"/>
-    <w:lsdException w:name="Medium Shading 1 Accent 3" w:semiHidden="0" w:uiPriority="63" w:unhideWhenUsed="0"/>
-    <w:lsdException w:name="Medium Shading 2 Accent 3" w:semiHidden="0" w:uiPriority="64" w:unhideWhenUsed="0"/>
-    <w:lsdException w:name="Medium List 1 Accent 3" w:semiHidden="0" w:uiPriority="65" w:unhideWhenUsed="0"/>
-    <w:lsdException w:name="Medium List 2 Accent 3" w:semiHidden="0" w:uiPriority="66" w:unhideWhenUsed="0"/>
-    <w:lsdException w:name="Medium Grid 1 Accent 3" w:semiHidden="0" w:uiPriority="67" w:unhideWhenUsed="0"/>
-    <w:lsdException w:name="Medium Grid 2 Accent 3" w:semiHidden="0" w:uiPriority="68" w:unhideWhenUsed="0"/>
-    <w:lsdException w:name="Medium Grid 3 Accent 3" w:semiHidden="0" w:uiPriority="69" w:unhideWhenUsed="0"/>
-    <w:lsdException w:name="Dark List Accent 3" w:semiHidden="0" w:uiPriority="70" w:unhideWhenUsed="0"/>
-    <w:lsdException w:name="Colorful Shading Accent 3" w:semiHidden="0" w:uiPriority="71" w:unhideWhenUsed="0"/>
-    <w:lsdException w:name="Colorful List Accent 3" w:semiHidden="0" w:uiPriority="72" w:unhideWhenUsed="0"/>
-    <w:lsdException w:name="Colorful Grid Accent 3" w:semiHidden="0" w:uiPriority="73" w:unhideWhenUsed="0"/>
-    <w:lsdException w:name="Light Shading Accent 4" w:semiHidden="0" w:uiPriority="60" w:unhideWhenUsed="0"/>
-    <w:lsdException w:name="Light List Accent 4" w:semiHidden="0" w:uiPriority="61" w:unhideWhenUsed="0"/>
-    <w:lsdException w:name="Light Grid Accent 4" w:semiHidden="0" w:uiPriority="62" w:unhideWhenUsed="0"/>
-    <w:lsdException w:name="Medium Shading 1 Accent 4" w:semiHidden="0" w:uiPriority="63" w:unhideWhenUsed="0"/>
-    <w:lsdException w:name="Medium Shading 2 Accent 4" w:semiHidden="0" w:uiPriority="64" w:unhideWhenUsed="0"/>
-    <w:lsdException w:name="Medium List 1 Accent 4" w:semiHidden="0" w:uiPriority="65" w:unhideWhenUsed="0"/>
-    <w:lsdException w:name="Medium List 2 Accent 4" w:semiHidden="0" w:uiPriority="66" w:unhideWhenUsed="0"/>
-    <w:lsdException w:name="Medium Grid 1 Accent 4" w:semiHidden="0" w:uiPriority="67" w:unhideWhenUsed="0"/>
-    <w:lsdException w:name="Medium Grid 2 Accent 4" w:semiHidden="0" w:uiPriority="68" w:unhideWhenUsed="0"/>
-    <w:lsdException w:name="Medium Grid 3 Accent 4" w:semiHidden="0" w:uiPriority="69" w:unhideWhenUsed="0"/>
-    <w:lsdException w:name="Dark List Accent 4" w:semiHidden="0" w:uiPriority="70" w:unhideWhenUsed="0"/>
-    <w:lsdException w:name="Colorful Shading Accent 4" w:semiHidden="0" w:uiPriority="71" w:unhideWhenUsed="0"/>
-    <w:lsdException w:name="Colorful List Accent 4" w:semiHidden="0" w:uiPriority="72" w:unhideWhenUsed="0"/>
-    <w:lsdException w:name="Colorful Grid Accent 4" w:semiHidden="0" w:uiPriority="73" w:unhideWhenUsed="0"/>
-    <w:lsdException w:name="Light Shading Accent 5" w:semiHidden="0" w:uiPriority="60" w:unhideWhenUsed="0"/>
-    <w:lsdException w:name="Light List Accent 5" w:semiHidden="0" w:uiPriority="61" w:unhideWhenUsed="0"/>
-    <w:lsdException w:name="Light Grid Accent 5" w:semiHidden="0" w:uiPriority="62" w:unhideWhenUsed="0"/>
-    <w:lsdException w:name="Medium Shading 1 Accent 5" w:semiHidden="0" w:uiPriority="63" w:unhideWhenUsed="0"/>
-    <w:lsdException w:name="Medium Shading 2 Accent 5" w:semiHidden="0" w:uiPriority="64" w:unhideWhenUsed="0"/>
-    <w:lsdException w:name="Medium List 1 Accent 5" w:semiHidden="0" w:uiPriority="65" w:unhideWhenUsed="0"/>
-    <w:lsdException w:name="Medium List 2 Accent 5" w:semiHidden="0" w:uiPriority="66" w:unhideWhenUsed="0"/>
-    <w:lsdException w:name="Medium Grid 1 Accent 5" w:semiHidden="0" w:uiPriority="67" w:unhideWhenUsed="0"/>
-    <w:lsdException w:name="Medium Grid 2 Accent 5" w:semiHidden="0" w:uiPriority="68" w:unhideWhenUsed="0"/>
-    <w:lsdException w:name="Medium Grid 3 Accent 5" w:semiHidden="0" w:uiPriority="69" w:unhideWhenUsed="0"/>
-    <w:lsdException w:name="Dark List Accent 5" w:semiHidden="0" w:uiPriority="70" w:unhideWhenUsed="0"/>
-    <w:lsdException w:name="Colorful Shading Accent 5" w:semiHidden="0" w:uiPriority="71" w:unhideWhenUsed="0"/>
-    <w:lsdException w:name="Colorful List Accent 5" w:semiHidden="0" w:uiPriority="72" w:unhideWhenUsed="0"/>
-    <w:lsdException w:name="Colorful Grid Accent 5" w:semiHidden="0" w:uiPriority="73" w:unhideWhenUsed="0"/>
-    <w:lsdException w:name="Light Shading Accent 6" w:semiHidden="0" w:uiPriority="60" w:unhideWhenUsed="0"/>
-    <w:lsdException w:name="Light List Accent 6" w:semiHidden="0" w:uiPriority="61" w:unhideWhenUsed="0"/>
-    <w:lsdException w:name="Light Grid Accent 6" w:semiHidden="0" w:uiPriority="62" w:unhideWhenUsed="0"/>
-    <w:lsdException w:name="Medium Shading 1 Accent 6" w:semiHidden="0" w:uiPriority="63" w:unhideWhenUsed="0"/>
-    <w:lsdException w:name="Medium Shading 2 Accent 6" w:semiHidden="0" w:uiPriority="64" w:unhideWhenUsed="0"/>
-    <w:lsdException w:name="Medium List 1 Accent 6" w:semiHidden="0" w:uiPriority="65" w:unhideWhenUsed="0"/>
-    <w:lsdException w:name="Medium List 2 Accent 6" w:semiHidden="0" w:uiPriority="66" w:unhideWhenUsed="0"/>
-    <w:lsdException w:name="Medium Grid 1 Accent 6" w:semiHidden="0" w:uiPriority="67" w:unhideWhenUsed="0"/>
-    <w:lsdException w:name="Medium Grid 2 Accent 6" w:semiHidden="0" w:uiPriority="68" w:unhideWhenUsed="0"/>
-    <w:lsdException w:name="Medium Grid 3 Accent 6" w:semiHidden="0" w:uiPriority="69" w:unhideWhenUsed="0"/>
-    <w:lsdException w:name="Dark List Accent 6" w:semiHidden="0" w:uiPriority="70" w:unhideWhenUsed="0"/>
-    <w:lsdException w:name="Colorful Shading Accent 6" w:semiHidden="0" w:uiPriority="71" w:unhideWhenUsed="0"/>
-    <w:lsdException w:name="Colorful List Accent 6" w:semiHidden="0" w:uiPriority="72" w:unhideWhenUsed="0"/>
-    <w:lsdException w:name="Colorful Grid Accent 6" w:semiHidden="0" w:uiPriority="73" w:unhideWhenUsed="0"/>
-    <w:lsdException w:name="Subtle Emphasis" w:semiHidden="0" w:uiPriority="19" w:unhideWhenUsed="0" w:qFormat="1"/>
-    <w:lsdException w:name="Intense Emphasis" w:semiHidden="0" w:uiPriority="21" w:unhideWhenUsed="0" w:qFormat="1"/>
-    <w:lsdException w:name="Subtle Reference" w:semiHidden="0" w:uiPriority="31" w:unhideWhenUsed="0" w:qFormat="1"/>
-    <w:lsdException w:name="Intense Reference" w:semiHidden="0" w:uiPriority="32" w:unhideWhenUsed="0" w:qFormat="1"/>
-    <w:lsdException w:name="Book Title" w:semiHidden="0" w:uiPriority="33" w:unhideWhenUsed="0" w:qFormat="1"/>
-    <w:lsdException w:name="Bibliography" w:uiPriority="37"/>
-    <w:lsdException w:name="TOC Heading" w:uiPriority="39" w:qFormat="1"/>
-  </w:latentStyles>
-  <w:style w:type="paragraph" w:default="1" w:styleId="Normale">
-    <w:name w:val="Normal"/>
-    <w:qFormat/>
-    <w:rsid w:val="00E304AF"/>
-  </w:style>
-  <w:style w:type="character" w:default="1" w:styleId="Carpredefinitoparagrafo">
-    <w:name w:val="Default Paragraph Font"/>
-    <w:uiPriority w:val="1"/>
-    <w:semiHidden/>
-    <w:unhideWhenUsed/>
-  </w:style>
-  <w:style w:type="table" w:default="1" w:styleId="Tabellanormale">
-    <w:name w:val="Normal Table"/>
-    <w:uiPriority w:val="99"/>
-    <w:semiHidden/>
-    <w:unhideWhenUsed/>
-    <w:tblPr>
-      <w:tblInd w:w="0" w:type="dxa"/>
-      <w:tblCellMar>
-        <w:top w:w="0" w:type="dxa"/>
-        <w:left w:w="108" w:type="dxa"/>
-        <w:bottom w:w="0" w:type="dxa"/>
-        <w:right w:w="108" w:type="dxa"/>
-      </w:tblCellMar>
-    </w:tblPr>
-  </w:style>
-  <w:style w:type="numbering" w:default="1" w:styleId="Nessunelenco">
-    <w:name w:val="No List"/>
-    <w:uiPriority w:val="99"/>
-    <w:semiHidden/>
-    <w:unhideWhenUsed/>
-  </w:style>
-  <w:style w:type="table" w:styleId="Grigliatabella">
-    <w:name w:val="Table Grid"/>
-    <w:basedOn w:val="Tabellanormale"/>
-    <w:uiPriority w:val="39"/>
-    <w:rsid w:val="00E304AF"/>
-    <w:pPr>
-      <w:spacing w:after="0" w:line="240" w:lineRule="auto"/>
-    </w:pPr>
-    <w:tblPr>
-      <w:tblInd w:w="0" w:type="dxa"/>
-      <w:tblBorders>
-        <w:top w:val="single" w:sz="4" w:space="0" w:color="auto"/>
-        <w:left w:val="single" w:sz="4" w:space="0" w:color="auto"/>
-        <w:bottom w:val="single" w:sz="4" w:space="0" w:color="auto"/>
-        <w:right w:val="single" w:sz="4" w:space="0" w:color="auto"/>
-        <w:insideH w:val="single" w:sz="4" w:space="0" w:color="auto"/>
-        <w:insideV w:val="single" w:sz="4" w:space="0" w:color="auto"/>
-      </w:tblBorders>
-      <w:tblCellMar>
-        <w:top w:w="0" w:type="dxa"/>
-        <w:left w:w="108" w:type="dxa"/>
-        <w:bottom w:w="0" w:type="dxa"/>
-        <w:right w:w="108" w:type="dxa"/>
-      </w:tblCellMar>
     </w:tblPr>
   </w:style>
 </w:styles>

</xml_diff>

<commit_message>
effort spent + gantt
</commit_message>
<xml_diff>
--- a/ImplementationExtra/Effort Spent.docx
+++ b/ImplementationExtra/Effort Spent.docx
@@ -1,6 +1,6 @@
 
 <file path=word/document.xml><?xml version="1.0" encoding="utf-8"?>
-<w:document xmlns:wpc="http://schemas.microsoft.com/office/word/2010/wordprocessingCanvas" xmlns:cx="http://schemas.microsoft.com/office/drawing/2014/chartex" xmlns:cx1="http://schemas.microsoft.com/office/drawing/2015/9/8/chartex" xmlns:cx2="http://schemas.microsoft.com/office/drawing/2015/10/21/chartex" xmlns:cx3="http://schemas.microsoft.com/office/drawing/2016/5/9/chartex" xmlns:cx4="http://schemas.microsoft.com/office/drawing/2016/5/10/chartex" xmlns:cx5="http://schemas.microsoft.com/office/drawing/2016/5/11/chartex" xmlns:cx6="http://schemas.microsoft.com/office/drawing/2016/5/12/chartex" xmlns:cx7="http://schemas.microsoft.com/office/drawing/2016/5/13/chartex" xmlns:cx8="http://schemas.microsoft.com/office/drawing/2016/5/14/chartex" xmlns:mc="http://schemas.openxmlformats.org/markup-compatibility/2006" xmlns:aink="http://schemas.microsoft.com/office/drawing/2016/ink" xmlns:am3d="http://schemas.microsoft.com/office/drawing/2017/model3d" xmlns:o="urn:schemas-microsoft-com:office:office" xmlns:r="http://schemas.openxmlformats.org/officeDocument/2006/relationships" xmlns:m="http://schemas.openxmlformats.org/officeDocument/2006/math" xmlns:v="urn:schemas-microsoft-com:vml" xmlns:wp14="http://schemas.microsoft.com/office/word/2010/wordprocessingDrawing" xmlns:wp="http://schemas.openxmlformats.org/drawingml/2006/wordprocessingDrawing" xmlns:w10="urn:schemas-microsoft-com:office:word" xmlns:w="http://schemas.openxmlformats.org/wordprocessingml/2006/main" xmlns:w14="http://schemas.microsoft.com/office/word/2010/wordml" xmlns:w15="http://schemas.microsoft.com/office/word/2012/wordml" xmlns:w16se="http://schemas.microsoft.com/office/word/2015/wordml/symex" xmlns:wpg="http://schemas.microsoft.com/office/word/2010/wordprocessingGroup" xmlns:wpi="http://schemas.microsoft.com/office/word/2010/wordprocessingInk" xmlns:wne="http://schemas.microsoft.com/office/word/2006/wordml" xmlns:wps="http://schemas.microsoft.com/office/word/2010/wordprocessingShape" mc:Ignorable="w14 w15 w16se wp14">
+<w:document xmlns:wpc="http://schemas.microsoft.com/office/word/2010/wordprocessingCanvas" xmlns:mc="http://schemas.openxmlformats.org/markup-compatibility/2006" xmlns:o="urn:schemas-microsoft-com:office:office" xmlns:r="http://schemas.openxmlformats.org/officeDocument/2006/relationships" xmlns:m="http://schemas.openxmlformats.org/officeDocument/2006/math" xmlns:v="urn:schemas-microsoft-com:vml" xmlns:wp14="http://schemas.microsoft.com/office/word/2010/wordprocessingDrawing" xmlns:wp="http://schemas.openxmlformats.org/drawingml/2006/wordprocessingDrawing" xmlns:w10="urn:schemas-microsoft-com:office:word" xmlns:w="http://schemas.openxmlformats.org/wordprocessingml/2006/main" xmlns:w14="http://schemas.microsoft.com/office/word/2010/wordml" xmlns:wpg="http://schemas.microsoft.com/office/word/2010/wordprocessingGroup" xmlns:wpi="http://schemas.microsoft.com/office/word/2010/wordprocessingInk" xmlns:wne="http://schemas.microsoft.com/office/word/2006/wordml" xmlns:wps="http://schemas.microsoft.com/office/word/2010/wordprocessingShape" mc:Ignorable="w14 wp14">
   <w:body>
     <w:p>
       <w:pPr>
@@ -23,18 +23,7 @@
           <w:szCs w:val="26"/>
           <w:lang w:val="en-GB"/>
         </w:rPr>
-        <w:t xml:space="preserve">Matteo </w:t>
-      </w:r>
-      <w:proofErr w:type="spellStart"/>
-      <w:r>
-        <w:rPr>
-          <w:rFonts w:ascii="Cambria" w:hAnsi="Cambria" w:cs="Cambria"/>
-          <w:b/>
-          <w:sz w:val="26"/>
-          <w:szCs w:val="26"/>
-          <w:lang w:val="en-GB"/>
-        </w:rPr>
-        <w:t>Biasiel</w:t>
+        <w:t>Matteo Biasiel</w:t>
       </w:r>
       <w:r>
         <w:rPr>
@@ -45,32 +34,13 @@
         </w:rPr>
         <w:t>li</w:t>
       </w:r>
-      <w:proofErr w:type="spellEnd"/>
       <w:r>
         <w:rPr>
           <w:rFonts w:ascii="Cambria" w:hAnsi="Cambria" w:cs="Cambria"/>
           <w:sz w:val="26"/>
           <w:szCs w:val="26"/>
         </w:rPr>
-        <w:t xml:space="preserve">, </w:t>
-      </w:r>
-      <w:proofErr w:type="spellStart"/>
-      <w:r>
-        <w:rPr>
-          <w:rFonts w:ascii="Cambria" w:hAnsi="Cambria" w:cs="Cambria"/>
-          <w:sz w:val="26"/>
-          <w:szCs w:val="26"/>
-        </w:rPr>
-        <w:t>matr</w:t>
-      </w:r>
-      <w:proofErr w:type="spellEnd"/>
-      <w:r>
-        <w:rPr>
-          <w:rFonts w:ascii="Cambria" w:hAnsi="Cambria" w:cs="Cambria"/>
-          <w:sz w:val="26"/>
-          <w:szCs w:val="26"/>
-        </w:rPr>
-        <w:t>. 893590</w:t>
+        <w:t>, matr. 893590</w:t>
       </w:r>
     </w:p>
     <w:tbl>
@@ -108,7 +78,6 @@
                 <w:szCs w:val="26"/>
               </w:rPr>
             </w:pPr>
-            <w:proofErr w:type="spellStart"/>
             <w:r>
               <w:rPr>
                 <w:rFonts w:ascii="Cambria" w:hAnsi="Cambria" w:cs="Cambria"/>
@@ -116,17 +85,7 @@
                 <w:sz w:val="26"/>
                 <w:szCs w:val="26"/>
               </w:rPr>
-              <w:t>Section</w:t>
-            </w:r>
-            <w:proofErr w:type="spellEnd"/>
-            <w:r>
-              <w:rPr>
-                <w:rFonts w:ascii="Cambria" w:hAnsi="Cambria" w:cs="Cambria"/>
-                <w:b/>
-                <w:sz w:val="26"/>
-                <w:szCs w:val="26"/>
-              </w:rPr>
-              <w:t>(s)</w:t>
+              <w:t>Section(s)</w:t>
             </w:r>
           </w:p>
         </w:tc>
@@ -153,7 +112,6 @@
                 <w:szCs w:val="26"/>
               </w:rPr>
             </w:pPr>
-            <w:proofErr w:type="spellStart"/>
             <w:r>
               <w:rPr>
                 <w:rFonts w:ascii="Cambria" w:hAnsi="Cambria" w:cs="Cambria"/>
@@ -161,17 +119,7 @@
                 <w:sz w:val="26"/>
                 <w:szCs w:val="26"/>
               </w:rPr>
-              <w:t>Number</w:t>
-            </w:r>
-            <w:proofErr w:type="spellEnd"/>
-            <w:r>
-              <w:rPr>
-                <w:rFonts w:ascii="Cambria" w:hAnsi="Cambria" w:cs="Cambria"/>
-                <w:b/>
-                <w:sz w:val="26"/>
-                <w:szCs w:val="26"/>
-              </w:rPr>
-              <w:t xml:space="preserve"> of hours</w:t>
+              <w:t>Number of hours</w:t>
             </w:r>
           </w:p>
         </w:tc>
@@ -206,18 +154,8 @@
                 <w:sz w:val="26"/>
                 <w:szCs w:val="26"/>
               </w:rPr>
-              <w:t xml:space="preserve">18-nov-17 Group </w:t>
-            </w:r>
-            <w:proofErr w:type="spellStart"/>
-            <w:r>
-              <w:rPr>
-                <w:rFonts w:ascii="Cambria" w:hAnsi="Cambria" w:cs="Cambria"/>
-                <w:sz w:val="26"/>
-                <w:szCs w:val="26"/>
-              </w:rPr>
-              <w:t>Review</w:t>
-            </w:r>
-            <w:proofErr w:type="spellEnd"/>
+              <w:t>18-nov-17 Group Review</w:t>
+            </w:r>
           </w:p>
         </w:tc>
         <w:tc>
@@ -283,18 +221,8 @@
                 <w:sz w:val="26"/>
                 <w:szCs w:val="26"/>
               </w:rPr>
-              <w:t xml:space="preserve">18-nov-17 Login &amp; </w:t>
-            </w:r>
-            <w:proofErr w:type="spellStart"/>
-            <w:r>
-              <w:rPr>
-                <w:rFonts w:ascii="Cambria" w:hAnsi="Cambria" w:cs="Cambria"/>
-                <w:sz w:val="26"/>
-                <w:szCs w:val="26"/>
-              </w:rPr>
-              <w:t>Registration</w:t>
-            </w:r>
-            <w:proofErr w:type="spellEnd"/>
+              <w:t>18-nov-17 Login &amp; Registration</w:t>
+            </w:r>
             <w:r>
               <w:rPr>
                 <w:rFonts w:ascii="Cambria" w:hAnsi="Cambria" w:cs="Cambria"/>
@@ -508,7 +436,6 @@
               </w:rPr>
               <w:t xml:space="preserve"> </w:t>
             </w:r>
-            <w:proofErr w:type="spellStart"/>
             <w:r>
               <w:rPr>
                 <w:rFonts w:ascii="Cambria" w:hAnsi="Cambria" w:cs="Cambria"/>
@@ -518,7 +445,6 @@
               </w:rPr>
               <w:t>AddActivity</w:t>
             </w:r>
-            <w:proofErr w:type="spellEnd"/>
           </w:p>
         </w:tc>
         <w:tc>
@@ -583,18 +509,8 @@
                 <w:sz w:val="26"/>
                 <w:szCs w:val="26"/>
               </w:rPr>
-              <w:t xml:space="preserve">21-nov-17 </w:t>
-            </w:r>
-            <w:proofErr w:type="spellStart"/>
-            <w:r>
-              <w:rPr>
-                <w:rFonts w:ascii="Cambria" w:hAnsi="Cambria" w:cs="Cambria"/>
-                <w:sz w:val="26"/>
-                <w:szCs w:val="26"/>
-              </w:rPr>
-              <w:t>TravelServlet</w:t>
-            </w:r>
-            <w:proofErr w:type="spellEnd"/>
+              <w:t>21-nov-17 TravelServlet</w:t>
+            </w:r>
           </w:p>
         </w:tc>
         <w:tc>
@@ -688,8 +604,10 @@
                 <w:sz w:val="26"/>
                 <w:szCs w:val="26"/>
               </w:rPr>
-              <w:t>4</w:t>
-            </w:r>
+              <w:t>5</w:t>
+            </w:r>
+            <w:bookmarkStart w:id="0" w:name="_GoBack"/>
+            <w:bookmarkEnd w:id="0"/>
           </w:p>
         </w:tc>
       </w:tr>
@@ -782,31 +700,8 @@
           <w:szCs w:val="26"/>
           <w:lang w:val="en-GB"/>
         </w:rPr>
-        <w:t xml:space="preserve">Mattia Di </w:t>
+        <w:t xml:space="preserve">Mattia Di Fatta, </w:t>
       </w:r>
-      <w:proofErr w:type="spellStart"/>
-      <w:r>
-        <w:rPr>
-          <w:rFonts w:ascii="Cambria" w:hAnsi="Cambria" w:cs="Cambria"/>
-          <w:b/>
-          <w:sz w:val="26"/>
-          <w:szCs w:val="26"/>
-          <w:lang w:val="en-GB"/>
-        </w:rPr>
-        <w:t>Fatta</w:t>
-      </w:r>
-      <w:proofErr w:type="spellEnd"/>
-      <w:r>
-        <w:rPr>
-          <w:rFonts w:ascii="Cambria" w:hAnsi="Cambria" w:cs="Cambria"/>
-          <w:b/>
-          <w:sz w:val="26"/>
-          <w:szCs w:val="26"/>
-          <w:lang w:val="en-GB"/>
-        </w:rPr>
-        <w:t xml:space="preserve">, </w:t>
-      </w:r>
-      <w:proofErr w:type="spellStart"/>
       <w:r>
         <w:rPr>
           <w:rFonts w:ascii="Cambria" w:hAnsi="Cambria" w:cs="Cambria"/>
@@ -814,17 +709,7 @@
           <w:szCs w:val="26"/>
           <w:lang w:val="en-GB"/>
         </w:rPr>
-        <w:t>matr</w:t>
-      </w:r>
-      <w:proofErr w:type="spellEnd"/>
-      <w:r>
-        <w:rPr>
-          <w:rFonts w:ascii="Cambria" w:hAnsi="Cambria" w:cs="Cambria"/>
-          <w:sz w:val="26"/>
-          <w:szCs w:val="26"/>
-          <w:lang w:val="en-GB"/>
-        </w:rPr>
-        <w:t>. 893608</w:t>
+        <w:t>matr. 893608</w:t>
       </w:r>
     </w:p>
     <w:tbl>
@@ -1167,7 +1052,6 @@
         </w:rPr>
         <w:t xml:space="preserve">Emilio Capo, </w:t>
       </w:r>
-      <w:proofErr w:type="spellStart"/>
       <w:r>
         <w:rPr>
           <w:rFonts w:ascii="Cambria" w:hAnsi="Cambria" w:cs="Cambria"/>
@@ -1175,17 +1059,7 @@
           <w:szCs w:val="26"/>
           <w:lang w:val="en-GB"/>
         </w:rPr>
-        <w:t>matr</w:t>
-      </w:r>
-      <w:proofErr w:type="spellEnd"/>
-      <w:r>
-        <w:rPr>
-          <w:rFonts w:ascii="Cambria" w:hAnsi="Cambria" w:cs="Cambria"/>
-          <w:sz w:val="26"/>
-          <w:szCs w:val="26"/>
-          <w:lang w:val="en-GB"/>
-        </w:rPr>
-        <w:t>. 899842</w:t>
+        <w:t>matr. 899842</w:t>
       </w:r>
     </w:p>
     <w:tbl>
@@ -1308,18 +1182,8 @@
                 <w:sz w:val="26"/>
                 <w:szCs w:val="26"/>
               </w:rPr>
-              <w:t xml:space="preserve">nov-17 Group </w:t>
-            </w:r>
-            <w:proofErr w:type="spellStart"/>
-            <w:r>
-              <w:rPr>
-                <w:rFonts w:ascii="Cambria" w:hAnsi="Cambria" w:cs="Cambria"/>
-                <w:sz w:val="26"/>
-                <w:szCs w:val="26"/>
-              </w:rPr>
-              <w:t>Review</w:t>
-            </w:r>
-            <w:proofErr w:type="spellEnd"/>
+              <w:t>nov-17 Group Review</w:t>
+            </w:r>
           </w:p>
         </w:tc>
         <w:tc>
@@ -1783,10 +1647,7 @@
         </w:tc>
       </w:tr>
     </w:tbl>
-    <w:p>
-      <w:bookmarkStart w:id="0" w:name="_GoBack"/>
-      <w:bookmarkEnd w:id="0"/>
-    </w:p>
+    <w:p/>
     <w:sectPr>
       <w:pgSz w:w="11906" w:h="16838"/>
       <w:pgMar w:top="1417" w:right="1134" w:bottom="1134" w:left="1134" w:header="708" w:footer="708" w:gutter="0"/>
@@ -1798,7 +1659,7 @@
 </file>
 
 <file path=word/styles.xml><?xml version="1.0" encoding="utf-8"?>
-<w:styles xmlns:mc="http://schemas.openxmlformats.org/markup-compatibility/2006" xmlns:r="http://schemas.openxmlformats.org/officeDocument/2006/relationships" xmlns:w="http://schemas.openxmlformats.org/wordprocessingml/2006/main" xmlns:w14="http://schemas.microsoft.com/office/word/2010/wordml" xmlns:w15="http://schemas.microsoft.com/office/word/2012/wordml" xmlns:w16se="http://schemas.microsoft.com/office/word/2015/wordml/symex" mc:Ignorable="w14 w15 w16se">
+<w:styles xmlns:mc="http://schemas.openxmlformats.org/markup-compatibility/2006" xmlns:r="http://schemas.openxmlformats.org/officeDocument/2006/relationships" xmlns:w="http://schemas.openxmlformats.org/wordprocessingml/2006/main" xmlns:w14="http://schemas.microsoft.com/office/word/2010/wordml" mc:Ignorable="w14">
   <w:docDefaults>
     <w:rPrDefault>
       <w:rPr>
@@ -1814,382 +1675,144 @@
       </w:pPr>
     </w:pPrDefault>
   </w:docDefaults>
-  <w:latentStyles w:defLockedState="0" w:defUIPriority="99" w:defSemiHidden="0" w:defUnhideWhenUsed="0" w:defQFormat="0" w:count="375">
-    <w:lsdException w:name="Normal" w:uiPriority="0" w:qFormat="1"/>
-    <w:lsdException w:name="heading 1" w:uiPriority="9" w:qFormat="1"/>
-    <w:lsdException w:name="heading 2" w:semiHidden="1" w:uiPriority="9" w:unhideWhenUsed="1" w:qFormat="1"/>
-    <w:lsdException w:name="heading 3" w:semiHidden="1" w:uiPriority="9" w:unhideWhenUsed="1" w:qFormat="1"/>
-    <w:lsdException w:name="heading 4" w:semiHidden="1" w:uiPriority="9" w:unhideWhenUsed="1" w:qFormat="1"/>
-    <w:lsdException w:name="heading 5" w:semiHidden="1" w:uiPriority="9" w:unhideWhenUsed="1" w:qFormat="1"/>
-    <w:lsdException w:name="heading 6" w:semiHidden="1" w:uiPriority="9" w:unhideWhenUsed="1" w:qFormat="1"/>
-    <w:lsdException w:name="heading 7" w:semiHidden="1" w:uiPriority="9" w:unhideWhenUsed="1" w:qFormat="1"/>
-    <w:lsdException w:name="heading 8" w:semiHidden="1" w:uiPriority="9" w:unhideWhenUsed="1" w:qFormat="1"/>
-    <w:lsdException w:name="heading 9" w:semiHidden="1" w:uiPriority="9" w:unhideWhenUsed="1" w:qFormat="1"/>
-    <w:lsdException w:name="index 1" w:semiHidden="1" w:unhideWhenUsed="1"/>
-    <w:lsdException w:name="index 2" w:semiHidden="1" w:unhideWhenUsed="1"/>
-    <w:lsdException w:name="index 3" w:semiHidden="1" w:unhideWhenUsed="1"/>
-    <w:lsdException w:name="index 4" w:semiHidden="1" w:unhideWhenUsed="1"/>
-    <w:lsdException w:name="index 5" w:semiHidden="1" w:unhideWhenUsed="1"/>
-    <w:lsdException w:name="index 6" w:semiHidden="1" w:unhideWhenUsed="1"/>
-    <w:lsdException w:name="index 7" w:semiHidden="1" w:unhideWhenUsed="1"/>
-    <w:lsdException w:name="index 8" w:semiHidden="1" w:unhideWhenUsed="1"/>
-    <w:lsdException w:name="index 9" w:semiHidden="1" w:unhideWhenUsed="1"/>
-    <w:lsdException w:name="toc 1" w:semiHidden="1" w:uiPriority="39" w:unhideWhenUsed="1"/>
-    <w:lsdException w:name="toc 2" w:semiHidden="1" w:uiPriority="39" w:unhideWhenUsed="1"/>
-    <w:lsdException w:name="toc 3" w:semiHidden="1" w:uiPriority="39" w:unhideWhenUsed="1"/>
-    <w:lsdException w:name="toc 4" w:semiHidden="1" w:uiPriority="39" w:unhideWhenUsed="1"/>
-    <w:lsdException w:name="toc 5" w:semiHidden="1" w:uiPriority="39" w:unhideWhenUsed="1"/>
-    <w:lsdException w:name="toc 6" w:semiHidden="1" w:uiPriority="39" w:unhideWhenUsed="1"/>
-    <w:lsdException w:name="toc 7" w:semiHidden="1" w:uiPriority="39" w:unhideWhenUsed="1"/>
-    <w:lsdException w:name="toc 8" w:semiHidden="1" w:uiPriority="39" w:unhideWhenUsed="1"/>
-    <w:lsdException w:name="toc 9" w:semiHidden="1" w:uiPriority="39" w:unhideWhenUsed="1"/>
-    <w:lsdException w:name="Normal Indent" w:semiHidden="1" w:unhideWhenUsed="1"/>
-    <w:lsdException w:name="footnote text" w:semiHidden="1" w:unhideWhenUsed="1"/>
-    <w:lsdException w:name="annotation text" w:semiHidden="1" w:unhideWhenUsed="1"/>
-    <w:lsdException w:name="header" w:semiHidden="1" w:unhideWhenUsed="1"/>
-    <w:lsdException w:name="footer" w:semiHidden="1" w:unhideWhenUsed="1"/>
-    <w:lsdException w:name="index heading" w:semiHidden="1" w:unhideWhenUsed="1"/>
-    <w:lsdException w:name="caption" w:semiHidden="1" w:uiPriority="35" w:unhideWhenUsed="1" w:qFormat="1"/>
-    <w:lsdException w:name="table of figures" w:semiHidden="1" w:unhideWhenUsed="1"/>
-    <w:lsdException w:name="envelope address" w:semiHidden="1" w:unhideWhenUsed="1"/>
-    <w:lsdException w:name="envelope return" w:semiHidden="1" w:unhideWhenUsed="1"/>
-    <w:lsdException w:name="footnote reference" w:semiHidden="1" w:unhideWhenUsed="1"/>
-    <w:lsdException w:name="annotation reference" w:semiHidden="1" w:unhideWhenUsed="1"/>
-    <w:lsdException w:name="line number" w:semiHidden="1" w:unhideWhenUsed="1"/>
-    <w:lsdException w:name="page number" w:semiHidden="1" w:unhideWhenUsed="1"/>
-    <w:lsdException w:name="endnote reference" w:semiHidden="1" w:unhideWhenUsed="1"/>
-    <w:lsdException w:name="endnote text" w:semiHidden="1" w:unhideWhenUsed="1"/>
-    <w:lsdException w:name="table of authorities" w:semiHidden="1" w:unhideWhenUsed="1"/>
-    <w:lsdException w:name="macro" w:semiHidden="1" w:unhideWhenUsed="1"/>
-    <w:lsdException w:name="toa heading" w:semiHidden="1" w:unhideWhenUsed="1"/>
-    <w:lsdException w:name="List" w:semiHidden="1" w:unhideWhenUsed="1"/>
-    <w:lsdException w:name="List Bullet" w:semiHidden="1" w:unhideWhenUsed="1"/>
-    <w:lsdException w:name="List Number" w:semiHidden="1" w:unhideWhenUsed="1"/>
-    <w:lsdException w:name="List 2" w:semiHidden="1" w:unhideWhenUsed="1"/>
-    <w:lsdException w:name="List 3" w:semiHidden="1" w:unhideWhenUsed="1"/>
-    <w:lsdException w:name="List 4" w:semiHidden="1" w:unhideWhenUsed="1"/>
-    <w:lsdException w:name="List 5" w:semiHidden="1" w:unhideWhenUsed="1"/>
-    <w:lsdException w:name="List Bullet 2" w:semiHidden="1" w:unhideWhenUsed="1"/>
-    <w:lsdException w:name="List Bullet 3" w:semiHidden="1" w:unhideWhenUsed="1"/>
-    <w:lsdException w:name="List Bullet 4" w:semiHidden="1" w:unhideWhenUsed="1"/>
-    <w:lsdException w:name="List Bullet 5" w:semiHidden="1" w:unhideWhenUsed="1"/>
-    <w:lsdException w:name="List Number 2" w:semiHidden="1" w:unhideWhenUsed="1"/>
-    <w:lsdException w:name="List Number 3" w:semiHidden="1" w:unhideWhenUsed="1"/>
-    <w:lsdException w:name="List Number 4" w:semiHidden="1" w:unhideWhenUsed="1"/>
-    <w:lsdException w:name="List Number 5" w:semiHidden="1" w:unhideWhenUsed="1"/>
-    <w:lsdException w:name="Title" w:uiPriority="10" w:qFormat="1"/>
-    <w:lsdException w:name="Closing" w:semiHidden="1" w:unhideWhenUsed="1"/>
-    <w:lsdException w:name="Signature" w:semiHidden="1" w:unhideWhenUsed="1"/>
-    <w:lsdException w:name="Default Paragraph Font" w:semiHidden="1" w:uiPriority="1" w:unhideWhenUsed="1"/>
-    <w:lsdException w:name="Body Text" w:semiHidden="1" w:unhideWhenUsed="1"/>
-    <w:lsdException w:name="Body Text Indent" w:semiHidden="1" w:unhideWhenUsed="1"/>
-    <w:lsdException w:name="List Continue" w:semiHidden="1" w:unhideWhenUsed="1"/>
-    <w:lsdException w:name="List Continue 2" w:semiHidden="1" w:unhideWhenUsed="1"/>
-    <w:lsdException w:name="List Continue 3" w:semiHidden="1" w:unhideWhenUsed="1"/>
-    <w:lsdException w:name="List Continue 4" w:semiHidden="1" w:unhideWhenUsed="1"/>
-    <w:lsdException w:name="List Continue 5" w:semiHidden="1" w:unhideWhenUsed="1"/>
-    <w:lsdException w:name="Message Header" w:semiHidden="1" w:unhideWhenUsed="1"/>
-    <w:lsdException w:name="Subtitle" w:uiPriority="11" w:qFormat="1"/>
-    <w:lsdException w:name="Salutation" w:semiHidden="1" w:unhideWhenUsed="1"/>
-    <w:lsdException w:name="Date" w:semiHidden="1" w:unhideWhenUsed="1"/>
-    <w:lsdException w:name="Body Text First Indent" w:semiHidden="1" w:unhideWhenUsed="1"/>
-    <w:lsdException w:name="Body Text First Indent 2" w:semiHidden="1" w:unhideWhenUsed="1"/>
-    <w:lsdException w:name="Note Heading" w:semiHidden="1" w:unhideWhenUsed="1"/>
-    <w:lsdException w:name="Body Text 2" w:semiHidden="1" w:unhideWhenUsed="1"/>
-    <w:lsdException w:name="Body Text 3" w:semiHidden="1" w:unhideWhenUsed="1"/>
-    <w:lsdException w:name="Body Text Indent 2" w:semiHidden="1" w:unhideWhenUsed="1"/>
-    <w:lsdException w:name="Body Text Indent 3" w:semiHidden="1" w:unhideWhenUsed="1"/>
-    <w:lsdException w:name="Block Text" w:semiHidden="1" w:unhideWhenUsed="1"/>
-    <w:lsdException w:name="Hyperlink" w:semiHidden="1" w:unhideWhenUsed="1"/>
-    <w:lsdException w:name="FollowedHyperlink" w:semiHidden="1" w:unhideWhenUsed="1"/>
-    <w:lsdException w:name="Strong" w:uiPriority="22" w:qFormat="1"/>
-    <w:lsdException w:name="Emphasis" w:uiPriority="20" w:qFormat="1"/>
-    <w:lsdException w:name="Document Map" w:semiHidden="1" w:unhideWhenUsed="1"/>
-    <w:lsdException w:name="Plain Text" w:semiHidden="1" w:unhideWhenUsed="1"/>
-    <w:lsdException w:name="E-mail Signature" w:semiHidden="1" w:unhideWhenUsed="1"/>
-    <w:lsdException w:name="HTML Top of Form" w:semiHidden="1" w:unhideWhenUsed="1"/>
-    <w:lsdException w:name="HTML Bottom of Form" w:semiHidden="1" w:unhideWhenUsed="1"/>
-    <w:lsdException w:name="Normal (Web)" w:semiHidden="1" w:unhideWhenUsed="1"/>
-    <w:lsdException w:name="HTML Acronym" w:semiHidden="1" w:unhideWhenUsed="1"/>
-    <w:lsdException w:name="HTML Address" w:semiHidden="1" w:unhideWhenUsed="1"/>
-    <w:lsdException w:name="HTML Cite" w:semiHidden="1" w:unhideWhenUsed="1"/>
-    <w:lsdException w:name="HTML Code" w:semiHidden="1" w:unhideWhenUsed="1"/>
-    <w:lsdException w:name="HTML Definition" w:semiHidden="1" w:unhideWhenUsed="1"/>
-    <w:lsdException w:name="HTML Keyboard" w:semiHidden="1" w:unhideWhenUsed="1"/>
-    <w:lsdException w:name="HTML Preformatted" w:semiHidden="1" w:unhideWhenUsed="1"/>
-    <w:lsdException w:name="HTML Sample" w:semiHidden="1" w:unhideWhenUsed="1"/>
-    <w:lsdException w:name="HTML Typewriter" w:semiHidden="1" w:unhideWhenUsed="1"/>
-    <w:lsdException w:name="HTML Variable" w:semiHidden="1" w:unhideWhenUsed="1"/>
-    <w:lsdException w:name="Normal Table" w:semiHidden="1" w:unhideWhenUsed="1"/>
-    <w:lsdException w:name="annotation subject" w:semiHidden="1" w:unhideWhenUsed="1"/>
-    <w:lsdException w:name="No List" w:semiHidden="1" w:unhideWhenUsed="1"/>
-    <w:lsdException w:name="Outline List 1" w:semiHidden="1" w:unhideWhenUsed="1"/>
-    <w:lsdException w:name="Outline List 2" w:semiHidden="1" w:unhideWhenUsed="1"/>
-    <w:lsdException w:name="Outline List 3" w:semiHidden="1" w:unhideWhenUsed="1"/>
-    <w:lsdException w:name="Table Simple 1" w:semiHidden="1" w:unhideWhenUsed="1"/>
-    <w:lsdException w:name="Table Simple 2" w:semiHidden="1" w:unhideWhenUsed="1"/>
-    <w:lsdException w:name="Table Simple 3" w:semiHidden="1" w:unhideWhenUsed="1"/>
-    <w:lsdException w:name="Table Classic 1" w:semiHidden="1" w:unhideWhenUsed="1"/>
-    <w:lsdException w:name="Table Classic 2" w:semiHidden="1" w:unhideWhenUsed="1"/>
-    <w:lsdException w:name="Table Classic 3" w:semiHidden="1" w:unhideWhenUsed="1"/>
-    <w:lsdException w:name="Table Classic 4" w:semiHidden="1" w:unhideWhenUsed="1"/>
-    <w:lsdException w:name="Table Colorful 1" w:semiHidden="1" w:unhideWhenUsed="1"/>
-    <w:lsdException w:name="Table Colorful 2" w:semiHidden="1" w:unhideWhenUsed="1"/>
-    <w:lsdException w:name="Table Colorful 3" w:semiHidden="1" w:unhideWhenUsed="1"/>
-    <w:lsdException w:name="Table Columns 1" w:semiHidden="1" w:unhideWhenUsed="1"/>
-    <w:lsdException w:name="Table Columns 2" w:semiHidden="1" w:unhideWhenUsed="1"/>
-    <w:lsdException w:name="Table Columns 3" w:semiHidden="1" w:unhideWhenUsed="1"/>
-    <w:lsdException w:name="Table Columns 4" w:semiHidden="1" w:unhideWhenUsed="1"/>
-    <w:lsdException w:name="Table Columns 5" w:semiHidden="1" w:unhideWhenUsed="1"/>
-    <w:lsdException w:name="Table Grid 1" w:semiHidden="1" w:unhideWhenUsed="1"/>
-    <w:lsdException w:name="Table Grid 2" w:semiHidden="1" w:unhideWhenUsed="1"/>
-    <w:lsdException w:name="Table Grid 3" w:semiHidden="1" w:unhideWhenUsed="1"/>
-    <w:lsdException w:name="Table Grid 4" w:semiHidden="1" w:unhideWhenUsed="1"/>
-    <w:lsdException w:name="Table Grid 5" w:semiHidden="1" w:unhideWhenUsed="1"/>
-    <w:lsdException w:name="Table Grid 6" w:semiHidden="1" w:unhideWhenUsed="1"/>
-    <w:lsdException w:name="Table Grid 7" w:semiHidden="1" w:unhideWhenUsed="1"/>
-    <w:lsdException w:name="Table Grid 8" w:semiHidden="1" w:unhideWhenUsed="1"/>
-    <w:lsdException w:name="Table List 1" w:semiHidden="1" w:unhideWhenUsed="1"/>
-    <w:lsdException w:name="Table List 2" w:semiHidden="1" w:unhideWhenUsed="1"/>
-    <w:lsdException w:name="Table List 3" w:semiHidden="1" w:unhideWhenUsed="1"/>
-    <w:lsdException w:name="Table List 4" w:semiHidden="1" w:unhideWhenUsed="1"/>
-    <w:lsdException w:name="Table List 5" w:semiHidden="1" w:unhideWhenUsed="1"/>
-    <w:lsdException w:name="Table List 6" w:semiHidden="1" w:unhideWhenUsed="1"/>
-    <w:lsdException w:name="Table List 7" w:semiHidden="1" w:unhideWhenUsed="1"/>
-    <w:lsdException w:name="Table List 8" w:semiHidden="1" w:unhideWhenUsed="1"/>
-    <w:lsdException w:name="Table 3D effects 1" w:semiHidden="1" w:unhideWhenUsed="1"/>
-    <w:lsdException w:name="Table 3D effects 2" w:semiHidden="1" w:unhideWhenUsed="1"/>
-    <w:lsdException w:name="Table 3D effects 3" w:semiHidden="1" w:unhideWhenUsed="1"/>
-    <w:lsdException w:name="Table Contemporary" w:semiHidden="1" w:unhideWhenUsed="1"/>
-    <w:lsdException w:name="Table Elegant" w:semiHidden="1" w:unhideWhenUsed="1"/>
-    <w:lsdException w:name="Table Professional" w:semiHidden="1" w:unhideWhenUsed="1"/>
-    <w:lsdException w:name="Table Subtle 1" w:semiHidden="1" w:unhideWhenUsed="1"/>
-    <w:lsdException w:name="Table Subtle 2" w:semiHidden="1" w:unhideWhenUsed="1"/>
-    <w:lsdException w:name="Table Web 1" w:semiHidden="1" w:unhideWhenUsed="1"/>
-    <w:lsdException w:name="Table Web 2" w:semiHidden="1" w:unhideWhenUsed="1"/>
-    <w:lsdException w:name="Table Web 3" w:semiHidden="1" w:unhideWhenUsed="1"/>
-    <w:lsdException w:name="Balloon Text" w:semiHidden="1" w:unhideWhenUsed="1"/>
-    <w:lsdException w:name="Table Grid" w:semiHidden="1" w:uiPriority="39" w:unhideWhenUsed="1"/>
-    <w:lsdException w:name="Table Theme" w:semiHidden="1" w:unhideWhenUsed="1"/>
-    <w:lsdException w:name="Placeholder Text" w:semiHidden="1"/>
-    <w:lsdException w:name="No Spacing" w:uiPriority="1" w:qFormat="1"/>
-    <w:lsdException w:name="Light Shading" w:uiPriority="60"/>
-    <w:lsdException w:name="Light List" w:uiPriority="61"/>
-    <w:lsdException w:name="Light Grid" w:uiPriority="62"/>
-    <w:lsdException w:name="Medium Shading 1" w:uiPriority="63"/>
-    <w:lsdException w:name="Medium Shading 2" w:uiPriority="64"/>
-    <w:lsdException w:name="Medium List 1" w:uiPriority="65"/>
-    <w:lsdException w:name="Medium List 2" w:uiPriority="66"/>
-    <w:lsdException w:name="Medium Grid 1" w:uiPriority="67"/>
-    <w:lsdException w:name="Medium Grid 2" w:uiPriority="68"/>
-    <w:lsdException w:name="Medium Grid 3" w:uiPriority="69"/>
-    <w:lsdException w:name="Dark List" w:uiPriority="70"/>
-    <w:lsdException w:name="Colorful Shading" w:uiPriority="71"/>
-    <w:lsdException w:name="Colorful List" w:uiPriority="72"/>
-    <w:lsdException w:name="Colorful Grid" w:uiPriority="73"/>
-    <w:lsdException w:name="Light Shading Accent 1" w:uiPriority="60"/>
-    <w:lsdException w:name="Light List Accent 1" w:uiPriority="61"/>
-    <w:lsdException w:name="Light Grid Accent 1" w:uiPriority="62"/>
-    <w:lsdException w:name="Medium Shading 1 Accent 1" w:uiPriority="63"/>
-    <w:lsdException w:name="Medium Shading 2 Accent 1" w:uiPriority="64"/>
-    <w:lsdException w:name="Medium List 1 Accent 1" w:uiPriority="65"/>
-    <w:lsdException w:name="Revision" w:semiHidden="1"/>
-    <w:lsdException w:name="List Paragraph" w:uiPriority="34" w:qFormat="1"/>
-    <w:lsdException w:name="Quote" w:uiPriority="29" w:qFormat="1"/>
-    <w:lsdException w:name="Intense Quote" w:uiPriority="30" w:qFormat="1"/>
-    <w:lsdException w:name="Medium List 2 Accent 1" w:uiPriority="66"/>
-    <w:lsdException w:name="Medium Grid 1 Accent 1" w:uiPriority="67"/>
-    <w:lsdException w:name="Medium Grid 2 Accent 1" w:uiPriority="68"/>
-    <w:lsdException w:name="Medium Grid 3 Accent 1" w:uiPriority="69"/>
-    <w:lsdException w:name="Dark List Accent 1" w:uiPriority="70"/>
-    <w:lsdException w:name="Colorful Shading Accent 1" w:uiPriority="71"/>
-    <w:lsdException w:name="Colorful List Accent 1" w:uiPriority="72"/>
-    <w:lsdException w:name="Colorful Grid Accent 1" w:uiPriority="73"/>
-    <w:lsdException w:name="Light Shading Accent 2" w:uiPriority="60"/>
-    <w:lsdException w:name="Light List Accent 2" w:uiPriority="61"/>
-    <w:lsdException w:name="Light Grid Accent 2" w:uiPriority="62"/>
-    <w:lsdException w:name="Medium Shading 1 Accent 2" w:uiPriority="63"/>
-    <w:lsdException w:name="Medium Shading 2 Accent 2" w:uiPriority="64"/>
-    <w:lsdException w:name="Medium List 1 Accent 2" w:uiPriority="65"/>
-    <w:lsdException w:name="Medium List 2 Accent 2" w:uiPriority="66"/>
-    <w:lsdException w:name="Medium Grid 1 Accent 2" w:uiPriority="67"/>
-    <w:lsdException w:name="Medium Grid 2 Accent 2" w:uiPriority="68"/>
-    <w:lsdException w:name="Medium Grid 3 Accent 2" w:uiPriority="69"/>
-    <w:lsdException w:name="Dark List Accent 2" w:uiPriority="70"/>
-    <w:lsdException w:name="Colorful Shading Accent 2" w:uiPriority="71"/>
-    <w:lsdException w:name="Colorful List Accent 2" w:uiPriority="72"/>
-    <w:lsdException w:name="Colorful Grid Accent 2" w:uiPriority="73"/>
-    <w:lsdException w:name="Light Shading Accent 3" w:uiPriority="60"/>
-    <w:lsdException w:name="Light List Accent 3" w:uiPriority="61"/>
-    <w:lsdException w:name="Light Grid Accent 3" w:uiPriority="62"/>
-    <w:lsdException w:name="Medium Shading 1 Accent 3" w:uiPriority="63"/>
-    <w:lsdException w:name="Medium Shading 2 Accent 3" w:uiPriority="64"/>
-    <w:lsdException w:name="Medium List 1 Accent 3" w:uiPriority="65"/>
-    <w:lsdException w:name="Medium List 2 Accent 3" w:uiPriority="66"/>
-    <w:lsdException w:name="Medium Grid 1 Accent 3" w:uiPriority="67"/>
-    <w:lsdException w:name="Medium Grid 2 Accent 3" w:uiPriority="68"/>
-    <w:lsdException w:name="Medium Grid 3 Accent 3" w:uiPriority="69"/>
-    <w:lsdException w:name="Dark List Accent 3" w:uiPriority="70"/>
-    <w:lsdException w:name="Colorful Shading Accent 3" w:uiPriority="71"/>
-    <w:lsdException w:name="Colorful List Accent 3" w:uiPriority="72"/>
-    <w:lsdException w:name="Colorful Grid Accent 3" w:uiPriority="73"/>
-    <w:lsdException w:name="Light Shading Accent 4" w:uiPriority="60"/>
-    <w:lsdException w:name="Light List Accent 4" w:uiPriority="61"/>
-    <w:lsdException w:name="Light Grid Accent 4" w:uiPriority="62"/>
-    <w:lsdException w:name="Medium Shading 1 Accent 4" w:uiPriority="63"/>
-    <w:lsdException w:name="Medium Shading 2 Accent 4" w:uiPriority="64"/>
-    <w:lsdException w:name="Medium List 1 Accent 4" w:uiPriority="65"/>
-    <w:lsdException w:name="Medium List 2 Accent 4" w:uiPriority="66"/>
-    <w:lsdException w:name="Medium Grid 1 Accent 4" w:uiPriority="67"/>
-    <w:lsdException w:name="Medium Grid 2 Accent 4" w:uiPriority="68"/>
-    <w:lsdException w:name="Medium Grid 3 Accent 4" w:uiPriority="69"/>
-    <w:lsdException w:name="Dark List Accent 4" w:uiPriority="70"/>
-    <w:lsdException w:name="Colorful Shading Accent 4" w:uiPriority="71"/>
-    <w:lsdException w:name="Colorful List Accent 4" w:uiPriority="72"/>
-    <w:lsdException w:name="Colorful Grid Accent 4" w:uiPriority="73"/>
-    <w:lsdException w:name="Light Shading Accent 5" w:uiPriority="60"/>
-    <w:lsdException w:name="Light List Accent 5" w:uiPriority="61"/>
-    <w:lsdException w:name="Light Grid Accent 5" w:uiPriority="62"/>
-    <w:lsdException w:name="Medium Shading 1 Accent 5" w:uiPriority="63"/>
-    <w:lsdException w:name="Medium Shading 2 Accent 5" w:uiPriority="64"/>
-    <w:lsdException w:name="Medium List 1 Accent 5" w:uiPriority="65"/>
-    <w:lsdException w:name="Medium List 2 Accent 5" w:uiPriority="66"/>
-    <w:lsdException w:name="Medium Grid 1 Accent 5" w:uiPriority="67"/>
-    <w:lsdException w:name="Medium Grid 2 Accent 5" w:uiPriority="68"/>
-    <w:lsdException w:name="Medium Grid 3 Accent 5" w:uiPriority="69"/>
-    <w:lsdException w:name="Dark List Accent 5" w:uiPriority="70"/>
-    <w:lsdException w:name="Colorful Shading Accent 5" w:uiPriority="71"/>
-    <w:lsdException w:name="Colorful List Accent 5" w:uiPriority="72"/>
-    <w:lsdException w:name="Colorful Grid Accent 5" w:uiPriority="73"/>
-    <w:lsdException w:name="Light Shading Accent 6" w:uiPriority="60"/>
-    <w:lsdException w:name="Light List Accent 6" w:uiPriority="61"/>
-    <w:lsdException w:name="Light Grid Accent 6" w:uiPriority="62"/>
-    <w:lsdException w:name="Medium Shading 1 Accent 6" w:uiPriority="63"/>
-    <w:lsdException w:name="Medium Shading 2 Accent 6" w:uiPriority="64"/>
-    <w:lsdException w:name="Medium List 1 Accent 6" w:uiPriority="65"/>
-    <w:lsdException w:name="Medium List 2 Accent 6" w:uiPriority="66"/>
-    <w:lsdException w:name="Medium Grid 1 Accent 6" w:uiPriority="67"/>
-    <w:lsdException w:name="Medium Grid 2 Accent 6" w:uiPriority="68"/>
-    <w:lsdException w:name="Medium Grid 3 Accent 6" w:uiPriority="69"/>
-    <w:lsdException w:name="Dark List Accent 6" w:uiPriority="70"/>
-    <w:lsdException w:name="Colorful Shading Accent 6" w:uiPriority="71"/>
-    <w:lsdException w:name="Colorful List Accent 6" w:uiPriority="72"/>
-    <w:lsdException w:name="Colorful Grid Accent 6" w:uiPriority="73"/>
-    <w:lsdException w:name="Subtle Emphasis" w:uiPriority="19" w:qFormat="1"/>
-    <w:lsdException w:name="Intense Emphasis" w:uiPriority="21" w:qFormat="1"/>
-    <w:lsdException w:name="Subtle Reference" w:uiPriority="31" w:qFormat="1"/>
-    <w:lsdException w:name="Intense Reference" w:uiPriority="32" w:qFormat="1"/>
-    <w:lsdException w:name="Book Title" w:uiPriority="33" w:qFormat="1"/>
-    <w:lsdException w:name="Bibliography" w:semiHidden="1" w:uiPriority="37" w:unhideWhenUsed="1"/>
-    <w:lsdException w:name="TOC Heading" w:semiHidden="1" w:uiPriority="39" w:unhideWhenUsed="1" w:qFormat="1"/>
-    <w:lsdException w:name="Plain Table 1" w:uiPriority="41"/>
-    <w:lsdException w:name="Plain Table 2" w:uiPriority="42"/>
-    <w:lsdException w:name="Plain Table 3" w:uiPriority="43"/>
-    <w:lsdException w:name="Plain Table 4" w:uiPriority="44"/>
-    <w:lsdException w:name="Plain Table 5" w:uiPriority="45"/>
-    <w:lsdException w:name="Grid Table Light" w:uiPriority="40"/>
-    <w:lsdException w:name="Grid Table 1 Light" w:uiPriority="46"/>
-    <w:lsdException w:name="Grid Table 2" w:uiPriority="47"/>
-    <w:lsdException w:name="Grid Table 3" w:uiPriority="48"/>
-    <w:lsdException w:name="Grid Table 4" w:uiPriority="49"/>
-    <w:lsdException w:name="Grid Table 5 Dark" w:uiPriority="50"/>
-    <w:lsdException w:name="Grid Table 6 Colorful" w:uiPriority="51"/>
-    <w:lsdException w:name="Grid Table 7 Colorful" w:uiPriority="52"/>
-    <w:lsdException w:name="Grid Table 1 Light Accent 1" w:uiPriority="46"/>
-    <w:lsdException w:name="Grid Table 2 Accent 1" w:uiPriority="47"/>
-    <w:lsdException w:name="Grid Table 3 Accent 1" w:uiPriority="48"/>
-    <w:lsdException w:name="Grid Table 4 Accent 1" w:uiPriority="49"/>
-    <w:lsdException w:name="Grid Table 5 Dark Accent 1" w:uiPriority="50"/>
-    <w:lsdException w:name="Grid Table 6 Colorful Accent 1" w:uiPriority="51"/>
-    <w:lsdException w:name="Grid Table 7 Colorful Accent 1" w:uiPriority="52"/>
-    <w:lsdException w:name="Grid Table 1 Light Accent 2" w:uiPriority="46"/>
-    <w:lsdException w:name="Grid Table 2 Accent 2" w:uiPriority="47"/>
-    <w:lsdException w:name="Grid Table 3 Accent 2" w:uiPriority="48"/>
-    <w:lsdException w:name="Grid Table 4 Accent 2" w:uiPriority="49"/>
-    <w:lsdException w:name="Grid Table 5 Dark Accent 2" w:uiPriority="50"/>
-    <w:lsdException w:name="Grid Table 6 Colorful Accent 2" w:uiPriority="51"/>
-    <w:lsdException w:name="Grid Table 7 Colorful Accent 2" w:uiPriority="52"/>
-    <w:lsdException w:name="Grid Table 1 Light Accent 3" w:uiPriority="46"/>
-    <w:lsdException w:name="Grid Table 2 Accent 3" w:uiPriority="47"/>
-    <w:lsdException w:name="Grid Table 3 Accent 3" w:uiPriority="48"/>
-    <w:lsdException w:name="Grid Table 4 Accent 3" w:uiPriority="49"/>
-    <w:lsdException w:name="Grid Table 5 Dark Accent 3" w:uiPriority="50"/>
-    <w:lsdException w:name="Grid Table 6 Colorful Accent 3" w:uiPriority="51"/>
-    <w:lsdException w:name="Grid Table 7 Colorful Accent 3" w:uiPriority="52"/>
-    <w:lsdException w:name="Grid Table 1 Light Accent 4" w:uiPriority="46"/>
-    <w:lsdException w:name="Grid Table 2 Accent 4" w:uiPriority="47"/>
-    <w:lsdException w:name="Grid Table 3 Accent 4" w:uiPriority="48"/>
-    <w:lsdException w:name="Grid Table 4 Accent 4" w:uiPriority="49"/>
-    <w:lsdException w:name="Grid Table 5 Dark Accent 4" w:uiPriority="50"/>
-    <w:lsdException w:name="Grid Table 6 Colorful Accent 4" w:uiPriority="51"/>
-    <w:lsdException w:name="Grid Table 7 Colorful Accent 4" w:uiPriority="52"/>
-    <w:lsdException w:name="Grid Table 1 Light Accent 5" w:uiPriority="46"/>
-    <w:lsdException w:name="Grid Table 2 Accent 5" w:uiPriority="47"/>
-    <w:lsdException w:name="Grid Table 3 Accent 5" w:uiPriority="48"/>
-    <w:lsdException w:name="Grid Table 4 Accent 5" w:uiPriority="49"/>
-    <w:lsdException w:name="Grid Table 5 Dark Accent 5" w:uiPriority="50"/>
-    <w:lsdException w:name="Grid Table 6 Colorful Accent 5" w:uiPriority="51"/>
-    <w:lsdException w:name="Grid Table 7 Colorful Accent 5" w:uiPriority="52"/>
-    <w:lsdException w:name="Grid Table 1 Light Accent 6" w:uiPriority="46"/>
-    <w:lsdException w:name="Grid Table 2 Accent 6" w:uiPriority="47"/>
-    <w:lsdException w:name="Grid Table 3 Accent 6" w:uiPriority="48"/>
-    <w:lsdException w:name="Grid Table 4 Accent 6" w:uiPriority="49"/>
-    <w:lsdException w:name="Grid Table 5 Dark Accent 6" w:uiPriority="50"/>
-    <w:lsdException w:name="Grid Table 6 Colorful Accent 6" w:uiPriority="51"/>
-    <w:lsdException w:name="Grid Table 7 Colorful Accent 6" w:uiPriority="52"/>
-    <w:lsdException w:name="List Table 1 Light" w:uiPriority="46"/>
-    <w:lsdException w:name="List Table 2" w:uiPriority="47"/>
-    <w:lsdException w:name="List Table 3" w:uiPriority="48"/>
-    <w:lsdException w:name="List Table 4" w:uiPriority="49"/>
-    <w:lsdException w:name="List Table 5 Dark" w:uiPriority="50"/>
-    <w:lsdException w:name="List Table 6 Colorful" w:uiPriority="51"/>
-    <w:lsdException w:name="List Table 7 Colorful" w:uiPriority="52"/>
-    <w:lsdException w:name="List Table 1 Light Accent 1" w:uiPriority="46"/>
-    <w:lsdException w:name="List Table 2 Accent 1" w:uiPriority="47"/>
-    <w:lsdException w:name="List Table 3 Accent 1" w:uiPriority="48"/>
-    <w:lsdException w:name="List Table 4 Accent 1" w:uiPriority="49"/>
-    <w:lsdException w:name="List Table 5 Dark Accent 1" w:uiPriority="50"/>
-    <w:lsdException w:name="List Table 6 Colorful Accent 1" w:uiPriority="51"/>
-    <w:lsdException w:name="List Table 7 Colorful Accent 1" w:uiPriority="52"/>
-    <w:lsdException w:name="List Table 1 Light Accent 2" w:uiPriority="46"/>
-    <w:lsdException w:name="List Table 2 Accent 2" w:uiPriority="47"/>
-    <w:lsdException w:name="List Table 3 Accent 2" w:uiPriority="48"/>
-    <w:lsdException w:name="List Table 4 Accent 2" w:uiPriority="49"/>
-    <w:lsdException w:name="List Table 5 Dark Accent 2" w:uiPriority="50"/>
-    <w:lsdException w:name="List Table 6 Colorful Accent 2" w:uiPriority="51"/>
-    <w:lsdException w:name="List Table 7 Colorful Accent 2" w:uiPriority="52"/>
-    <w:lsdException w:name="List Table 1 Light Accent 3" w:uiPriority="46"/>
-    <w:lsdException w:name="List Table 2 Accent 3" w:uiPriority="47"/>
-    <w:lsdException w:name="List Table 3 Accent 3" w:uiPriority="48"/>
-    <w:lsdException w:name="List Table 4 Accent 3" w:uiPriority="49"/>
-    <w:lsdException w:name="List Table 5 Dark Accent 3" w:uiPriority="50"/>
-    <w:lsdException w:name="List Table 6 Colorful Accent 3" w:uiPriority="51"/>
-    <w:lsdException w:name="List Table 7 Colorful Accent 3" w:uiPriority="52"/>
-    <w:lsdException w:name="List Table 1 Light Accent 4" w:uiPriority="46"/>
-    <w:lsdException w:name="List Table 2 Accent 4" w:uiPriority="47"/>
-    <w:lsdException w:name="List Table 3 Accent 4" w:uiPriority="48"/>
-    <w:lsdException w:name="List Table 4 Accent 4" w:uiPriority="49"/>
-    <w:lsdException w:name="List Table 5 Dark Accent 4" w:uiPriority="50"/>
-    <w:lsdException w:name="List Table 6 Colorful Accent 4" w:uiPriority="51"/>
-    <w:lsdException w:name="List Table 7 Colorful Accent 4" w:uiPriority="52"/>
-    <w:lsdException w:name="List Table 1 Light Accent 5" w:uiPriority="46"/>
-    <w:lsdException w:name="List Table 2 Accent 5" w:uiPriority="47"/>
-    <w:lsdException w:name="List Table 3 Accent 5" w:uiPriority="48"/>
-    <w:lsdException w:name="List Table 4 Accent 5" w:uiPriority="49"/>
-    <w:lsdException w:name="List Table 5 Dark Accent 5" w:uiPriority="50"/>
-    <w:lsdException w:name="List Table 6 Colorful Accent 5" w:uiPriority="51"/>
-    <w:lsdException w:name="List Table 7 Colorful Accent 5" w:uiPriority="52"/>
-    <w:lsdException w:name="List Table 1 Light Accent 6" w:uiPriority="46"/>
-    <w:lsdException w:name="List Table 2 Accent 6" w:uiPriority="47"/>
-    <w:lsdException w:name="List Table 3 Accent 6" w:uiPriority="48"/>
-    <w:lsdException w:name="List Table 4 Accent 6" w:uiPriority="49"/>
-    <w:lsdException w:name="List Table 5 Dark Accent 6" w:uiPriority="50"/>
-    <w:lsdException w:name="List Table 6 Colorful Accent 6" w:uiPriority="51"/>
-    <w:lsdException w:name="List Table 7 Colorful Accent 6" w:uiPriority="52"/>
-    <w:lsdException w:name="Mention" w:semiHidden="1" w:unhideWhenUsed="1"/>
-    <w:lsdException w:name="Smart Hyperlink" w:semiHidden="1" w:unhideWhenUsed="1"/>
-    <w:lsdException w:name="Hashtag" w:semiHidden="1" w:unhideWhenUsed="1"/>
-    <w:lsdException w:name="Unresolved Mention" w:semiHidden="1" w:unhideWhenUsed="1"/>
+  <w:latentStyles w:defLockedState="0" w:defUIPriority="99" w:defSemiHidden="1" w:defUnhideWhenUsed="1" w:defQFormat="0" w:count="267">
+    <w:lsdException w:name="Normal" w:semiHidden="0" w:uiPriority="0" w:unhideWhenUsed="0" w:qFormat="1"/>
+    <w:lsdException w:name="heading 1" w:semiHidden="0" w:uiPriority="9" w:unhideWhenUsed="0" w:qFormat="1"/>
+    <w:lsdException w:name="heading 2" w:uiPriority="9" w:qFormat="1"/>
+    <w:lsdException w:name="heading 3" w:uiPriority="9" w:qFormat="1"/>
+    <w:lsdException w:name="heading 4" w:uiPriority="9" w:qFormat="1"/>
+    <w:lsdException w:name="heading 5" w:uiPriority="9" w:qFormat="1"/>
+    <w:lsdException w:name="heading 6" w:uiPriority="9" w:qFormat="1"/>
+    <w:lsdException w:name="heading 7" w:uiPriority="9" w:qFormat="1"/>
+    <w:lsdException w:name="heading 8" w:uiPriority="9" w:qFormat="1"/>
+    <w:lsdException w:name="heading 9" w:uiPriority="9" w:qFormat="1"/>
+    <w:lsdException w:name="toc 1" w:uiPriority="39"/>
+    <w:lsdException w:name="toc 2" w:uiPriority="39"/>
+    <w:lsdException w:name="toc 3" w:uiPriority="39"/>
+    <w:lsdException w:name="toc 4" w:uiPriority="39"/>
+    <w:lsdException w:name="toc 5" w:uiPriority="39"/>
+    <w:lsdException w:name="toc 6" w:uiPriority="39"/>
+    <w:lsdException w:name="toc 7" w:uiPriority="39"/>
+    <w:lsdException w:name="toc 8" w:uiPriority="39"/>
+    <w:lsdException w:name="toc 9" w:uiPriority="39"/>
+    <w:lsdException w:name="caption" w:uiPriority="35" w:qFormat="1"/>
+    <w:lsdException w:name="Title" w:semiHidden="0" w:uiPriority="10" w:unhideWhenUsed="0" w:qFormat="1"/>
+    <w:lsdException w:name="Default Paragraph Font" w:uiPriority="1"/>
+    <w:lsdException w:name="Subtitle" w:semiHidden="0" w:uiPriority="11" w:unhideWhenUsed="0" w:qFormat="1"/>
+    <w:lsdException w:name="Strong" w:semiHidden="0" w:uiPriority="22" w:unhideWhenUsed="0" w:qFormat="1"/>
+    <w:lsdException w:name="Emphasis" w:semiHidden="0" w:uiPriority="20" w:unhideWhenUsed="0" w:qFormat="1"/>
+    <w:lsdException w:name="Table Grid" w:uiPriority="39"/>
+    <w:lsdException w:name="Placeholder Text" w:unhideWhenUsed="0"/>
+    <w:lsdException w:name="No Spacing" w:semiHidden="0" w:uiPriority="1" w:unhideWhenUsed="0" w:qFormat="1"/>
+    <w:lsdException w:name="Light Shading" w:semiHidden="0" w:uiPriority="60" w:unhideWhenUsed="0"/>
+    <w:lsdException w:name="Light List" w:semiHidden="0" w:uiPriority="61" w:unhideWhenUsed="0"/>
+    <w:lsdException w:name="Light Grid" w:semiHidden="0" w:uiPriority="62" w:unhideWhenUsed="0"/>
+    <w:lsdException w:name="Medium Shading 1" w:semiHidden="0" w:uiPriority="63" w:unhideWhenUsed="0"/>
+    <w:lsdException w:name="Medium Shading 2" w:semiHidden="0" w:uiPriority="64" w:unhideWhenUsed="0"/>
+    <w:lsdException w:name="Medium List 1" w:semiHidden="0" w:uiPriority="65" w:unhideWhenUsed="0"/>
+    <w:lsdException w:name="Medium List 2" w:semiHidden="0" w:uiPriority="66" w:unhideWhenUsed="0"/>
+    <w:lsdException w:name="Medium Grid 1" w:semiHidden="0" w:uiPriority="67" w:unhideWhenUsed="0"/>
+    <w:lsdException w:name="Medium Grid 2" w:semiHidden="0" w:uiPriority="68" w:unhideWhenUsed="0"/>
+    <w:lsdException w:name="Medium Grid 3" w:semiHidden="0" w:uiPriority="69" w:unhideWhenUsed="0"/>
+    <w:lsdException w:name="Dark List" w:semiHidden="0" w:uiPriority="70" w:unhideWhenUsed="0"/>
+    <w:lsdException w:name="Colorful Shading" w:semiHidden="0" w:uiPriority="71" w:unhideWhenUsed="0"/>
+    <w:lsdException w:name="Colorful List" w:semiHidden="0" w:uiPriority="72" w:unhideWhenUsed="0"/>
+    <w:lsdException w:name="Colorful Grid" w:semiHidden="0" w:uiPriority="73" w:unhideWhenUsed="0"/>
+    <w:lsdException w:name="Light Shading Accent 1" w:semiHidden="0" w:uiPriority="60" w:unhideWhenUsed="0"/>
+    <w:lsdException w:name="Light List Accent 1" w:semiHidden="0" w:uiPriority="61" w:unhideWhenUsed="0"/>
+    <w:lsdException w:name="Light Grid Accent 1" w:semiHidden="0" w:uiPriority="62" w:unhideWhenUsed="0"/>
+    <w:lsdException w:name="Medium Shading 1 Accent 1" w:semiHidden="0" w:uiPriority="63" w:unhideWhenUsed="0"/>
+    <w:lsdException w:name="Medium Shading 2 Accent 1" w:semiHidden="0" w:uiPriority="64" w:unhideWhenUsed="0"/>
+    <w:lsdException w:name="Medium List 1 Accent 1" w:semiHidden="0" w:uiPriority="65" w:unhideWhenUsed="0"/>
+    <w:lsdException w:name="Revision" w:unhideWhenUsed="0"/>
+    <w:lsdException w:name="List Paragraph" w:semiHidden="0" w:uiPriority="34" w:unhideWhenUsed="0" w:qFormat="1"/>
+    <w:lsdException w:name="Quote" w:semiHidden="0" w:uiPriority="29" w:unhideWhenUsed="0" w:qFormat="1"/>
+    <w:lsdException w:name="Intense Quote" w:semiHidden="0" w:uiPriority="30" w:unhideWhenUsed="0" w:qFormat="1"/>
+    <w:lsdException w:name="Medium List 2 Accent 1" w:semiHidden="0" w:uiPriority="66" w:unhideWhenUsed="0"/>
+    <w:lsdException w:name="Medium Grid 1 Accent 1" w:semiHidden="0" w:uiPriority="67" w:unhideWhenUsed="0"/>
+    <w:lsdException w:name="Medium Grid 2 Accent 1" w:semiHidden="0" w:uiPriority="68" w:unhideWhenUsed="0"/>
+    <w:lsdException w:name="Medium Grid 3 Accent 1" w:semiHidden="0" w:uiPriority="69" w:unhideWhenUsed="0"/>
+    <w:lsdException w:name="Dark List Accent 1" w:semiHidden="0" w:uiPriority="70" w:unhideWhenUsed="0"/>
+    <w:lsdException w:name="Colorful Shading Accent 1" w:semiHidden="0" w:uiPriority="71" w:unhideWhenUsed="0"/>
+    <w:lsdException w:name="Colorful List Accent 1" w:semiHidden="0" w:uiPriority="72" w:unhideWhenUsed="0"/>
+    <w:lsdException w:name="Colorful Grid Accent 1" w:semiHidden="0" w:uiPriority="73" w:unhideWhenUsed="0"/>
+    <w:lsdException w:name="Light Shading Accent 2" w:semiHidden="0" w:uiPriority="60" w:unhideWhenUsed="0"/>
+    <w:lsdException w:name="Light List Accent 2" w:semiHidden="0" w:uiPriority="61" w:unhideWhenUsed="0"/>
+    <w:lsdException w:name="Light Grid Accent 2" w:semiHidden="0" w:uiPriority="62" w:unhideWhenUsed="0"/>
+    <w:lsdException w:name="Medium Shading 1 Accent 2" w:semiHidden="0" w:uiPriority="63" w:unhideWhenUsed="0"/>
+    <w:lsdException w:name="Medium Shading 2 Accent 2" w:semiHidden="0" w:uiPriority="64" w:unhideWhenUsed="0"/>
+    <w:lsdException w:name="Medium List 1 Accent 2" w:semiHidden="0" w:uiPriority="65" w:unhideWhenUsed="0"/>
+    <w:lsdException w:name="Medium List 2 Accent 2" w:semiHidden="0" w:uiPriority="66" w:unhideWhenUsed="0"/>
+    <w:lsdException w:name="Medium Grid 1 Accent 2" w:semiHidden="0" w:uiPriority="67" w:unhideWhenUsed="0"/>
+    <w:lsdException w:name="Medium Grid 2 Accent 2" w:semiHidden="0" w:uiPriority="68" w:unhideWhenUsed="0"/>
+    <w:lsdException w:name="Medium Grid 3 Accent 2" w:semiHidden="0" w:uiPriority="69" w:unhideWhenUsed="0"/>
+    <w:lsdException w:name="Dark List Accent 2" w:semiHidden="0" w:uiPriority="70" w:unhideWhenUsed="0"/>
+    <w:lsdException w:name="Colorful Shading Accent 2" w:semiHidden="0" w:uiPriority="71" w:unhideWhenUsed="0"/>
+    <w:lsdException w:name="Colorful List Accent 2" w:semiHidden="0" w:uiPriority="72" w:unhideWhenUsed="0"/>
+    <w:lsdException w:name="Colorful Grid Accent 2" w:semiHidden="0" w:uiPriority="73" w:unhideWhenUsed="0"/>
+    <w:lsdException w:name="Light Shading Accent 3" w:semiHidden="0" w:uiPriority="60" w:unhideWhenUsed="0"/>
+    <w:lsdException w:name="Light List Accent 3" w:semiHidden="0" w:uiPriority="61" w:unhideWhenUsed="0"/>
+    <w:lsdException w:name="Light Grid Accent 3" w:semiHidden="0" w:uiPriority="62" w:unhideWhenUsed="0"/>
+    <w:lsdException w:name="Medium Shading 1 Accent 3" w:semiHidden="0" w:uiPriority="63" w:unhideWhenUsed="0"/>
+    <w:lsdException w:name="Medium Shading 2 Accent 3" w:semiHidden="0" w:uiPriority="64" w:unhideWhenUsed="0"/>
+    <w:lsdException w:name="Medium List 1 Accent 3" w:semiHidden="0" w:uiPriority="65" w:unhideWhenUsed="0"/>
+    <w:lsdException w:name="Medium List 2 Accent 3" w:semiHidden="0" w:uiPriority="66" w:unhideWhenUsed="0"/>
+    <w:lsdException w:name="Medium Grid 1 Accent 3" w:semiHidden="0" w:uiPriority="67" w:unhideWhenUsed="0"/>
+    <w:lsdException w:name="Medium Grid 2 Accent 3" w:semiHidden="0" w:uiPriority="68" w:unhideWhenUsed="0"/>
+    <w:lsdException w:name="Medium Grid 3 Accent 3" w:semiHidden="0" w:uiPriority="69" w:unhideWhenUsed="0"/>
+    <w:lsdException w:name="Dark List Accent 3" w:semiHidden="0" w:uiPriority="70" w:unhideWhenUsed="0"/>
+    <w:lsdException w:name="Colorful Shading Accent 3" w:semiHidden="0" w:uiPriority="71" w:unhideWhenUsed="0"/>
+    <w:lsdException w:name="Colorful List Accent 3" w:semiHidden="0" w:uiPriority="72" w:unhideWhenUsed="0"/>
+    <w:lsdException w:name="Colorful Grid Accent 3" w:semiHidden="0" w:uiPriority="73" w:unhideWhenUsed="0"/>
+    <w:lsdException w:name="Light Shading Accent 4" w:semiHidden="0" w:uiPriority="60" w:unhideWhenUsed="0"/>
+    <w:lsdException w:name="Light List Accent 4" w:semiHidden="0" w:uiPriority="61" w:unhideWhenUsed="0"/>
+    <w:lsdException w:name="Light Grid Accent 4" w:semiHidden="0" w:uiPriority="62" w:unhideWhenUsed="0"/>
+    <w:lsdException w:name="Medium Shading 1 Accent 4" w:semiHidden="0" w:uiPriority="63" w:unhideWhenUsed="0"/>
+    <w:lsdException w:name="Medium Shading 2 Accent 4" w:semiHidden="0" w:uiPriority="64" w:unhideWhenUsed="0"/>
+    <w:lsdException w:name="Medium List 1 Accent 4" w:semiHidden="0" w:uiPriority="65" w:unhideWhenUsed="0"/>
+    <w:lsdException w:name="Medium List 2 Accent 4" w:semiHidden="0" w:uiPriority="66" w:unhideWhenUsed="0"/>
+    <w:lsdException w:name="Medium Grid 1 Accent 4" w:semiHidden="0" w:uiPriority="67" w:unhideWhenUsed="0"/>
+    <w:lsdException w:name="Medium Grid 2 Accent 4" w:semiHidden="0" w:uiPriority="68" w:unhideWhenUsed="0"/>
+    <w:lsdException w:name="Medium Grid 3 Accent 4" w:semiHidden="0" w:uiPriority="69" w:unhideWhenUsed="0"/>
+    <w:lsdException w:name="Dark List Accent 4" w:semiHidden="0" w:uiPriority="70" w:unhideWhenUsed="0"/>
+    <w:lsdException w:name="Colorful Shading Accent 4" w:semiHidden="0" w:uiPriority="71" w:unhideWhenUsed="0"/>
+    <w:lsdException w:name="Colorful List Accent 4" w:semiHidden="0" w:uiPriority="72" w:unhideWhenUsed="0"/>
+    <w:lsdException w:name="Colorful Grid Accent 4" w:semiHidden="0" w:uiPriority="73" w:unhideWhenUsed="0"/>
+    <w:lsdException w:name="Light Shading Accent 5" w:semiHidden="0" w:uiPriority="60" w:unhideWhenUsed="0"/>
+    <w:lsdException w:name="Light List Accent 5" w:semiHidden="0" w:uiPriority="61" w:unhideWhenUsed="0"/>
+    <w:lsdException w:name="Light Grid Accent 5" w:semiHidden="0" w:uiPriority="62" w:unhideWhenUsed="0"/>
+    <w:lsdException w:name="Medium Shading 1 Accent 5" w:semiHidden="0" w:uiPriority="63" w:unhideWhenUsed="0"/>
+    <w:lsdException w:name="Medium Shading 2 Accent 5" w:semiHidden="0" w:uiPriority="64" w:unhideWhenUsed="0"/>
+    <w:lsdException w:name="Medium List 1 Accent 5" w:semiHidden="0" w:uiPriority="65" w:unhideWhenUsed="0"/>
+    <w:lsdException w:name="Medium List 2 Accent 5" w:semiHidden="0" w:uiPriority="66" w:unhideWhenUsed="0"/>
+    <w:lsdException w:name="Medium Grid 1 Accent 5" w:semiHidden="0" w:uiPriority="67" w:unhideWhenUsed="0"/>
+    <w:lsdException w:name="Medium Grid 2 Accent 5" w:semiHidden="0" w:uiPriority="68" w:unhideWhenUsed="0"/>
+    <w:lsdException w:name="Medium Grid 3 Accent 5" w:semiHidden="0" w:uiPriority="69" w:unhideWhenUsed="0"/>
+    <w:lsdException w:name="Dark List Accent 5" w:semiHidden="0" w:uiPriority="70" w:unhideWhenUsed="0"/>
+    <w:lsdException w:name="Colorful Shading Accent 5" w:semiHidden="0" w:uiPriority="71" w:unhideWhenUsed="0"/>
+    <w:lsdException w:name="Colorful List Accent 5" w:semiHidden="0" w:uiPriority="72" w:unhideWhenUsed="0"/>
+    <w:lsdException w:name="Colorful Grid Accent 5" w:semiHidden="0" w:uiPriority="73" w:unhideWhenUsed="0"/>
+    <w:lsdException w:name="Light Shading Accent 6" w:semiHidden="0" w:uiPriority="60" w:unhideWhenUsed="0"/>
+    <w:lsdException w:name="Light List Accent 6" w:semiHidden="0" w:uiPriority="61" w:unhideWhenUsed="0"/>
+    <w:lsdException w:name="Light Grid Accent 6" w:semiHidden="0" w:uiPriority="62" w:unhideWhenUsed="0"/>
+    <w:lsdException w:name="Medium Shading 1 Accent 6" w:semiHidden="0" w:uiPriority="63" w:unhideWhenUsed="0"/>
+    <w:lsdException w:name="Medium Shading 2 Accent 6" w:semiHidden="0" w:uiPriority="64" w:unhideWhenUsed="0"/>
+    <w:lsdException w:name="Medium List 1 Accent 6" w:semiHidden="0" w:uiPriority="65" w:unhideWhenUsed="0"/>
+    <w:lsdException w:name="Medium List 2 Accent 6" w:semiHidden="0" w:uiPriority="66" w:unhideWhenUsed="0"/>
+    <w:lsdException w:name="Medium Grid 1 Accent 6" w:semiHidden="0" w:uiPriority="67" w:unhideWhenUsed="0"/>
+    <w:lsdException w:name="Medium Grid 2 Accent 6" w:semiHidden="0" w:uiPriority="68" w:unhideWhenUsed="0"/>
+    <w:lsdException w:name="Medium Grid 3 Accent 6" w:semiHidden="0" w:uiPriority="69" w:unhideWhenUsed="0"/>
+    <w:lsdException w:name="Dark List Accent 6" w:semiHidden="0" w:uiPriority="70" w:unhideWhenUsed="0"/>
+    <w:lsdException w:name="Colorful Shading Accent 6" w:semiHidden="0" w:uiPriority="71" w:unhideWhenUsed="0"/>
+    <w:lsdException w:name="Colorful List Accent 6" w:semiHidden="0" w:uiPriority="72" w:unhideWhenUsed="0"/>
+    <w:lsdException w:name="Colorful Grid Accent 6" w:semiHidden="0" w:uiPriority="73" w:unhideWhenUsed="0"/>
+    <w:lsdException w:name="Subtle Emphasis" w:semiHidden="0" w:uiPriority="19" w:unhideWhenUsed="0" w:qFormat="1"/>
+    <w:lsdException w:name="Intense Emphasis" w:semiHidden="0" w:uiPriority="21" w:unhideWhenUsed="0" w:qFormat="1"/>
+    <w:lsdException w:name="Subtle Reference" w:semiHidden="0" w:uiPriority="31" w:unhideWhenUsed="0" w:qFormat="1"/>
+    <w:lsdException w:name="Intense Reference" w:semiHidden="0" w:uiPriority="32" w:unhideWhenUsed="0" w:qFormat="1"/>
+    <w:lsdException w:name="Book Title" w:semiHidden="0" w:uiPriority="33" w:unhideWhenUsed="0" w:qFormat="1"/>
+    <w:lsdException w:name="Bibliography" w:uiPriority="37"/>
+    <w:lsdException w:name="TOC Heading" w:uiPriority="39" w:qFormat="1"/>
   </w:latentStyles>
   <w:style w:type="paragraph" w:default="1" w:styleId="Normale">
     <w:name w:val="Normal"/>
@@ -2232,6 +1855,7 @@
       <w:spacing w:after="0" w:line="240" w:lineRule="auto"/>
     </w:pPr>
     <w:tblPr>
+      <w:tblInd w:w="0" w:type="dxa"/>
       <w:tblBorders>
         <w:top w:val="single" w:sz="4" w:space="0" w:color="auto"/>
         <w:left w:val="single" w:sz="4" w:space="0" w:color="auto"/>
@@ -2240,6 +1864,229 @@
         <w:insideH w:val="single" w:sz="4" w:space="0" w:color="auto"/>
         <w:insideV w:val="single" w:sz="4" w:space="0" w:color="auto"/>
       </w:tblBorders>
+      <w:tblCellMar>
+        <w:top w:w="0" w:type="dxa"/>
+        <w:left w:w="108" w:type="dxa"/>
+        <w:bottom w:w="0" w:type="dxa"/>
+        <w:right w:w="108" w:type="dxa"/>
+      </w:tblCellMar>
+    </w:tblPr>
+  </w:style>
+</w:styles>
+</file>
+
+<file path=word/stylesWithEffects.xml><?xml version="1.0" encoding="utf-8"?>
+<w:styles xmlns:wpc="http://schemas.microsoft.com/office/word/2010/wordprocessingCanvas" xmlns:mc="http://schemas.openxmlformats.org/markup-compatibility/2006" xmlns:o="urn:schemas-microsoft-com:office:office" xmlns:r="http://schemas.openxmlformats.org/officeDocument/2006/relationships" xmlns:m="http://schemas.openxmlformats.org/officeDocument/2006/math" xmlns:v="urn:schemas-microsoft-com:vml" xmlns:wp14="http://schemas.microsoft.com/office/word/2010/wordprocessingDrawing" xmlns:wp="http://schemas.openxmlformats.org/drawingml/2006/wordprocessingDrawing" xmlns:w10="urn:schemas-microsoft-com:office:word" xmlns:w="http://schemas.openxmlformats.org/wordprocessingml/2006/main" xmlns:w14="http://schemas.microsoft.com/office/word/2010/wordml" xmlns:wpg="http://schemas.microsoft.com/office/word/2010/wordprocessingGroup" xmlns:wpi="http://schemas.microsoft.com/office/word/2010/wordprocessingInk" xmlns:wne="http://schemas.microsoft.com/office/word/2006/wordml" xmlns:wps="http://schemas.microsoft.com/office/word/2010/wordprocessingShape" mc:Ignorable="w14 wp14">
+  <w:docDefaults>
+    <w:rPrDefault>
+      <w:rPr>
+        <w:rFonts w:asciiTheme="minorHAnsi" w:eastAsiaTheme="minorHAnsi" w:hAnsiTheme="minorHAnsi" w:cstheme="minorBidi"/>
+        <w:sz w:val="22"/>
+        <w:szCs w:val="22"/>
+        <w:lang w:val="it-IT" w:eastAsia="en-US" w:bidi="ar-SA"/>
+      </w:rPr>
+    </w:rPrDefault>
+    <w:pPrDefault>
+      <w:pPr>
+        <w:spacing w:after="200" w:line="276" w:lineRule="auto"/>
+      </w:pPr>
+    </w:pPrDefault>
+  </w:docDefaults>
+  <w:latentStyles w:defLockedState="0" w:defUIPriority="99" w:defSemiHidden="1" w:defUnhideWhenUsed="1" w:defQFormat="0" w:count="267">
+    <w:lsdException w:name="Normal" w:semiHidden="0" w:uiPriority="0" w:unhideWhenUsed="0" w:qFormat="1"/>
+    <w:lsdException w:name="heading 1" w:semiHidden="0" w:uiPriority="9" w:unhideWhenUsed="0" w:qFormat="1"/>
+    <w:lsdException w:name="heading 2" w:uiPriority="9" w:qFormat="1"/>
+    <w:lsdException w:name="heading 3" w:uiPriority="9" w:qFormat="1"/>
+    <w:lsdException w:name="heading 4" w:uiPriority="9" w:qFormat="1"/>
+    <w:lsdException w:name="heading 5" w:uiPriority="9" w:qFormat="1"/>
+    <w:lsdException w:name="heading 6" w:uiPriority="9" w:qFormat="1"/>
+    <w:lsdException w:name="heading 7" w:uiPriority="9" w:qFormat="1"/>
+    <w:lsdException w:name="heading 8" w:uiPriority="9" w:qFormat="1"/>
+    <w:lsdException w:name="heading 9" w:uiPriority="9" w:qFormat="1"/>
+    <w:lsdException w:name="toc 1" w:uiPriority="39"/>
+    <w:lsdException w:name="toc 2" w:uiPriority="39"/>
+    <w:lsdException w:name="toc 3" w:uiPriority="39"/>
+    <w:lsdException w:name="toc 4" w:uiPriority="39"/>
+    <w:lsdException w:name="toc 5" w:uiPriority="39"/>
+    <w:lsdException w:name="toc 6" w:uiPriority="39"/>
+    <w:lsdException w:name="toc 7" w:uiPriority="39"/>
+    <w:lsdException w:name="toc 8" w:uiPriority="39"/>
+    <w:lsdException w:name="toc 9" w:uiPriority="39"/>
+    <w:lsdException w:name="caption" w:uiPriority="35" w:qFormat="1"/>
+    <w:lsdException w:name="Title" w:semiHidden="0" w:uiPriority="10" w:unhideWhenUsed="0" w:qFormat="1"/>
+    <w:lsdException w:name="Default Paragraph Font" w:uiPriority="1"/>
+    <w:lsdException w:name="Subtitle" w:semiHidden="0" w:uiPriority="11" w:unhideWhenUsed="0" w:qFormat="1"/>
+    <w:lsdException w:name="Strong" w:semiHidden="0" w:uiPriority="22" w:unhideWhenUsed="0" w:qFormat="1"/>
+    <w:lsdException w:name="Emphasis" w:semiHidden="0" w:uiPriority="20" w:unhideWhenUsed="0" w:qFormat="1"/>
+    <w:lsdException w:name="Table Grid" w:uiPriority="39"/>
+    <w:lsdException w:name="Placeholder Text" w:unhideWhenUsed="0"/>
+    <w:lsdException w:name="No Spacing" w:semiHidden="0" w:uiPriority="1" w:unhideWhenUsed="0" w:qFormat="1"/>
+    <w:lsdException w:name="Light Shading" w:semiHidden="0" w:uiPriority="60" w:unhideWhenUsed="0"/>
+    <w:lsdException w:name="Light List" w:semiHidden="0" w:uiPriority="61" w:unhideWhenUsed="0"/>
+    <w:lsdException w:name="Light Grid" w:semiHidden="0" w:uiPriority="62" w:unhideWhenUsed="0"/>
+    <w:lsdException w:name="Medium Shading 1" w:semiHidden="0" w:uiPriority="63" w:unhideWhenUsed="0"/>
+    <w:lsdException w:name="Medium Shading 2" w:semiHidden="0" w:uiPriority="64" w:unhideWhenUsed="0"/>
+    <w:lsdException w:name="Medium List 1" w:semiHidden="0" w:uiPriority="65" w:unhideWhenUsed="0"/>
+    <w:lsdException w:name="Medium List 2" w:semiHidden="0" w:uiPriority="66" w:unhideWhenUsed="0"/>
+    <w:lsdException w:name="Medium Grid 1" w:semiHidden="0" w:uiPriority="67" w:unhideWhenUsed="0"/>
+    <w:lsdException w:name="Medium Grid 2" w:semiHidden="0" w:uiPriority="68" w:unhideWhenUsed="0"/>
+    <w:lsdException w:name="Medium Grid 3" w:semiHidden="0" w:uiPriority="69" w:unhideWhenUsed="0"/>
+    <w:lsdException w:name="Dark List" w:semiHidden="0" w:uiPriority="70" w:unhideWhenUsed="0"/>
+    <w:lsdException w:name="Colorful Shading" w:semiHidden="0" w:uiPriority="71" w:unhideWhenUsed="0"/>
+    <w:lsdException w:name="Colorful List" w:semiHidden="0" w:uiPriority="72" w:unhideWhenUsed="0"/>
+    <w:lsdException w:name="Colorful Grid" w:semiHidden="0" w:uiPriority="73" w:unhideWhenUsed="0"/>
+    <w:lsdException w:name="Light Shading Accent 1" w:semiHidden="0" w:uiPriority="60" w:unhideWhenUsed="0"/>
+    <w:lsdException w:name="Light List Accent 1" w:semiHidden="0" w:uiPriority="61" w:unhideWhenUsed="0"/>
+    <w:lsdException w:name="Light Grid Accent 1" w:semiHidden="0" w:uiPriority="62" w:unhideWhenUsed="0"/>
+    <w:lsdException w:name="Medium Shading 1 Accent 1" w:semiHidden="0" w:uiPriority="63" w:unhideWhenUsed="0"/>
+    <w:lsdException w:name="Medium Shading 2 Accent 1" w:semiHidden="0" w:uiPriority="64" w:unhideWhenUsed="0"/>
+    <w:lsdException w:name="Medium List 1 Accent 1" w:semiHidden="0" w:uiPriority="65" w:unhideWhenUsed="0"/>
+    <w:lsdException w:name="Revision" w:unhideWhenUsed="0"/>
+    <w:lsdException w:name="List Paragraph" w:semiHidden="0" w:uiPriority="34" w:unhideWhenUsed="0" w:qFormat="1"/>
+    <w:lsdException w:name="Quote" w:semiHidden="0" w:uiPriority="29" w:unhideWhenUsed="0" w:qFormat="1"/>
+    <w:lsdException w:name="Intense Quote" w:semiHidden="0" w:uiPriority="30" w:unhideWhenUsed="0" w:qFormat="1"/>
+    <w:lsdException w:name="Medium List 2 Accent 1" w:semiHidden="0" w:uiPriority="66" w:unhideWhenUsed="0"/>
+    <w:lsdException w:name="Medium Grid 1 Accent 1" w:semiHidden="0" w:uiPriority="67" w:unhideWhenUsed="0"/>
+    <w:lsdException w:name="Medium Grid 2 Accent 1" w:semiHidden="0" w:uiPriority="68" w:unhideWhenUsed="0"/>
+    <w:lsdException w:name="Medium Grid 3 Accent 1" w:semiHidden="0" w:uiPriority="69" w:unhideWhenUsed="0"/>
+    <w:lsdException w:name="Dark List Accent 1" w:semiHidden="0" w:uiPriority="70" w:unhideWhenUsed="0"/>
+    <w:lsdException w:name="Colorful Shading Accent 1" w:semiHidden="0" w:uiPriority="71" w:unhideWhenUsed="0"/>
+    <w:lsdException w:name="Colorful List Accent 1" w:semiHidden="0" w:uiPriority="72" w:unhideWhenUsed="0"/>
+    <w:lsdException w:name="Colorful Grid Accent 1" w:semiHidden="0" w:uiPriority="73" w:unhideWhenUsed="0"/>
+    <w:lsdException w:name="Light Shading Accent 2" w:semiHidden="0" w:uiPriority="60" w:unhideWhenUsed="0"/>
+    <w:lsdException w:name="Light List Accent 2" w:semiHidden="0" w:uiPriority="61" w:unhideWhenUsed="0"/>
+    <w:lsdException w:name="Light Grid Accent 2" w:semiHidden="0" w:uiPriority="62" w:unhideWhenUsed="0"/>
+    <w:lsdException w:name="Medium Shading 1 Accent 2" w:semiHidden="0" w:uiPriority="63" w:unhideWhenUsed="0"/>
+    <w:lsdException w:name="Medium Shading 2 Accent 2" w:semiHidden="0" w:uiPriority="64" w:unhideWhenUsed="0"/>
+    <w:lsdException w:name="Medium List 1 Accent 2" w:semiHidden="0" w:uiPriority="65" w:unhideWhenUsed="0"/>
+    <w:lsdException w:name="Medium List 2 Accent 2" w:semiHidden="0" w:uiPriority="66" w:unhideWhenUsed="0"/>
+    <w:lsdException w:name="Medium Grid 1 Accent 2" w:semiHidden="0" w:uiPriority="67" w:unhideWhenUsed="0"/>
+    <w:lsdException w:name="Medium Grid 2 Accent 2" w:semiHidden="0" w:uiPriority="68" w:unhideWhenUsed="0"/>
+    <w:lsdException w:name="Medium Grid 3 Accent 2" w:semiHidden="0" w:uiPriority="69" w:unhideWhenUsed="0"/>
+    <w:lsdException w:name="Dark List Accent 2" w:semiHidden="0" w:uiPriority="70" w:unhideWhenUsed="0"/>
+    <w:lsdException w:name="Colorful Shading Accent 2" w:semiHidden="0" w:uiPriority="71" w:unhideWhenUsed="0"/>
+    <w:lsdException w:name="Colorful List Accent 2" w:semiHidden="0" w:uiPriority="72" w:unhideWhenUsed="0"/>
+    <w:lsdException w:name="Colorful Grid Accent 2" w:semiHidden="0" w:uiPriority="73" w:unhideWhenUsed="0"/>
+    <w:lsdException w:name="Light Shading Accent 3" w:semiHidden="0" w:uiPriority="60" w:unhideWhenUsed="0"/>
+    <w:lsdException w:name="Light List Accent 3" w:semiHidden="0" w:uiPriority="61" w:unhideWhenUsed="0"/>
+    <w:lsdException w:name="Light Grid Accent 3" w:semiHidden="0" w:uiPriority="62" w:unhideWhenUsed="0"/>
+    <w:lsdException w:name="Medium Shading 1 Accent 3" w:semiHidden="0" w:uiPriority="63" w:unhideWhenUsed="0"/>
+    <w:lsdException w:name="Medium Shading 2 Accent 3" w:semiHidden="0" w:uiPriority="64" w:unhideWhenUsed="0"/>
+    <w:lsdException w:name="Medium List 1 Accent 3" w:semiHidden="0" w:uiPriority="65" w:unhideWhenUsed="0"/>
+    <w:lsdException w:name="Medium List 2 Accent 3" w:semiHidden="0" w:uiPriority="66" w:unhideWhenUsed="0"/>
+    <w:lsdException w:name="Medium Grid 1 Accent 3" w:semiHidden="0" w:uiPriority="67" w:unhideWhenUsed="0"/>
+    <w:lsdException w:name="Medium Grid 2 Accent 3" w:semiHidden="0" w:uiPriority="68" w:unhideWhenUsed="0"/>
+    <w:lsdException w:name="Medium Grid 3 Accent 3" w:semiHidden="0" w:uiPriority="69" w:unhideWhenUsed="0"/>
+    <w:lsdException w:name="Dark List Accent 3" w:semiHidden="0" w:uiPriority="70" w:unhideWhenUsed="0"/>
+    <w:lsdException w:name="Colorful Shading Accent 3" w:semiHidden="0" w:uiPriority="71" w:unhideWhenUsed="0"/>
+    <w:lsdException w:name="Colorful List Accent 3" w:semiHidden="0" w:uiPriority="72" w:unhideWhenUsed="0"/>
+    <w:lsdException w:name="Colorful Grid Accent 3" w:semiHidden="0" w:uiPriority="73" w:unhideWhenUsed="0"/>
+    <w:lsdException w:name="Light Shading Accent 4" w:semiHidden="0" w:uiPriority="60" w:unhideWhenUsed="0"/>
+    <w:lsdException w:name="Light List Accent 4" w:semiHidden="0" w:uiPriority="61" w:unhideWhenUsed="0"/>
+    <w:lsdException w:name="Light Grid Accent 4" w:semiHidden="0" w:uiPriority="62" w:unhideWhenUsed="0"/>
+    <w:lsdException w:name="Medium Shading 1 Accent 4" w:semiHidden="0" w:uiPriority="63" w:unhideWhenUsed="0"/>
+    <w:lsdException w:name="Medium Shading 2 Accent 4" w:semiHidden="0" w:uiPriority="64" w:unhideWhenUsed="0"/>
+    <w:lsdException w:name="Medium List 1 Accent 4" w:semiHidden="0" w:uiPriority="65" w:unhideWhenUsed="0"/>
+    <w:lsdException w:name="Medium List 2 Accent 4" w:semiHidden="0" w:uiPriority="66" w:unhideWhenUsed="0"/>
+    <w:lsdException w:name="Medium Grid 1 Accent 4" w:semiHidden="0" w:uiPriority="67" w:unhideWhenUsed="0"/>
+    <w:lsdException w:name="Medium Grid 2 Accent 4" w:semiHidden="0" w:uiPriority="68" w:unhideWhenUsed="0"/>
+    <w:lsdException w:name="Medium Grid 3 Accent 4" w:semiHidden="0" w:uiPriority="69" w:unhideWhenUsed="0"/>
+    <w:lsdException w:name="Dark List Accent 4" w:semiHidden="0" w:uiPriority="70" w:unhideWhenUsed="0"/>
+    <w:lsdException w:name="Colorful Shading Accent 4" w:semiHidden="0" w:uiPriority="71" w:unhideWhenUsed="0"/>
+    <w:lsdException w:name="Colorful List Accent 4" w:semiHidden="0" w:uiPriority="72" w:unhideWhenUsed="0"/>
+    <w:lsdException w:name="Colorful Grid Accent 4" w:semiHidden="0" w:uiPriority="73" w:unhideWhenUsed="0"/>
+    <w:lsdException w:name="Light Shading Accent 5" w:semiHidden="0" w:uiPriority="60" w:unhideWhenUsed="0"/>
+    <w:lsdException w:name="Light List Accent 5" w:semiHidden="0" w:uiPriority="61" w:unhideWhenUsed="0"/>
+    <w:lsdException w:name="Light Grid Accent 5" w:semiHidden="0" w:uiPriority="62" w:unhideWhenUsed="0"/>
+    <w:lsdException w:name="Medium Shading 1 Accent 5" w:semiHidden="0" w:uiPriority="63" w:unhideWhenUsed="0"/>
+    <w:lsdException w:name="Medium Shading 2 Accent 5" w:semiHidden="0" w:uiPriority="64" w:unhideWhenUsed="0"/>
+    <w:lsdException w:name="Medium List 1 Accent 5" w:semiHidden="0" w:uiPriority="65" w:unhideWhenUsed="0"/>
+    <w:lsdException w:name="Medium List 2 Accent 5" w:semiHidden="0" w:uiPriority="66" w:unhideWhenUsed="0"/>
+    <w:lsdException w:name="Medium Grid 1 Accent 5" w:semiHidden="0" w:uiPriority="67" w:unhideWhenUsed="0"/>
+    <w:lsdException w:name="Medium Grid 2 Accent 5" w:semiHidden="0" w:uiPriority="68" w:unhideWhenUsed="0"/>
+    <w:lsdException w:name="Medium Grid 3 Accent 5" w:semiHidden="0" w:uiPriority="69" w:unhideWhenUsed="0"/>
+    <w:lsdException w:name="Dark List Accent 5" w:semiHidden="0" w:uiPriority="70" w:unhideWhenUsed="0"/>
+    <w:lsdException w:name="Colorful Shading Accent 5" w:semiHidden="0" w:uiPriority="71" w:unhideWhenUsed="0"/>
+    <w:lsdException w:name="Colorful List Accent 5" w:semiHidden="0" w:uiPriority="72" w:unhideWhenUsed="0"/>
+    <w:lsdException w:name="Colorful Grid Accent 5" w:semiHidden="0" w:uiPriority="73" w:unhideWhenUsed="0"/>
+    <w:lsdException w:name="Light Shading Accent 6" w:semiHidden="0" w:uiPriority="60" w:unhideWhenUsed="0"/>
+    <w:lsdException w:name="Light List Accent 6" w:semiHidden="0" w:uiPriority="61" w:unhideWhenUsed="0"/>
+    <w:lsdException w:name="Light Grid Accent 6" w:semiHidden="0" w:uiPriority="62" w:unhideWhenUsed="0"/>
+    <w:lsdException w:name="Medium Shading 1 Accent 6" w:semiHidden="0" w:uiPriority="63" w:unhideWhenUsed="0"/>
+    <w:lsdException w:name="Medium Shading 2 Accent 6" w:semiHidden="0" w:uiPriority="64" w:unhideWhenUsed="0"/>
+    <w:lsdException w:name="Medium List 1 Accent 6" w:semiHidden="0" w:uiPriority="65" w:unhideWhenUsed="0"/>
+    <w:lsdException w:name="Medium List 2 Accent 6" w:semiHidden="0" w:uiPriority="66" w:unhideWhenUsed="0"/>
+    <w:lsdException w:name="Medium Grid 1 Accent 6" w:semiHidden="0" w:uiPriority="67" w:unhideWhenUsed="0"/>
+    <w:lsdException w:name="Medium Grid 2 Accent 6" w:semiHidden="0" w:uiPriority="68" w:unhideWhenUsed="0"/>
+    <w:lsdException w:name="Medium Grid 3 Accent 6" w:semiHidden="0" w:uiPriority="69" w:unhideWhenUsed="0"/>
+    <w:lsdException w:name="Dark List Accent 6" w:semiHidden="0" w:uiPriority="70" w:unhideWhenUsed="0"/>
+    <w:lsdException w:name="Colorful Shading Accent 6" w:semiHidden="0" w:uiPriority="71" w:unhideWhenUsed="0"/>
+    <w:lsdException w:name="Colorful List Accent 6" w:semiHidden="0" w:uiPriority="72" w:unhideWhenUsed="0"/>
+    <w:lsdException w:name="Colorful Grid Accent 6" w:semiHidden="0" w:uiPriority="73" w:unhideWhenUsed="0"/>
+    <w:lsdException w:name="Subtle Emphasis" w:semiHidden="0" w:uiPriority="19" w:unhideWhenUsed="0" w:qFormat="1"/>
+    <w:lsdException w:name="Intense Emphasis" w:semiHidden="0" w:uiPriority="21" w:unhideWhenUsed="0" w:qFormat="1"/>
+    <w:lsdException w:name="Subtle Reference" w:semiHidden="0" w:uiPriority="31" w:unhideWhenUsed="0" w:qFormat="1"/>
+    <w:lsdException w:name="Intense Reference" w:semiHidden="0" w:uiPriority="32" w:unhideWhenUsed="0" w:qFormat="1"/>
+    <w:lsdException w:name="Book Title" w:semiHidden="0" w:uiPriority="33" w:unhideWhenUsed="0" w:qFormat="1"/>
+    <w:lsdException w:name="Bibliography" w:uiPriority="37"/>
+    <w:lsdException w:name="TOC Heading" w:uiPriority="39" w:qFormat="1"/>
+  </w:latentStyles>
+  <w:style w:type="paragraph" w:default="1" w:styleId="Normale">
+    <w:name w:val="Normal"/>
+    <w:qFormat/>
+    <w:rsid w:val="00E304AF"/>
+  </w:style>
+  <w:style w:type="character" w:default="1" w:styleId="Carpredefinitoparagrafo">
+    <w:name w:val="Default Paragraph Font"/>
+    <w:uiPriority w:val="1"/>
+    <w:semiHidden/>
+    <w:unhideWhenUsed/>
+  </w:style>
+  <w:style w:type="table" w:default="1" w:styleId="Tabellanormale">
+    <w:name w:val="Normal Table"/>
+    <w:uiPriority w:val="99"/>
+    <w:semiHidden/>
+    <w:unhideWhenUsed/>
+    <w:tblPr>
+      <w:tblInd w:w="0" w:type="dxa"/>
+      <w:tblCellMar>
+        <w:top w:w="0" w:type="dxa"/>
+        <w:left w:w="108" w:type="dxa"/>
+        <w:bottom w:w="0" w:type="dxa"/>
+        <w:right w:w="108" w:type="dxa"/>
+      </w:tblCellMar>
+    </w:tblPr>
+  </w:style>
+  <w:style w:type="numbering" w:default="1" w:styleId="Nessunelenco">
+    <w:name w:val="No List"/>
+    <w:uiPriority w:val="99"/>
+    <w:semiHidden/>
+    <w:unhideWhenUsed/>
+  </w:style>
+  <w:style w:type="table" w:styleId="Grigliatabella">
+    <w:name w:val="Table Grid"/>
+    <w:basedOn w:val="Tabellanormale"/>
+    <w:uiPriority w:val="39"/>
+    <w:rsid w:val="00E304AF"/>
+    <w:pPr>
+      <w:spacing w:after="0" w:line="240" w:lineRule="auto"/>
+    </w:pPr>
+    <w:tblPr>
+      <w:tblInd w:w="0" w:type="dxa"/>
+      <w:tblBorders>
+        <w:top w:val="single" w:sz="4" w:space="0" w:color="auto"/>
+        <w:left w:val="single" w:sz="4" w:space="0" w:color="auto"/>
+        <w:bottom w:val="single" w:sz="4" w:space="0" w:color="auto"/>
+        <w:right w:val="single" w:sz="4" w:space="0" w:color="auto"/>
+        <w:insideH w:val="single" w:sz="4" w:space="0" w:color="auto"/>
+        <w:insideV w:val="single" w:sz="4" w:space="0" w:color="auto"/>
+      </w:tblBorders>
+      <w:tblCellMar>
+        <w:top w:w="0" w:type="dxa"/>
+        <w:left w:w="108" w:type="dxa"/>
+        <w:bottom w:w="0" w:type="dxa"/>
+        <w:right w:w="108" w:type="dxa"/>
+      </w:tblCellMar>
     </w:tblPr>
   </w:style>
 </w:styles>

</xml_diff>

<commit_message>
Effort Spent & GANTT Update
</commit_message>
<xml_diff>
--- a/ImplementationExtra/Effort Spent.docx
+++ b/ImplementationExtra/Effort Spent.docx
@@ -1,6 +1,6 @@
 
 <file path=word/document.xml><?xml version="1.0" encoding="utf-8"?>
-<w:document xmlns:wpc="http://schemas.microsoft.com/office/word/2010/wordprocessingCanvas" xmlns:mc="http://schemas.openxmlformats.org/markup-compatibility/2006" xmlns:o="urn:schemas-microsoft-com:office:office" xmlns:r="http://schemas.openxmlformats.org/officeDocument/2006/relationships" xmlns:m="http://schemas.openxmlformats.org/officeDocument/2006/math" xmlns:v="urn:schemas-microsoft-com:vml" xmlns:wp14="http://schemas.microsoft.com/office/word/2010/wordprocessingDrawing" xmlns:wp="http://schemas.openxmlformats.org/drawingml/2006/wordprocessingDrawing" xmlns:w10="urn:schemas-microsoft-com:office:word" xmlns:w="http://schemas.openxmlformats.org/wordprocessingml/2006/main" xmlns:w14="http://schemas.microsoft.com/office/word/2010/wordml" xmlns:wpg="http://schemas.microsoft.com/office/word/2010/wordprocessingGroup" xmlns:wpi="http://schemas.microsoft.com/office/word/2010/wordprocessingInk" xmlns:wne="http://schemas.microsoft.com/office/word/2006/wordml" xmlns:wps="http://schemas.microsoft.com/office/word/2010/wordprocessingShape" mc:Ignorable="w14 wp14">
+<w:document xmlns:wpc="http://schemas.microsoft.com/office/word/2010/wordprocessingCanvas" xmlns:cx="http://schemas.microsoft.com/office/drawing/2014/chartex" xmlns:cx1="http://schemas.microsoft.com/office/drawing/2015/9/8/chartex" xmlns:cx2="http://schemas.microsoft.com/office/drawing/2015/10/21/chartex" xmlns:cx3="http://schemas.microsoft.com/office/drawing/2016/5/9/chartex" xmlns:cx4="http://schemas.microsoft.com/office/drawing/2016/5/10/chartex" xmlns:cx5="http://schemas.microsoft.com/office/drawing/2016/5/11/chartex" xmlns:cx6="http://schemas.microsoft.com/office/drawing/2016/5/12/chartex" xmlns:cx7="http://schemas.microsoft.com/office/drawing/2016/5/13/chartex" xmlns:cx8="http://schemas.microsoft.com/office/drawing/2016/5/14/chartex" xmlns:mc="http://schemas.openxmlformats.org/markup-compatibility/2006" xmlns:aink="http://schemas.microsoft.com/office/drawing/2016/ink" xmlns:am3d="http://schemas.microsoft.com/office/drawing/2017/model3d" xmlns:o="urn:schemas-microsoft-com:office:office" xmlns:r="http://schemas.openxmlformats.org/officeDocument/2006/relationships" xmlns:m="http://schemas.openxmlformats.org/officeDocument/2006/math" xmlns:v="urn:schemas-microsoft-com:vml" xmlns:wp14="http://schemas.microsoft.com/office/word/2010/wordprocessingDrawing" xmlns:wp="http://schemas.openxmlformats.org/drawingml/2006/wordprocessingDrawing" xmlns:w10="urn:schemas-microsoft-com:office:word" xmlns:w="http://schemas.openxmlformats.org/wordprocessingml/2006/main" xmlns:w14="http://schemas.microsoft.com/office/word/2010/wordml" xmlns:w15="http://schemas.microsoft.com/office/word/2012/wordml" xmlns:w16se="http://schemas.microsoft.com/office/word/2015/wordml/symex" xmlns:wpg="http://schemas.microsoft.com/office/word/2010/wordprocessingGroup" xmlns:wpi="http://schemas.microsoft.com/office/word/2010/wordprocessingInk" xmlns:wne="http://schemas.microsoft.com/office/word/2006/wordml" xmlns:wps="http://schemas.microsoft.com/office/word/2010/wordprocessingShape" mc:Ignorable="w14 w15 w16se wp14">
   <w:body>
     <w:p>
       <w:pPr>
@@ -8,14 +8,12 @@
         <w:autoSpaceDN w:val="0"/>
         <w:adjustRightInd w:val="0"/>
         <w:spacing w:after="0" w:line="240" w:lineRule="auto"/>
-        <w:ind w:left="705"/>
         <w:rPr>
           <w:rFonts w:ascii="Cambria" w:hAnsi="Cambria" w:cs="Cambria"/>
           <w:sz w:val="26"/>
           <w:szCs w:val="26"/>
         </w:rPr>
       </w:pPr>
-      <w:proofErr w:type="spellStart"/>
       <w:r>
         <w:rPr>
           <w:rFonts w:ascii="Cambria" w:hAnsi="Cambria" w:cs="Cambria"/>
@@ -24,18 +22,7 @@
           <w:szCs w:val="26"/>
           <w:lang w:val="en-GB"/>
         </w:rPr>
-        <w:t>Matteo</w:t>
-      </w:r>
-      <w:proofErr w:type="spellEnd"/>
-      <w:r>
-        <w:rPr>
-          <w:rFonts w:ascii="Cambria" w:hAnsi="Cambria" w:cs="Cambria"/>
-          <w:b/>
-          <w:sz w:val="26"/>
-          <w:szCs w:val="26"/>
-          <w:lang w:val="en-GB"/>
-        </w:rPr>
-        <w:t xml:space="preserve"> </w:t>
+        <w:t xml:space="preserve">Matteo </w:t>
       </w:r>
       <w:proofErr w:type="spellStart"/>
       <w:r>
@@ -48,7 +35,6 @@
         </w:rPr>
         <w:t>Biasiel</w:t>
       </w:r>
-      <w:proofErr w:type="spellEnd"/>
       <w:r>
         <w:rPr>
           <w:rFonts w:ascii="Cambria" w:hAnsi="Cambria" w:cs="Cambria"/>
@@ -58,6 +44,7 @@
         </w:rPr>
         <w:t>li</w:t>
       </w:r>
+      <w:proofErr w:type="spellEnd"/>
       <w:r>
         <w:rPr>
           <w:rFonts w:ascii="Cambria" w:hAnsi="Cambria" w:cs="Cambria"/>
@@ -813,23 +800,7 @@
                 <w:sz w:val="26"/>
                 <w:szCs w:val="26"/>
               </w:rPr>
-              <w:t>2</w:t>
-            </w:r>
-            <w:r>
-              <w:rPr>
-                <w:rFonts w:ascii="Cambria" w:hAnsi="Cambria" w:cs="Cambria"/>
-                <w:sz w:val="26"/>
-                <w:szCs w:val="26"/>
-              </w:rPr>
-              <w:t>6</w:t>
-            </w:r>
-            <w:r>
-              <w:rPr>
-                <w:rFonts w:ascii="Cambria" w:hAnsi="Cambria" w:cs="Cambria"/>
-                <w:sz w:val="26"/>
-                <w:szCs w:val="26"/>
-              </w:rPr>
-              <w:t>-nov-17 Desktop Client</w:t>
+              <w:t>26-nov-17 Desktop Client</w:t>
             </w:r>
           </w:p>
         </w:tc>
@@ -862,8 +833,6 @@
               </w:rPr>
               <w:t>1</w:t>
             </w:r>
-            <w:bookmarkStart w:id="0" w:name="_GoBack"/>
-            <w:bookmarkEnd w:id="0"/>
           </w:p>
         </w:tc>
       </w:tr>
@@ -948,7 +917,6 @@
           <w:lang w:val="en-GB"/>
         </w:rPr>
       </w:pPr>
-      <w:proofErr w:type="spellStart"/>
       <w:r>
         <w:rPr>
           <w:rFonts w:ascii="Cambria" w:hAnsi="Cambria" w:cs="Cambria"/>
@@ -957,18 +925,7 @@
           <w:szCs w:val="26"/>
           <w:lang w:val="en-GB"/>
         </w:rPr>
-        <w:t>Mattia</w:t>
-      </w:r>
-      <w:proofErr w:type="spellEnd"/>
-      <w:r>
-        <w:rPr>
-          <w:rFonts w:ascii="Cambria" w:hAnsi="Cambria" w:cs="Cambria"/>
-          <w:b/>
-          <w:sz w:val="26"/>
-          <w:szCs w:val="26"/>
-          <w:lang w:val="en-GB"/>
-        </w:rPr>
-        <w:t xml:space="preserve"> Di </w:t>
+        <w:t xml:space="preserve">Mattia Di </w:t>
       </w:r>
       <w:proofErr w:type="spellStart"/>
       <w:r>
@@ -1649,6 +1606,15 @@
               </w:rPr>
               <w:t>-nov-17 Update Boolean Preferences</w:t>
             </w:r>
+            <w:r>
+              <w:rPr>
+                <w:rFonts w:asciiTheme="majorHAnsi" w:hAnsiTheme="majorHAnsi"/>
+                <w:sz w:val="26"/>
+                <w:szCs w:val="26"/>
+                <w:lang w:val="en-GB"/>
+              </w:rPr>
+              <w:t xml:space="preserve"> Servlet</w:t>
+            </w:r>
           </w:p>
         </w:tc>
         <w:tc>
@@ -1711,6 +1677,15 @@
               </w:rPr>
               <w:t>22-nov-17 Bugfix + Delete Ranged Preferences</w:t>
             </w:r>
+            <w:r>
+              <w:rPr>
+                <w:rFonts w:asciiTheme="majorHAnsi" w:hAnsiTheme="majorHAnsi"/>
+                <w:sz w:val="26"/>
+                <w:szCs w:val="26"/>
+                <w:lang w:val="en-GB"/>
+              </w:rPr>
+              <w:t xml:space="preserve"> Servlet</w:t>
+            </w:r>
           </w:p>
         </w:tc>
         <w:tc>
@@ -1782,6 +1757,15 @@
               </w:rPr>
               <w:t>ov-17 Delete Ranged Preferences</w:t>
             </w:r>
+            <w:r>
+              <w:rPr>
+                <w:rFonts w:asciiTheme="majorHAnsi" w:hAnsiTheme="majorHAnsi"/>
+                <w:sz w:val="26"/>
+                <w:szCs w:val="26"/>
+                <w:lang w:val="en-GB"/>
+              </w:rPr>
+              <w:t xml:space="preserve"> Servlet</w:t>
+            </w:r>
           </w:p>
         </w:tc>
         <w:tc>
@@ -1842,7 +1826,16 @@
                 <w:szCs w:val="26"/>
                 <w:lang w:val="en-GB"/>
               </w:rPr>
-              <w:t>24-nov-17 Update Ranged Preferences1</w:t>
+              <w:t>24-n</w:t>
+            </w:r>
+            <w:r>
+              <w:rPr>
+                <w:rFonts w:asciiTheme="majorHAnsi" w:hAnsiTheme="majorHAnsi"/>
+                <w:sz w:val="26"/>
+                <w:szCs w:val="26"/>
+                <w:lang w:val="en-GB"/>
+              </w:rPr>
+              <w:t>ov-17 Update Ranged Preferences Servlet</w:t>
             </w:r>
           </w:p>
         </w:tc>
@@ -1897,6 +1890,15 @@
                 <w:lang w:val="en-GB"/>
               </w:rPr>
             </w:pPr>
+            <w:r>
+              <w:rPr>
+                <w:rFonts w:asciiTheme="majorHAnsi" w:hAnsiTheme="majorHAnsi"/>
+                <w:sz w:val="26"/>
+                <w:szCs w:val="26"/>
+                <w:lang w:val="en-GB"/>
+              </w:rPr>
+              <w:t>26-nov-17 Servlet Testing &amp; Debugging</w:t>
+            </w:r>
           </w:p>
         </w:tc>
         <w:tc>
@@ -1918,8 +1920,19 @@
                 <w:lang w:val="en-GB"/>
               </w:rPr>
             </w:pPr>
-          </w:p>
-        </w:tc>
+            <w:r>
+              <w:rPr>
+                <w:rFonts w:asciiTheme="majorHAnsi" w:hAnsiTheme="majorHAnsi"/>
+                <w:sz w:val="26"/>
+                <w:szCs w:val="26"/>
+                <w:lang w:val="en-GB"/>
+              </w:rPr>
+              <w:t>1</w:t>
+            </w:r>
+          </w:p>
+        </w:tc>
+        <w:bookmarkStart w:id="0" w:name="_GoBack"/>
+        <w:bookmarkEnd w:id="0"/>
       </w:tr>
       <w:tr>
         <w:tc>
@@ -1931,6 +1944,68 @@
               <w:bottom w:val="single" w:sz="4" w:space="0" w:color="auto"/>
               <w:right w:val="single" w:sz="4" w:space="0" w:color="auto"/>
             </w:tcBorders>
+          </w:tcPr>
+          <w:p>
+            <w:pPr>
+              <w:rPr>
+                <w:rFonts w:asciiTheme="majorHAnsi" w:hAnsiTheme="majorHAnsi"/>
+                <w:sz w:val="26"/>
+                <w:szCs w:val="26"/>
+                <w:lang w:val="en-GB"/>
+              </w:rPr>
+            </w:pPr>
+            <w:r>
+              <w:rPr>
+                <w:rFonts w:asciiTheme="majorHAnsi" w:hAnsiTheme="majorHAnsi"/>
+                <w:sz w:val="26"/>
+                <w:szCs w:val="26"/>
+                <w:lang w:val="en-GB"/>
+              </w:rPr>
+              <w:t>27-nov-17 Android Studio setup for Mobile Client</w:t>
+            </w:r>
+          </w:p>
+        </w:tc>
+        <w:tc>
+          <w:tcPr>
+            <w:tcW w:w="2433" w:type="dxa"/>
+            <w:tcBorders>
+              <w:top w:val="single" w:sz="4" w:space="0" w:color="auto"/>
+              <w:left w:val="single" w:sz="4" w:space="0" w:color="auto"/>
+              <w:bottom w:val="single" w:sz="4" w:space="0" w:color="auto"/>
+              <w:right w:val="single" w:sz="4" w:space="0" w:color="auto"/>
+            </w:tcBorders>
+          </w:tcPr>
+          <w:p>
+            <w:pPr>
+              <w:rPr>
+                <w:rFonts w:asciiTheme="majorHAnsi" w:hAnsiTheme="majorHAnsi"/>
+                <w:sz w:val="26"/>
+                <w:szCs w:val="26"/>
+                <w:lang w:val="en-GB"/>
+              </w:rPr>
+            </w:pPr>
+            <w:r>
+              <w:rPr>
+                <w:rFonts w:asciiTheme="majorHAnsi" w:hAnsiTheme="majorHAnsi"/>
+                <w:sz w:val="26"/>
+                <w:szCs w:val="26"/>
+                <w:lang w:val="en-GB"/>
+              </w:rPr>
+              <w:t>1.5</w:t>
+            </w:r>
+          </w:p>
+        </w:tc>
+      </w:tr>
+      <w:tr>
+        <w:tc>
+          <w:tcPr>
+            <w:tcW w:w="4371" w:type="dxa"/>
+            <w:tcBorders>
+              <w:top w:val="single" w:sz="4" w:space="0" w:color="auto"/>
+              <w:left w:val="single" w:sz="4" w:space="0" w:color="auto"/>
+              <w:bottom w:val="single" w:sz="4" w:space="0" w:color="auto"/>
+              <w:right w:val="single" w:sz="4" w:space="0" w:color="auto"/>
+            </w:tcBorders>
             <w:hideMark/>
           </w:tcPr>
           <w:p>
@@ -1981,7 +2056,7 @@
                 <w:szCs w:val="26"/>
                 <w:lang w:val="en-GB"/>
               </w:rPr>
-              <w:t>9</w:t>
+              <w:t>11.5</w:t>
             </w:r>
           </w:p>
         </w:tc>
@@ -1999,7 +2074,7 @@
 </file>
 
 <file path=word/styles.xml><?xml version="1.0" encoding="utf-8"?>
-<w:styles xmlns:mc="http://schemas.openxmlformats.org/markup-compatibility/2006" xmlns:r="http://schemas.openxmlformats.org/officeDocument/2006/relationships" xmlns:w="http://schemas.openxmlformats.org/wordprocessingml/2006/main" xmlns:w14="http://schemas.microsoft.com/office/word/2010/wordml" mc:Ignorable="w14">
+<w:styles xmlns:mc="http://schemas.openxmlformats.org/markup-compatibility/2006" xmlns:r="http://schemas.openxmlformats.org/officeDocument/2006/relationships" xmlns:w="http://schemas.openxmlformats.org/wordprocessingml/2006/main" xmlns:w14="http://schemas.microsoft.com/office/word/2010/wordml" xmlns:w15="http://schemas.microsoft.com/office/word/2012/wordml" xmlns:w16se="http://schemas.microsoft.com/office/word/2015/wordml/symex" mc:Ignorable="w14 w15 w16se">
   <w:docDefaults>
     <w:rPrDefault>
       <w:rPr>
@@ -2015,144 +2090,382 @@
       </w:pPr>
     </w:pPrDefault>
   </w:docDefaults>
-  <w:latentStyles w:defLockedState="0" w:defUIPriority="99" w:defSemiHidden="1" w:defUnhideWhenUsed="1" w:defQFormat="0" w:count="267">
-    <w:lsdException w:name="Normal" w:semiHidden="0" w:uiPriority="0" w:unhideWhenUsed="0" w:qFormat="1"/>
-    <w:lsdException w:name="heading 1" w:semiHidden="0" w:uiPriority="9" w:unhideWhenUsed="0" w:qFormat="1"/>
-    <w:lsdException w:name="heading 2" w:uiPriority="9" w:qFormat="1"/>
-    <w:lsdException w:name="heading 3" w:uiPriority="9" w:qFormat="1"/>
-    <w:lsdException w:name="heading 4" w:uiPriority="9" w:qFormat="1"/>
-    <w:lsdException w:name="heading 5" w:uiPriority="9" w:qFormat="1"/>
-    <w:lsdException w:name="heading 6" w:uiPriority="9" w:qFormat="1"/>
-    <w:lsdException w:name="heading 7" w:uiPriority="9" w:qFormat="1"/>
-    <w:lsdException w:name="heading 8" w:uiPriority="9" w:qFormat="1"/>
-    <w:lsdException w:name="heading 9" w:uiPriority="9" w:qFormat="1"/>
-    <w:lsdException w:name="toc 1" w:uiPriority="39"/>
-    <w:lsdException w:name="toc 2" w:uiPriority="39"/>
-    <w:lsdException w:name="toc 3" w:uiPriority="39"/>
-    <w:lsdException w:name="toc 4" w:uiPriority="39"/>
-    <w:lsdException w:name="toc 5" w:uiPriority="39"/>
-    <w:lsdException w:name="toc 6" w:uiPriority="39"/>
-    <w:lsdException w:name="toc 7" w:uiPriority="39"/>
-    <w:lsdException w:name="toc 8" w:uiPriority="39"/>
-    <w:lsdException w:name="toc 9" w:uiPriority="39"/>
-    <w:lsdException w:name="caption" w:uiPriority="35" w:qFormat="1"/>
-    <w:lsdException w:name="Title" w:semiHidden="0" w:uiPriority="10" w:unhideWhenUsed="0" w:qFormat="1"/>
-    <w:lsdException w:name="Default Paragraph Font" w:uiPriority="1"/>
-    <w:lsdException w:name="Subtitle" w:semiHidden="0" w:uiPriority="11" w:unhideWhenUsed="0" w:qFormat="1"/>
-    <w:lsdException w:name="Strong" w:semiHidden="0" w:uiPriority="22" w:unhideWhenUsed="0" w:qFormat="1"/>
-    <w:lsdException w:name="Emphasis" w:semiHidden="0" w:uiPriority="20" w:unhideWhenUsed="0" w:qFormat="1"/>
-    <w:lsdException w:name="Table Grid" w:uiPriority="39"/>
-    <w:lsdException w:name="Placeholder Text" w:unhideWhenUsed="0"/>
-    <w:lsdException w:name="No Spacing" w:semiHidden="0" w:uiPriority="1" w:unhideWhenUsed="0" w:qFormat="1"/>
-    <w:lsdException w:name="Light Shading" w:semiHidden="0" w:uiPriority="60" w:unhideWhenUsed="0"/>
-    <w:lsdException w:name="Light List" w:semiHidden="0" w:uiPriority="61" w:unhideWhenUsed="0"/>
-    <w:lsdException w:name="Light Grid" w:semiHidden="0" w:uiPriority="62" w:unhideWhenUsed="0"/>
-    <w:lsdException w:name="Medium Shading 1" w:semiHidden="0" w:uiPriority="63" w:unhideWhenUsed="0"/>
-    <w:lsdException w:name="Medium Shading 2" w:semiHidden="0" w:uiPriority="64" w:unhideWhenUsed="0"/>
-    <w:lsdException w:name="Medium List 1" w:semiHidden="0" w:uiPriority="65" w:unhideWhenUsed="0"/>
-    <w:lsdException w:name="Medium List 2" w:semiHidden="0" w:uiPriority="66" w:unhideWhenUsed="0"/>
-    <w:lsdException w:name="Medium Grid 1" w:semiHidden="0" w:uiPriority="67" w:unhideWhenUsed="0"/>
-    <w:lsdException w:name="Medium Grid 2" w:semiHidden="0" w:uiPriority="68" w:unhideWhenUsed="0"/>
-    <w:lsdException w:name="Medium Grid 3" w:semiHidden="0" w:uiPriority="69" w:unhideWhenUsed="0"/>
-    <w:lsdException w:name="Dark List" w:semiHidden="0" w:uiPriority="70" w:unhideWhenUsed="0"/>
-    <w:lsdException w:name="Colorful Shading" w:semiHidden="0" w:uiPriority="71" w:unhideWhenUsed="0"/>
-    <w:lsdException w:name="Colorful List" w:semiHidden="0" w:uiPriority="72" w:unhideWhenUsed="0"/>
-    <w:lsdException w:name="Colorful Grid" w:semiHidden="0" w:uiPriority="73" w:unhideWhenUsed="0"/>
-    <w:lsdException w:name="Light Shading Accent 1" w:semiHidden="0" w:uiPriority="60" w:unhideWhenUsed="0"/>
-    <w:lsdException w:name="Light List Accent 1" w:semiHidden="0" w:uiPriority="61" w:unhideWhenUsed="0"/>
-    <w:lsdException w:name="Light Grid Accent 1" w:semiHidden="0" w:uiPriority="62" w:unhideWhenUsed="0"/>
-    <w:lsdException w:name="Medium Shading 1 Accent 1" w:semiHidden="0" w:uiPriority="63" w:unhideWhenUsed="0"/>
-    <w:lsdException w:name="Medium Shading 2 Accent 1" w:semiHidden="0" w:uiPriority="64" w:unhideWhenUsed="0"/>
-    <w:lsdException w:name="Medium List 1 Accent 1" w:semiHidden="0" w:uiPriority="65" w:unhideWhenUsed="0"/>
-    <w:lsdException w:name="Revision" w:unhideWhenUsed="0"/>
-    <w:lsdException w:name="List Paragraph" w:semiHidden="0" w:uiPriority="34" w:unhideWhenUsed="0" w:qFormat="1"/>
-    <w:lsdException w:name="Quote" w:semiHidden="0" w:uiPriority="29" w:unhideWhenUsed="0" w:qFormat="1"/>
-    <w:lsdException w:name="Intense Quote" w:semiHidden="0" w:uiPriority="30" w:unhideWhenUsed="0" w:qFormat="1"/>
-    <w:lsdException w:name="Medium List 2 Accent 1" w:semiHidden="0" w:uiPriority="66" w:unhideWhenUsed="0"/>
-    <w:lsdException w:name="Medium Grid 1 Accent 1" w:semiHidden="0" w:uiPriority="67" w:unhideWhenUsed="0"/>
-    <w:lsdException w:name="Medium Grid 2 Accent 1" w:semiHidden="0" w:uiPriority="68" w:unhideWhenUsed="0"/>
-    <w:lsdException w:name="Medium Grid 3 Accent 1" w:semiHidden="0" w:uiPriority="69" w:unhideWhenUsed="0"/>
-    <w:lsdException w:name="Dark List Accent 1" w:semiHidden="0" w:uiPriority="70" w:unhideWhenUsed="0"/>
-    <w:lsdException w:name="Colorful Shading Accent 1" w:semiHidden="0" w:uiPriority="71" w:unhideWhenUsed="0"/>
-    <w:lsdException w:name="Colorful List Accent 1" w:semiHidden="0" w:uiPriority="72" w:unhideWhenUsed="0"/>
-    <w:lsdException w:name="Colorful Grid Accent 1" w:semiHidden="0" w:uiPriority="73" w:unhideWhenUsed="0"/>
-    <w:lsdException w:name="Light Shading Accent 2" w:semiHidden="0" w:uiPriority="60" w:unhideWhenUsed="0"/>
-    <w:lsdException w:name="Light List Accent 2" w:semiHidden="0" w:uiPriority="61" w:unhideWhenUsed="0"/>
-    <w:lsdException w:name="Light Grid Accent 2" w:semiHidden="0" w:uiPriority="62" w:unhideWhenUsed="0"/>
-    <w:lsdException w:name="Medium Shading 1 Accent 2" w:semiHidden="0" w:uiPriority="63" w:unhideWhenUsed="0"/>
-    <w:lsdException w:name="Medium Shading 2 Accent 2" w:semiHidden="0" w:uiPriority="64" w:unhideWhenUsed="0"/>
-    <w:lsdException w:name="Medium List 1 Accent 2" w:semiHidden="0" w:uiPriority="65" w:unhideWhenUsed="0"/>
-    <w:lsdException w:name="Medium List 2 Accent 2" w:semiHidden="0" w:uiPriority="66" w:unhideWhenUsed="0"/>
-    <w:lsdException w:name="Medium Grid 1 Accent 2" w:semiHidden="0" w:uiPriority="67" w:unhideWhenUsed="0"/>
-    <w:lsdException w:name="Medium Grid 2 Accent 2" w:semiHidden="0" w:uiPriority="68" w:unhideWhenUsed="0"/>
-    <w:lsdException w:name="Medium Grid 3 Accent 2" w:semiHidden="0" w:uiPriority="69" w:unhideWhenUsed="0"/>
-    <w:lsdException w:name="Dark List Accent 2" w:semiHidden="0" w:uiPriority="70" w:unhideWhenUsed="0"/>
-    <w:lsdException w:name="Colorful Shading Accent 2" w:semiHidden="0" w:uiPriority="71" w:unhideWhenUsed="0"/>
-    <w:lsdException w:name="Colorful List Accent 2" w:semiHidden="0" w:uiPriority="72" w:unhideWhenUsed="0"/>
-    <w:lsdException w:name="Colorful Grid Accent 2" w:semiHidden="0" w:uiPriority="73" w:unhideWhenUsed="0"/>
-    <w:lsdException w:name="Light Shading Accent 3" w:semiHidden="0" w:uiPriority="60" w:unhideWhenUsed="0"/>
-    <w:lsdException w:name="Light List Accent 3" w:semiHidden="0" w:uiPriority="61" w:unhideWhenUsed="0"/>
-    <w:lsdException w:name="Light Grid Accent 3" w:semiHidden="0" w:uiPriority="62" w:unhideWhenUsed="0"/>
-    <w:lsdException w:name="Medium Shading 1 Accent 3" w:semiHidden="0" w:uiPriority="63" w:unhideWhenUsed="0"/>
-    <w:lsdException w:name="Medium Shading 2 Accent 3" w:semiHidden="0" w:uiPriority="64" w:unhideWhenUsed="0"/>
-    <w:lsdException w:name="Medium List 1 Accent 3" w:semiHidden="0" w:uiPriority="65" w:unhideWhenUsed="0"/>
-    <w:lsdException w:name="Medium List 2 Accent 3" w:semiHidden="0" w:uiPriority="66" w:unhideWhenUsed="0"/>
-    <w:lsdException w:name="Medium Grid 1 Accent 3" w:semiHidden="0" w:uiPriority="67" w:unhideWhenUsed="0"/>
-    <w:lsdException w:name="Medium Grid 2 Accent 3" w:semiHidden="0" w:uiPriority="68" w:unhideWhenUsed="0"/>
-    <w:lsdException w:name="Medium Grid 3 Accent 3" w:semiHidden="0" w:uiPriority="69" w:unhideWhenUsed="0"/>
-    <w:lsdException w:name="Dark List Accent 3" w:semiHidden="0" w:uiPriority="70" w:unhideWhenUsed="0"/>
-    <w:lsdException w:name="Colorful Shading Accent 3" w:semiHidden="0" w:uiPriority="71" w:unhideWhenUsed="0"/>
-    <w:lsdException w:name="Colorful List Accent 3" w:semiHidden="0" w:uiPriority="72" w:unhideWhenUsed="0"/>
-    <w:lsdException w:name="Colorful Grid Accent 3" w:semiHidden="0" w:uiPriority="73" w:unhideWhenUsed="0"/>
-    <w:lsdException w:name="Light Shading Accent 4" w:semiHidden="0" w:uiPriority="60" w:unhideWhenUsed="0"/>
-    <w:lsdException w:name="Light List Accent 4" w:semiHidden="0" w:uiPriority="61" w:unhideWhenUsed="0"/>
-    <w:lsdException w:name="Light Grid Accent 4" w:semiHidden="0" w:uiPriority="62" w:unhideWhenUsed="0"/>
-    <w:lsdException w:name="Medium Shading 1 Accent 4" w:semiHidden="0" w:uiPriority="63" w:unhideWhenUsed="0"/>
-    <w:lsdException w:name="Medium Shading 2 Accent 4" w:semiHidden="0" w:uiPriority="64" w:unhideWhenUsed="0"/>
-    <w:lsdException w:name="Medium List 1 Accent 4" w:semiHidden="0" w:uiPriority="65" w:unhideWhenUsed="0"/>
-    <w:lsdException w:name="Medium List 2 Accent 4" w:semiHidden="0" w:uiPriority="66" w:unhideWhenUsed="0"/>
-    <w:lsdException w:name="Medium Grid 1 Accent 4" w:semiHidden="0" w:uiPriority="67" w:unhideWhenUsed="0"/>
-    <w:lsdException w:name="Medium Grid 2 Accent 4" w:semiHidden="0" w:uiPriority="68" w:unhideWhenUsed="0"/>
-    <w:lsdException w:name="Medium Grid 3 Accent 4" w:semiHidden="0" w:uiPriority="69" w:unhideWhenUsed="0"/>
-    <w:lsdException w:name="Dark List Accent 4" w:semiHidden="0" w:uiPriority="70" w:unhideWhenUsed="0"/>
-    <w:lsdException w:name="Colorful Shading Accent 4" w:semiHidden="0" w:uiPriority="71" w:unhideWhenUsed="0"/>
-    <w:lsdException w:name="Colorful List Accent 4" w:semiHidden="0" w:uiPriority="72" w:unhideWhenUsed="0"/>
-    <w:lsdException w:name="Colorful Grid Accent 4" w:semiHidden="0" w:uiPriority="73" w:unhideWhenUsed="0"/>
-    <w:lsdException w:name="Light Shading Accent 5" w:semiHidden="0" w:uiPriority="60" w:unhideWhenUsed="0"/>
-    <w:lsdException w:name="Light List Accent 5" w:semiHidden="0" w:uiPriority="61" w:unhideWhenUsed="0"/>
-    <w:lsdException w:name="Light Grid Accent 5" w:semiHidden="0" w:uiPriority="62" w:unhideWhenUsed="0"/>
-    <w:lsdException w:name="Medium Shading 1 Accent 5" w:semiHidden="0" w:uiPriority="63" w:unhideWhenUsed="0"/>
-    <w:lsdException w:name="Medium Shading 2 Accent 5" w:semiHidden="0" w:uiPriority="64" w:unhideWhenUsed="0"/>
-    <w:lsdException w:name="Medium List 1 Accent 5" w:semiHidden="0" w:uiPriority="65" w:unhideWhenUsed="0"/>
-    <w:lsdException w:name="Medium List 2 Accent 5" w:semiHidden="0" w:uiPriority="66" w:unhideWhenUsed="0"/>
-    <w:lsdException w:name="Medium Grid 1 Accent 5" w:semiHidden="0" w:uiPriority="67" w:unhideWhenUsed="0"/>
-    <w:lsdException w:name="Medium Grid 2 Accent 5" w:semiHidden="0" w:uiPriority="68" w:unhideWhenUsed="0"/>
-    <w:lsdException w:name="Medium Grid 3 Accent 5" w:semiHidden="0" w:uiPriority="69" w:unhideWhenUsed="0"/>
-    <w:lsdException w:name="Dark List Accent 5" w:semiHidden="0" w:uiPriority="70" w:unhideWhenUsed="0"/>
-    <w:lsdException w:name="Colorful Shading Accent 5" w:semiHidden="0" w:uiPriority="71" w:unhideWhenUsed="0"/>
-    <w:lsdException w:name="Colorful List Accent 5" w:semiHidden="0" w:uiPriority="72" w:unhideWhenUsed="0"/>
-    <w:lsdException w:name="Colorful Grid Accent 5" w:semiHidden="0" w:uiPriority="73" w:unhideWhenUsed="0"/>
-    <w:lsdException w:name="Light Shading Accent 6" w:semiHidden="0" w:uiPriority="60" w:unhideWhenUsed="0"/>
-    <w:lsdException w:name="Light List Accent 6" w:semiHidden="0" w:uiPriority="61" w:unhideWhenUsed="0"/>
-    <w:lsdException w:name="Light Grid Accent 6" w:semiHidden="0" w:uiPriority="62" w:unhideWhenUsed="0"/>
-    <w:lsdException w:name="Medium Shading 1 Accent 6" w:semiHidden="0" w:uiPriority="63" w:unhideWhenUsed="0"/>
-    <w:lsdException w:name="Medium Shading 2 Accent 6" w:semiHidden="0" w:uiPriority="64" w:unhideWhenUsed="0"/>
-    <w:lsdException w:name="Medium List 1 Accent 6" w:semiHidden="0" w:uiPriority="65" w:unhideWhenUsed="0"/>
-    <w:lsdException w:name="Medium List 2 Accent 6" w:semiHidden="0" w:uiPriority="66" w:unhideWhenUsed="0"/>
-    <w:lsdException w:name="Medium Grid 1 Accent 6" w:semiHidden="0" w:uiPriority="67" w:unhideWhenUsed="0"/>
-    <w:lsdException w:name="Medium Grid 2 Accent 6" w:semiHidden="0" w:uiPriority="68" w:unhideWhenUsed="0"/>
-    <w:lsdException w:name="Medium Grid 3 Accent 6" w:semiHidden="0" w:uiPriority="69" w:unhideWhenUsed="0"/>
-    <w:lsdException w:name="Dark List Accent 6" w:semiHidden="0" w:uiPriority="70" w:unhideWhenUsed="0"/>
-    <w:lsdException w:name="Colorful Shading Accent 6" w:semiHidden="0" w:uiPriority="71" w:unhideWhenUsed="0"/>
-    <w:lsdException w:name="Colorful List Accent 6" w:semiHidden="0" w:uiPriority="72" w:unhideWhenUsed="0"/>
-    <w:lsdException w:name="Colorful Grid Accent 6" w:semiHidden="0" w:uiPriority="73" w:unhideWhenUsed="0"/>
-    <w:lsdException w:name="Subtle Emphasis" w:semiHidden="0" w:uiPriority="19" w:unhideWhenUsed="0" w:qFormat="1"/>
-    <w:lsdException w:name="Intense Emphasis" w:semiHidden="0" w:uiPriority="21" w:unhideWhenUsed="0" w:qFormat="1"/>
-    <w:lsdException w:name="Subtle Reference" w:semiHidden="0" w:uiPriority="31" w:unhideWhenUsed="0" w:qFormat="1"/>
-    <w:lsdException w:name="Intense Reference" w:semiHidden="0" w:uiPriority="32" w:unhideWhenUsed="0" w:qFormat="1"/>
-    <w:lsdException w:name="Book Title" w:semiHidden="0" w:uiPriority="33" w:unhideWhenUsed="0" w:qFormat="1"/>
-    <w:lsdException w:name="Bibliography" w:uiPriority="37"/>
-    <w:lsdException w:name="TOC Heading" w:uiPriority="39" w:qFormat="1"/>
+  <w:latentStyles w:defLockedState="0" w:defUIPriority="99" w:defSemiHidden="0" w:defUnhideWhenUsed="0" w:defQFormat="0" w:count="375">
+    <w:lsdException w:name="Normal" w:uiPriority="0" w:qFormat="1"/>
+    <w:lsdException w:name="heading 1" w:uiPriority="9" w:qFormat="1"/>
+    <w:lsdException w:name="heading 2" w:semiHidden="1" w:uiPriority="9" w:unhideWhenUsed="1" w:qFormat="1"/>
+    <w:lsdException w:name="heading 3" w:semiHidden="1" w:uiPriority="9" w:unhideWhenUsed="1" w:qFormat="1"/>
+    <w:lsdException w:name="heading 4" w:semiHidden="1" w:uiPriority="9" w:unhideWhenUsed="1" w:qFormat="1"/>
+    <w:lsdException w:name="heading 5" w:semiHidden="1" w:uiPriority="9" w:unhideWhenUsed="1" w:qFormat="1"/>
+    <w:lsdException w:name="heading 6" w:semiHidden="1" w:uiPriority="9" w:unhideWhenUsed="1" w:qFormat="1"/>
+    <w:lsdException w:name="heading 7" w:semiHidden="1" w:uiPriority="9" w:unhideWhenUsed="1" w:qFormat="1"/>
+    <w:lsdException w:name="heading 8" w:semiHidden="1" w:uiPriority="9" w:unhideWhenUsed="1" w:qFormat="1"/>
+    <w:lsdException w:name="heading 9" w:semiHidden="1" w:uiPriority="9" w:unhideWhenUsed="1" w:qFormat="1"/>
+    <w:lsdException w:name="index 1" w:semiHidden="1" w:unhideWhenUsed="1"/>
+    <w:lsdException w:name="index 2" w:semiHidden="1" w:unhideWhenUsed="1"/>
+    <w:lsdException w:name="index 3" w:semiHidden="1" w:unhideWhenUsed="1"/>
+    <w:lsdException w:name="index 4" w:semiHidden="1" w:unhideWhenUsed="1"/>
+    <w:lsdException w:name="index 5" w:semiHidden="1" w:unhideWhenUsed="1"/>
+    <w:lsdException w:name="index 6" w:semiHidden="1" w:unhideWhenUsed="1"/>
+    <w:lsdException w:name="index 7" w:semiHidden="1" w:unhideWhenUsed="1"/>
+    <w:lsdException w:name="index 8" w:semiHidden="1" w:unhideWhenUsed="1"/>
+    <w:lsdException w:name="index 9" w:semiHidden="1" w:unhideWhenUsed="1"/>
+    <w:lsdException w:name="toc 1" w:semiHidden="1" w:uiPriority="39" w:unhideWhenUsed="1"/>
+    <w:lsdException w:name="toc 2" w:semiHidden="1" w:uiPriority="39" w:unhideWhenUsed="1"/>
+    <w:lsdException w:name="toc 3" w:semiHidden="1" w:uiPriority="39" w:unhideWhenUsed="1"/>
+    <w:lsdException w:name="toc 4" w:semiHidden="1" w:uiPriority="39" w:unhideWhenUsed="1"/>
+    <w:lsdException w:name="toc 5" w:semiHidden="1" w:uiPriority="39" w:unhideWhenUsed="1"/>
+    <w:lsdException w:name="toc 6" w:semiHidden="1" w:uiPriority="39" w:unhideWhenUsed="1"/>
+    <w:lsdException w:name="toc 7" w:semiHidden="1" w:uiPriority="39" w:unhideWhenUsed="1"/>
+    <w:lsdException w:name="toc 8" w:semiHidden="1" w:uiPriority="39" w:unhideWhenUsed="1"/>
+    <w:lsdException w:name="toc 9" w:semiHidden="1" w:uiPriority="39" w:unhideWhenUsed="1"/>
+    <w:lsdException w:name="Normal Indent" w:semiHidden="1" w:unhideWhenUsed="1"/>
+    <w:lsdException w:name="footnote text" w:semiHidden="1" w:unhideWhenUsed="1"/>
+    <w:lsdException w:name="annotation text" w:semiHidden="1" w:unhideWhenUsed="1"/>
+    <w:lsdException w:name="header" w:semiHidden="1" w:unhideWhenUsed="1"/>
+    <w:lsdException w:name="footer" w:semiHidden="1" w:unhideWhenUsed="1"/>
+    <w:lsdException w:name="index heading" w:semiHidden="1" w:unhideWhenUsed="1"/>
+    <w:lsdException w:name="caption" w:semiHidden="1" w:uiPriority="35" w:unhideWhenUsed="1" w:qFormat="1"/>
+    <w:lsdException w:name="table of figures" w:semiHidden="1" w:unhideWhenUsed="1"/>
+    <w:lsdException w:name="envelope address" w:semiHidden="1" w:unhideWhenUsed="1"/>
+    <w:lsdException w:name="envelope return" w:semiHidden="1" w:unhideWhenUsed="1"/>
+    <w:lsdException w:name="footnote reference" w:semiHidden="1" w:unhideWhenUsed="1"/>
+    <w:lsdException w:name="annotation reference" w:semiHidden="1" w:unhideWhenUsed="1"/>
+    <w:lsdException w:name="line number" w:semiHidden="1" w:unhideWhenUsed="1"/>
+    <w:lsdException w:name="page number" w:semiHidden="1" w:unhideWhenUsed="1"/>
+    <w:lsdException w:name="endnote reference" w:semiHidden="1" w:unhideWhenUsed="1"/>
+    <w:lsdException w:name="endnote text" w:semiHidden="1" w:unhideWhenUsed="1"/>
+    <w:lsdException w:name="table of authorities" w:semiHidden="1" w:unhideWhenUsed="1"/>
+    <w:lsdException w:name="macro" w:semiHidden="1" w:unhideWhenUsed="1"/>
+    <w:lsdException w:name="toa heading" w:semiHidden="1" w:unhideWhenUsed="1"/>
+    <w:lsdException w:name="List" w:semiHidden="1" w:unhideWhenUsed="1"/>
+    <w:lsdException w:name="List Bullet" w:semiHidden="1" w:unhideWhenUsed="1"/>
+    <w:lsdException w:name="List Number" w:semiHidden="1" w:unhideWhenUsed="1"/>
+    <w:lsdException w:name="List 2" w:semiHidden="1" w:unhideWhenUsed="1"/>
+    <w:lsdException w:name="List 3" w:semiHidden="1" w:unhideWhenUsed="1"/>
+    <w:lsdException w:name="List 4" w:semiHidden="1" w:unhideWhenUsed="1"/>
+    <w:lsdException w:name="List 5" w:semiHidden="1" w:unhideWhenUsed="1"/>
+    <w:lsdException w:name="List Bullet 2" w:semiHidden="1" w:unhideWhenUsed="1"/>
+    <w:lsdException w:name="List Bullet 3" w:semiHidden="1" w:unhideWhenUsed="1"/>
+    <w:lsdException w:name="List Bullet 4" w:semiHidden="1" w:unhideWhenUsed="1"/>
+    <w:lsdException w:name="List Bullet 5" w:semiHidden="1" w:unhideWhenUsed="1"/>
+    <w:lsdException w:name="List Number 2" w:semiHidden="1" w:unhideWhenUsed="1"/>
+    <w:lsdException w:name="List Number 3" w:semiHidden="1" w:unhideWhenUsed="1"/>
+    <w:lsdException w:name="List Number 4" w:semiHidden="1" w:unhideWhenUsed="1"/>
+    <w:lsdException w:name="List Number 5" w:semiHidden="1" w:unhideWhenUsed="1"/>
+    <w:lsdException w:name="Title" w:uiPriority="10" w:qFormat="1"/>
+    <w:lsdException w:name="Closing" w:semiHidden="1" w:unhideWhenUsed="1"/>
+    <w:lsdException w:name="Signature" w:semiHidden="1" w:unhideWhenUsed="1"/>
+    <w:lsdException w:name="Default Paragraph Font" w:semiHidden="1" w:uiPriority="1" w:unhideWhenUsed="1"/>
+    <w:lsdException w:name="Body Text" w:semiHidden="1" w:unhideWhenUsed="1"/>
+    <w:lsdException w:name="Body Text Indent" w:semiHidden="1" w:unhideWhenUsed="1"/>
+    <w:lsdException w:name="List Continue" w:semiHidden="1" w:unhideWhenUsed="1"/>
+    <w:lsdException w:name="List Continue 2" w:semiHidden="1" w:unhideWhenUsed="1"/>
+    <w:lsdException w:name="List Continue 3" w:semiHidden="1" w:unhideWhenUsed="1"/>
+    <w:lsdException w:name="List Continue 4" w:semiHidden="1" w:unhideWhenUsed="1"/>
+    <w:lsdException w:name="List Continue 5" w:semiHidden="1" w:unhideWhenUsed="1"/>
+    <w:lsdException w:name="Message Header" w:semiHidden="1" w:unhideWhenUsed="1"/>
+    <w:lsdException w:name="Subtitle" w:uiPriority="11" w:qFormat="1"/>
+    <w:lsdException w:name="Salutation" w:semiHidden="1" w:unhideWhenUsed="1"/>
+    <w:lsdException w:name="Date" w:semiHidden="1" w:unhideWhenUsed="1"/>
+    <w:lsdException w:name="Body Text First Indent" w:semiHidden="1" w:unhideWhenUsed="1"/>
+    <w:lsdException w:name="Body Text First Indent 2" w:semiHidden="1" w:unhideWhenUsed="1"/>
+    <w:lsdException w:name="Note Heading" w:semiHidden="1" w:unhideWhenUsed="1"/>
+    <w:lsdException w:name="Body Text 2" w:semiHidden="1" w:unhideWhenUsed="1"/>
+    <w:lsdException w:name="Body Text 3" w:semiHidden="1" w:unhideWhenUsed="1"/>
+    <w:lsdException w:name="Body Text Indent 2" w:semiHidden="1" w:unhideWhenUsed="1"/>
+    <w:lsdException w:name="Body Text Indent 3" w:semiHidden="1" w:unhideWhenUsed="1"/>
+    <w:lsdException w:name="Block Text" w:semiHidden="1" w:unhideWhenUsed="1"/>
+    <w:lsdException w:name="Hyperlink" w:semiHidden="1" w:unhideWhenUsed="1"/>
+    <w:lsdException w:name="FollowedHyperlink" w:semiHidden="1" w:unhideWhenUsed="1"/>
+    <w:lsdException w:name="Strong" w:uiPriority="22" w:qFormat="1"/>
+    <w:lsdException w:name="Emphasis" w:uiPriority="20" w:qFormat="1"/>
+    <w:lsdException w:name="Document Map" w:semiHidden="1" w:unhideWhenUsed="1"/>
+    <w:lsdException w:name="Plain Text" w:semiHidden="1" w:unhideWhenUsed="1"/>
+    <w:lsdException w:name="E-mail Signature" w:semiHidden="1" w:unhideWhenUsed="1"/>
+    <w:lsdException w:name="HTML Top of Form" w:semiHidden="1" w:unhideWhenUsed="1"/>
+    <w:lsdException w:name="HTML Bottom of Form" w:semiHidden="1" w:unhideWhenUsed="1"/>
+    <w:lsdException w:name="Normal (Web)" w:semiHidden="1" w:unhideWhenUsed="1"/>
+    <w:lsdException w:name="HTML Acronym" w:semiHidden="1" w:unhideWhenUsed="1"/>
+    <w:lsdException w:name="HTML Address" w:semiHidden="1" w:unhideWhenUsed="1"/>
+    <w:lsdException w:name="HTML Cite" w:semiHidden="1" w:unhideWhenUsed="1"/>
+    <w:lsdException w:name="HTML Code" w:semiHidden="1" w:unhideWhenUsed="1"/>
+    <w:lsdException w:name="HTML Definition" w:semiHidden="1" w:unhideWhenUsed="1"/>
+    <w:lsdException w:name="HTML Keyboard" w:semiHidden="1" w:unhideWhenUsed="1"/>
+    <w:lsdException w:name="HTML Preformatted" w:semiHidden="1" w:unhideWhenUsed="1"/>
+    <w:lsdException w:name="HTML Sample" w:semiHidden="1" w:unhideWhenUsed="1"/>
+    <w:lsdException w:name="HTML Typewriter" w:semiHidden="1" w:unhideWhenUsed="1"/>
+    <w:lsdException w:name="HTML Variable" w:semiHidden="1" w:unhideWhenUsed="1"/>
+    <w:lsdException w:name="Normal Table" w:semiHidden="1" w:unhideWhenUsed="1"/>
+    <w:lsdException w:name="annotation subject" w:semiHidden="1" w:unhideWhenUsed="1"/>
+    <w:lsdException w:name="No List" w:semiHidden="1" w:unhideWhenUsed="1"/>
+    <w:lsdException w:name="Outline List 1" w:semiHidden="1" w:unhideWhenUsed="1"/>
+    <w:lsdException w:name="Outline List 2" w:semiHidden="1" w:unhideWhenUsed="1"/>
+    <w:lsdException w:name="Outline List 3" w:semiHidden="1" w:unhideWhenUsed="1"/>
+    <w:lsdException w:name="Table Simple 1" w:semiHidden="1" w:unhideWhenUsed="1"/>
+    <w:lsdException w:name="Table Simple 2" w:semiHidden="1" w:unhideWhenUsed="1"/>
+    <w:lsdException w:name="Table Simple 3" w:semiHidden="1" w:unhideWhenUsed="1"/>
+    <w:lsdException w:name="Table Classic 1" w:semiHidden="1" w:unhideWhenUsed="1"/>
+    <w:lsdException w:name="Table Classic 2" w:semiHidden="1" w:unhideWhenUsed="1"/>
+    <w:lsdException w:name="Table Classic 3" w:semiHidden="1" w:unhideWhenUsed="1"/>
+    <w:lsdException w:name="Table Classic 4" w:semiHidden="1" w:unhideWhenUsed="1"/>
+    <w:lsdException w:name="Table Colorful 1" w:semiHidden="1" w:unhideWhenUsed="1"/>
+    <w:lsdException w:name="Table Colorful 2" w:semiHidden="1" w:unhideWhenUsed="1"/>
+    <w:lsdException w:name="Table Colorful 3" w:semiHidden="1" w:unhideWhenUsed="1"/>
+    <w:lsdException w:name="Table Columns 1" w:semiHidden="1" w:unhideWhenUsed="1"/>
+    <w:lsdException w:name="Table Columns 2" w:semiHidden="1" w:unhideWhenUsed="1"/>
+    <w:lsdException w:name="Table Columns 3" w:semiHidden="1" w:unhideWhenUsed="1"/>
+    <w:lsdException w:name="Table Columns 4" w:semiHidden="1" w:unhideWhenUsed="1"/>
+    <w:lsdException w:name="Table Columns 5" w:semiHidden="1" w:unhideWhenUsed="1"/>
+    <w:lsdException w:name="Table Grid 1" w:semiHidden="1" w:unhideWhenUsed="1"/>
+    <w:lsdException w:name="Table Grid 2" w:semiHidden="1" w:unhideWhenUsed="1"/>
+    <w:lsdException w:name="Table Grid 3" w:semiHidden="1" w:unhideWhenUsed="1"/>
+    <w:lsdException w:name="Table Grid 4" w:semiHidden="1" w:unhideWhenUsed="1"/>
+    <w:lsdException w:name="Table Grid 5" w:semiHidden="1" w:unhideWhenUsed="1"/>
+    <w:lsdException w:name="Table Grid 6" w:semiHidden="1" w:unhideWhenUsed="1"/>
+    <w:lsdException w:name="Table Grid 7" w:semiHidden="1" w:unhideWhenUsed="1"/>
+    <w:lsdException w:name="Table Grid 8" w:semiHidden="1" w:unhideWhenUsed="1"/>
+    <w:lsdException w:name="Table List 1" w:semiHidden="1" w:unhideWhenUsed="1"/>
+    <w:lsdException w:name="Table List 2" w:semiHidden="1" w:unhideWhenUsed="1"/>
+    <w:lsdException w:name="Table List 3" w:semiHidden="1" w:unhideWhenUsed="1"/>
+    <w:lsdException w:name="Table List 4" w:semiHidden="1" w:unhideWhenUsed="1"/>
+    <w:lsdException w:name="Table List 5" w:semiHidden="1" w:unhideWhenUsed="1"/>
+    <w:lsdException w:name="Table List 6" w:semiHidden="1" w:unhideWhenUsed="1"/>
+    <w:lsdException w:name="Table List 7" w:semiHidden="1" w:unhideWhenUsed="1"/>
+    <w:lsdException w:name="Table List 8" w:semiHidden="1" w:unhideWhenUsed="1"/>
+    <w:lsdException w:name="Table 3D effects 1" w:semiHidden="1" w:unhideWhenUsed="1"/>
+    <w:lsdException w:name="Table 3D effects 2" w:semiHidden="1" w:unhideWhenUsed="1"/>
+    <w:lsdException w:name="Table 3D effects 3" w:semiHidden="1" w:unhideWhenUsed="1"/>
+    <w:lsdException w:name="Table Contemporary" w:semiHidden="1" w:unhideWhenUsed="1"/>
+    <w:lsdException w:name="Table Elegant" w:semiHidden="1" w:unhideWhenUsed="1"/>
+    <w:lsdException w:name="Table Professional" w:semiHidden="1" w:unhideWhenUsed="1"/>
+    <w:lsdException w:name="Table Subtle 1" w:semiHidden="1" w:unhideWhenUsed="1"/>
+    <w:lsdException w:name="Table Subtle 2" w:semiHidden="1" w:unhideWhenUsed="1"/>
+    <w:lsdException w:name="Table Web 1" w:semiHidden="1" w:unhideWhenUsed="1"/>
+    <w:lsdException w:name="Table Web 2" w:semiHidden="1" w:unhideWhenUsed="1"/>
+    <w:lsdException w:name="Table Web 3" w:semiHidden="1" w:unhideWhenUsed="1"/>
+    <w:lsdException w:name="Balloon Text" w:semiHidden="1" w:unhideWhenUsed="1"/>
+    <w:lsdException w:name="Table Grid" w:semiHidden="1" w:uiPriority="39" w:unhideWhenUsed="1"/>
+    <w:lsdException w:name="Table Theme" w:semiHidden="1" w:unhideWhenUsed="1"/>
+    <w:lsdException w:name="Placeholder Text" w:semiHidden="1"/>
+    <w:lsdException w:name="No Spacing" w:uiPriority="1" w:qFormat="1"/>
+    <w:lsdException w:name="Light Shading" w:uiPriority="60"/>
+    <w:lsdException w:name="Light List" w:uiPriority="61"/>
+    <w:lsdException w:name="Light Grid" w:uiPriority="62"/>
+    <w:lsdException w:name="Medium Shading 1" w:uiPriority="63"/>
+    <w:lsdException w:name="Medium Shading 2" w:uiPriority="64"/>
+    <w:lsdException w:name="Medium List 1" w:uiPriority="65"/>
+    <w:lsdException w:name="Medium List 2" w:uiPriority="66"/>
+    <w:lsdException w:name="Medium Grid 1" w:uiPriority="67"/>
+    <w:lsdException w:name="Medium Grid 2" w:uiPriority="68"/>
+    <w:lsdException w:name="Medium Grid 3" w:uiPriority="69"/>
+    <w:lsdException w:name="Dark List" w:uiPriority="70"/>
+    <w:lsdException w:name="Colorful Shading" w:uiPriority="71"/>
+    <w:lsdException w:name="Colorful List" w:uiPriority="72"/>
+    <w:lsdException w:name="Colorful Grid" w:uiPriority="73"/>
+    <w:lsdException w:name="Light Shading Accent 1" w:uiPriority="60"/>
+    <w:lsdException w:name="Light List Accent 1" w:uiPriority="61"/>
+    <w:lsdException w:name="Light Grid Accent 1" w:uiPriority="62"/>
+    <w:lsdException w:name="Medium Shading 1 Accent 1" w:uiPriority="63"/>
+    <w:lsdException w:name="Medium Shading 2 Accent 1" w:uiPriority="64"/>
+    <w:lsdException w:name="Medium List 1 Accent 1" w:uiPriority="65"/>
+    <w:lsdException w:name="Revision" w:semiHidden="1"/>
+    <w:lsdException w:name="List Paragraph" w:uiPriority="34" w:qFormat="1"/>
+    <w:lsdException w:name="Quote" w:uiPriority="29" w:qFormat="1"/>
+    <w:lsdException w:name="Intense Quote" w:uiPriority="30" w:qFormat="1"/>
+    <w:lsdException w:name="Medium List 2 Accent 1" w:uiPriority="66"/>
+    <w:lsdException w:name="Medium Grid 1 Accent 1" w:uiPriority="67"/>
+    <w:lsdException w:name="Medium Grid 2 Accent 1" w:uiPriority="68"/>
+    <w:lsdException w:name="Medium Grid 3 Accent 1" w:uiPriority="69"/>
+    <w:lsdException w:name="Dark List Accent 1" w:uiPriority="70"/>
+    <w:lsdException w:name="Colorful Shading Accent 1" w:uiPriority="71"/>
+    <w:lsdException w:name="Colorful List Accent 1" w:uiPriority="72"/>
+    <w:lsdException w:name="Colorful Grid Accent 1" w:uiPriority="73"/>
+    <w:lsdException w:name="Light Shading Accent 2" w:uiPriority="60"/>
+    <w:lsdException w:name="Light List Accent 2" w:uiPriority="61"/>
+    <w:lsdException w:name="Light Grid Accent 2" w:uiPriority="62"/>
+    <w:lsdException w:name="Medium Shading 1 Accent 2" w:uiPriority="63"/>
+    <w:lsdException w:name="Medium Shading 2 Accent 2" w:uiPriority="64"/>
+    <w:lsdException w:name="Medium List 1 Accent 2" w:uiPriority="65"/>
+    <w:lsdException w:name="Medium List 2 Accent 2" w:uiPriority="66"/>
+    <w:lsdException w:name="Medium Grid 1 Accent 2" w:uiPriority="67"/>
+    <w:lsdException w:name="Medium Grid 2 Accent 2" w:uiPriority="68"/>
+    <w:lsdException w:name="Medium Grid 3 Accent 2" w:uiPriority="69"/>
+    <w:lsdException w:name="Dark List Accent 2" w:uiPriority="70"/>
+    <w:lsdException w:name="Colorful Shading Accent 2" w:uiPriority="71"/>
+    <w:lsdException w:name="Colorful List Accent 2" w:uiPriority="72"/>
+    <w:lsdException w:name="Colorful Grid Accent 2" w:uiPriority="73"/>
+    <w:lsdException w:name="Light Shading Accent 3" w:uiPriority="60"/>
+    <w:lsdException w:name="Light List Accent 3" w:uiPriority="61"/>
+    <w:lsdException w:name="Light Grid Accent 3" w:uiPriority="62"/>
+    <w:lsdException w:name="Medium Shading 1 Accent 3" w:uiPriority="63"/>
+    <w:lsdException w:name="Medium Shading 2 Accent 3" w:uiPriority="64"/>
+    <w:lsdException w:name="Medium List 1 Accent 3" w:uiPriority="65"/>
+    <w:lsdException w:name="Medium List 2 Accent 3" w:uiPriority="66"/>
+    <w:lsdException w:name="Medium Grid 1 Accent 3" w:uiPriority="67"/>
+    <w:lsdException w:name="Medium Grid 2 Accent 3" w:uiPriority="68"/>
+    <w:lsdException w:name="Medium Grid 3 Accent 3" w:uiPriority="69"/>
+    <w:lsdException w:name="Dark List Accent 3" w:uiPriority="70"/>
+    <w:lsdException w:name="Colorful Shading Accent 3" w:uiPriority="71"/>
+    <w:lsdException w:name="Colorful List Accent 3" w:uiPriority="72"/>
+    <w:lsdException w:name="Colorful Grid Accent 3" w:uiPriority="73"/>
+    <w:lsdException w:name="Light Shading Accent 4" w:uiPriority="60"/>
+    <w:lsdException w:name="Light List Accent 4" w:uiPriority="61"/>
+    <w:lsdException w:name="Light Grid Accent 4" w:uiPriority="62"/>
+    <w:lsdException w:name="Medium Shading 1 Accent 4" w:uiPriority="63"/>
+    <w:lsdException w:name="Medium Shading 2 Accent 4" w:uiPriority="64"/>
+    <w:lsdException w:name="Medium List 1 Accent 4" w:uiPriority="65"/>
+    <w:lsdException w:name="Medium List 2 Accent 4" w:uiPriority="66"/>
+    <w:lsdException w:name="Medium Grid 1 Accent 4" w:uiPriority="67"/>
+    <w:lsdException w:name="Medium Grid 2 Accent 4" w:uiPriority="68"/>
+    <w:lsdException w:name="Medium Grid 3 Accent 4" w:uiPriority="69"/>
+    <w:lsdException w:name="Dark List Accent 4" w:uiPriority="70"/>
+    <w:lsdException w:name="Colorful Shading Accent 4" w:uiPriority="71"/>
+    <w:lsdException w:name="Colorful List Accent 4" w:uiPriority="72"/>
+    <w:lsdException w:name="Colorful Grid Accent 4" w:uiPriority="73"/>
+    <w:lsdException w:name="Light Shading Accent 5" w:uiPriority="60"/>
+    <w:lsdException w:name="Light List Accent 5" w:uiPriority="61"/>
+    <w:lsdException w:name="Light Grid Accent 5" w:uiPriority="62"/>
+    <w:lsdException w:name="Medium Shading 1 Accent 5" w:uiPriority="63"/>
+    <w:lsdException w:name="Medium Shading 2 Accent 5" w:uiPriority="64"/>
+    <w:lsdException w:name="Medium List 1 Accent 5" w:uiPriority="65"/>
+    <w:lsdException w:name="Medium List 2 Accent 5" w:uiPriority="66"/>
+    <w:lsdException w:name="Medium Grid 1 Accent 5" w:uiPriority="67"/>
+    <w:lsdException w:name="Medium Grid 2 Accent 5" w:uiPriority="68"/>
+    <w:lsdException w:name="Medium Grid 3 Accent 5" w:uiPriority="69"/>
+    <w:lsdException w:name="Dark List Accent 5" w:uiPriority="70"/>
+    <w:lsdException w:name="Colorful Shading Accent 5" w:uiPriority="71"/>
+    <w:lsdException w:name="Colorful List Accent 5" w:uiPriority="72"/>
+    <w:lsdException w:name="Colorful Grid Accent 5" w:uiPriority="73"/>
+    <w:lsdException w:name="Light Shading Accent 6" w:uiPriority="60"/>
+    <w:lsdException w:name="Light List Accent 6" w:uiPriority="61"/>
+    <w:lsdException w:name="Light Grid Accent 6" w:uiPriority="62"/>
+    <w:lsdException w:name="Medium Shading 1 Accent 6" w:uiPriority="63"/>
+    <w:lsdException w:name="Medium Shading 2 Accent 6" w:uiPriority="64"/>
+    <w:lsdException w:name="Medium List 1 Accent 6" w:uiPriority="65"/>
+    <w:lsdException w:name="Medium List 2 Accent 6" w:uiPriority="66"/>
+    <w:lsdException w:name="Medium Grid 1 Accent 6" w:uiPriority="67"/>
+    <w:lsdException w:name="Medium Grid 2 Accent 6" w:uiPriority="68"/>
+    <w:lsdException w:name="Medium Grid 3 Accent 6" w:uiPriority="69"/>
+    <w:lsdException w:name="Dark List Accent 6" w:uiPriority="70"/>
+    <w:lsdException w:name="Colorful Shading Accent 6" w:uiPriority="71"/>
+    <w:lsdException w:name="Colorful List Accent 6" w:uiPriority="72"/>
+    <w:lsdException w:name="Colorful Grid Accent 6" w:uiPriority="73"/>
+    <w:lsdException w:name="Subtle Emphasis" w:uiPriority="19" w:qFormat="1"/>
+    <w:lsdException w:name="Intense Emphasis" w:uiPriority="21" w:qFormat="1"/>
+    <w:lsdException w:name="Subtle Reference" w:uiPriority="31" w:qFormat="1"/>
+    <w:lsdException w:name="Intense Reference" w:uiPriority="32" w:qFormat="1"/>
+    <w:lsdException w:name="Book Title" w:uiPriority="33" w:qFormat="1"/>
+    <w:lsdException w:name="Bibliography" w:semiHidden="1" w:uiPriority="37" w:unhideWhenUsed="1"/>
+    <w:lsdException w:name="TOC Heading" w:semiHidden="1" w:uiPriority="39" w:unhideWhenUsed="1" w:qFormat="1"/>
+    <w:lsdException w:name="Plain Table 1" w:uiPriority="41"/>
+    <w:lsdException w:name="Plain Table 2" w:uiPriority="42"/>
+    <w:lsdException w:name="Plain Table 3" w:uiPriority="43"/>
+    <w:lsdException w:name="Plain Table 4" w:uiPriority="44"/>
+    <w:lsdException w:name="Plain Table 5" w:uiPriority="45"/>
+    <w:lsdException w:name="Grid Table Light" w:uiPriority="40"/>
+    <w:lsdException w:name="Grid Table 1 Light" w:uiPriority="46"/>
+    <w:lsdException w:name="Grid Table 2" w:uiPriority="47"/>
+    <w:lsdException w:name="Grid Table 3" w:uiPriority="48"/>
+    <w:lsdException w:name="Grid Table 4" w:uiPriority="49"/>
+    <w:lsdException w:name="Grid Table 5 Dark" w:uiPriority="50"/>
+    <w:lsdException w:name="Grid Table 6 Colorful" w:uiPriority="51"/>
+    <w:lsdException w:name="Grid Table 7 Colorful" w:uiPriority="52"/>
+    <w:lsdException w:name="Grid Table 1 Light Accent 1" w:uiPriority="46"/>
+    <w:lsdException w:name="Grid Table 2 Accent 1" w:uiPriority="47"/>
+    <w:lsdException w:name="Grid Table 3 Accent 1" w:uiPriority="48"/>
+    <w:lsdException w:name="Grid Table 4 Accent 1" w:uiPriority="49"/>
+    <w:lsdException w:name="Grid Table 5 Dark Accent 1" w:uiPriority="50"/>
+    <w:lsdException w:name="Grid Table 6 Colorful Accent 1" w:uiPriority="51"/>
+    <w:lsdException w:name="Grid Table 7 Colorful Accent 1" w:uiPriority="52"/>
+    <w:lsdException w:name="Grid Table 1 Light Accent 2" w:uiPriority="46"/>
+    <w:lsdException w:name="Grid Table 2 Accent 2" w:uiPriority="47"/>
+    <w:lsdException w:name="Grid Table 3 Accent 2" w:uiPriority="48"/>
+    <w:lsdException w:name="Grid Table 4 Accent 2" w:uiPriority="49"/>
+    <w:lsdException w:name="Grid Table 5 Dark Accent 2" w:uiPriority="50"/>
+    <w:lsdException w:name="Grid Table 6 Colorful Accent 2" w:uiPriority="51"/>
+    <w:lsdException w:name="Grid Table 7 Colorful Accent 2" w:uiPriority="52"/>
+    <w:lsdException w:name="Grid Table 1 Light Accent 3" w:uiPriority="46"/>
+    <w:lsdException w:name="Grid Table 2 Accent 3" w:uiPriority="47"/>
+    <w:lsdException w:name="Grid Table 3 Accent 3" w:uiPriority="48"/>
+    <w:lsdException w:name="Grid Table 4 Accent 3" w:uiPriority="49"/>
+    <w:lsdException w:name="Grid Table 5 Dark Accent 3" w:uiPriority="50"/>
+    <w:lsdException w:name="Grid Table 6 Colorful Accent 3" w:uiPriority="51"/>
+    <w:lsdException w:name="Grid Table 7 Colorful Accent 3" w:uiPriority="52"/>
+    <w:lsdException w:name="Grid Table 1 Light Accent 4" w:uiPriority="46"/>
+    <w:lsdException w:name="Grid Table 2 Accent 4" w:uiPriority="47"/>
+    <w:lsdException w:name="Grid Table 3 Accent 4" w:uiPriority="48"/>
+    <w:lsdException w:name="Grid Table 4 Accent 4" w:uiPriority="49"/>
+    <w:lsdException w:name="Grid Table 5 Dark Accent 4" w:uiPriority="50"/>
+    <w:lsdException w:name="Grid Table 6 Colorful Accent 4" w:uiPriority="51"/>
+    <w:lsdException w:name="Grid Table 7 Colorful Accent 4" w:uiPriority="52"/>
+    <w:lsdException w:name="Grid Table 1 Light Accent 5" w:uiPriority="46"/>
+    <w:lsdException w:name="Grid Table 2 Accent 5" w:uiPriority="47"/>
+    <w:lsdException w:name="Grid Table 3 Accent 5" w:uiPriority="48"/>
+    <w:lsdException w:name="Grid Table 4 Accent 5" w:uiPriority="49"/>
+    <w:lsdException w:name="Grid Table 5 Dark Accent 5" w:uiPriority="50"/>
+    <w:lsdException w:name="Grid Table 6 Colorful Accent 5" w:uiPriority="51"/>
+    <w:lsdException w:name="Grid Table 7 Colorful Accent 5" w:uiPriority="52"/>
+    <w:lsdException w:name="Grid Table 1 Light Accent 6" w:uiPriority="46"/>
+    <w:lsdException w:name="Grid Table 2 Accent 6" w:uiPriority="47"/>
+    <w:lsdException w:name="Grid Table 3 Accent 6" w:uiPriority="48"/>
+    <w:lsdException w:name="Grid Table 4 Accent 6" w:uiPriority="49"/>
+    <w:lsdException w:name="Grid Table 5 Dark Accent 6" w:uiPriority="50"/>
+    <w:lsdException w:name="Grid Table 6 Colorful Accent 6" w:uiPriority="51"/>
+    <w:lsdException w:name="Grid Table 7 Colorful Accent 6" w:uiPriority="52"/>
+    <w:lsdException w:name="List Table 1 Light" w:uiPriority="46"/>
+    <w:lsdException w:name="List Table 2" w:uiPriority="47"/>
+    <w:lsdException w:name="List Table 3" w:uiPriority="48"/>
+    <w:lsdException w:name="List Table 4" w:uiPriority="49"/>
+    <w:lsdException w:name="List Table 5 Dark" w:uiPriority="50"/>
+    <w:lsdException w:name="List Table 6 Colorful" w:uiPriority="51"/>
+    <w:lsdException w:name="List Table 7 Colorful" w:uiPriority="52"/>
+    <w:lsdException w:name="List Table 1 Light Accent 1" w:uiPriority="46"/>
+    <w:lsdException w:name="List Table 2 Accent 1" w:uiPriority="47"/>
+    <w:lsdException w:name="List Table 3 Accent 1" w:uiPriority="48"/>
+    <w:lsdException w:name="List Table 4 Accent 1" w:uiPriority="49"/>
+    <w:lsdException w:name="List Table 5 Dark Accent 1" w:uiPriority="50"/>
+    <w:lsdException w:name="List Table 6 Colorful Accent 1" w:uiPriority="51"/>
+    <w:lsdException w:name="List Table 7 Colorful Accent 1" w:uiPriority="52"/>
+    <w:lsdException w:name="List Table 1 Light Accent 2" w:uiPriority="46"/>
+    <w:lsdException w:name="List Table 2 Accent 2" w:uiPriority="47"/>
+    <w:lsdException w:name="List Table 3 Accent 2" w:uiPriority="48"/>
+    <w:lsdException w:name="List Table 4 Accent 2" w:uiPriority="49"/>
+    <w:lsdException w:name="List Table 5 Dark Accent 2" w:uiPriority="50"/>
+    <w:lsdException w:name="List Table 6 Colorful Accent 2" w:uiPriority="51"/>
+    <w:lsdException w:name="List Table 7 Colorful Accent 2" w:uiPriority="52"/>
+    <w:lsdException w:name="List Table 1 Light Accent 3" w:uiPriority="46"/>
+    <w:lsdException w:name="List Table 2 Accent 3" w:uiPriority="47"/>
+    <w:lsdException w:name="List Table 3 Accent 3" w:uiPriority="48"/>
+    <w:lsdException w:name="List Table 4 Accent 3" w:uiPriority="49"/>
+    <w:lsdException w:name="List Table 5 Dark Accent 3" w:uiPriority="50"/>
+    <w:lsdException w:name="List Table 6 Colorful Accent 3" w:uiPriority="51"/>
+    <w:lsdException w:name="List Table 7 Colorful Accent 3" w:uiPriority="52"/>
+    <w:lsdException w:name="List Table 1 Light Accent 4" w:uiPriority="46"/>
+    <w:lsdException w:name="List Table 2 Accent 4" w:uiPriority="47"/>
+    <w:lsdException w:name="List Table 3 Accent 4" w:uiPriority="48"/>
+    <w:lsdException w:name="List Table 4 Accent 4" w:uiPriority="49"/>
+    <w:lsdException w:name="List Table 5 Dark Accent 4" w:uiPriority="50"/>
+    <w:lsdException w:name="List Table 6 Colorful Accent 4" w:uiPriority="51"/>
+    <w:lsdException w:name="List Table 7 Colorful Accent 4" w:uiPriority="52"/>
+    <w:lsdException w:name="List Table 1 Light Accent 5" w:uiPriority="46"/>
+    <w:lsdException w:name="List Table 2 Accent 5" w:uiPriority="47"/>
+    <w:lsdException w:name="List Table 3 Accent 5" w:uiPriority="48"/>
+    <w:lsdException w:name="List Table 4 Accent 5" w:uiPriority="49"/>
+    <w:lsdException w:name="List Table 5 Dark Accent 5" w:uiPriority="50"/>
+    <w:lsdException w:name="List Table 6 Colorful Accent 5" w:uiPriority="51"/>
+    <w:lsdException w:name="List Table 7 Colorful Accent 5" w:uiPriority="52"/>
+    <w:lsdException w:name="List Table 1 Light Accent 6" w:uiPriority="46"/>
+    <w:lsdException w:name="List Table 2 Accent 6" w:uiPriority="47"/>
+    <w:lsdException w:name="List Table 3 Accent 6" w:uiPriority="48"/>
+    <w:lsdException w:name="List Table 4 Accent 6" w:uiPriority="49"/>
+    <w:lsdException w:name="List Table 5 Dark Accent 6" w:uiPriority="50"/>
+    <w:lsdException w:name="List Table 6 Colorful Accent 6" w:uiPriority="51"/>
+    <w:lsdException w:name="List Table 7 Colorful Accent 6" w:uiPriority="52"/>
+    <w:lsdException w:name="Mention" w:semiHidden="1" w:unhideWhenUsed="1"/>
+    <w:lsdException w:name="Smart Hyperlink" w:semiHidden="1" w:unhideWhenUsed="1"/>
+    <w:lsdException w:name="Hashtag" w:semiHidden="1" w:unhideWhenUsed="1"/>
+    <w:lsdException w:name="Unresolved Mention" w:semiHidden="1" w:unhideWhenUsed="1"/>
   </w:latentStyles>
   <w:style w:type="paragraph" w:default="1" w:styleId="Normale">
     <w:name w:val="Normal"/>
@@ -2195,7 +2508,6 @@
       <w:spacing w:after="0" w:line="240" w:lineRule="auto"/>
     </w:pPr>
     <w:tblPr>
-      <w:tblInd w:w="0" w:type="dxa"/>
       <w:tblBorders>
         <w:top w:val="single" w:sz="4" w:space="0" w:color="auto"/>
         <w:left w:val="single" w:sz="4" w:space="0" w:color="auto"/>
@@ -2204,229 +2516,6 @@
         <w:insideH w:val="single" w:sz="4" w:space="0" w:color="auto"/>
         <w:insideV w:val="single" w:sz="4" w:space="0" w:color="auto"/>
       </w:tblBorders>
-      <w:tblCellMar>
-        <w:top w:w="0" w:type="dxa"/>
-        <w:left w:w="108" w:type="dxa"/>
-        <w:bottom w:w="0" w:type="dxa"/>
-        <w:right w:w="108" w:type="dxa"/>
-      </w:tblCellMar>
-    </w:tblPr>
-  </w:style>
-</w:styles>
-</file>
-
-<file path=word/stylesWithEffects.xml><?xml version="1.0" encoding="utf-8"?>
-<w:styles xmlns:wpc="http://schemas.microsoft.com/office/word/2010/wordprocessingCanvas" xmlns:mc="http://schemas.openxmlformats.org/markup-compatibility/2006" xmlns:o="urn:schemas-microsoft-com:office:office" xmlns:r="http://schemas.openxmlformats.org/officeDocument/2006/relationships" xmlns:m="http://schemas.openxmlformats.org/officeDocument/2006/math" xmlns:v="urn:schemas-microsoft-com:vml" xmlns:wp14="http://schemas.microsoft.com/office/word/2010/wordprocessingDrawing" xmlns:wp="http://schemas.openxmlformats.org/drawingml/2006/wordprocessingDrawing" xmlns:w10="urn:schemas-microsoft-com:office:word" xmlns:w="http://schemas.openxmlformats.org/wordprocessingml/2006/main" xmlns:w14="http://schemas.microsoft.com/office/word/2010/wordml" xmlns:wpg="http://schemas.microsoft.com/office/word/2010/wordprocessingGroup" xmlns:wpi="http://schemas.microsoft.com/office/word/2010/wordprocessingInk" xmlns:wne="http://schemas.microsoft.com/office/word/2006/wordml" xmlns:wps="http://schemas.microsoft.com/office/word/2010/wordprocessingShape" mc:Ignorable="w14 wp14">
-  <w:docDefaults>
-    <w:rPrDefault>
-      <w:rPr>
-        <w:rFonts w:asciiTheme="minorHAnsi" w:eastAsiaTheme="minorHAnsi" w:hAnsiTheme="minorHAnsi" w:cstheme="minorBidi"/>
-        <w:sz w:val="22"/>
-        <w:szCs w:val="22"/>
-        <w:lang w:val="it-IT" w:eastAsia="en-US" w:bidi="ar-SA"/>
-      </w:rPr>
-    </w:rPrDefault>
-    <w:pPrDefault>
-      <w:pPr>
-        <w:spacing w:after="200" w:line="276" w:lineRule="auto"/>
-      </w:pPr>
-    </w:pPrDefault>
-  </w:docDefaults>
-  <w:latentStyles w:defLockedState="0" w:defUIPriority="99" w:defSemiHidden="1" w:defUnhideWhenUsed="1" w:defQFormat="0" w:count="267">
-    <w:lsdException w:name="Normal" w:semiHidden="0" w:uiPriority="0" w:unhideWhenUsed="0" w:qFormat="1"/>
-    <w:lsdException w:name="heading 1" w:semiHidden="0" w:uiPriority="9" w:unhideWhenUsed="0" w:qFormat="1"/>
-    <w:lsdException w:name="heading 2" w:uiPriority="9" w:qFormat="1"/>
-    <w:lsdException w:name="heading 3" w:uiPriority="9" w:qFormat="1"/>
-    <w:lsdException w:name="heading 4" w:uiPriority="9" w:qFormat="1"/>
-    <w:lsdException w:name="heading 5" w:uiPriority="9" w:qFormat="1"/>
-    <w:lsdException w:name="heading 6" w:uiPriority="9" w:qFormat="1"/>
-    <w:lsdException w:name="heading 7" w:uiPriority="9" w:qFormat="1"/>
-    <w:lsdException w:name="heading 8" w:uiPriority="9" w:qFormat="1"/>
-    <w:lsdException w:name="heading 9" w:uiPriority="9" w:qFormat="1"/>
-    <w:lsdException w:name="toc 1" w:uiPriority="39"/>
-    <w:lsdException w:name="toc 2" w:uiPriority="39"/>
-    <w:lsdException w:name="toc 3" w:uiPriority="39"/>
-    <w:lsdException w:name="toc 4" w:uiPriority="39"/>
-    <w:lsdException w:name="toc 5" w:uiPriority="39"/>
-    <w:lsdException w:name="toc 6" w:uiPriority="39"/>
-    <w:lsdException w:name="toc 7" w:uiPriority="39"/>
-    <w:lsdException w:name="toc 8" w:uiPriority="39"/>
-    <w:lsdException w:name="toc 9" w:uiPriority="39"/>
-    <w:lsdException w:name="caption" w:uiPriority="35" w:qFormat="1"/>
-    <w:lsdException w:name="Title" w:semiHidden="0" w:uiPriority="10" w:unhideWhenUsed="0" w:qFormat="1"/>
-    <w:lsdException w:name="Default Paragraph Font" w:uiPriority="1"/>
-    <w:lsdException w:name="Subtitle" w:semiHidden="0" w:uiPriority="11" w:unhideWhenUsed="0" w:qFormat="1"/>
-    <w:lsdException w:name="Strong" w:semiHidden="0" w:uiPriority="22" w:unhideWhenUsed="0" w:qFormat="1"/>
-    <w:lsdException w:name="Emphasis" w:semiHidden="0" w:uiPriority="20" w:unhideWhenUsed="0" w:qFormat="1"/>
-    <w:lsdException w:name="Table Grid" w:uiPriority="39"/>
-    <w:lsdException w:name="Placeholder Text" w:unhideWhenUsed="0"/>
-    <w:lsdException w:name="No Spacing" w:semiHidden="0" w:uiPriority="1" w:unhideWhenUsed="0" w:qFormat="1"/>
-    <w:lsdException w:name="Light Shading" w:semiHidden="0" w:uiPriority="60" w:unhideWhenUsed="0"/>
-    <w:lsdException w:name="Light List" w:semiHidden="0" w:uiPriority="61" w:unhideWhenUsed="0"/>
-    <w:lsdException w:name="Light Grid" w:semiHidden="0" w:uiPriority="62" w:unhideWhenUsed="0"/>
-    <w:lsdException w:name="Medium Shading 1" w:semiHidden="0" w:uiPriority="63" w:unhideWhenUsed="0"/>
-    <w:lsdException w:name="Medium Shading 2" w:semiHidden="0" w:uiPriority="64" w:unhideWhenUsed="0"/>
-    <w:lsdException w:name="Medium List 1" w:semiHidden="0" w:uiPriority="65" w:unhideWhenUsed="0"/>
-    <w:lsdException w:name="Medium List 2" w:semiHidden="0" w:uiPriority="66" w:unhideWhenUsed="0"/>
-    <w:lsdException w:name="Medium Grid 1" w:semiHidden="0" w:uiPriority="67" w:unhideWhenUsed="0"/>
-    <w:lsdException w:name="Medium Grid 2" w:semiHidden="0" w:uiPriority="68" w:unhideWhenUsed="0"/>
-    <w:lsdException w:name="Medium Grid 3" w:semiHidden="0" w:uiPriority="69" w:unhideWhenUsed="0"/>
-    <w:lsdException w:name="Dark List" w:semiHidden="0" w:uiPriority="70" w:unhideWhenUsed="0"/>
-    <w:lsdException w:name="Colorful Shading" w:semiHidden="0" w:uiPriority="71" w:unhideWhenUsed="0"/>
-    <w:lsdException w:name="Colorful List" w:semiHidden="0" w:uiPriority="72" w:unhideWhenUsed="0"/>
-    <w:lsdException w:name="Colorful Grid" w:semiHidden="0" w:uiPriority="73" w:unhideWhenUsed="0"/>
-    <w:lsdException w:name="Light Shading Accent 1" w:semiHidden="0" w:uiPriority="60" w:unhideWhenUsed="0"/>
-    <w:lsdException w:name="Light List Accent 1" w:semiHidden="0" w:uiPriority="61" w:unhideWhenUsed="0"/>
-    <w:lsdException w:name="Light Grid Accent 1" w:semiHidden="0" w:uiPriority="62" w:unhideWhenUsed="0"/>
-    <w:lsdException w:name="Medium Shading 1 Accent 1" w:semiHidden="0" w:uiPriority="63" w:unhideWhenUsed="0"/>
-    <w:lsdException w:name="Medium Shading 2 Accent 1" w:semiHidden="0" w:uiPriority="64" w:unhideWhenUsed="0"/>
-    <w:lsdException w:name="Medium List 1 Accent 1" w:semiHidden="0" w:uiPriority="65" w:unhideWhenUsed="0"/>
-    <w:lsdException w:name="Revision" w:unhideWhenUsed="0"/>
-    <w:lsdException w:name="List Paragraph" w:semiHidden="0" w:uiPriority="34" w:unhideWhenUsed="0" w:qFormat="1"/>
-    <w:lsdException w:name="Quote" w:semiHidden="0" w:uiPriority="29" w:unhideWhenUsed="0" w:qFormat="1"/>
-    <w:lsdException w:name="Intense Quote" w:semiHidden="0" w:uiPriority="30" w:unhideWhenUsed="0" w:qFormat="1"/>
-    <w:lsdException w:name="Medium List 2 Accent 1" w:semiHidden="0" w:uiPriority="66" w:unhideWhenUsed="0"/>
-    <w:lsdException w:name="Medium Grid 1 Accent 1" w:semiHidden="0" w:uiPriority="67" w:unhideWhenUsed="0"/>
-    <w:lsdException w:name="Medium Grid 2 Accent 1" w:semiHidden="0" w:uiPriority="68" w:unhideWhenUsed="0"/>
-    <w:lsdException w:name="Medium Grid 3 Accent 1" w:semiHidden="0" w:uiPriority="69" w:unhideWhenUsed="0"/>
-    <w:lsdException w:name="Dark List Accent 1" w:semiHidden="0" w:uiPriority="70" w:unhideWhenUsed="0"/>
-    <w:lsdException w:name="Colorful Shading Accent 1" w:semiHidden="0" w:uiPriority="71" w:unhideWhenUsed="0"/>
-    <w:lsdException w:name="Colorful List Accent 1" w:semiHidden="0" w:uiPriority="72" w:unhideWhenUsed="0"/>
-    <w:lsdException w:name="Colorful Grid Accent 1" w:semiHidden="0" w:uiPriority="73" w:unhideWhenUsed="0"/>
-    <w:lsdException w:name="Light Shading Accent 2" w:semiHidden="0" w:uiPriority="60" w:unhideWhenUsed="0"/>
-    <w:lsdException w:name="Light List Accent 2" w:semiHidden="0" w:uiPriority="61" w:unhideWhenUsed="0"/>
-    <w:lsdException w:name="Light Grid Accent 2" w:semiHidden="0" w:uiPriority="62" w:unhideWhenUsed="0"/>
-    <w:lsdException w:name="Medium Shading 1 Accent 2" w:semiHidden="0" w:uiPriority="63" w:unhideWhenUsed="0"/>
-    <w:lsdException w:name="Medium Shading 2 Accent 2" w:semiHidden="0" w:uiPriority="64" w:unhideWhenUsed="0"/>
-    <w:lsdException w:name="Medium List 1 Accent 2" w:semiHidden="0" w:uiPriority="65" w:unhideWhenUsed="0"/>
-    <w:lsdException w:name="Medium List 2 Accent 2" w:semiHidden="0" w:uiPriority="66" w:unhideWhenUsed="0"/>
-    <w:lsdException w:name="Medium Grid 1 Accent 2" w:semiHidden="0" w:uiPriority="67" w:unhideWhenUsed="0"/>
-    <w:lsdException w:name="Medium Grid 2 Accent 2" w:semiHidden="0" w:uiPriority="68" w:unhideWhenUsed="0"/>
-    <w:lsdException w:name="Medium Grid 3 Accent 2" w:semiHidden="0" w:uiPriority="69" w:unhideWhenUsed="0"/>
-    <w:lsdException w:name="Dark List Accent 2" w:semiHidden="0" w:uiPriority="70" w:unhideWhenUsed="0"/>
-    <w:lsdException w:name="Colorful Shading Accent 2" w:semiHidden="0" w:uiPriority="71" w:unhideWhenUsed="0"/>
-    <w:lsdException w:name="Colorful List Accent 2" w:semiHidden="0" w:uiPriority="72" w:unhideWhenUsed="0"/>
-    <w:lsdException w:name="Colorful Grid Accent 2" w:semiHidden="0" w:uiPriority="73" w:unhideWhenUsed="0"/>
-    <w:lsdException w:name="Light Shading Accent 3" w:semiHidden="0" w:uiPriority="60" w:unhideWhenUsed="0"/>
-    <w:lsdException w:name="Light List Accent 3" w:semiHidden="0" w:uiPriority="61" w:unhideWhenUsed="0"/>
-    <w:lsdException w:name="Light Grid Accent 3" w:semiHidden="0" w:uiPriority="62" w:unhideWhenUsed="0"/>
-    <w:lsdException w:name="Medium Shading 1 Accent 3" w:semiHidden="0" w:uiPriority="63" w:unhideWhenUsed="0"/>
-    <w:lsdException w:name="Medium Shading 2 Accent 3" w:semiHidden="0" w:uiPriority="64" w:unhideWhenUsed="0"/>
-    <w:lsdException w:name="Medium List 1 Accent 3" w:semiHidden="0" w:uiPriority="65" w:unhideWhenUsed="0"/>
-    <w:lsdException w:name="Medium List 2 Accent 3" w:semiHidden="0" w:uiPriority="66" w:unhideWhenUsed="0"/>
-    <w:lsdException w:name="Medium Grid 1 Accent 3" w:semiHidden="0" w:uiPriority="67" w:unhideWhenUsed="0"/>
-    <w:lsdException w:name="Medium Grid 2 Accent 3" w:semiHidden="0" w:uiPriority="68" w:unhideWhenUsed="0"/>
-    <w:lsdException w:name="Medium Grid 3 Accent 3" w:semiHidden="0" w:uiPriority="69" w:unhideWhenUsed="0"/>
-    <w:lsdException w:name="Dark List Accent 3" w:semiHidden="0" w:uiPriority="70" w:unhideWhenUsed="0"/>
-    <w:lsdException w:name="Colorful Shading Accent 3" w:semiHidden="0" w:uiPriority="71" w:unhideWhenUsed="0"/>
-    <w:lsdException w:name="Colorful List Accent 3" w:semiHidden="0" w:uiPriority="72" w:unhideWhenUsed="0"/>
-    <w:lsdException w:name="Colorful Grid Accent 3" w:semiHidden="0" w:uiPriority="73" w:unhideWhenUsed="0"/>
-    <w:lsdException w:name="Light Shading Accent 4" w:semiHidden="0" w:uiPriority="60" w:unhideWhenUsed="0"/>
-    <w:lsdException w:name="Light List Accent 4" w:semiHidden="0" w:uiPriority="61" w:unhideWhenUsed="0"/>
-    <w:lsdException w:name="Light Grid Accent 4" w:semiHidden="0" w:uiPriority="62" w:unhideWhenUsed="0"/>
-    <w:lsdException w:name="Medium Shading 1 Accent 4" w:semiHidden="0" w:uiPriority="63" w:unhideWhenUsed="0"/>
-    <w:lsdException w:name="Medium Shading 2 Accent 4" w:semiHidden="0" w:uiPriority="64" w:unhideWhenUsed="0"/>
-    <w:lsdException w:name="Medium List 1 Accent 4" w:semiHidden="0" w:uiPriority="65" w:unhideWhenUsed="0"/>
-    <w:lsdException w:name="Medium List 2 Accent 4" w:semiHidden="0" w:uiPriority="66" w:unhideWhenUsed="0"/>
-    <w:lsdException w:name="Medium Grid 1 Accent 4" w:semiHidden="0" w:uiPriority="67" w:unhideWhenUsed="0"/>
-    <w:lsdException w:name="Medium Grid 2 Accent 4" w:semiHidden="0" w:uiPriority="68" w:unhideWhenUsed="0"/>
-    <w:lsdException w:name="Medium Grid 3 Accent 4" w:semiHidden="0" w:uiPriority="69" w:unhideWhenUsed="0"/>
-    <w:lsdException w:name="Dark List Accent 4" w:semiHidden="0" w:uiPriority="70" w:unhideWhenUsed="0"/>
-    <w:lsdException w:name="Colorful Shading Accent 4" w:semiHidden="0" w:uiPriority="71" w:unhideWhenUsed="0"/>
-    <w:lsdException w:name="Colorful List Accent 4" w:semiHidden="0" w:uiPriority="72" w:unhideWhenUsed="0"/>
-    <w:lsdException w:name="Colorful Grid Accent 4" w:semiHidden="0" w:uiPriority="73" w:unhideWhenUsed="0"/>
-    <w:lsdException w:name="Light Shading Accent 5" w:semiHidden="0" w:uiPriority="60" w:unhideWhenUsed="0"/>
-    <w:lsdException w:name="Light List Accent 5" w:semiHidden="0" w:uiPriority="61" w:unhideWhenUsed="0"/>
-    <w:lsdException w:name="Light Grid Accent 5" w:semiHidden="0" w:uiPriority="62" w:unhideWhenUsed="0"/>
-    <w:lsdException w:name="Medium Shading 1 Accent 5" w:semiHidden="0" w:uiPriority="63" w:unhideWhenUsed="0"/>
-    <w:lsdException w:name="Medium Shading 2 Accent 5" w:semiHidden="0" w:uiPriority="64" w:unhideWhenUsed="0"/>
-    <w:lsdException w:name="Medium List 1 Accent 5" w:semiHidden="0" w:uiPriority="65" w:unhideWhenUsed="0"/>
-    <w:lsdException w:name="Medium List 2 Accent 5" w:semiHidden="0" w:uiPriority="66" w:unhideWhenUsed="0"/>
-    <w:lsdException w:name="Medium Grid 1 Accent 5" w:semiHidden="0" w:uiPriority="67" w:unhideWhenUsed="0"/>
-    <w:lsdException w:name="Medium Grid 2 Accent 5" w:semiHidden="0" w:uiPriority="68" w:unhideWhenUsed="0"/>
-    <w:lsdException w:name="Medium Grid 3 Accent 5" w:semiHidden="0" w:uiPriority="69" w:unhideWhenUsed="0"/>
-    <w:lsdException w:name="Dark List Accent 5" w:semiHidden="0" w:uiPriority="70" w:unhideWhenUsed="0"/>
-    <w:lsdException w:name="Colorful Shading Accent 5" w:semiHidden="0" w:uiPriority="71" w:unhideWhenUsed="0"/>
-    <w:lsdException w:name="Colorful List Accent 5" w:semiHidden="0" w:uiPriority="72" w:unhideWhenUsed="0"/>
-    <w:lsdException w:name="Colorful Grid Accent 5" w:semiHidden="0" w:uiPriority="73" w:unhideWhenUsed="0"/>
-    <w:lsdException w:name="Light Shading Accent 6" w:semiHidden="0" w:uiPriority="60" w:unhideWhenUsed="0"/>
-    <w:lsdException w:name="Light List Accent 6" w:semiHidden="0" w:uiPriority="61" w:unhideWhenUsed="0"/>
-    <w:lsdException w:name="Light Grid Accent 6" w:semiHidden="0" w:uiPriority="62" w:unhideWhenUsed="0"/>
-    <w:lsdException w:name="Medium Shading 1 Accent 6" w:semiHidden="0" w:uiPriority="63" w:unhideWhenUsed="0"/>
-    <w:lsdException w:name="Medium Shading 2 Accent 6" w:semiHidden="0" w:uiPriority="64" w:unhideWhenUsed="0"/>
-    <w:lsdException w:name="Medium List 1 Accent 6" w:semiHidden="0" w:uiPriority="65" w:unhideWhenUsed="0"/>
-    <w:lsdException w:name="Medium List 2 Accent 6" w:semiHidden="0" w:uiPriority="66" w:unhideWhenUsed="0"/>
-    <w:lsdException w:name="Medium Grid 1 Accent 6" w:semiHidden="0" w:uiPriority="67" w:unhideWhenUsed="0"/>
-    <w:lsdException w:name="Medium Grid 2 Accent 6" w:semiHidden="0" w:uiPriority="68" w:unhideWhenUsed="0"/>
-    <w:lsdException w:name="Medium Grid 3 Accent 6" w:semiHidden="0" w:uiPriority="69" w:unhideWhenUsed="0"/>
-    <w:lsdException w:name="Dark List Accent 6" w:semiHidden="0" w:uiPriority="70" w:unhideWhenUsed="0"/>
-    <w:lsdException w:name="Colorful Shading Accent 6" w:semiHidden="0" w:uiPriority="71" w:unhideWhenUsed="0"/>
-    <w:lsdException w:name="Colorful List Accent 6" w:semiHidden="0" w:uiPriority="72" w:unhideWhenUsed="0"/>
-    <w:lsdException w:name="Colorful Grid Accent 6" w:semiHidden="0" w:uiPriority="73" w:unhideWhenUsed="0"/>
-    <w:lsdException w:name="Subtle Emphasis" w:semiHidden="0" w:uiPriority="19" w:unhideWhenUsed="0" w:qFormat="1"/>
-    <w:lsdException w:name="Intense Emphasis" w:semiHidden="0" w:uiPriority="21" w:unhideWhenUsed="0" w:qFormat="1"/>
-    <w:lsdException w:name="Subtle Reference" w:semiHidden="0" w:uiPriority="31" w:unhideWhenUsed="0" w:qFormat="1"/>
-    <w:lsdException w:name="Intense Reference" w:semiHidden="0" w:uiPriority="32" w:unhideWhenUsed="0" w:qFormat="1"/>
-    <w:lsdException w:name="Book Title" w:semiHidden="0" w:uiPriority="33" w:unhideWhenUsed="0" w:qFormat="1"/>
-    <w:lsdException w:name="Bibliography" w:uiPriority="37"/>
-    <w:lsdException w:name="TOC Heading" w:uiPriority="39" w:qFormat="1"/>
-  </w:latentStyles>
-  <w:style w:type="paragraph" w:default="1" w:styleId="Normale">
-    <w:name w:val="Normal"/>
-    <w:qFormat/>
-    <w:rsid w:val="00E304AF"/>
-  </w:style>
-  <w:style w:type="character" w:default="1" w:styleId="Carpredefinitoparagrafo">
-    <w:name w:val="Default Paragraph Font"/>
-    <w:uiPriority w:val="1"/>
-    <w:semiHidden/>
-    <w:unhideWhenUsed/>
-  </w:style>
-  <w:style w:type="table" w:default="1" w:styleId="Tabellanormale">
-    <w:name w:val="Normal Table"/>
-    <w:uiPriority w:val="99"/>
-    <w:semiHidden/>
-    <w:unhideWhenUsed/>
-    <w:tblPr>
-      <w:tblInd w:w="0" w:type="dxa"/>
-      <w:tblCellMar>
-        <w:top w:w="0" w:type="dxa"/>
-        <w:left w:w="108" w:type="dxa"/>
-        <w:bottom w:w="0" w:type="dxa"/>
-        <w:right w:w="108" w:type="dxa"/>
-      </w:tblCellMar>
-    </w:tblPr>
-  </w:style>
-  <w:style w:type="numbering" w:default="1" w:styleId="Nessunelenco">
-    <w:name w:val="No List"/>
-    <w:uiPriority w:val="99"/>
-    <w:semiHidden/>
-    <w:unhideWhenUsed/>
-  </w:style>
-  <w:style w:type="table" w:styleId="Grigliatabella">
-    <w:name w:val="Table Grid"/>
-    <w:basedOn w:val="Tabellanormale"/>
-    <w:uiPriority w:val="39"/>
-    <w:rsid w:val="00E304AF"/>
-    <w:pPr>
-      <w:spacing w:after="0" w:line="240" w:lineRule="auto"/>
-    </w:pPr>
-    <w:tblPr>
-      <w:tblInd w:w="0" w:type="dxa"/>
-      <w:tblBorders>
-        <w:top w:val="single" w:sz="4" w:space="0" w:color="auto"/>
-        <w:left w:val="single" w:sz="4" w:space="0" w:color="auto"/>
-        <w:bottom w:val="single" w:sz="4" w:space="0" w:color="auto"/>
-        <w:right w:val="single" w:sz="4" w:space="0" w:color="auto"/>
-        <w:insideH w:val="single" w:sz="4" w:space="0" w:color="auto"/>
-        <w:insideV w:val="single" w:sz="4" w:space="0" w:color="auto"/>
-      </w:tblBorders>
-      <w:tblCellMar>
-        <w:top w:w="0" w:type="dxa"/>
-        <w:left w:w="108" w:type="dxa"/>
-        <w:bottom w:w="0" w:type="dxa"/>
-        <w:right w:w="108" w:type="dxa"/>
-      </w:tblCellMar>
     </w:tblPr>
   </w:style>
 </w:styles>

</xml_diff>

<commit_message>
updated effort spent, gantt
added dependencies .jar files
</commit_message>
<xml_diff>
--- a/ImplementationExtra/Effort Spent.docx
+++ b/ImplementationExtra/Effort Spent.docx
@@ -1,6 +1,6 @@
 
 <file path=word/document.xml><?xml version="1.0" encoding="utf-8"?>
-<w:document xmlns:wpc="http://schemas.microsoft.com/office/word/2010/wordprocessingCanvas" xmlns:cx="http://schemas.microsoft.com/office/drawing/2014/chartex" xmlns:cx1="http://schemas.microsoft.com/office/drawing/2015/9/8/chartex" xmlns:cx2="http://schemas.microsoft.com/office/drawing/2015/10/21/chartex" xmlns:cx3="http://schemas.microsoft.com/office/drawing/2016/5/9/chartex" xmlns:cx4="http://schemas.microsoft.com/office/drawing/2016/5/10/chartex" xmlns:cx5="http://schemas.microsoft.com/office/drawing/2016/5/11/chartex" xmlns:cx6="http://schemas.microsoft.com/office/drawing/2016/5/12/chartex" xmlns:cx7="http://schemas.microsoft.com/office/drawing/2016/5/13/chartex" xmlns:cx8="http://schemas.microsoft.com/office/drawing/2016/5/14/chartex" xmlns:mc="http://schemas.openxmlformats.org/markup-compatibility/2006" xmlns:aink="http://schemas.microsoft.com/office/drawing/2016/ink" xmlns:am3d="http://schemas.microsoft.com/office/drawing/2017/model3d" xmlns:o="urn:schemas-microsoft-com:office:office" xmlns:r="http://schemas.openxmlformats.org/officeDocument/2006/relationships" xmlns:m="http://schemas.openxmlformats.org/officeDocument/2006/math" xmlns:v="urn:schemas-microsoft-com:vml" xmlns:wp14="http://schemas.microsoft.com/office/word/2010/wordprocessingDrawing" xmlns:wp="http://schemas.openxmlformats.org/drawingml/2006/wordprocessingDrawing" xmlns:w10="urn:schemas-microsoft-com:office:word" xmlns:w="http://schemas.openxmlformats.org/wordprocessingml/2006/main" xmlns:w14="http://schemas.microsoft.com/office/word/2010/wordml" xmlns:w15="http://schemas.microsoft.com/office/word/2012/wordml" xmlns:w16se="http://schemas.microsoft.com/office/word/2015/wordml/symex" xmlns:wpg="http://schemas.microsoft.com/office/word/2010/wordprocessingGroup" xmlns:wpi="http://schemas.microsoft.com/office/word/2010/wordprocessingInk" xmlns:wne="http://schemas.microsoft.com/office/word/2006/wordml" xmlns:wps="http://schemas.microsoft.com/office/word/2010/wordprocessingShape" mc:Ignorable="w14 w15 w16se wp14">
+<w:document xmlns:wpc="http://schemas.microsoft.com/office/word/2010/wordprocessingCanvas" xmlns:mc="http://schemas.openxmlformats.org/markup-compatibility/2006" xmlns:o="urn:schemas-microsoft-com:office:office" xmlns:r="http://schemas.openxmlformats.org/officeDocument/2006/relationships" xmlns:m="http://schemas.openxmlformats.org/officeDocument/2006/math" xmlns:v="urn:schemas-microsoft-com:vml" xmlns:wp14="http://schemas.microsoft.com/office/word/2010/wordprocessingDrawing" xmlns:wp="http://schemas.openxmlformats.org/drawingml/2006/wordprocessingDrawing" xmlns:w10="urn:schemas-microsoft-com:office:word" xmlns:w="http://schemas.openxmlformats.org/wordprocessingml/2006/main" xmlns:w14="http://schemas.microsoft.com/office/word/2010/wordml" xmlns:wpg="http://schemas.microsoft.com/office/word/2010/wordprocessingGroup" xmlns:wpi="http://schemas.microsoft.com/office/word/2010/wordprocessingInk" xmlns:wne="http://schemas.microsoft.com/office/word/2006/wordml" xmlns:wps="http://schemas.microsoft.com/office/word/2010/wordprocessingShape" mc:Ignorable="w14 wp14">
   <w:body>
     <w:p>
       <w:pPr>
@@ -14,6 +14,7 @@
           <w:szCs w:val="26"/>
         </w:rPr>
       </w:pPr>
+      <w:proofErr w:type="spellStart"/>
       <w:r>
         <w:rPr>
           <w:rFonts w:ascii="Cambria" w:hAnsi="Cambria" w:cs="Cambria"/>
@@ -22,7 +23,18 @@
           <w:szCs w:val="26"/>
           <w:lang w:val="en-GB"/>
         </w:rPr>
-        <w:t xml:space="preserve">Matteo </w:t>
+        <w:t>Matteo</w:t>
+      </w:r>
+      <w:proofErr w:type="spellEnd"/>
+      <w:r>
+        <w:rPr>
+          <w:rFonts w:ascii="Cambria" w:hAnsi="Cambria" w:cs="Cambria"/>
+          <w:b/>
+          <w:sz w:val="26"/>
+          <w:szCs w:val="26"/>
+          <w:lang w:val="en-GB"/>
+        </w:rPr>
+        <w:t xml:space="preserve"> </w:t>
       </w:r>
       <w:proofErr w:type="spellStart"/>
       <w:r>
@@ -35,6 +47,7 @@
         </w:rPr>
         <w:t>Biasiel</w:t>
       </w:r>
+      <w:proofErr w:type="spellEnd"/>
       <w:r>
         <w:rPr>
           <w:rFonts w:ascii="Cambria" w:hAnsi="Cambria" w:cs="Cambria"/>
@@ -44,7 +57,6 @@
         </w:rPr>
         <w:t>li</w:t>
       </w:r>
-      <w:proofErr w:type="spellEnd"/>
       <w:r>
         <w:rPr>
           <w:rFonts w:ascii="Cambria" w:hAnsi="Cambria" w:cs="Cambria"/>
@@ -998,7 +1010,25 @@
                 <w:szCs w:val="26"/>
                 <w:lang w:val="en-GB"/>
               </w:rPr>
-              <w:t>02-nov-17 Group meeting</w:t>
+              <w:t>02-</w:t>
+            </w:r>
+            <w:r>
+              <w:rPr>
+                <w:rFonts w:ascii="Cambria" w:hAnsi="Cambria" w:cs="Cambria"/>
+                <w:sz w:val="26"/>
+                <w:szCs w:val="26"/>
+                <w:lang w:val="en-GB"/>
+              </w:rPr>
+              <w:t>dic</w:t>
+            </w:r>
+            <w:r>
+              <w:rPr>
+                <w:rFonts w:ascii="Cambria" w:hAnsi="Cambria" w:cs="Cambria"/>
+                <w:sz w:val="26"/>
+                <w:szCs w:val="26"/>
+                <w:lang w:val="en-GB"/>
+              </w:rPr>
+              <w:t>-17 Group meeting</w:t>
             </w:r>
           </w:p>
         </w:tc>
@@ -1059,6 +1089,15 @@
                 <w:lang w:val="en-GB"/>
               </w:rPr>
             </w:pPr>
+            <w:r>
+              <w:rPr>
+                <w:rFonts w:ascii="Cambria" w:hAnsi="Cambria" w:cs="Cambria"/>
+                <w:sz w:val="26"/>
+                <w:szCs w:val="26"/>
+                <w:lang w:val="en-GB"/>
+              </w:rPr>
+              <w:t>05-dic-17 Map implementation on windows client</w:t>
+            </w:r>
           </w:p>
         </w:tc>
         <w:tc>
@@ -1116,7 +1155,102 @@
                 <w:szCs w:val="26"/>
                 <w:lang w:val="en-GB"/>
               </w:rPr>
-              <w:t>06-nov-17 Group meeting</w:t>
+              <w:t>06-</w:t>
+            </w:r>
+            <w:r>
+              <w:rPr>
+                <w:rFonts w:ascii="Cambria" w:hAnsi="Cambria" w:cs="Cambria"/>
+                <w:sz w:val="26"/>
+                <w:szCs w:val="26"/>
+                <w:lang w:val="en-GB"/>
+              </w:rPr>
+              <w:t>dic</w:t>
+            </w:r>
+            <w:r>
+              <w:rPr>
+                <w:rFonts w:ascii="Cambria" w:hAnsi="Cambria" w:cs="Cambria"/>
+                <w:sz w:val="26"/>
+                <w:szCs w:val="26"/>
+                <w:lang w:val="en-GB"/>
+              </w:rPr>
+              <w:t>-17 Group meeting</w:t>
+            </w:r>
+          </w:p>
+        </w:tc>
+        <w:tc>
+          <w:tcPr>
+            <w:tcW w:w="2341" w:type="dxa"/>
+            <w:tcBorders>
+              <w:top w:val="single" w:sz="4" w:space="0" w:color="auto"/>
+              <w:left w:val="single" w:sz="4" w:space="0" w:color="auto"/>
+              <w:bottom w:val="single" w:sz="4" w:space="0" w:color="auto"/>
+              <w:right w:val="single" w:sz="4" w:space="0" w:color="auto"/>
+            </w:tcBorders>
+          </w:tcPr>
+          <w:p>
+            <w:pPr>
+              <w:autoSpaceDE w:val="0"/>
+              <w:autoSpaceDN w:val="0"/>
+              <w:adjustRightInd w:val="0"/>
+              <w:rPr>
+                <w:rFonts w:ascii="Cambria" w:hAnsi="Cambria" w:cs="Cambria"/>
+                <w:sz w:val="26"/>
+                <w:szCs w:val="26"/>
+                <w:lang w:val="en-GB"/>
+              </w:rPr>
+            </w:pPr>
+            <w:r>
+              <w:rPr>
+                <w:rFonts w:ascii="Cambria" w:hAnsi="Cambria" w:cs="Cambria"/>
+                <w:sz w:val="26"/>
+                <w:szCs w:val="26"/>
+                <w:lang w:val="en-GB"/>
+              </w:rPr>
+              <w:t>2</w:t>
+            </w:r>
+          </w:p>
+        </w:tc>
+      </w:tr>
+      <w:tr>
+        <w:tc>
+          <w:tcPr>
+            <w:tcW w:w="4463" w:type="dxa"/>
+            <w:tcBorders>
+              <w:top w:val="single" w:sz="4" w:space="0" w:color="auto"/>
+              <w:left w:val="single" w:sz="4" w:space="0" w:color="auto"/>
+              <w:bottom w:val="single" w:sz="4" w:space="0" w:color="auto"/>
+              <w:right w:val="single" w:sz="4" w:space="0" w:color="auto"/>
+            </w:tcBorders>
+          </w:tcPr>
+          <w:p>
+            <w:pPr>
+              <w:autoSpaceDE w:val="0"/>
+              <w:autoSpaceDN w:val="0"/>
+              <w:adjustRightInd w:val="0"/>
+              <w:rPr>
+                <w:rFonts w:ascii="Cambria" w:hAnsi="Cambria" w:cs="Cambria"/>
+                <w:sz w:val="26"/>
+                <w:szCs w:val="26"/>
+                <w:lang w:val="en-GB"/>
+              </w:rPr>
+            </w:pPr>
+            <w:r>
+              <w:rPr>
+                <w:rFonts w:ascii="Cambria" w:hAnsi="Cambria" w:cs="Cambria"/>
+                <w:sz w:val="26"/>
+                <w:szCs w:val="26"/>
+                <w:lang w:val="en-GB"/>
+              </w:rPr>
+              <w:t xml:space="preserve">06-dic-17 </w:t>
+            </w:r>
+            <w:r>
+              <w:rPr>
+                <w:rFonts w:ascii="Cambria" w:hAnsi="Cambria" w:cs="Cambria"/>
+                <w:sz w:val="26"/>
+                <w:szCs w:val="26"/>
+                <w:lang w:val="en-GB"/>
+              </w:rPr>
+              <w:t>Testing</w:t>
             </w:r>
           </w:p>
         </w:tc>
@@ -1237,6 +1371,7 @@
           <w:lang w:val="en-GB"/>
         </w:rPr>
       </w:pPr>
+      <w:proofErr w:type="spellStart"/>
       <w:r>
         <w:rPr>
           <w:rFonts w:ascii="Cambria" w:hAnsi="Cambria" w:cs="Cambria"/>
@@ -1245,7 +1380,18 @@
           <w:szCs w:val="26"/>
           <w:lang w:val="en-GB"/>
         </w:rPr>
-        <w:t xml:space="preserve">Mattia Di </w:t>
+        <w:t>Mattia</w:t>
+      </w:r>
+      <w:proofErr w:type="spellEnd"/>
+      <w:r>
+        <w:rPr>
+          <w:rFonts w:ascii="Cambria" w:hAnsi="Cambria" w:cs="Cambria"/>
+          <w:b/>
+          <w:sz w:val="26"/>
+          <w:szCs w:val="26"/>
+          <w:lang w:val="en-GB"/>
+        </w:rPr>
+        <w:t xml:space="preserve"> Di </w:t>
       </w:r>
       <w:proofErr w:type="spellStart"/>
       <w:r>
@@ -3264,7 +3410,7 @@
 </file>
 
 <file path=word/styles.xml><?xml version="1.0" encoding="utf-8"?>
-<w:styles xmlns:mc="http://schemas.openxmlformats.org/markup-compatibility/2006" xmlns:r="http://schemas.openxmlformats.org/officeDocument/2006/relationships" xmlns:w="http://schemas.openxmlformats.org/wordprocessingml/2006/main" xmlns:w14="http://schemas.microsoft.com/office/word/2010/wordml" xmlns:w15="http://schemas.microsoft.com/office/word/2012/wordml" xmlns:w16se="http://schemas.microsoft.com/office/word/2015/wordml/symex" mc:Ignorable="w14 w15 w16se">
+<w:styles xmlns:mc="http://schemas.openxmlformats.org/markup-compatibility/2006" xmlns:r="http://schemas.openxmlformats.org/officeDocument/2006/relationships" xmlns:w="http://schemas.openxmlformats.org/wordprocessingml/2006/main" xmlns:w14="http://schemas.microsoft.com/office/word/2010/wordml" mc:Ignorable="w14">
   <w:docDefaults>
     <w:rPrDefault>
       <w:rPr>
@@ -3280,382 +3426,144 @@
       </w:pPr>
     </w:pPrDefault>
   </w:docDefaults>
-  <w:latentStyles w:defLockedState="0" w:defUIPriority="99" w:defSemiHidden="0" w:defUnhideWhenUsed="0" w:defQFormat="0" w:count="375">
-    <w:lsdException w:name="Normal" w:uiPriority="0" w:qFormat="1"/>
-    <w:lsdException w:name="heading 1" w:uiPriority="9" w:qFormat="1"/>
-    <w:lsdException w:name="heading 2" w:semiHidden="1" w:uiPriority="9" w:unhideWhenUsed="1" w:qFormat="1"/>
-    <w:lsdException w:name="heading 3" w:semiHidden="1" w:uiPriority="9" w:unhideWhenUsed="1" w:qFormat="1"/>
-    <w:lsdException w:name="heading 4" w:semiHidden="1" w:uiPriority="9" w:unhideWhenUsed="1" w:qFormat="1"/>
-    <w:lsdException w:name="heading 5" w:semiHidden="1" w:uiPriority="9" w:unhideWhenUsed="1" w:qFormat="1"/>
-    <w:lsdException w:name="heading 6" w:semiHidden="1" w:uiPriority="9" w:unhideWhenUsed="1" w:qFormat="1"/>
-    <w:lsdException w:name="heading 7" w:semiHidden="1" w:uiPriority="9" w:unhideWhenUsed="1" w:qFormat="1"/>
-    <w:lsdException w:name="heading 8" w:semiHidden="1" w:uiPriority="9" w:unhideWhenUsed="1" w:qFormat="1"/>
-    <w:lsdException w:name="heading 9" w:semiHidden="1" w:uiPriority="9" w:unhideWhenUsed="1" w:qFormat="1"/>
-    <w:lsdException w:name="index 1" w:semiHidden="1" w:unhideWhenUsed="1"/>
-    <w:lsdException w:name="index 2" w:semiHidden="1" w:unhideWhenUsed="1"/>
-    <w:lsdException w:name="index 3" w:semiHidden="1" w:unhideWhenUsed="1"/>
-    <w:lsdException w:name="index 4" w:semiHidden="1" w:unhideWhenUsed="1"/>
-    <w:lsdException w:name="index 5" w:semiHidden="1" w:unhideWhenUsed="1"/>
-    <w:lsdException w:name="index 6" w:semiHidden="1" w:unhideWhenUsed="1"/>
-    <w:lsdException w:name="index 7" w:semiHidden="1" w:unhideWhenUsed="1"/>
-    <w:lsdException w:name="index 8" w:semiHidden="1" w:unhideWhenUsed="1"/>
-    <w:lsdException w:name="index 9" w:semiHidden="1" w:unhideWhenUsed="1"/>
-    <w:lsdException w:name="toc 1" w:semiHidden="1" w:uiPriority="39" w:unhideWhenUsed="1"/>
-    <w:lsdException w:name="toc 2" w:semiHidden="1" w:uiPriority="39" w:unhideWhenUsed="1"/>
-    <w:lsdException w:name="toc 3" w:semiHidden="1" w:uiPriority="39" w:unhideWhenUsed="1"/>
-    <w:lsdException w:name="toc 4" w:semiHidden="1" w:uiPriority="39" w:unhideWhenUsed="1"/>
-    <w:lsdException w:name="toc 5" w:semiHidden="1" w:uiPriority="39" w:unhideWhenUsed="1"/>
-    <w:lsdException w:name="toc 6" w:semiHidden="1" w:uiPriority="39" w:unhideWhenUsed="1"/>
-    <w:lsdException w:name="toc 7" w:semiHidden="1" w:uiPriority="39" w:unhideWhenUsed="1"/>
-    <w:lsdException w:name="toc 8" w:semiHidden="1" w:uiPriority="39" w:unhideWhenUsed="1"/>
-    <w:lsdException w:name="toc 9" w:semiHidden="1" w:uiPriority="39" w:unhideWhenUsed="1"/>
-    <w:lsdException w:name="Normal Indent" w:semiHidden="1" w:unhideWhenUsed="1"/>
-    <w:lsdException w:name="footnote text" w:semiHidden="1" w:unhideWhenUsed="1"/>
-    <w:lsdException w:name="annotation text" w:semiHidden="1" w:unhideWhenUsed="1"/>
-    <w:lsdException w:name="header" w:semiHidden="1" w:unhideWhenUsed="1"/>
-    <w:lsdException w:name="footer" w:semiHidden="1" w:unhideWhenUsed="1"/>
-    <w:lsdException w:name="index heading" w:semiHidden="1" w:unhideWhenUsed="1"/>
-    <w:lsdException w:name="caption" w:semiHidden="1" w:uiPriority="35" w:unhideWhenUsed="1" w:qFormat="1"/>
-    <w:lsdException w:name="table of figures" w:semiHidden="1" w:unhideWhenUsed="1"/>
-    <w:lsdException w:name="envelope address" w:semiHidden="1" w:unhideWhenUsed="1"/>
-    <w:lsdException w:name="envelope return" w:semiHidden="1" w:unhideWhenUsed="1"/>
-    <w:lsdException w:name="footnote reference" w:semiHidden="1" w:unhideWhenUsed="1"/>
-    <w:lsdException w:name="annotation reference" w:semiHidden="1" w:unhideWhenUsed="1"/>
-    <w:lsdException w:name="line number" w:semiHidden="1" w:unhideWhenUsed="1"/>
-    <w:lsdException w:name="page number" w:semiHidden="1" w:unhideWhenUsed="1"/>
-    <w:lsdException w:name="endnote reference" w:semiHidden="1" w:unhideWhenUsed="1"/>
-    <w:lsdException w:name="endnote text" w:semiHidden="1" w:unhideWhenUsed="1"/>
-    <w:lsdException w:name="table of authorities" w:semiHidden="1" w:unhideWhenUsed="1"/>
-    <w:lsdException w:name="macro" w:semiHidden="1" w:unhideWhenUsed="1"/>
-    <w:lsdException w:name="toa heading" w:semiHidden="1" w:unhideWhenUsed="1"/>
-    <w:lsdException w:name="List" w:semiHidden="1" w:unhideWhenUsed="1"/>
-    <w:lsdException w:name="List Bullet" w:semiHidden="1" w:unhideWhenUsed="1"/>
-    <w:lsdException w:name="List Number" w:semiHidden="1" w:unhideWhenUsed="1"/>
-    <w:lsdException w:name="List 2" w:semiHidden="1" w:unhideWhenUsed="1"/>
-    <w:lsdException w:name="List 3" w:semiHidden="1" w:unhideWhenUsed="1"/>
-    <w:lsdException w:name="List 4" w:semiHidden="1" w:unhideWhenUsed="1"/>
-    <w:lsdException w:name="List 5" w:semiHidden="1" w:unhideWhenUsed="1"/>
-    <w:lsdException w:name="List Bullet 2" w:semiHidden="1" w:unhideWhenUsed="1"/>
-    <w:lsdException w:name="List Bullet 3" w:semiHidden="1" w:unhideWhenUsed="1"/>
-    <w:lsdException w:name="List Bullet 4" w:semiHidden="1" w:unhideWhenUsed="1"/>
-    <w:lsdException w:name="List Bullet 5" w:semiHidden="1" w:unhideWhenUsed="1"/>
-    <w:lsdException w:name="List Number 2" w:semiHidden="1" w:unhideWhenUsed="1"/>
-    <w:lsdException w:name="List Number 3" w:semiHidden="1" w:unhideWhenUsed="1"/>
-    <w:lsdException w:name="List Number 4" w:semiHidden="1" w:unhideWhenUsed="1"/>
-    <w:lsdException w:name="List Number 5" w:semiHidden="1" w:unhideWhenUsed="1"/>
-    <w:lsdException w:name="Title" w:uiPriority="10" w:qFormat="1"/>
-    <w:lsdException w:name="Closing" w:semiHidden="1" w:unhideWhenUsed="1"/>
-    <w:lsdException w:name="Signature" w:semiHidden="1" w:unhideWhenUsed="1"/>
-    <w:lsdException w:name="Default Paragraph Font" w:semiHidden="1" w:uiPriority="1" w:unhideWhenUsed="1"/>
-    <w:lsdException w:name="Body Text" w:semiHidden="1" w:unhideWhenUsed="1"/>
-    <w:lsdException w:name="Body Text Indent" w:semiHidden="1" w:unhideWhenUsed="1"/>
-    <w:lsdException w:name="List Continue" w:semiHidden="1" w:unhideWhenUsed="1"/>
-    <w:lsdException w:name="List Continue 2" w:semiHidden="1" w:unhideWhenUsed="1"/>
-    <w:lsdException w:name="List Continue 3" w:semiHidden="1" w:unhideWhenUsed="1"/>
-    <w:lsdException w:name="List Continue 4" w:semiHidden="1" w:unhideWhenUsed="1"/>
-    <w:lsdException w:name="List Continue 5" w:semiHidden="1" w:unhideWhenUsed="1"/>
-    <w:lsdException w:name="Message Header" w:semiHidden="1" w:unhideWhenUsed="1"/>
-    <w:lsdException w:name="Subtitle" w:uiPriority="11" w:qFormat="1"/>
-    <w:lsdException w:name="Salutation" w:semiHidden="1" w:unhideWhenUsed="1"/>
-    <w:lsdException w:name="Date" w:semiHidden="1" w:unhideWhenUsed="1"/>
-    <w:lsdException w:name="Body Text First Indent" w:semiHidden="1" w:unhideWhenUsed="1"/>
-    <w:lsdException w:name="Body Text First Indent 2" w:semiHidden="1" w:unhideWhenUsed="1"/>
-    <w:lsdException w:name="Note Heading" w:semiHidden="1" w:unhideWhenUsed="1"/>
-    <w:lsdException w:name="Body Text 2" w:semiHidden="1" w:unhideWhenUsed="1"/>
-    <w:lsdException w:name="Body Text 3" w:semiHidden="1" w:unhideWhenUsed="1"/>
-    <w:lsdException w:name="Body Text Indent 2" w:semiHidden="1" w:unhideWhenUsed="1"/>
-    <w:lsdException w:name="Body Text Indent 3" w:semiHidden="1" w:unhideWhenUsed="1"/>
-    <w:lsdException w:name="Block Text" w:semiHidden="1" w:unhideWhenUsed="1"/>
-    <w:lsdException w:name="Hyperlink" w:semiHidden="1" w:unhideWhenUsed="1"/>
-    <w:lsdException w:name="FollowedHyperlink" w:semiHidden="1" w:unhideWhenUsed="1"/>
-    <w:lsdException w:name="Strong" w:uiPriority="22" w:qFormat="1"/>
-    <w:lsdException w:name="Emphasis" w:uiPriority="20" w:qFormat="1"/>
-    <w:lsdException w:name="Document Map" w:semiHidden="1" w:unhideWhenUsed="1"/>
-    <w:lsdException w:name="Plain Text" w:semiHidden="1" w:unhideWhenUsed="1"/>
-    <w:lsdException w:name="E-mail Signature" w:semiHidden="1" w:unhideWhenUsed="1"/>
-    <w:lsdException w:name="HTML Top of Form" w:semiHidden="1" w:unhideWhenUsed="1"/>
-    <w:lsdException w:name="HTML Bottom of Form" w:semiHidden="1" w:unhideWhenUsed="1"/>
-    <w:lsdException w:name="Normal (Web)" w:semiHidden="1" w:unhideWhenUsed="1"/>
-    <w:lsdException w:name="HTML Acronym" w:semiHidden="1" w:unhideWhenUsed="1"/>
-    <w:lsdException w:name="HTML Address" w:semiHidden="1" w:unhideWhenUsed="1"/>
-    <w:lsdException w:name="HTML Cite" w:semiHidden="1" w:unhideWhenUsed="1"/>
-    <w:lsdException w:name="HTML Code" w:semiHidden="1" w:unhideWhenUsed="1"/>
-    <w:lsdException w:name="HTML Definition" w:semiHidden="1" w:unhideWhenUsed="1"/>
-    <w:lsdException w:name="HTML Keyboard" w:semiHidden="1" w:unhideWhenUsed="1"/>
-    <w:lsdException w:name="HTML Preformatted" w:semiHidden="1" w:unhideWhenUsed="1"/>
-    <w:lsdException w:name="HTML Sample" w:semiHidden="1" w:unhideWhenUsed="1"/>
-    <w:lsdException w:name="HTML Typewriter" w:semiHidden="1" w:unhideWhenUsed="1"/>
-    <w:lsdException w:name="HTML Variable" w:semiHidden="1" w:unhideWhenUsed="1"/>
-    <w:lsdException w:name="Normal Table" w:semiHidden="1" w:unhideWhenUsed="1"/>
-    <w:lsdException w:name="annotation subject" w:semiHidden="1" w:unhideWhenUsed="1"/>
-    <w:lsdException w:name="No List" w:semiHidden="1" w:unhideWhenUsed="1"/>
-    <w:lsdException w:name="Outline List 1" w:semiHidden="1" w:unhideWhenUsed="1"/>
-    <w:lsdException w:name="Outline List 2" w:semiHidden="1" w:unhideWhenUsed="1"/>
-    <w:lsdException w:name="Outline List 3" w:semiHidden="1" w:unhideWhenUsed="1"/>
-    <w:lsdException w:name="Table Simple 1" w:semiHidden="1" w:unhideWhenUsed="1"/>
-    <w:lsdException w:name="Table Simple 2" w:semiHidden="1" w:unhideWhenUsed="1"/>
-    <w:lsdException w:name="Table Simple 3" w:semiHidden="1" w:unhideWhenUsed="1"/>
-    <w:lsdException w:name="Table Classic 1" w:semiHidden="1" w:unhideWhenUsed="1"/>
-    <w:lsdException w:name="Table Classic 2" w:semiHidden="1" w:unhideWhenUsed="1"/>
-    <w:lsdException w:name="Table Classic 3" w:semiHidden="1" w:unhideWhenUsed="1"/>
-    <w:lsdException w:name="Table Classic 4" w:semiHidden="1" w:unhideWhenUsed="1"/>
-    <w:lsdException w:name="Table Colorful 1" w:semiHidden="1" w:unhideWhenUsed="1"/>
-    <w:lsdException w:name="Table Colorful 2" w:semiHidden="1" w:unhideWhenUsed="1"/>
-    <w:lsdException w:name="Table Colorful 3" w:semiHidden="1" w:unhideWhenUsed="1"/>
-    <w:lsdException w:name="Table Columns 1" w:semiHidden="1" w:unhideWhenUsed="1"/>
-    <w:lsdException w:name="Table Columns 2" w:semiHidden="1" w:unhideWhenUsed="1"/>
-    <w:lsdException w:name="Table Columns 3" w:semiHidden="1" w:unhideWhenUsed="1"/>
-    <w:lsdException w:name="Table Columns 4" w:semiHidden="1" w:unhideWhenUsed="1"/>
-    <w:lsdException w:name="Table Columns 5" w:semiHidden="1" w:unhideWhenUsed="1"/>
-    <w:lsdException w:name="Table Grid 1" w:semiHidden="1" w:unhideWhenUsed="1"/>
-    <w:lsdException w:name="Table Grid 2" w:semiHidden="1" w:unhideWhenUsed="1"/>
-    <w:lsdException w:name="Table Grid 3" w:semiHidden="1" w:unhideWhenUsed="1"/>
-    <w:lsdException w:name="Table Grid 4" w:semiHidden="1" w:unhideWhenUsed="1"/>
-    <w:lsdException w:name="Table Grid 5" w:semiHidden="1" w:unhideWhenUsed="1"/>
-    <w:lsdException w:name="Table Grid 6" w:semiHidden="1" w:unhideWhenUsed="1"/>
-    <w:lsdException w:name="Table Grid 7" w:semiHidden="1" w:unhideWhenUsed="1"/>
-    <w:lsdException w:name="Table Grid 8" w:semiHidden="1" w:unhideWhenUsed="1"/>
-    <w:lsdException w:name="Table List 1" w:semiHidden="1" w:unhideWhenUsed="1"/>
-    <w:lsdException w:name="Table List 2" w:semiHidden="1" w:unhideWhenUsed="1"/>
-    <w:lsdException w:name="Table List 3" w:semiHidden="1" w:unhideWhenUsed="1"/>
-    <w:lsdException w:name="Table List 4" w:semiHidden="1" w:unhideWhenUsed="1"/>
-    <w:lsdException w:name="Table List 5" w:semiHidden="1" w:unhideWhenUsed="1"/>
-    <w:lsdException w:name="Table List 6" w:semiHidden="1" w:unhideWhenUsed="1"/>
-    <w:lsdException w:name="Table List 7" w:semiHidden="1" w:unhideWhenUsed="1"/>
-    <w:lsdException w:name="Table List 8" w:semiHidden="1" w:unhideWhenUsed="1"/>
-    <w:lsdException w:name="Table 3D effects 1" w:semiHidden="1" w:unhideWhenUsed="1"/>
-    <w:lsdException w:name="Table 3D effects 2" w:semiHidden="1" w:unhideWhenUsed="1"/>
-    <w:lsdException w:name="Table 3D effects 3" w:semiHidden="1" w:unhideWhenUsed="1"/>
-    <w:lsdException w:name="Table Contemporary" w:semiHidden="1" w:unhideWhenUsed="1"/>
-    <w:lsdException w:name="Table Elegant" w:semiHidden="1" w:unhideWhenUsed="1"/>
-    <w:lsdException w:name="Table Professional" w:semiHidden="1" w:unhideWhenUsed="1"/>
-    <w:lsdException w:name="Table Subtle 1" w:semiHidden="1" w:unhideWhenUsed="1"/>
-    <w:lsdException w:name="Table Subtle 2" w:semiHidden="1" w:unhideWhenUsed="1"/>
-    <w:lsdException w:name="Table Web 1" w:semiHidden="1" w:unhideWhenUsed="1"/>
-    <w:lsdException w:name="Table Web 2" w:semiHidden="1" w:unhideWhenUsed="1"/>
-    <w:lsdException w:name="Table Web 3" w:semiHidden="1" w:unhideWhenUsed="1"/>
-    <w:lsdException w:name="Balloon Text" w:semiHidden="1" w:unhideWhenUsed="1"/>
-    <w:lsdException w:name="Table Grid" w:uiPriority="39"/>
-    <w:lsdException w:name="Table Theme" w:semiHidden="1" w:unhideWhenUsed="1"/>
-    <w:lsdException w:name="Placeholder Text" w:semiHidden="1"/>
-    <w:lsdException w:name="No Spacing" w:uiPriority="1" w:qFormat="1"/>
-    <w:lsdException w:name="Light Shading" w:uiPriority="60"/>
-    <w:lsdException w:name="Light List" w:uiPriority="61"/>
-    <w:lsdException w:name="Light Grid" w:uiPriority="62"/>
-    <w:lsdException w:name="Medium Shading 1" w:uiPriority="63"/>
-    <w:lsdException w:name="Medium Shading 2" w:uiPriority="64"/>
-    <w:lsdException w:name="Medium List 1" w:uiPriority="65"/>
-    <w:lsdException w:name="Medium List 2" w:uiPriority="66"/>
-    <w:lsdException w:name="Medium Grid 1" w:uiPriority="67"/>
-    <w:lsdException w:name="Medium Grid 2" w:uiPriority="68"/>
-    <w:lsdException w:name="Medium Grid 3" w:uiPriority="69"/>
-    <w:lsdException w:name="Dark List" w:uiPriority="70"/>
-    <w:lsdException w:name="Colorful Shading" w:uiPriority="71"/>
-    <w:lsdException w:name="Colorful List" w:uiPriority="72"/>
-    <w:lsdException w:name="Colorful Grid" w:uiPriority="73"/>
-    <w:lsdException w:name="Light Shading Accent 1" w:uiPriority="60"/>
-    <w:lsdException w:name="Light List Accent 1" w:uiPriority="61"/>
-    <w:lsdException w:name="Light Grid Accent 1" w:uiPriority="62"/>
-    <w:lsdException w:name="Medium Shading 1 Accent 1" w:uiPriority="63"/>
-    <w:lsdException w:name="Medium Shading 2 Accent 1" w:uiPriority="64"/>
-    <w:lsdException w:name="Medium List 1 Accent 1" w:uiPriority="65"/>
-    <w:lsdException w:name="Revision" w:semiHidden="1"/>
-    <w:lsdException w:name="List Paragraph" w:uiPriority="34" w:qFormat="1"/>
-    <w:lsdException w:name="Quote" w:uiPriority="29" w:qFormat="1"/>
-    <w:lsdException w:name="Intense Quote" w:uiPriority="30" w:qFormat="1"/>
-    <w:lsdException w:name="Medium List 2 Accent 1" w:uiPriority="66"/>
-    <w:lsdException w:name="Medium Grid 1 Accent 1" w:uiPriority="67"/>
-    <w:lsdException w:name="Medium Grid 2 Accent 1" w:uiPriority="68"/>
-    <w:lsdException w:name="Medium Grid 3 Accent 1" w:uiPriority="69"/>
-    <w:lsdException w:name="Dark List Accent 1" w:uiPriority="70"/>
-    <w:lsdException w:name="Colorful Shading Accent 1" w:uiPriority="71"/>
-    <w:lsdException w:name="Colorful List Accent 1" w:uiPriority="72"/>
-    <w:lsdException w:name="Colorful Grid Accent 1" w:uiPriority="73"/>
-    <w:lsdException w:name="Light Shading Accent 2" w:uiPriority="60"/>
-    <w:lsdException w:name="Light List Accent 2" w:uiPriority="61"/>
-    <w:lsdException w:name="Light Grid Accent 2" w:uiPriority="62"/>
-    <w:lsdException w:name="Medium Shading 1 Accent 2" w:uiPriority="63"/>
-    <w:lsdException w:name="Medium Shading 2 Accent 2" w:uiPriority="64"/>
-    <w:lsdException w:name="Medium List 1 Accent 2" w:uiPriority="65"/>
-    <w:lsdException w:name="Medium List 2 Accent 2" w:uiPriority="66"/>
-    <w:lsdException w:name="Medium Grid 1 Accent 2" w:uiPriority="67"/>
-    <w:lsdException w:name="Medium Grid 2 Accent 2" w:uiPriority="68"/>
-    <w:lsdException w:name="Medium Grid 3 Accent 2" w:uiPriority="69"/>
-    <w:lsdException w:name="Dark List Accent 2" w:uiPriority="70"/>
-    <w:lsdException w:name="Colorful Shading Accent 2" w:uiPriority="71"/>
-    <w:lsdException w:name="Colorful List Accent 2" w:uiPriority="72"/>
-    <w:lsdException w:name="Colorful Grid Accent 2" w:uiPriority="73"/>
-    <w:lsdException w:name="Light Shading Accent 3" w:uiPriority="60"/>
-    <w:lsdException w:name="Light List Accent 3" w:uiPriority="61"/>
-    <w:lsdException w:name="Light Grid Accent 3" w:uiPriority="62"/>
-    <w:lsdException w:name="Medium Shading 1 Accent 3" w:uiPriority="63"/>
-    <w:lsdException w:name="Medium Shading 2 Accent 3" w:uiPriority="64"/>
-    <w:lsdException w:name="Medium List 1 Accent 3" w:uiPriority="65"/>
-    <w:lsdException w:name="Medium List 2 Accent 3" w:uiPriority="66"/>
-    <w:lsdException w:name="Medium Grid 1 Accent 3" w:uiPriority="67"/>
-    <w:lsdException w:name="Medium Grid 2 Accent 3" w:uiPriority="68"/>
-    <w:lsdException w:name="Medium Grid 3 Accent 3" w:uiPriority="69"/>
-    <w:lsdException w:name="Dark List Accent 3" w:uiPriority="70"/>
-    <w:lsdException w:name="Colorful Shading Accent 3" w:uiPriority="71"/>
-    <w:lsdException w:name="Colorful List Accent 3" w:uiPriority="72"/>
-    <w:lsdException w:name="Colorful Grid Accent 3" w:uiPriority="73"/>
-    <w:lsdException w:name="Light Shading Accent 4" w:uiPriority="60"/>
-    <w:lsdException w:name="Light List Accent 4" w:uiPriority="61"/>
-    <w:lsdException w:name="Light Grid Accent 4" w:uiPriority="62"/>
-    <w:lsdException w:name="Medium Shading 1 Accent 4" w:uiPriority="63"/>
-    <w:lsdException w:name="Medium Shading 2 Accent 4" w:uiPriority="64"/>
-    <w:lsdException w:name="Medium List 1 Accent 4" w:uiPriority="65"/>
-    <w:lsdException w:name="Medium List 2 Accent 4" w:uiPriority="66"/>
-    <w:lsdException w:name="Medium Grid 1 Accent 4" w:uiPriority="67"/>
-    <w:lsdException w:name="Medium Grid 2 Accent 4" w:uiPriority="68"/>
-    <w:lsdException w:name="Medium Grid 3 Accent 4" w:uiPriority="69"/>
-    <w:lsdException w:name="Dark List Accent 4" w:uiPriority="70"/>
-    <w:lsdException w:name="Colorful Shading Accent 4" w:uiPriority="71"/>
-    <w:lsdException w:name="Colorful List Accent 4" w:uiPriority="72"/>
-    <w:lsdException w:name="Colorful Grid Accent 4" w:uiPriority="73"/>
-    <w:lsdException w:name="Light Shading Accent 5" w:uiPriority="60"/>
-    <w:lsdException w:name="Light List Accent 5" w:uiPriority="61"/>
-    <w:lsdException w:name="Light Grid Accent 5" w:uiPriority="62"/>
-    <w:lsdException w:name="Medium Shading 1 Accent 5" w:uiPriority="63"/>
-    <w:lsdException w:name="Medium Shading 2 Accent 5" w:uiPriority="64"/>
-    <w:lsdException w:name="Medium List 1 Accent 5" w:uiPriority="65"/>
-    <w:lsdException w:name="Medium List 2 Accent 5" w:uiPriority="66"/>
-    <w:lsdException w:name="Medium Grid 1 Accent 5" w:uiPriority="67"/>
-    <w:lsdException w:name="Medium Grid 2 Accent 5" w:uiPriority="68"/>
-    <w:lsdException w:name="Medium Grid 3 Accent 5" w:uiPriority="69"/>
-    <w:lsdException w:name="Dark List Accent 5" w:uiPriority="70"/>
-    <w:lsdException w:name="Colorful Shading Accent 5" w:uiPriority="71"/>
-    <w:lsdException w:name="Colorful List Accent 5" w:uiPriority="72"/>
-    <w:lsdException w:name="Colorful Grid Accent 5" w:uiPriority="73"/>
-    <w:lsdException w:name="Light Shading Accent 6" w:uiPriority="60"/>
-    <w:lsdException w:name="Light List Accent 6" w:uiPriority="61"/>
-    <w:lsdException w:name="Light Grid Accent 6" w:uiPriority="62"/>
-    <w:lsdException w:name="Medium Shading 1 Accent 6" w:uiPriority="63"/>
-    <w:lsdException w:name="Medium Shading 2 Accent 6" w:uiPriority="64"/>
-    <w:lsdException w:name="Medium List 1 Accent 6" w:uiPriority="65"/>
-    <w:lsdException w:name="Medium List 2 Accent 6" w:uiPriority="66"/>
-    <w:lsdException w:name="Medium Grid 1 Accent 6" w:uiPriority="67"/>
-    <w:lsdException w:name="Medium Grid 2 Accent 6" w:uiPriority="68"/>
-    <w:lsdException w:name="Medium Grid 3 Accent 6" w:uiPriority="69"/>
-    <w:lsdException w:name="Dark List Accent 6" w:uiPriority="70"/>
-    <w:lsdException w:name="Colorful Shading Accent 6" w:uiPriority="71"/>
-    <w:lsdException w:name="Colorful List Accent 6" w:uiPriority="72"/>
-    <w:lsdException w:name="Colorful Grid Accent 6" w:uiPriority="73"/>
-    <w:lsdException w:name="Subtle Emphasis" w:uiPriority="19" w:qFormat="1"/>
-    <w:lsdException w:name="Intense Emphasis" w:uiPriority="21" w:qFormat="1"/>
-    <w:lsdException w:name="Subtle Reference" w:uiPriority="31" w:qFormat="1"/>
-    <w:lsdException w:name="Intense Reference" w:uiPriority="32" w:qFormat="1"/>
-    <w:lsdException w:name="Book Title" w:uiPriority="33" w:qFormat="1"/>
-    <w:lsdException w:name="Bibliography" w:semiHidden="1" w:uiPriority="37" w:unhideWhenUsed="1"/>
-    <w:lsdException w:name="TOC Heading" w:semiHidden="1" w:uiPriority="39" w:unhideWhenUsed="1" w:qFormat="1"/>
-    <w:lsdException w:name="Plain Table 1" w:uiPriority="41"/>
-    <w:lsdException w:name="Plain Table 2" w:uiPriority="42"/>
-    <w:lsdException w:name="Plain Table 3" w:uiPriority="43"/>
-    <w:lsdException w:name="Plain Table 4" w:uiPriority="44"/>
-    <w:lsdException w:name="Plain Table 5" w:uiPriority="45"/>
-    <w:lsdException w:name="Grid Table Light" w:uiPriority="40"/>
-    <w:lsdException w:name="Grid Table 1 Light" w:uiPriority="46"/>
-    <w:lsdException w:name="Grid Table 2" w:uiPriority="47"/>
-    <w:lsdException w:name="Grid Table 3" w:uiPriority="48"/>
-    <w:lsdException w:name="Grid Table 4" w:uiPriority="49"/>
-    <w:lsdException w:name="Grid Table 5 Dark" w:uiPriority="50"/>
-    <w:lsdException w:name="Grid Table 6 Colorful" w:uiPriority="51"/>
-    <w:lsdException w:name="Grid Table 7 Colorful" w:uiPriority="52"/>
-    <w:lsdException w:name="Grid Table 1 Light Accent 1" w:uiPriority="46"/>
-    <w:lsdException w:name="Grid Table 2 Accent 1" w:uiPriority="47"/>
-    <w:lsdException w:name="Grid Table 3 Accent 1" w:uiPriority="48"/>
-    <w:lsdException w:name="Grid Table 4 Accent 1" w:uiPriority="49"/>
-    <w:lsdException w:name="Grid Table 5 Dark Accent 1" w:uiPriority="50"/>
-    <w:lsdException w:name="Grid Table 6 Colorful Accent 1" w:uiPriority="51"/>
-    <w:lsdException w:name="Grid Table 7 Colorful Accent 1" w:uiPriority="52"/>
-    <w:lsdException w:name="Grid Table 1 Light Accent 2" w:uiPriority="46"/>
-    <w:lsdException w:name="Grid Table 2 Accent 2" w:uiPriority="47"/>
-    <w:lsdException w:name="Grid Table 3 Accent 2" w:uiPriority="48"/>
-    <w:lsdException w:name="Grid Table 4 Accent 2" w:uiPriority="49"/>
-    <w:lsdException w:name="Grid Table 5 Dark Accent 2" w:uiPriority="50"/>
-    <w:lsdException w:name="Grid Table 6 Colorful Accent 2" w:uiPriority="51"/>
-    <w:lsdException w:name="Grid Table 7 Colorful Accent 2" w:uiPriority="52"/>
-    <w:lsdException w:name="Grid Table 1 Light Accent 3" w:uiPriority="46"/>
-    <w:lsdException w:name="Grid Table 2 Accent 3" w:uiPriority="47"/>
-    <w:lsdException w:name="Grid Table 3 Accent 3" w:uiPriority="48"/>
-    <w:lsdException w:name="Grid Table 4 Accent 3" w:uiPriority="49"/>
-    <w:lsdException w:name="Grid Table 5 Dark Accent 3" w:uiPriority="50"/>
-    <w:lsdException w:name="Grid Table 6 Colorful Accent 3" w:uiPriority="51"/>
-    <w:lsdException w:name="Grid Table 7 Colorful Accent 3" w:uiPriority="52"/>
-    <w:lsdException w:name="Grid Table 1 Light Accent 4" w:uiPriority="46"/>
-    <w:lsdException w:name="Grid Table 2 Accent 4" w:uiPriority="47"/>
-    <w:lsdException w:name="Grid Table 3 Accent 4" w:uiPriority="48"/>
-    <w:lsdException w:name="Grid Table 4 Accent 4" w:uiPriority="49"/>
-    <w:lsdException w:name="Grid Table 5 Dark Accent 4" w:uiPriority="50"/>
-    <w:lsdException w:name="Grid Table 6 Colorful Accent 4" w:uiPriority="51"/>
-    <w:lsdException w:name="Grid Table 7 Colorful Accent 4" w:uiPriority="52"/>
-    <w:lsdException w:name="Grid Table 1 Light Accent 5" w:uiPriority="46"/>
-    <w:lsdException w:name="Grid Table 2 Accent 5" w:uiPriority="47"/>
-    <w:lsdException w:name="Grid Table 3 Accent 5" w:uiPriority="48"/>
-    <w:lsdException w:name="Grid Table 4 Accent 5" w:uiPriority="49"/>
-    <w:lsdException w:name="Grid Table 5 Dark Accent 5" w:uiPriority="50"/>
-    <w:lsdException w:name="Grid Table 6 Colorful Accent 5" w:uiPriority="51"/>
-    <w:lsdException w:name="Grid Table 7 Colorful Accent 5" w:uiPriority="52"/>
-    <w:lsdException w:name="Grid Table 1 Light Accent 6" w:uiPriority="46"/>
-    <w:lsdException w:name="Grid Table 2 Accent 6" w:uiPriority="47"/>
-    <w:lsdException w:name="Grid Table 3 Accent 6" w:uiPriority="48"/>
-    <w:lsdException w:name="Grid Table 4 Accent 6" w:uiPriority="49"/>
-    <w:lsdException w:name="Grid Table 5 Dark Accent 6" w:uiPriority="50"/>
-    <w:lsdException w:name="Grid Table 6 Colorful Accent 6" w:uiPriority="51"/>
-    <w:lsdException w:name="Grid Table 7 Colorful Accent 6" w:uiPriority="52"/>
-    <w:lsdException w:name="List Table 1 Light" w:uiPriority="46"/>
-    <w:lsdException w:name="List Table 2" w:uiPriority="47"/>
-    <w:lsdException w:name="List Table 3" w:uiPriority="48"/>
-    <w:lsdException w:name="List Table 4" w:uiPriority="49"/>
-    <w:lsdException w:name="List Table 5 Dark" w:uiPriority="50"/>
-    <w:lsdException w:name="List Table 6 Colorful" w:uiPriority="51"/>
-    <w:lsdException w:name="List Table 7 Colorful" w:uiPriority="52"/>
-    <w:lsdException w:name="List Table 1 Light Accent 1" w:uiPriority="46"/>
-    <w:lsdException w:name="List Table 2 Accent 1" w:uiPriority="47"/>
-    <w:lsdException w:name="List Table 3 Accent 1" w:uiPriority="48"/>
-    <w:lsdException w:name="List Table 4 Accent 1" w:uiPriority="49"/>
-    <w:lsdException w:name="List Table 5 Dark Accent 1" w:uiPriority="50"/>
-    <w:lsdException w:name="List Table 6 Colorful Accent 1" w:uiPriority="51"/>
-    <w:lsdException w:name="List Table 7 Colorful Accent 1" w:uiPriority="52"/>
-    <w:lsdException w:name="List Table 1 Light Accent 2" w:uiPriority="46"/>
-    <w:lsdException w:name="List Table 2 Accent 2" w:uiPriority="47"/>
-    <w:lsdException w:name="List Table 3 Accent 2" w:uiPriority="48"/>
-    <w:lsdException w:name="List Table 4 Accent 2" w:uiPriority="49"/>
-    <w:lsdException w:name="List Table 5 Dark Accent 2" w:uiPriority="50"/>
-    <w:lsdException w:name="List Table 6 Colorful Accent 2" w:uiPriority="51"/>
-    <w:lsdException w:name="List Table 7 Colorful Accent 2" w:uiPriority="52"/>
-    <w:lsdException w:name="List Table 1 Light Accent 3" w:uiPriority="46"/>
-    <w:lsdException w:name="List Table 2 Accent 3" w:uiPriority="47"/>
-    <w:lsdException w:name="List Table 3 Accent 3" w:uiPriority="48"/>
-    <w:lsdException w:name="List Table 4 Accent 3" w:uiPriority="49"/>
-    <w:lsdException w:name="List Table 5 Dark Accent 3" w:uiPriority="50"/>
-    <w:lsdException w:name="List Table 6 Colorful Accent 3" w:uiPriority="51"/>
-    <w:lsdException w:name="List Table 7 Colorful Accent 3" w:uiPriority="52"/>
-    <w:lsdException w:name="List Table 1 Light Accent 4" w:uiPriority="46"/>
-    <w:lsdException w:name="List Table 2 Accent 4" w:uiPriority="47"/>
-    <w:lsdException w:name="List Table 3 Accent 4" w:uiPriority="48"/>
-    <w:lsdException w:name="List Table 4 Accent 4" w:uiPriority="49"/>
-    <w:lsdException w:name="List Table 5 Dark Accent 4" w:uiPriority="50"/>
-    <w:lsdException w:name="List Table 6 Colorful Accent 4" w:uiPriority="51"/>
-    <w:lsdException w:name="List Table 7 Colorful Accent 4" w:uiPriority="52"/>
-    <w:lsdException w:name="List Table 1 Light Accent 5" w:uiPriority="46"/>
-    <w:lsdException w:name="List Table 2 Accent 5" w:uiPriority="47"/>
-    <w:lsdException w:name="List Table 3 Accent 5" w:uiPriority="48"/>
-    <w:lsdException w:name="List Table 4 Accent 5" w:uiPriority="49"/>
-    <w:lsdException w:name="List Table 5 Dark Accent 5" w:uiPriority="50"/>
-    <w:lsdException w:name="List Table 6 Colorful Accent 5" w:uiPriority="51"/>
-    <w:lsdException w:name="List Table 7 Colorful Accent 5" w:uiPriority="52"/>
-    <w:lsdException w:name="List Table 1 Light Accent 6" w:uiPriority="46"/>
-    <w:lsdException w:name="List Table 2 Accent 6" w:uiPriority="47"/>
-    <w:lsdException w:name="List Table 3 Accent 6" w:uiPriority="48"/>
-    <w:lsdException w:name="List Table 4 Accent 6" w:uiPriority="49"/>
-    <w:lsdException w:name="List Table 5 Dark Accent 6" w:uiPriority="50"/>
-    <w:lsdException w:name="List Table 6 Colorful Accent 6" w:uiPriority="51"/>
-    <w:lsdException w:name="List Table 7 Colorful Accent 6" w:uiPriority="52"/>
-    <w:lsdException w:name="Mention" w:semiHidden="1" w:unhideWhenUsed="1"/>
-    <w:lsdException w:name="Smart Hyperlink" w:semiHidden="1" w:unhideWhenUsed="1"/>
-    <w:lsdException w:name="Hashtag" w:semiHidden="1" w:unhideWhenUsed="1"/>
-    <w:lsdException w:name="Unresolved Mention" w:semiHidden="1" w:unhideWhenUsed="1"/>
+  <w:latentStyles w:defLockedState="0" w:defUIPriority="99" w:defSemiHidden="1" w:defUnhideWhenUsed="1" w:defQFormat="0" w:count="267">
+    <w:lsdException w:name="Normal" w:semiHidden="0" w:uiPriority="0" w:unhideWhenUsed="0" w:qFormat="1"/>
+    <w:lsdException w:name="heading 1" w:semiHidden="0" w:uiPriority="9" w:unhideWhenUsed="0" w:qFormat="1"/>
+    <w:lsdException w:name="heading 2" w:uiPriority="9" w:qFormat="1"/>
+    <w:lsdException w:name="heading 3" w:uiPriority="9" w:qFormat="1"/>
+    <w:lsdException w:name="heading 4" w:uiPriority="9" w:qFormat="1"/>
+    <w:lsdException w:name="heading 5" w:uiPriority="9" w:qFormat="1"/>
+    <w:lsdException w:name="heading 6" w:uiPriority="9" w:qFormat="1"/>
+    <w:lsdException w:name="heading 7" w:uiPriority="9" w:qFormat="1"/>
+    <w:lsdException w:name="heading 8" w:uiPriority="9" w:qFormat="1"/>
+    <w:lsdException w:name="heading 9" w:uiPriority="9" w:qFormat="1"/>
+    <w:lsdException w:name="toc 1" w:uiPriority="39"/>
+    <w:lsdException w:name="toc 2" w:uiPriority="39"/>
+    <w:lsdException w:name="toc 3" w:uiPriority="39"/>
+    <w:lsdException w:name="toc 4" w:uiPriority="39"/>
+    <w:lsdException w:name="toc 5" w:uiPriority="39"/>
+    <w:lsdException w:name="toc 6" w:uiPriority="39"/>
+    <w:lsdException w:name="toc 7" w:uiPriority="39"/>
+    <w:lsdException w:name="toc 8" w:uiPriority="39"/>
+    <w:lsdException w:name="toc 9" w:uiPriority="39"/>
+    <w:lsdException w:name="caption" w:uiPriority="35" w:qFormat="1"/>
+    <w:lsdException w:name="Title" w:semiHidden="0" w:uiPriority="10" w:unhideWhenUsed="0" w:qFormat="1"/>
+    <w:lsdException w:name="Default Paragraph Font" w:uiPriority="1"/>
+    <w:lsdException w:name="Subtitle" w:semiHidden="0" w:uiPriority="11" w:unhideWhenUsed="0" w:qFormat="1"/>
+    <w:lsdException w:name="Strong" w:semiHidden="0" w:uiPriority="22" w:unhideWhenUsed="0" w:qFormat="1"/>
+    <w:lsdException w:name="Emphasis" w:semiHidden="0" w:uiPriority="20" w:unhideWhenUsed="0" w:qFormat="1"/>
+    <w:lsdException w:name="Table Grid" w:semiHidden="0" w:uiPriority="39" w:unhideWhenUsed="0"/>
+    <w:lsdException w:name="Placeholder Text" w:unhideWhenUsed="0"/>
+    <w:lsdException w:name="No Spacing" w:semiHidden="0" w:uiPriority="1" w:unhideWhenUsed="0" w:qFormat="1"/>
+    <w:lsdException w:name="Light Shading" w:semiHidden="0" w:uiPriority="60" w:unhideWhenUsed="0"/>
+    <w:lsdException w:name="Light List" w:semiHidden="0" w:uiPriority="61" w:unhideWhenUsed="0"/>
+    <w:lsdException w:name="Light Grid" w:semiHidden="0" w:uiPriority="62" w:unhideWhenUsed="0"/>
+    <w:lsdException w:name="Medium Shading 1" w:semiHidden="0" w:uiPriority="63" w:unhideWhenUsed="0"/>
+    <w:lsdException w:name="Medium Shading 2" w:semiHidden="0" w:uiPriority="64" w:unhideWhenUsed="0"/>
+    <w:lsdException w:name="Medium List 1" w:semiHidden="0" w:uiPriority="65" w:unhideWhenUsed="0"/>
+    <w:lsdException w:name="Medium List 2" w:semiHidden="0" w:uiPriority="66" w:unhideWhenUsed="0"/>
+    <w:lsdException w:name="Medium Grid 1" w:semiHidden="0" w:uiPriority="67" w:unhideWhenUsed="0"/>
+    <w:lsdException w:name="Medium Grid 2" w:semiHidden="0" w:uiPriority="68" w:unhideWhenUsed="0"/>
+    <w:lsdException w:name="Medium Grid 3" w:semiHidden="0" w:uiPriority="69" w:unhideWhenUsed="0"/>
+    <w:lsdException w:name="Dark List" w:semiHidden="0" w:uiPriority="70" w:unhideWhenUsed="0"/>
+    <w:lsdException w:name="Colorful Shading" w:semiHidden="0" w:uiPriority="71" w:unhideWhenUsed="0"/>
+    <w:lsdException w:name="Colorful List" w:semiHidden="0" w:uiPriority="72" w:unhideWhenUsed="0"/>
+    <w:lsdException w:name="Colorful Grid" w:semiHidden="0" w:uiPriority="73" w:unhideWhenUsed="0"/>
+    <w:lsdException w:name="Light Shading Accent 1" w:semiHidden="0" w:uiPriority="60" w:unhideWhenUsed="0"/>
+    <w:lsdException w:name="Light List Accent 1" w:semiHidden="0" w:uiPriority="61" w:unhideWhenUsed="0"/>
+    <w:lsdException w:name="Light Grid Accent 1" w:semiHidden="0" w:uiPriority="62" w:unhideWhenUsed="0"/>
+    <w:lsdException w:name="Medium Shading 1 Accent 1" w:semiHidden="0" w:uiPriority="63" w:unhideWhenUsed="0"/>
+    <w:lsdException w:name="Medium Shading 2 Accent 1" w:semiHidden="0" w:uiPriority="64" w:unhideWhenUsed="0"/>
+    <w:lsdException w:name="Medium List 1 Accent 1" w:semiHidden="0" w:uiPriority="65" w:unhideWhenUsed="0"/>
+    <w:lsdException w:name="Revision" w:unhideWhenUsed="0"/>
+    <w:lsdException w:name="List Paragraph" w:semiHidden="0" w:uiPriority="34" w:unhideWhenUsed="0" w:qFormat="1"/>
+    <w:lsdException w:name="Quote" w:semiHidden="0" w:uiPriority="29" w:unhideWhenUsed="0" w:qFormat="1"/>
+    <w:lsdException w:name="Intense Quote" w:semiHidden="0" w:uiPriority="30" w:unhideWhenUsed="0" w:qFormat="1"/>
+    <w:lsdException w:name="Medium List 2 Accent 1" w:semiHidden="0" w:uiPriority="66" w:unhideWhenUsed="0"/>
+    <w:lsdException w:name="Medium Grid 1 Accent 1" w:semiHidden="0" w:uiPriority="67" w:unhideWhenUsed="0"/>
+    <w:lsdException w:name="Medium Grid 2 Accent 1" w:semiHidden="0" w:uiPriority="68" w:unhideWhenUsed="0"/>
+    <w:lsdException w:name="Medium Grid 3 Accent 1" w:semiHidden="0" w:uiPriority="69" w:unhideWhenUsed="0"/>
+    <w:lsdException w:name="Dark List Accent 1" w:semiHidden="0" w:uiPriority="70" w:unhideWhenUsed="0"/>
+    <w:lsdException w:name="Colorful Shading Accent 1" w:semiHidden="0" w:uiPriority="71" w:unhideWhenUsed="0"/>
+    <w:lsdException w:name="Colorful List Accent 1" w:semiHidden="0" w:uiPriority="72" w:unhideWhenUsed="0"/>
+    <w:lsdException w:name="Colorful Grid Accent 1" w:semiHidden="0" w:uiPriority="73" w:unhideWhenUsed="0"/>
+    <w:lsdException w:name="Light Shading Accent 2" w:semiHidden="0" w:uiPriority="60" w:unhideWhenUsed="0"/>
+    <w:lsdException w:name="Light List Accent 2" w:semiHidden="0" w:uiPriority="61" w:unhideWhenUsed="0"/>
+    <w:lsdException w:name="Light Grid Accent 2" w:semiHidden="0" w:uiPriority="62" w:unhideWhenUsed="0"/>
+    <w:lsdException w:name="Medium Shading 1 Accent 2" w:semiHidden="0" w:uiPriority="63" w:unhideWhenUsed="0"/>
+    <w:lsdException w:name="Medium Shading 2 Accent 2" w:semiHidden="0" w:uiPriority="64" w:unhideWhenUsed="0"/>
+    <w:lsdException w:name="Medium List 1 Accent 2" w:semiHidden="0" w:uiPriority="65" w:unhideWhenUsed="0"/>
+    <w:lsdException w:name="Medium List 2 Accent 2" w:semiHidden="0" w:uiPriority="66" w:unhideWhenUsed="0"/>
+    <w:lsdException w:name="Medium Grid 1 Accent 2" w:semiHidden="0" w:uiPriority="67" w:unhideWhenUsed="0"/>
+    <w:lsdException w:name="Medium Grid 2 Accent 2" w:semiHidden="0" w:uiPriority="68" w:unhideWhenUsed="0"/>
+    <w:lsdException w:name="Medium Grid 3 Accent 2" w:semiHidden="0" w:uiPriority="69" w:unhideWhenUsed="0"/>
+    <w:lsdException w:name="Dark List Accent 2" w:semiHidden="0" w:uiPriority="70" w:unhideWhenUsed="0"/>
+    <w:lsdException w:name="Colorful Shading Accent 2" w:semiHidden="0" w:uiPriority="71" w:unhideWhenUsed="0"/>
+    <w:lsdException w:name="Colorful List Accent 2" w:semiHidden="0" w:uiPriority="72" w:unhideWhenUsed="0"/>
+    <w:lsdException w:name="Colorful Grid Accent 2" w:semiHidden="0" w:uiPriority="73" w:unhideWhenUsed="0"/>
+    <w:lsdException w:name="Light Shading Accent 3" w:semiHidden="0" w:uiPriority="60" w:unhideWhenUsed="0"/>
+    <w:lsdException w:name="Light List Accent 3" w:semiHidden="0" w:uiPriority="61" w:unhideWhenUsed="0"/>
+    <w:lsdException w:name="Light Grid Accent 3" w:semiHidden="0" w:uiPriority="62" w:unhideWhenUsed="0"/>
+    <w:lsdException w:name="Medium Shading 1 Accent 3" w:semiHidden="0" w:uiPriority="63" w:unhideWhenUsed="0"/>
+    <w:lsdException w:name="Medium Shading 2 Accent 3" w:semiHidden="0" w:uiPriority="64" w:unhideWhenUsed="0"/>
+    <w:lsdException w:name="Medium List 1 Accent 3" w:semiHidden="0" w:uiPriority="65" w:unhideWhenUsed="0"/>
+    <w:lsdException w:name="Medium List 2 Accent 3" w:semiHidden="0" w:uiPriority="66" w:unhideWhenUsed="0"/>
+    <w:lsdException w:name="Medium Grid 1 Accent 3" w:semiHidden="0" w:uiPriority="67" w:unhideWhenUsed="0"/>
+    <w:lsdException w:name="Medium Grid 2 Accent 3" w:semiHidden="0" w:uiPriority="68" w:unhideWhenUsed="0"/>
+    <w:lsdException w:name="Medium Grid 3 Accent 3" w:semiHidden="0" w:uiPriority="69" w:unhideWhenUsed="0"/>
+    <w:lsdException w:name="Dark List Accent 3" w:semiHidden="0" w:uiPriority="70" w:unhideWhenUsed="0"/>
+    <w:lsdException w:name="Colorful Shading Accent 3" w:semiHidden="0" w:uiPriority="71" w:unhideWhenUsed="0"/>
+    <w:lsdException w:name="Colorful List Accent 3" w:semiHidden="0" w:uiPriority="72" w:unhideWhenUsed="0"/>
+    <w:lsdException w:name="Colorful Grid Accent 3" w:semiHidden="0" w:uiPriority="73" w:unhideWhenUsed="0"/>
+    <w:lsdException w:name="Light Shading Accent 4" w:semiHidden="0" w:uiPriority="60" w:unhideWhenUsed="0"/>
+    <w:lsdException w:name="Light List Accent 4" w:semiHidden="0" w:uiPriority="61" w:unhideWhenUsed="0"/>
+    <w:lsdException w:name="Light Grid Accent 4" w:semiHidden="0" w:uiPriority="62" w:unhideWhenUsed="0"/>
+    <w:lsdException w:name="Medium Shading 1 Accent 4" w:semiHidden="0" w:uiPriority="63" w:unhideWhenUsed="0"/>
+    <w:lsdException w:name="Medium Shading 2 Accent 4" w:semiHidden="0" w:uiPriority="64" w:unhideWhenUsed="0"/>
+    <w:lsdException w:name="Medium List 1 Accent 4" w:semiHidden="0" w:uiPriority="65" w:unhideWhenUsed="0"/>
+    <w:lsdException w:name="Medium List 2 Accent 4" w:semiHidden="0" w:uiPriority="66" w:unhideWhenUsed="0"/>
+    <w:lsdException w:name="Medium Grid 1 Accent 4" w:semiHidden="0" w:uiPriority="67" w:unhideWhenUsed="0"/>
+    <w:lsdException w:name="Medium Grid 2 Accent 4" w:semiHidden="0" w:uiPriority="68" w:unhideWhenUsed="0"/>
+    <w:lsdException w:name="Medium Grid 3 Accent 4" w:semiHidden="0" w:uiPriority="69" w:unhideWhenUsed="0"/>
+    <w:lsdException w:name="Dark List Accent 4" w:semiHidden="0" w:uiPriority="70" w:unhideWhenUsed="0"/>
+    <w:lsdException w:name="Colorful Shading Accent 4" w:semiHidden="0" w:uiPriority="71" w:unhideWhenUsed="0"/>
+    <w:lsdException w:name="Colorful List Accent 4" w:semiHidden="0" w:uiPriority="72" w:unhideWhenUsed="0"/>
+    <w:lsdException w:name="Colorful Grid Accent 4" w:semiHidden="0" w:uiPriority="73" w:unhideWhenUsed="0"/>
+    <w:lsdException w:name="Light Shading Accent 5" w:semiHidden="0" w:uiPriority="60" w:unhideWhenUsed="0"/>
+    <w:lsdException w:name="Light List Accent 5" w:semiHidden="0" w:uiPriority="61" w:unhideWhenUsed="0"/>
+    <w:lsdException w:name="Light Grid Accent 5" w:semiHidden="0" w:uiPriority="62" w:unhideWhenUsed="0"/>
+    <w:lsdException w:name="Medium Shading 1 Accent 5" w:semiHidden="0" w:uiPriority="63" w:unhideWhenUsed="0"/>
+    <w:lsdException w:name="Medium Shading 2 Accent 5" w:semiHidden="0" w:uiPriority="64" w:unhideWhenUsed="0"/>
+    <w:lsdException w:name="Medium List 1 Accent 5" w:semiHidden="0" w:uiPriority="65" w:unhideWhenUsed="0"/>
+    <w:lsdException w:name="Medium List 2 Accent 5" w:semiHidden="0" w:uiPriority="66" w:unhideWhenUsed="0"/>
+    <w:lsdException w:name="Medium Grid 1 Accent 5" w:semiHidden="0" w:uiPriority="67" w:unhideWhenUsed="0"/>
+    <w:lsdException w:name="Medium Grid 2 Accent 5" w:semiHidden="0" w:uiPriority="68" w:unhideWhenUsed="0"/>
+    <w:lsdException w:name="Medium Grid 3 Accent 5" w:semiHidden="0" w:uiPriority="69" w:unhideWhenUsed="0"/>
+    <w:lsdException w:name="Dark List Accent 5" w:semiHidden="0" w:uiPriority="70" w:unhideWhenUsed="0"/>
+    <w:lsdException w:name="Colorful Shading Accent 5" w:semiHidden="0" w:uiPriority="71" w:unhideWhenUsed="0"/>
+    <w:lsdException w:name="Colorful List Accent 5" w:semiHidden="0" w:uiPriority="72" w:unhideWhenUsed="0"/>
+    <w:lsdException w:name="Colorful Grid Accent 5" w:semiHidden="0" w:uiPriority="73" w:unhideWhenUsed="0"/>
+    <w:lsdException w:name="Light Shading Accent 6" w:semiHidden="0" w:uiPriority="60" w:unhideWhenUsed="0"/>
+    <w:lsdException w:name="Light List Accent 6" w:semiHidden="0" w:uiPriority="61" w:unhideWhenUsed="0"/>
+    <w:lsdException w:name="Light Grid Accent 6" w:semiHidden="0" w:uiPriority="62" w:unhideWhenUsed="0"/>
+    <w:lsdException w:name="Medium Shading 1 Accent 6" w:semiHidden="0" w:uiPriority="63" w:unhideWhenUsed="0"/>
+    <w:lsdException w:name="Medium Shading 2 Accent 6" w:semiHidden="0" w:uiPriority="64" w:unhideWhenUsed="0"/>
+    <w:lsdException w:name="Medium List 1 Accent 6" w:semiHidden="0" w:uiPriority="65" w:unhideWhenUsed="0"/>
+    <w:lsdException w:name="Medium List 2 Accent 6" w:semiHidden="0" w:uiPriority="66" w:unhideWhenUsed="0"/>
+    <w:lsdException w:name="Medium Grid 1 Accent 6" w:semiHidden="0" w:uiPriority="67" w:unhideWhenUsed="0"/>
+    <w:lsdException w:name="Medium Grid 2 Accent 6" w:semiHidden="0" w:uiPriority="68" w:unhideWhenUsed="0"/>
+    <w:lsdException w:name="Medium Grid 3 Accent 6" w:semiHidden="0" w:uiPriority="69" w:unhideWhenUsed="0"/>
+    <w:lsdException w:name="Dark List Accent 6" w:semiHidden="0" w:uiPriority="70" w:unhideWhenUsed="0"/>
+    <w:lsdException w:name="Colorful Shading Accent 6" w:semiHidden="0" w:uiPriority="71" w:unhideWhenUsed="0"/>
+    <w:lsdException w:name="Colorful List Accent 6" w:semiHidden="0" w:uiPriority="72" w:unhideWhenUsed="0"/>
+    <w:lsdException w:name="Colorful Grid Accent 6" w:semiHidden="0" w:uiPriority="73" w:unhideWhenUsed="0"/>
+    <w:lsdException w:name="Subtle Emphasis" w:semiHidden="0" w:uiPriority="19" w:unhideWhenUsed="0" w:qFormat="1"/>
+    <w:lsdException w:name="Intense Emphasis" w:semiHidden="0" w:uiPriority="21" w:unhideWhenUsed="0" w:qFormat="1"/>
+    <w:lsdException w:name="Subtle Reference" w:semiHidden="0" w:uiPriority="31" w:unhideWhenUsed="0" w:qFormat="1"/>
+    <w:lsdException w:name="Intense Reference" w:semiHidden="0" w:uiPriority="32" w:unhideWhenUsed="0" w:qFormat="1"/>
+    <w:lsdException w:name="Book Title" w:semiHidden="0" w:uiPriority="33" w:unhideWhenUsed="0" w:qFormat="1"/>
+    <w:lsdException w:name="Bibliography" w:uiPriority="37"/>
+    <w:lsdException w:name="TOC Heading" w:uiPriority="39" w:qFormat="1"/>
   </w:latentStyles>
   <w:style w:type="paragraph" w:default="1" w:styleId="Normale">
     <w:name w:val="Normal"/>
@@ -3698,6 +3606,7 @@
       <w:spacing w:after="0" w:line="240" w:lineRule="auto"/>
     </w:pPr>
     <w:tblPr>
+      <w:tblInd w:w="0" w:type="dxa"/>
       <w:tblBorders>
         <w:top w:val="single" w:sz="4" w:space="0" w:color="auto"/>
         <w:left w:val="single" w:sz="4" w:space="0" w:color="auto"/>
@@ -3706,6 +3615,229 @@
         <w:insideH w:val="single" w:sz="4" w:space="0" w:color="auto"/>
         <w:insideV w:val="single" w:sz="4" w:space="0" w:color="auto"/>
       </w:tblBorders>
+      <w:tblCellMar>
+        <w:top w:w="0" w:type="dxa"/>
+        <w:left w:w="108" w:type="dxa"/>
+        <w:bottom w:w="0" w:type="dxa"/>
+        <w:right w:w="108" w:type="dxa"/>
+      </w:tblCellMar>
+    </w:tblPr>
+  </w:style>
+</w:styles>
+</file>
+
+<file path=word/stylesWithEffects.xml><?xml version="1.0" encoding="utf-8"?>
+<w:styles xmlns:wpc="http://schemas.microsoft.com/office/word/2010/wordprocessingCanvas" xmlns:mc="http://schemas.openxmlformats.org/markup-compatibility/2006" xmlns:o="urn:schemas-microsoft-com:office:office" xmlns:r="http://schemas.openxmlformats.org/officeDocument/2006/relationships" xmlns:m="http://schemas.openxmlformats.org/officeDocument/2006/math" xmlns:v="urn:schemas-microsoft-com:vml" xmlns:wp14="http://schemas.microsoft.com/office/word/2010/wordprocessingDrawing" xmlns:wp="http://schemas.openxmlformats.org/drawingml/2006/wordprocessingDrawing" xmlns:w10="urn:schemas-microsoft-com:office:word" xmlns:w="http://schemas.openxmlformats.org/wordprocessingml/2006/main" xmlns:w14="http://schemas.microsoft.com/office/word/2010/wordml" xmlns:wpg="http://schemas.microsoft.com/office/word/2010/wordprocessingGroup" xmlns:wpi="http://schemas.microsoft.com/office/word/2010/wordprocessingInk" xmlns:wne="http://schemas.microsoft.com/office/word/2006/wordml" xmlns:wps="http://schemas.microsoft.com/office/word/2010/wordprocessingShape" mc:Ignorable="w14 wp14">
+  <w:docDefaults>
+    <w:rPrDefault>
+      <w:rPr>
+        <w:rFonts w:asciiTheme="minorHAnsi" w:eastAsiaTheme="minorHAnsi" w:hAnsiTheme="minorHAnsi" w:cstheme="minorBidi"/>
+        <w:sz w:val="22"/>
+        <w:szCs w:val="22"/>
+        <w:lang w:val="it-IT" w:eastAsia="en-US" w:bidi="ar-SA"/>
+      </w:rPr>
+    </w:rPrDefault>
+    <w:pPrDefault>
+      <w:pPr>
+        <w:spacing w:after="200" w:line="276" w:lineRule="auto"/>
+      </w:pPr>
+    </w:pPrDefault>
+  </w:docDefaults>
+  <w:latentStyles w:defLockedState="0" w:defUIPriority="99" w:defSemiHidden="1" w:defUnhideWhenUsed="1" w:defQFormat="0" w:count="267">
+    <w:lsdException w:name="Normal" w:semiHidden="0" w:uiPriority="0" w:unhideWhenUsed="0" w:qFormat="1"/>
+    <w:lsdException w:name="heading 1" w:semiHidden="0" w:uiPriority="9" w:unhideWhenUsed="0" w:qFormat="1"/>
+    <w:lsdException w:name="heading 2" w:uiPriority="9" w:qFormat="1"/>
+    <w:lsdException w:name="heading 3" w:uiPriority="9" w:qFormat="1"/>
+    <w:lsdException w:name="heading 4" w:uiPriority="9" w:qFormat="1"/>
+    <w:lsdException w:name="heading 5" w:uiPriority="9" w:qFormat="1"/>
+    <w:lsdException w:name="heading 6" w:uiPriority="9" w:qFormat="1"/>
+    <w:lsdException w:name="heading 7" w:uiPriority="9" w:qFormat="1"/>
+    <w:lsdException w:name="heading 8" w:uiPriority="9" w:qFormat="1"/>
+    <w:lsdException w:name="heading 9" w:uiPriority="9" w:qFormat="1"/>
+    <w:lsdException w:name="toc 1" w:uiPriority="39"/>
+    <w:lsdException w:name="toc 2" w:uiPriority="39"/>
+    <w:lsdException w:name="toc 3" w:uiPriority="39"/>
+    <w:lsdException w:name="toc 4" w:uiPriority="39"/>
+    <w:lsdException w:name="toc 5" w:uiPriority="39"/>
+    <w:lsdException w:name="toc 6" w:uiPriority="39"/>
+    <w:lsdException w:name="toc 7" w:uiPriority="39"/>
+    <w:lsdException w:name="toc 8" w:uiPriority="39"/>
+    <w:lsdException w:name="toc 9" w:uiPriority="39"/>
+    <w:lsdException w:name="caption" w:uiPriority="35" w:qFormat="1"/>
+    <w:lsdException w:name="Title" w:semiHidden="0" w:uiPriority="10" w:unhideWhenUsed="0" w:qFormat="1"/>
+    <w:lsdException w:name="Default Paragraph Font" w:uiPriority="1"/>
+    <w:lsdException w:name="Subtitle" w:semiHidden="0" w:uiPriority="11" w:unhideWhenUsed="0" w:qFormat="1"/>
+    <w:lsdException w:name="Strong" w:semiHidden="0" w:uiPriority="22" w:unhideWhenUsed="0" w:qFormat="1"/>
+    <w:lsdException w:name="Emphasis" w:semiHidden="0" w:uiPriority="20" w:unhideWhenUsed="0" w:qFormat="1"/>
+    <w:lsdException w:name="Table Grid" w:semiHidden="0" w:uiPriority="39" w:unhideWhenUsed="0"/>
+    <w:lsdException w:name="Placeholder Text" w:unhideWhenUsed="0"/>
+    <w:lsdException w:name="No Spacing" w:semiHidden="0" w:uiPriority="1" w:unhideWhenUsed="0" w:qFormat="1"/>
+    <w:lsdException w:name="Light Shading" w:semiHidden="0" w:uiPriority="60" w:unhideWhenUsed="0"/>
+    <w:lsdException w:name="Light List" w:semiHidden="0" w:uiPriority="61" w:unhideWhenUsed="0"/>
+    <w:lsdException w:name="Light Grid" w:semiHidden="0" w:uiPriority="62" w:unhideWhenUsed="0"/>
+    <w:lsdException w:name="Medium Shading 1" w:semiHidden="0" w:uiPriority="63" w:unhideWhenUsed="0"/>
+    <w:lsdException w:name="Medium Shading 2" w:semiHidden="0" w:uiPriority="64" w:unhideWhenUsed="0"/>
+    <w:lsdException w:name="Medium List 1" w:semiHidden="0" w:uiPriority="65" w:unhideWhenUsed="0"/>
+    <w:lsdException w:name="Medium List 2" w:semiHidden="0" w:uiPriority="66" w:unhideWhenUsed="0"/>
+    <w:lsdException w:name="Medium Grid 1" w:semiHidden="0" w:uiPriority="67" w:unhideWhenUsed="0"/>
+    <w:lsdException w:name="Medium Grid 2" w:semiHidden="0" w:uiPriority="68" w:unhideWhenUsed="0"/>
+    <w:lsdException w:name="Medium Grid 3" w:semiHidden="0" w:uiPriority="69" w:unhideWhenUsed="0"/>
+    <w:lsdException w:name="Dark List" w:semiHidden="0" w:uiPriority="70" w:unhideWhenUsed="0"/>
+    <w:lsdException w:name="Colorful Shading" w:semiHidden="0" w:uiPriority="71" w:unhideWhenUsed="0"/>
+    <w:lsdException w:name="Colorful List" w:semiHidden="0" w:uiPriority="72" w:unhideWhenUsed="0"/>
+    <w:lsdException w:name="Colorful Grid" w:semiHidden="0" w:uiPriority="73" w:unhideWhenUsed="0"/>
+    <w:lsdException w:name="Light Shading Accent 1" w:semiHidden="0" w:uiPriority="60" w:unhideWhenUsed="0"/>
+    <w:lsdException w:name="Light List Accent 1" w:semiHidden="0" w:uiPriority="61" w:unhideWhenUsed="0"/>
+    <w:lsdException w:name="Light Grid Accent 1" w:semiHidden="0" w:uiPriority="62" w:unhideWhenUsed="0"/>
+    <w:lsdException w:name="Medium Shading 1 Accent 1" w:semiHidden="0" w:uiPriority="63" w:unhideWhenUsed="0"/>
+    <w:lsdException w:name="Medium Shading 2 Accent 1" w:semiHidden="0" w:uiPriority="64" w:unhideWhenUsed="0"/>
+    <w:lsdException w:name="Medium List 1 Accent 1" w:semiHidden="0" w:uiPriority="65" w:unhideWhenUsed="0"/>
+    <w:lsdException w:name="Revision" w:unhideWhenUsed="0"/>
+    <w:lsdException w:name="List Paragraph" w:semiHidden="0" w:uiPriority="34" w:unhideWhenUsed="0" w:qFormat="1"/>
+    <w:lsdException w:name="Quote" w:semiHidden="0" w:uiPriority="29" w:unhideWhenUsed="0" w:qFormat="1"/>
+    <w:lsdException w:name="Intense Quote" w:semiHidden="0" w:uiPriority="30" w:unhideWhenUsed="0" w:qFormat="1"/>
+    <w:lsdException w:name="Medium List 2 Accent 1" w:semiHidden="0" w:uiPriority="66" w:unhideWhenUsed="0"/>
+    <w:lsdException w:name="Medium Grid 1 Accent 1" w:semiHidden="0" w:uiPriority="67" w:unhideWhenUsed="0"/>
+    <w:lsdException w:name="Medium Grid 2 Accent 1" w:semiHidden="0" w:uiPriority="68" w:unhideWhenUsed="0"/>
+    <w:lsdException w:name="Medium Grid 3 Accent 1" w:semiHidden="0" w:uiPriority="69" w:unhideWhenUsed="0"/>
+    <w:lsdException w:name="Dark List Accent 1" w:semiHidden="0" w:uiPriority="70" w:unhideWhenUsed="0"/>
+    <w:lsdException w:name="Colorful Shading Accent 1" w:semiHidden="0" w:uiPriority="71" w:unhideWhenUsed="0"/>
+    <w:lsdException w:name="Colorful List Accent 1" w:semiHidden="0" w:uiPriority="72" w:unhideWhenUsed="0"/>
+    <w:lsdException w:name="Colorful Grid Accent 1" w:semiHidden="0" w:uiPriority="73" w:unhideWhenUsed="0"/>
+    <w:lsdException w:name="Light Shading Accent 2" w:semiHidden="0" w:uiPriority="60" w:unhideWhenUsed="0"/>
+    <w:lsdException w:name="Light List Accent 2" w:semiHidden="0" w:uiPriority="61" w:unhideWhenUsed="0"/>
+    <w:lsdException w:name="Light Grid Accent 2" w:semiHidden="0" w:uiPriority="62" w:unhideWhenUsed="0"/>
+    <w:lsdException w:name="Medium Shading 1 Accent 2" w:semiHidden="0" w:uiPriority="63" w:unhideWhenUsed="0"/>
+    <w:lsdException w:name="Medium Shading 2 Accent 2" w:semiHidden="0" w:uiPriority="64" w:unhideWhenUsed="0"/>
+    <w:lsdException w:name="Medium List 1 Accent 2" w:semiHidden="0" w:uiPriority="65" w:unhideWhenUsed="0"/>
+    <w:lsdException w:name="Medium List 2 Accent 2" w:semiHidden="0" w:uiPriority="66" w:unhideWhenUsed="0"/>
+    <w:lsdException w:name="Medium Grid 1 Accent 2" w:semiHidden="0" w:uiPriority="67" w:unhideWhenUsed="0"/>
+    <w:lsdException w:name="Medium Grid 2 Accent 2" w:semiHidden="0" w:uiPriority="68" w:unhideWhenUsed="0"/>
+    <w:lsdException w:name="Medium Grid 3 Accent 2" w:semiHidden="0" w:uiPriority="69" w:unhideWhenUsed="0"/>
+    <w:lsdException w:name="Dark List Accent 2" w:semiHidden="0" w:uiPriority="70" w:unhideWhenUsed="0"/>
+    <w:lsdException w:name="Colorful Shading Accent 2" w:semiHidden="0" w:uiPriority="71" w:unhideWhenUsed="0"/>
+    <w:lsdException w:name="Colorful List Accent 2" w:semiHidden="0" w:uiPriority="72" w:unhideWhenUsed="0"/>
+    <w:lsdException w:name="Colorful Grid Accent 2" w:semiHidden="0" w:uiPriority="73" w:unhideWhenUsed="0"/>
+    <w:lsdException w:name="Light Shading Accent 3" w:semiHidden="0" w:uiPriority="60" w:unhideWhenUsed="0"/>
+    <w:lsdException w:name="Light List Accent 3" w:semiHidden="0" w:uiPriority="61" w:unhideWhenUsed="0"/>
+    <w:lsdException w:name="Light Grid Accent 3" w:semiHidden="0" w:uiPriority="62" w:unhideWhenUsed="0"/>
+    <w:lsdException w:name="Medium Shading 1 Accent 3" w:semiHidden="0" w:uiPriority="63" w:unhideWhenUsed="0"/>
+    <w:lsdException w:name="Medium Shading 2 Accent 3" w:semiHidden="0" w:uiPriority="64" w:unhideWhenUsed="0"/>
+    <w:lsdException w:name="Medium List 1 Accent 3" w:semiHidden="0" w:uiPriority="65" w:unhideWhenUsed="0"/>
+    <w:lsdException w:name="Medium List 2 Accent 3" w:semiHidden="0" w:uiPriority="66" w:unhideWhenUsed="0"/>
+    <w:lsdException w:name="Medium Grid 1 Accent 3" w:semiHidden="0" w:uiPriority="67" w:unhideWhenUsed="0"/>
+    <w:lsdException w:name="Medium Grid 2 Accent 3" w:semiHidden="0" w:uiPriority="68" w:unhideWhenUsed="0"/>
+    <w:lsdException w:name="Medium Grid 3 Accent 3" w:semiHidden="0" w:uiPriority="69" w:unhideWhenUsed="0"/>
+    <w:lsdException w:name="Dark List Accent 3" w:semiHidden="0" w:uiPriority="70" w:unhideWhenUsed="0"/>
+    <w:lsdException w:name="Colorful Shading Accent 3" w:semiHidden="0" w:uiPriority="71" w:unhideWhenUsed="0"/>
+    <w:lsdException w:name="Colorful List Accent 3" w:semiHidden="0" w:uiPriority="72" w:unhideWhenUsed="0"/>
+    <w:lsdException w:name="Colorful Grid Accent 3" w:semiHidden="0" w:uiPriority="73" w:unhideWhenUsed="0"/>
+    <w:lsdException w:name="Light Shading Accent 4" w:semiHidden="0" w:uiPriority="60" w:unhideWhenUsed="0"/>
+    <w:lsdException w:name="Light List Accent 4" w:semiHidden="0" w:uiPriority="61" w:unhideWhenUsed="0"/>
+    <w:lsdException w:name="Light Grid Accent 4" w:semiHidden="0" w:uiPriority="62" w:unhideWhenUsed="0"/>
+    <w:lsdException w:name="Medium Shading 1 Accent 4" w:semiHidden="0" w:uiPriority="63" w:unhideWhenUsed="0"/>
+    <w:lsdException w:name="Medium Shading 2 Accent 4" w:semiHidden="0" w:uiPriority="64" w:unhideWhenUsed="0"/>
+    <w:lsdException w:name="Medium List 1 Accent 4" w:semiHidden="0" w:uiPriority="65" w:unhideWhenUsed="0"/>
+    <w:lsdException w:name="Medium List 2 Accent 4" w:semiHidden="0" w:uiPriority="66" w:unhideWhenUsed="0"/>
+    <w:lsdException w:name="Medium Grid 1 Accent 4" w:semiHidden="0" w:uiPriority="67" w:unhideWhenUsed="0"/>
+    <w:lsdException w:name="Medium Grid 2 Accent 4" w:semiHidden="0" w:uiPriority="68" w:unhideWhenUsed="0"/>
+    <w:lsdException w:name="Medium Grid 3 Accent 4" w:semiHidden="0" w:uiPriority="69" w:unhideWhenUsed="0"/>
+    <w:lsdException w:name="Dark List Accent 4" w:semiHidden="0" w:uiPriority="70" w:unhideWhenUsed="0"/>
+    <w:lsdException w:name="Colorful Shading Accent 4" w:semiHidden="0" w:uiPriority="71" w:unhideWhenUsed="0"/>
+    <w:lsdException w:name="Colorful List Accent 4" w:semiHidden="0" w:uiPriority="72" w:unhideWhenUsed="0"/>
+    <w:lsdException w:name="Colorful Grid Accent 4" w:semiHidden="0" w:uiPriority="73" w:unhideWhenUsed="0"/>
+    <w:lsdException w:name="Light Shading Accent 5" w:semiHidden="0" w:uiPriority="60" w:unhideWhenUsed="0"/>
+    <w:lsdException w:name="Light List Accent 5" w:semiHidden="0" w:uiPriority="61" w:unhideWhenUsed="0"/>
+    <w:lsdException w:name="Light Grid Accent 5" w:semiHidden="0" w:uiPriority="62" w:unhideWhenUsed="0"/>
+    <w:lsdException w:name="Medium Shading 1 Accent 5" w:semiHidden="0" w:uiPriority="63" w:unhideWhenUsed="0"/>
+    <w:lsdException w:name="Medium Shading 2 Accent 5" w:semiHidden="0" w:uiPriority="64" w:unhideWhenUsed="0"/>
+    <w:lsdException w:name="Medium List 1 Accent 5" w:semiHidden="0" w:uiPriority="65" w:unhideWhenUsed="0"/>
+    <w:lsdException w:name="Medium List 2 Accent 5" w:semiHidden="0" w:uiPriority="66" w:unhideWhenUsed="0"/>
+    <w:lsdException w:name="Medium Grid 1 Accent 5" w:semiHidden="0" w:uiPriority="67" w:unhideWhenUsed="0"/>
+    <w:lsdException w:name="Medium Grid 2 Accent 5" w:semiHidden="0" w:uiPriority="68" w:unhideWhenUsed="0"/>
+    <w:lsdException w:name="Medium Grid 3 Accent 5" w:semiHidden="0" w:uiPriority="69" w:unhideWhenUsed="0"/>
+    <w:lsdException w:name="Dark List Accent 5" w:semiHidden="0" w:uiPriority="70" w:unhideWhenUsed="0"/>
+    <w:lsdException w:name="Colorful Shading Accent 5" w:semiHidden="0" w:uiPriority="71" w:unhideWhenUsed="0"/>
+    <w:lsdException w:name="Colorful List Accent 5" w:semiHidden="0" w:uiPriority="72" w:unhideWhenUsed="0"/>
+    <w:lsdException w:name="Colorful Grid Accent 5" w:semiHidden="0" w:uiPriority="73" w:unhideWhenUsed="0"/>
+    <w:lsdException w:name="Light Shading Accent 6" w:semiHidden="0" w:uiPriority="60" w:unhideWhenUsed="0"/>
+    <w:lsdException w:name="Light List Accent 6" w:semiHidden="0" w:uiPriority="61" w:unhideWhenUsed="0"/>
+    <w:lsdException w:name="Light Grid Accent 6" w:semiHidden="0" w:uiPriority="62" w:unhideWhenUsed="0"/>
+    <w:lsdException w:name="Medium Shading 1 Accent 6" w:semiHidden="0" w:uiPriority="63" w:unhideWhenUsed="0"/>
+    <w:lsdException w:name="Medium Shading 2 Accent 6" w:semiHidden="0" w:uiPriority="64" w:unhideWhenUsed="0"/>
+    <w:lsdException w:name="Medium List 1 Accent 6" w:semiHidden="0" w:uiPriority="65" w:unhideWhenUsed="0"/>
+    <w:lsdException w:name="Medium List 2 Accent 6" w:semiHidden="0" w:uiPriority="66" w:unhideWhenUsed="0"/>
+    <w:lsdException w:name="Medium Grid 1 Accent 6" w:semiHidden="0" w:uiPriority="67" w:unhideWhenUsed="0"/>
+    <w:lsdException w:name="Medium Grid 2 Accent 6" w:semiHidden="0" w:uiPriority="68" w:unhideWhenUsed="0"/>
+    <w:lsdException w:name="Medium Grid 3 Accent 6" w:semiHidden="0" w:uiPriority="69" w:unhideWhenUsed="0"/>
+    <w:lsdException w:name="Dark List Accent 6" w:semiHidden="0" w:uiPriority="70" w:unhideWhenUsed="0"/>
+    <w:lsdException w:name="Colorful Shading Accent 6" w:semiHidden="0" w:uiPriority="71" w:unhideWhenUsed="0"/>
+    <w:lsdException w:name="Colorful List Accent 6" w:semiHidden="0" w:uiPriority="72" w:unhideWhenUsed="0"/>
+    <w:lsdException w:name="Colorful Grid Accent 6" w:semiHidden="0" w:uiPriority="73" w:unhideWhenUsed="0"/>
+    <w:lsdException w:name="Subtle Emphasis" w:semiHidden="0" w:uiPriority="19" w:unhideWhenUsed="0" w:qFormat="1"/>
+    <w:lsdException w:name="Intense Emphasis" w:semiHidden="0" w:uiPriority="21" w:unhideWhenUsed="0" w:qFormat="1"/>
+    <w:lsdException w:name="Subtle Reference" w:semiHidden="0" w:uiPriority="31" w:unhideWhenUsed="0" w:qFormat="1"/>
+    <w:lsdException w:name="Intense Reference" w:semiHidden="0" w:uiPriority="32" w:unhideWhenUsed="0" w:qFormat="1"/>
+    <w:lsdException w:name="Book Title" w:semiHidden="0" w:uiPriority="33" w:unhideWhenUsed="0" w:qFormat="1"/>
+    <w:lsdException w:name="Bibliography" w:uiPriority="37"/>
+    <w:lsdException w:name="TOC Heading" w:uiPriority="39" w:qFormat="1"/>
+  </w:latentStyles>
+  <w:style w:type="paragraph" w:default="1" w:styleId="Normale">
+    <w:name w:val="Normal"/>
+    <w:qFormat/>
+    <w:rsid w:val="00E304AF"/>
+  </w:style>
+  <w:style w:type="character" w:default="1" w:styleId="Carpredefinitoparagrafo">
+    <w:name w:val="Default Paragraph Font"/>
+    <w:uiPriority w:val="1"/>
+    <w:semiHidden/>
+    <w:unhideWhenUsed/>
+  </w:style>
+  <w:style w:type="table" w:default="1" w:styleId="Tabellanormale">
+    <w:name w:val="Normal Table"/>
+    <w:uiPriority w:val="99"/>
+    <w:semiHidden/>
+    <w:unhideWhenUsed/>
+    <w:tblPr>
+      <w:tblInd w:w="0" w:type="dxa"/>
+      <w:tblCellMar>
+        <w:top w:w="0" w:type="dxa"/>
+        <w:left w:w="108" w:type="dxa"/>
+        <w:bottom w:w="0" w:type="dxa"/>
+        <w:right w:w="108" w:type="dxa"/>
+      </w:tblCellMar>
+    </w:tblPr>
+  </w:style>
+  <w:style w:type="numbering" w:default="1" w:styleId="Nessunelenco">
+    <w:name w:val="No List"/>
+    <w:uiPriority w:val="99"/>
+    <w:semiHidden/>
+    <w:unhideWhenUsed/>
+  </w:style>
+  <w:style w:type="table" w:styleId="Grigliatabella">
+    <w:name w:val="Table Grid"/>
+    <w:basedOn w:val="Tabellanormale"/>
+    <w:uiPriority w:val="39"/>
+    <w:rsid w:val="00E304AF"/>
+    <w:pPr>
+      <w:spacing w:after="0" w:line="240" w:lineRule="auto"/>
+    </w:pPr>
+    <w:tblPr>
+      <w:tblInd w:w="0" w:type="dxa"/>
+      <w:tblBorders>
+        <w:top w:val="single" w:sz="4" w:space="0" w:color="auto"/>
+        <w:left w:val="single" w:sz="4" w:space="0" w:color="auto"/>
+        <w:bottom w:val="single" w:sz="4" w:space="0" w:color="auto"/>
+        <w:right w:val="single" w:sz="4" w:space="0" w:color="auto"/>
+        <w:insideH w:val="single" w:sz="4" w:space="0" w:color="auto"/>
+        <w:insideV w:val="single" w:sz="4" w:space="0" w:color="auto"/>
+      </w:tblBorders>
+      <w:tblCellMar>
+        <w:top w:w="0" w:type="dxa"/>
+        <w:left w:w="108" w:type="dxa"/>
+        <w:bottom w:w="0" w:type="dxa"/>
+        <w:right w:w="108" w:type="dxa"/>
+      </w:tblCellMar>
     </w:tblPr>
   </w:style>
 </w:styles>

</xml_diff>

<commit_message>
testing & effort spent
</commit_message>
<xml_diff>
--- a/ImplementationExtra/Effort Spent.docx
+++ b/ImplementationExtra/Effort Spent.docx
@@ -1,6 +1,6 @@
 
 <file path=word/document.xml><?xml version="1.0" encoding="utf-8"?>
-<w:document xmlns:wpc="http://schemas.microsoft.com/office/word/2010/wordprocessingCanvas" xmlns:cx="http://schemas.microsoft.com/office/drawing/2014/chartex" xmlns:cx1="http://schemas.microsoft.com/office/drawing/2015/9/8/chartex" xmlns:cx2="http://schemas.microsoft.com/office/drawing/2015/10/21/chartex" xmlns:cx3="http://schemas.microsoft.com/office/drawing/2016/5/9/chartex" xmlns:cx4="http://schemas.microsoft.com/office/drawing/2016/5/10/chartex" xmlns:cx5="http://schemas.microsoft.com/office/drawing/2016/5/11/chartex" xmlns:cx6="http://schemas.microsoft.com/office/drawing/2016/5/12/chartex" xmlns:cx7="http://schemas.microsoft.com/office/drawing/2016/5/13/chartex" xmlns:cx8="http://schemas.microsoft.com/office/drawing/2016/5/14/chartex" xmlns:mc="http://schemas.openxmlformats.org/markup-compatibility/2006" xmlns:aink="http://schemas.microsoft.com/office/drawing/2016/ink" xmlns:am3d="http://schemas.microsoft.com/office/drawing/2017/model3d" xmlns:o="urn:schemas-microsoft-com:office:office" xmlns:r="http://schemas.openxmlformats.org/officeDocument/2006/relationships" xmlns:m="http://schemas.openxmlformats.org/officeDocument/2006/math" xmlns:v="urn:schemas-microsoft-com:vml" xmlns:wp14="http://schemas.microsoft.com/office/word/2010/wordprocessingDrawing" xmlns:wp="http://schemas.openxmlformats.org/drawingml/2006/wordprocessingDrawing" xmlns:w10="urn:schemas-microsoft-com:office:word" xmlns:w="http://schemas.openxmlformats.org/wordprocessingml/2006/main" xmlns:w14="http://schemas.microsoft.com/office/word/2010/wordml" xmlns:w15="http://schemas.microsoft.com/office/word/2012/wordml" xmlns:w16se="http://schemas.microsoft.com/office/word/2015/wordml/symex" xmlns:wpg="http://schemas.microsoft.com/office/word/2010/wordprocessingGroup" xmlns:wpi="http://schemas.microsoft.com/office/word/2010/wordprocessingInk" xmlns:wne="http://schemas.microsoft.com/office/word/2006/wordml" xmlns:wps="http://schemas.microsoft.com/office/word/2010/wordprocessingShape" mc:Ignorable="w14 w15 w16se wp14">
+<w:document xmlns:wpc="http://schemas.microsoft.com/office/word/2010/wordprocessingCanvas" xmlns:mc="http://schemas.openxmlformats.org/markup-compatibility/2006" xmlns:o="urn:schemas-microsoft-com:office:office" xmlns:r="http://schemas.openxmlformats.org/officeDocument/2006/relationships" xmlns:m="http://schemas.openxmlformats.org/officeDocument/2006/math" xmlns:v="urn:schemas-microsoft-com:vml" xmlns:wp14="http://schemas.microsoft.com/office/word/2010/wordprocessingDrawing" xmlns:wp="http://schemas.openxmlformats.org/drawingml/2006/wordprocessingDrawing" xmlns:w10="urn:schemas-microsoft-com:office:word" xmlns:w="http://schemas.openxmlformats.org/wordprocessingml/2006/main" xmlns:w14="http://schemas.microsoft.com/office/word/2010/wordml" xmlns:wpg="http://schemas.microsoft.com/office/word/2010/wordprocessingGroup" xmlns:wpi="http://schemas.microsoft.com/office/word/2010/wordprocessingInk" xmlns:wne="http://schemas.microsoft.com/office/word/2006/wordml" xmlns:wps="http://schemas.microsoft.com/office/word/2010/wordprocessingShape" mc:Ignorable="w14 wp14">
   <w:body>
     <w:p>
       <w:pPr>
@@ -14,6 +14,7 @@
           <w:szCs w:val="26"/>
         </w:rPr>
       </w:pPr>
+      <w:proofErr w:type="spellStart"/>
       <w:r>
         <w:rPr>
           <w:rFonts w:ascii="Cambria" w:hAnsi="Cambria" w:cs="Cambria"/>
@@ -22,7 +23,18 @@
           <w:szCs w:val="26"/>
           <w:lang w:val="en-GB"/>
         </w:rPr>
-        <w:t xml:space="preserve">Matteo </w:t>
+        <w:t>Matteo</w:t>
+      </w:r>
+      <w:proofErr w:type="spellEnd"/>
+      <w:r>
+        <w:rPr>
+          <w:rFonts w:ascii="Cambria" w:hAnsi="Cambria" w:cs="Cambria"/>
+          <w:b/>
+          <w:sz w:val="26"/>
+          <w:szCs w:val="26"/>
+          <w:lang w:val="en-GB"/>
+        </w:rPr>
+        <w:t xml:space="preserve"> </w:t>
       </w:r>
       <w:proofErr w:type="spellStart"/>
       <w:r>
@@ -35,6 +47,7 @@
         </w:rPr>
         <w:t>Biasiel</w:t>
       </w:r>
+      <w:proofErr w:type="spellEnd"/>
       <w:r>
         <w:rPr>
           <w:rFonts w:ascii="Cambria" w:hAnsi="Cambria" w:cs="Cambria"/>
@@ -44,7 +57,6 @@
         </w:rPr>
         <w:t>li</w:t>
       </w:r>
-      <w:proofErr w:type="spellEnd"/>
       <w:r>
         <w:rPr>
           <w:rFonts w:ascii="Cambria" w:hAnsi="Cambria" w:cs="Cambria"/>
@@ -1277,6 +1289,92 @@
               <w:bottom w:val="single" w:sz="4" w:space="0" w:color="auto"/>
               <w:right w:val="single" w:sz="4" w:space="0" w:color="auto"/>
             </w:tcBorders>
+          </w:tcPr>
+          <w:p>
+            <w:pPr>
+              <w:autoSpaceDE w:val="0"/>
+              <w:autoSpaceDN w:val="0"/>
+              <w:adjustRightInd w:val="0"/>
+              <w:rPr>
+                <w:rFonts w:ascii="Cambria" w:hAnsi="Cambria" w:cs="Cambria"/>
+                <w:sz w:val="26"/>
+                <w:szCs w:val="26"/>
+                <w:lang w:val="en-GB"/>
+              </w:rPr>
+            </w:pPr>
+            <w:r>
+              <w:rPr>
+                <w:rFonts w:ascii="Cambria" w:hAnsi="Cambria" w:cs="Cambria"/>
+                <w:sz w:val="26"/>
+                <w:szCs w:val="26"/>
+                <w:lang w:val="en-GB"/>
+              </w:rPr>
+              <w:t>0</w:t>
+            </w:r>
+            <w:r>
+              <w:rPr>
+                <w:rFonts w:ascii="Cambria" w:hAnsi="Cambria" w:cs="Cambria"/>
+                <w:sz w:val="26"/>
+                <w:szCs w:val="26"/>
+                <w:lang w:val="en-GB"/>
+              </w:rPr>
+              <w:t>7</w:t>
+            </w:r>
+            <w:r>
+              <w:rPr>
+                <w:rFonts w:ascii="Cambria" w:hAnsi="Cambria" w:cs="Cambria"/>
+                <w:sz w:val="26"/>
+                <w:szCs w:val="26"/>
+                <w:lang w:val="en-GB"/>
+              </w:rPr>
+              <w:t>-dic-17 Testing</w:t>
+            </w:r>
+          </w:p>
+        </w:tc>
+        <w:tc>
+          <w:tcPr>
+            <w:tcW w:w="2341" w:type="dxa"/>
+            <w:tcBorders>
+              <w:top w:val="single" w:sz="4" w:space="0" w:color="auto"/>
+              <w:left w:val="single" w:sz="4" w:space="0" w:color="auto"/>
+              <w:bottom w:val="single" w:sz="4" w:space="0" w:color="auto"/>
+              <w:right w:val="single" w:sz="4" w:space="0" w:color="auto"/>
+            </w:tcBorders>
+          </w:tcPr>
+          <w:p>
+            <w:pPr>
+              <w:autoSpaceDE w:val="0"/>
+              <w:autoSpaceDN w:val="0"/>
+              <w:adjustRightInd w:val="0"/>
+              <w:rPr>
+                <w:rFonts w:ascii="Cambria" w:hAnsi="Cambria" w:cs="Cambria"/>
+                <w:sz w:val="26"/>
+                <w:szCs w:val="26"/>
+                <w:lang w:val="en-GB"/>
+              </w:rPr>
+            </w:pPr>
+            <w:r>
+              <w:rPr>
+                <w:rFonts w:ascii="Cambria" w:hAnsi="Cambria" w:cs="Cambria"/>
+                <w:sz w:val="26"/>
+                <w:szCs w:val="26"/>
+                <w:lang w:val="en-GB"/>
+              </w:rPr>
+              <w:t>2</w:t>
+            </w:r>
+          </w:p>
+        </w:tc>
+      </w:tr>
+      <w:tr>
+        <w:tc>
+          <w:tcPr>
+            <w:tcW w:w="4463" w:type="dxa"/>
+            <w:tcBorders>
+              <w:top w:val="single" w:sz="4" w:space="0" w:color="auto"/>
+              <w:left w:val="single" w:sz="4" w:space="0" w:color="auto"/>
+              <w:bottom w:val="single" w:sz="4" w:space="0" w:color="auto"/>
+              <w:right w:val="single" w:sz="4" w:space="0" w:color="auto"/>
+            </w:tcBorders>
             <w:hideMark/>
           </w:tcPr>
           <w:p>
@@ -1348,6 +1446,7 @@
           <w:lang w:val="en-GB"/>
         </w:rPr>
       </w:pPr>
+      <w:proofErr w:type="spellStart"/>
       <w:r>
         <w:rPr>
           <w:rFonts w:ascii="Cambria" w:hAnsi="Cambria" w:cs="Cambria"/>
@@ -1356,7 +1455,18 @@
           <w:szCs w:val="26"/>
           <w:lang w:val="en-GB"/>
         </w:rPr>
-        <w:t xml:space="preserve">Mattia Di </w:t>
+        <w:t>Mattia</w:t>
+      </w:r>
+      <w:proofErr w:type="spellEnd"/>
+      <w:r>
+        <w:rPr>
+          <w:rFonts w:ascii="Cambria" w:hAnsi="Cambria" w:cs="Cambria"/>
+          <w:b/>
+          <w:sz w:val="26"/>
+          <w:szCs w:val="26"/>
+          <w:lang w:val="en-GB"/>
+        </w:rPr>
+        <w:t xml:space="preserve"> Di </w:t>
       </w:r>
       <w:proofErr w:type="spellStart"/>
       <w:r>
@@ -1734,7 +1844,43 @@
                 <w:sz w:val="26"/>
                 <w:szCs w:val="26"/>
               </w:rPr>
-              <w:t>02-nov-17 Group meeting</w:t>
+              <w:t>02-</w:t>
+            </w:r>
+            <w:r>
+              <w:rPr>
+                <w:rFonts w:ascii="Cambria" w:hAnsi="Cambria" w:cs="Cambria"/>
+                <w:sz w:val="26"/>
+                <w:szCs w:val="26"/>
+                <w:lang w:val="en-GB"/>
+              </w:rPr>
+              <w:t xml:space="preserve"> </w:t>
+            </w:r>
+            <w:proofErr w:type="spellStart"/>
+            <w:r>
+              <w:rPr>
+                <w:rFonts w:ascii="Cambria" w:hAnsi="Cambria" w:cs="Cambria"/>
+                <w:sz w:val="26"/>
+                <w:szCs w:val="26"/>
+                <w:lang w:val="en-GB"/>
+              </w:rPr>
+              <w:t>dic</w:t>
+            </w:r>
+            <w:proofErr w:type="spellEnd"/>
+            <w:r>
+              <w:rPr>
+                <w:rFonts w:ascii="Cambria" w:hAnsi="Cambria" w:cs="Cambria"/>
+                <w:sz w:val="26"/>
+                <w:szCs w:val="26"/>
+              </w:rPr>
+              <w:t xml:space="preserve"> </w:t>
+            </w:r>
+            <w:r>
+              <w:rPr>
+                <w:rFonts w:ascii="Cambria" w:hAnsi="Cambria" w:cs="Cambria"/>
+                <w:sz w:val="26"/>
+                <w:szCs w:val="26"/>
+              </w:rPr>
+              <w:t>-17 Group meeting</w:t>
             </w:r>
           </w:p>
         </w:tc>
@@ -1846,7 +1992,43 @@
                 <w:sz w:val="26"/>
                 <w:szCs w:val="26"/>
               </w:rPr>
-              <w:t>06-nov-17 Group meeting</w:t>
+              <w:t>06-</w:t>
+            </w:r>
+            <w:r>
+              <w:rPr>
+                <w:rFonts w:ascii="Cambria" w:hAnsi="Cambria" w:cs="Cambria"/>
+                <w:sz w:val="26"/>
+                <w:szCs w:val="26"/>
+                <w:lang w:val="en-GB"/>
+              </w:rPr>
+              <w:t xml:space="preserve"> </w:t>
+            </w:r>
+            <w:proofErr w:type="spellStart"/>
+            <w:r>
+              <w:rPr>
+                <w:rFonts w:ascii="Cambria" w:hAnsi="Cambria" w:cs="Cambria"/>
+                <w:sz w:val="26"/>
+                <w:szCs w:val="26"/>
+                <w:lang w:val="en-GB"/>
+              </w:rPr>
+              <w:t>dic</w:t>
+            </w:r>
+            <w:proofErr w:type="spellEnd"/>
+            <w:r>
+              <w:rPr>
+                <w:rFonts w:ascii="Cambria" w:hAnsi="Cambria" w:cs="Cambria"/>
+                <w:sz w:val="26"/>
+                <w:szCs w:val="26"/>
+              </w:rPr>
+              <w:t xml:space="preserve"> </w:t>
+            </w:r>
+            <w:r>
+              <w:rPr>
+                <w:rFonts w:ascii="Cambria" w:hAnsi="Cambria" w:cs="Cambria"/>
+                <w:sz w:val="26"/>
+                <w:szCs w:val="26"/>
+              </w:rPr>
+              <w:t>-17 Group meeting</w:t>
             </w:r>
           </w:p>
         </w:tc>
@@ -2637,7 +2819,6 @@
                 <w:lang w:val="en-GB"/>
               </w:rPr>
             </w:pPr>
-            <w:bookmarkStart w:id="0" w:name="_GoBack" w:colFirst="0" w:colLast="0"/>
             <w:r>
               <w:rPr>
                 <w:rFonts w:asciiTheme="majorHAnsi" w:hAnsiTheme="majorHAnsi"/>
@@ -2676,69 +2857,6 @@
                 <w:lang w:val="en-GB"/>
               </w:rPr>
               <w:t>1</w:t>
-            </w:r>
-          </w:p>
-        </w:tc>
-      </w:tr>
-      <w:bookmarkEnd w:id="0"/>
-      <w:tr>
-        <w:tc>
-          <w:tcPr>
-            <w:tcW w:w="4371" w:type="dxa"/>
-            <w:tcBorders>
-              <w:top w:val="single" w:sz="4" w:space="0" w:color="auto"/>
-              <w:left w:val="single" w:sz="4" w:space="0" w:color="auto"/>
-              <w:bottom w:val="single" w:sz="4" w:space="0" w:color="auto"/>
-              <w:right w:val="single" w:sz="4" w:space="0" w:color="auto"/>
-            </w:tcBorders>
-          </w:tcPr>
-          <w:p>
-            <w:pPr>
-              <w:rPr>
-                <w:rFonts w:asciiTheme="majorHAnsi" w:hAnsiTheme="majorHAnsi"/>
-                <w:sz w:val="26"/>
-                <w:szCs w:val="26"/>
-                <w:lang w:val="en-GB"/>
-              </w:rPr>
-            </w:pPr>
-            <w:r>
-              <w:rPr>
-                <w:rFonts w:asciiTheme="majorHAnsi" w:hAnsiTheme="majorHAnsi"/>
-                <w:sz w:val="26"/>
-                <w:szCs w:val="26"/>
-                <w:lang w:val="en-GB"/>
-              </w:rPr>
-              <w:t>27-nov-17 Android Studio setup for Mobile Client</w:t>
-            </w:r>
-          </w:p>
-        </w:tc>
-        <w:tc>
-          <w:tcPr>
-            <w:tcW w:w="2433" w:type="dxa"/>
-            <w:tcBorders>
-              <w:top w:val="single" w:sz="4" w:space="0" w:color="auto"/>
-              <w:left w:val="single" w:sz="4" w:space="0" w:color="auto"/>
-              <w:bottom w:val="single" w:sz="4" w:space="0" w:color="auto"/>
-              <w:right w:val="single" w:sz="4" w:space="0" w:color="auto"/>
-            </w:tcBorders>
-          </w:tcPr>
-          <w:p>
-            <w:pPr>
-              <w:rPr>
-                <w:rFonts w:asciiTheme="majorHAnsi" w:hAnsiTheme="majorHAnsi"/>
-                <w:sz w:val="26"/>
-                <w:szCs w:val="26"/>
-                <w:lang w:val="en-GB"/>
-              </w:rPr>
-            </w:pPr>
-            <w:r>
-              <w:rPr>
-                <w:rFonts w:asciiTheme="majorHAnsi" w:hAnsiTheme="majorHAnsi"/>
-                <w:sz w:val="26"/>
-                <w:szCs w:val="26"/>
-                <w:lang w:val="en-GB"/>
-              </w:rPr>
-              <w:t>1.5</w:t>
             </w:r>
           </w:p>
         </w:tc>
@@ -2756,22 +2874,21 @@
           </w:tcPr>
           <w:p>
             <w:pPr>
-              <w:autoSpaceDE w:val="0"/>
-              <w:autoSpaceDN w:val="0"/>
-              <w:adjustRightInd w:val="0"/>
-              <w:rPr>
-                <w:rFonts w:ascii="Cambria" w:hAnsi="Cambria" w:cs="Cambria"/>
-                <w:sz w:val="26"/>
-                <w:szCs w:val="26"/>
-              </w:rPr>
-            </w:pPr>
-            <w:r>
-              <w:rPr>
-                <w:rFonts w:ascii="Cambria" w:hAnsi="Cambria" w:cs="Cambria"/>
-                <w:sz w:val="26"/>
-                <w:szCs w:val="26"/>
-              </w:rPr>
-              <w:t>28-nov-17 Group meeting</w:t>
+              <w:rPr>
+                <w:rFonts w:asciiTheme="majorHAnsi" w:hAnsiTheme="majorHAnsi"/>
+                <w:sz w:val="26"/>
+                <w:szCs w:val="26"/>
+                <w:lang w:val="en-GB"/>
+              </w:rPr>
+            </w:pPr>
+            <w:r>
+              <w:rPr>
+                <w:rFonts w:asciiTheme="majorHAnsi" w:hAnsiTheme="majorHAnsi"/>
+                <w:sz w:val="26"/>
+                <w:szCs w:val="26"/>
+                <w:lang w:val="en-GB"/>
+              </w:rPr>
+              <w:t>27-nov-17 Android Studio setup for Mobile Client</w:t>
             </w:r>
           </w:p>
         </w:tc>
@@ -2787,22 +2904,21 @@
           </w:tcPr>
           <w:p>
             <w:pPr>
-              <w:autoSpaceDE w:val="0"/>
-              <w:autoSpaceDN w:val="0"/>
-              <w:adjustRightInd w:val="0"/>
-              <w:rPr>
-                <w:rFonts w:ascii="Cambria" w:hAnsi="Cambria" w:cs="Cambria"/>
-                <w:sz w:val="26"/>
-                <w:szCs w:val="26"/>
-              </w:rPr>
-            </w:pPr>
-            <w:r>
-              <w:rPr>
-                <w:rFonts w:ascii="Cambria" w:hAnsi="Cambria" w:cs="Cambria"/>
-                <w:sz w:val="26"/>
-                <w:szCs w:val="26"/>
-              </w:rPr>
-              <w:t>2</w:t>
+              <w:rPr>
+                <w:rFonts w:asciiTheme="majorHAnsi" w:hAnsiTheme="majorHAnsi"/>
+                <w:sz w:val="26"/>
+                <w:szCs w:val="26"/>
+                <w:lang w:val="en-GB"/>
+              </w:rPr>
+            </w:pPr>
+            <w:r>
+              <w:rPr>
+                <w:rFonts w:asciiTheme="majorHAnsi" w:hAnsiTheme="majorHAnsi"/>
+                <w:sz w:val="26"/>
+                <w:szCs w:val="26"/>
+                <w:lang w:val="en-GB"/>
+              </w:rPr>
+              <w:t>1.5</w:t>
             </w:r>
           </w:p>
         </w:tc>
@@ -2835,7 +2951,7 @@
                 <w:sz w:val="26"/>
                 <w:szCs w:val="26"/>
               </w:rPr>
-              <w:t>29-nov-17 Mobile Client</w:t>
+              <w:t>28-nov-17 Group meeting</w:t>
             </w:r>
           </w:p>
         </w:tc>
@@ -2866,7 +2982,7 @@
                 <w:sz w:val="26"/>
                 <w:szCs w:val="26"/>
               </w:rPr>
-              <w:t>4</w:t>
+              <w:t>2</w:t>
             </w:r>
           </w:p>
         </w:tc>
@@ -2899,7 +3015,7 @@
                 <w:sz w:val="26"/>
                 <w:szCs w:val="26"/>
               </w:rPr>
-              <w:t>30-nov-17 Mobile Client</w:t>
+              <w:t>29-nov-17 Mobile Client</w:t>
             </w:r>
           </w:p>
         </w:tc>
@@ -2930,7 +3046,7 @@
                 <w:sz w:val="26"/>
                 <w:szCs w:val="26"/>
               </w:rPr>
-              <w:t>2</w:t>
+              <w:t>4</w:t>
             </w:r>
           </w:p>
         </w:tc>
@@ -2963,7 +3079,7 @@
                 <w:sz w:val="26"/>
                 <w:szCs w:val="26"/>
               </w:rPr>
-              <w:t>02-nov-17 Group Meeting</w:t>
+              <w:t>30-nov-17 Mobile Client</w:t>
             </w:r>
           </w:p>
         </w:tc>
@@ -2994,7 +3110,7 @@
                 <w:sz w:val="26"/>
                 <w:szCs w:val="26"/>
               </w:rPr>
-              <w:t>5</w:t>
+              <w:t>2</w:t>
             </w:r>
           </w:p>
         </w:tc>
@@ -3027,7 +3143,45 @@
                 <w:sz w:val="26"/>
                 <w:szCs w:val="26"/>
               </w:rPr>
-              <w:t>03-nov-17 Mobile Client</w:t>
+              <w:t>02-</w:t>
+            </w:r>
+            <w:r>
+              <w:rPr>
+                <w:rFonts w:ascii="Cambria" w:hAnsi="Cambria" w:cs="Cambria"/>
+                <w:sz w:val="26"/>
+                <w:szCs w:val="26"/>
+                <w:lang w:val="en-GB"/>
+              </w:rPr>
+              <w:t xml:space="preserve"> </w:t>
+            </w:r>
+            <w:proofErr w:type="spellStart"/>
+            <w:r>
+              <w:rPr>
+                <w:rFonts w:ascii="Cambria" w:hAnsi="Cambria" w:cs="Cambria"/>
+                <w:sz w:val="26"/>
+                <w:szCs w:val="26"/>
+                <w:lang w:val="en-GB"/>
+              </w:rPr>
+              <w:t>dic</w:t>
+            </w:r>
+            <w:proofErr w:type="spellEnd"/>
+            <w:r>
+              <w:rPr>
+                <w:rFonts w:ascii="Cambria" w:hAnsi="Cambria" w:cs="Cambria"/>
+                <w:sz w:val="26"/>
+                <w:szCs w:val="26"/>
+              </w:rPr>
+              <w:t xml:space="preserve"> </w:t>
+            </w:r>
+            <w:bookmarkStart w:id="0" w:name="_GoBack"/>
+            <w:bookmarkEnd w:id="0"/>
+            <w:r>
+              <w:rPr>
+                <w:rFonts w:ascii="Cambria" w:hAnsi="Cambria" w:cs="Cambria"/>
+                <w:sz w:val="26"/>
+                <w:szCs w:val="26"/>
+              </w:rPr>
+              <w:t>-17 Group Meeting</w:t>
             </w:r>
           </w:p>
         </w:tc>
@@ -3058,7 +3212,7 @@
                 <w:sz w:val="26"/>
                 <w:szCs w:val="26"/>
               </w:rPr>
-              <w:t>3</w:t>
+              <w:t>5</w:t>
             </w:r>
           </w:p>
         </w:tc>
@@ -3091,7 +3245,43 @@
                 <w:sz w:val="26"/>
                 <w:szCs w:val="26"/>
               </w:rPr>
-              <w:t>06-nov-17 Mobile Client</w:t>
+              <w:t>03-</w:t>
+            </w:r>
+            <w:r>
+              <w:rPr>
+                <w:rFonts w:ascii="Cambria" w:hAnsi="Cambria" w:cs="Cambria"/>
+                <w:sz w:val="26"/>
+                <w:szCs w:val="26"/>
+                <w:lang w:val="en-GB"/>
+              </w:rPr>
+              <w:t xml:space="preserve"> </w:t>
+            </w:r>
+            <w:proofErr w:type="spellStart"/>
+            <w:r>
+              <w:rPr>
+                <w:rFonts w:ascii="Cambria" w:hAnsi="Cambria" w:cs="Cambria"/>
+                <w:sz w:val="26"/>
+                <w:szCs w:val="26"/>
+                <w:lang w:val="en-GB"/>
+              </w:rPr>
+              <w:t>dic</w:t>
+            </w:r>
+            <w:proofErr w:type="spellEnd"/>
+            <w:r>
+              <w:rPr>
+                <w:rFonts w:ascii="Cambria" w:hAnsi="Cambria" w:cs="Cambria"/>
+                <w:sz w:val="26"/>
+                <w:szCs w:val="26"/>
+              </w:rPr>
+              <w:t xml:space="preserve"> </w:t>
+            </w:r>
+            <w:r>
+              <w:rPr>
+                <w:rFonts w:ascii="Cambria" w:hAnsi="Cambria" w:cs="Cambria"/>
+                <w:sz w:val="26"/>
+                <w:szCs w:val="26"/>
+              </w:rPr>
+              <w:t>-17 Mobile Client</w:t>
             </w:r>
           </w:p>
         </w:tc>
@@ -3122,7 +3312,7 @@
                 <w:sz w:val="26"/>
                 <w:szCs w:val="26"/>
               </w:rPr>
-              <w:t>2.5</w:t>
+              <w:t>3</w:t>
             </w:r>
           </w:p>
         </w:tc>
@@ -3155,7 +3345,43 @@
                 <w:sz w:val="26"/>
                 <w:szCs w:val="26"/>
               </w:rPr>
-              <w:t>06-nov-17 Group Meeting</w:t>
+              <w:t>06-</w:t>
+            </w:r>
+            <w:r>
+              <w:rPr>
+                <w:rFonts w:ascii="Cambria" w:hAnsi="Cambria" w:cs="Cambria"/>
+                <w:sz w:val="26"/>
+                <w:szCs w:val="26"/>
+                <w:lang w:val="en-GB"/>
+              </w:rPr>
+              <w:t xml:space="preserve"> </w:t>
+            </w:r>
+            <w:proofErr w:type="spellStart"/>
+            <w:r>
+              <w:rPr>
+                <w:rFonts w:ascii="Cambria" w:hAnsi="Cambria" w:cs="Cambria"/>
+                <w:sz w:val="26"/>
+                <w:szCs w:val="26"/>
+                <w:lang w:val="en-GB"/>
+              </w:rPr>
+              <w:t>dic</w:t>
+            </w:r>
+            <w:proofErr w:type="spellEnd"/>
+            <w:r>
+              <w:rPr>
+                <w:rFonts w:ascii="Cambria" w:hAnsi="Cambria" w:cs="Cambria"/>
+                <w:sz w:val="26"/>
+                <w:szCs w:val="26"/>
+              </w:rPr>
+              <w:t xml:space="preserve"> </w:t>
+            </w:r>
+            <w:r>
+              <w:rPr>
+                <w:rFonts w:ascii="Cambria" w:hAnsi="Cambria" w:cs="Cambria"/>
+                <w:sz w:val="26"/>
+                <w:szCs w:val="26"/>
+              </w:rPr>
+              <w:t>-17 Mobile Client</w:t>
             </w:r>
           </w:p>
         </w:tc>
@@ -3186,7 +3412,7 @@
                 <w:sz w:val="26"/>
                 <w:szCs w:val="26"/>
               </w:rPr>
-              <w:t>2</w:t>
+              <w:t>2.5</w:t>
             </w:r>
           </w:p>
         </w:tc>
@@ -3219,7 +3445,143 @@
                 <w:sz w:val="26"/>
                 <w:szCs w:val="26"/>
               </w:rPr>
-              <w:t>10-nov-17 Mobile Client</w:t>
+              <w:t>06-</w:t>
+            </w:r>
+            <w:r>
+              <w:rPr>
+                <w:rFonts w:ascii="Cambria" w:hAnsi="Cambria" w:cs="Cambria"/>
+                <w:sz w:val="26"/>
+                <w:szCs w:val="26"/>
+                <w:lang w:val="en-GB"/>
+              </w:rPr>
+              <w:t xml:space="preserve"> </w:t>
+            </w:r>
+            <w:proofErr w:type="spellStart"/>
+            <w:r>
+              <w:rPr>
+                <w:rFonts w:ascii="Cambria" w:hAnsi="Cambria" w:cs="Cambria"/>
+                <w:sz w:val="26"/>
+                <w:szCs w:val="26"/>
+                <w:lang w:val="en-GB"/>
+              </w:rPr>
+              <w:t>dic</w:t>
+            </w:r>
+            <w:proofErr w:type="spellEnd"/>
+            <w:r>
+              <w:rPr>
+                <w:rFonts w:ascii="Cambria" w:hAnsi="Cambria" w:cs="Cambria"/>
+                <w:sz w:val="26"/>
+                <w:szCs w:val="26"/>
+              </w:rPr>
+              <w:t xml:space="preserve"> </w:t>
+            </w:r>
+            <w:r>
+              <w:rPr>
+                <w:rFonts w:ascii="Cambria" w:hAnsi="Cambria" w:cs="Cambria"/>
+                <w:sz w:val="26"/>
+                <w:szCs w:val="26"/>
+              </w:rPr>
+              <w:t>-17 Group Meeting</w:t>
+            </w:r>
+          </w:p>
+        </w:tc>
+        <w:tc>
+          <w:tcPr>
+            <w:tcW w:w="2433" w:type="dxa"/>
+            <w:tcBorders>
+              <w:top w:val="single" w:sz="4" w:space="0" w:color="auto"/>
+              <w:left w:val="single" w:sz="4" w:space="0" w:color="auto"/>
+              <w:bottom w:val="single" w:sz="4" w:space="0" w:color="auto"/>
+              <w:right w:val="single" w:sz="4" w:space="0" w:color="auto"/>
+            </w:tcBorders>
+          </w:tcPr>
+          <w:p>
+            <w:pPr>
+              <w:autoSpaceDE w:val="0"/>
+              <w:autoSpaceDN w:val="0"/>
+              <w:adjustRightInd w:val="0"/>
+              <w:rPr>
+                <w:rFonts w:ascii="Cambria" w:hAnsi="Cambria" w:cs="Cambria"/>
+                <w:sz w:val="26"/>
+                <w:szCs w:val="26"/>
+              </w:rPr>
+            </w:pPr>
+            <w:r>
+              <w:rPr>
+                <w:rFonts w:ascii="Cambria" w:hAnsi="Cambria" w:cs="Cambria"/>
+                <w:sz w:val="26"/>
+                <w:szCs w:val="26"/>
+              </w:rPr>
+              <w:t>2</w:t>
+            </w:r>
+          </w:p>
+        </w:tc>
+      </w:tr>
+      <w:tr>
+        <w:tc>
+          <w:tcPr>
+            <w:tcW w:w="4371" w:type="dxa"/>
+            <w:tcBorders>
+              <w:top w:val="single" w:sz="4" w:space="0" w:color="auto"/>
+              <w:left w:val="single" w:sz="4" w:space="0" w:color="auto"/>
+              <w:bottom w:val="single" w:sz="4" w:space="0" w:color="auto"/>
+              <w:right w:val="single" w:sz="4" w:space="0" w:color="auto"/>
+            </w:tcBorders>
+          </w:tcPr>
+          <w:p>
+            <w:pPr>
+              <w:autoSpaceDE w:val="0"/>
+              <w:autoSpaceDN w:val="0"/>
+              <w:adjustRightInd w:val="0"/>
+              <w:rPr>
+                <w:rFonts w:ascii="Cambria" w:hAnsi="Cambria" w:cs="Cambria"/>
+                <w:sz w:val="26"/>
+                <w:szCs w:val="26"/>
+              </w:rPr>
+            </w:pPr>
+            <w:r>
+              <w:rPr>
+                <w:rFonts w:ascii="Cambria" w:hAnsi="Cambria" w:cs="Cambria"/>
+                <w:sz w:val="26"/>
+                <w:szCs w:val="26"/>
+              </w:rPr>
+              <w:t>10-</w:t>
+            </w:r>
+            <w:r>
+              <w:rPr>
+                <w:rFonts w:ascii="Cambria" w:hAnsi="Cambria" w:cs="Cambria"/>
+                <w:sz w:val="26"/>
+                <w:szCs w:val="26"/>
+                <w:lang w:val="en-GB"/>
+              </w:rPr>
+              <w:t xml:space="preserve"> </w:t>
+            </w:r>
+            <w:proofErr w:type="spellStart"/>
+            <w:r>
+              <w:rPr>
+                <w:rFonts w:ascii="Cambria" w:hAnsi="Cambria" w:cs="Cambria"/>
+                <w:sz w:val="26"/>
+                <w:szCs w:val="26"/>
+                <w:lang w:val="en-GB"/>
+              </w:rPr>
+              <w:t>dic</w:t>
+            </w:r>
+            <w:proofErr w:type="spellEnd"/>
+            <w:r>
+              <w:rPr>
+                <w:rFonts w:ascii="Cambria" w:hAnsi="Cambria" w:cs="Cambria"/>
+                <w:sz w:val="26"/>
+                <w:szCs w:val="26"/>
+              </w:rPr>
+              <w:t xml:space="preserve"> </w:t>
+            </w:r>
+            <w:r>
+              <w:rPr>
+                <w:rFonts w:ascii="Cambria" w:hAnsi="Cambria" w:cs="Cambria"/>
+                <w:sz w:val="26"/>
+                <w:szCs w:val="26"/>
+              </w:rPr>
+              <w:t>-17 Mobile Client</w:t>
             </w:r>
           </w:p>
         </w:tc>
@@ -3381,7 +3743,7 @@
 </file>
 
 <file path=word/styles.xml><?xml version="1.0" encoding="utf-8"?>
-<w:styles xmlns:mc="http://schemas.openxmlformats.org/markup-compatibility/2006" xmlns:r="http://schemas.openxmlformats.org/officeDocument/2006/relationships" xmlns:w="http://schemas.openxmlformats.org/wordprocessingml/2006/main" xmlns:w14="http://schemas.microsoft.com/office/word/2010/wordml" xmlns:w15="http://schemas.microsoft.com/office/word/2012/wordml" xmlns:w16se="http://schemas.microsoft.com/office/word/2015/wordml/symex" mc:Ignorable="w14 w15 w16se">
+<w:styles xmlns:mc="http://schemas.openxmlformats.org/markup-compatibility/2006" xmlns:r="http://schemas.openxmlformats.org/officeDocument/2006/relationships" xmlns:w="http://schemas.openxmlformats.org/wordprocessingml/2006/main" xmlns:w14="http://schemas.microsoft.com/office/word/2010/wordml" mc:Ignorable="w14">
   <w:docDefaults>
     <w:rPrDefault>
       <w:rPr>
@@ -3397,382 +3759,144 @@
       </w:pPr>
     </w:pPrDefault>
   </w:docDefaults>
-  <w:latentStyles w:defLockedState="0" w:defUIPriority="99" w:defSemiHidden="0" w:defUnhideWhenUsed="0" w:defQFormat="0" w:count="375">
-    <w:lsdException w:name="Normal" w:uiPriority="0" w:qFormat="1"/>
-    <w:lsdException w:name="heading 1" w:uiPriority="9" w:qFormat="1"/>
-    <w:lsdException w:name="heading 2" w:semiHidden="1" w:uiPriority="9" w:unhideWhenUsed="1" w:qFormat="1"/>
-    <w:lsdException w:name="heading 3" w:semiHidden="1" w:uiPriority="9" w:unhideWhenUsed="1" w:qFormat="1"/>
-    <w:lsdException w:name="heading 4" w:semiHidden="1" w:uiPriority="9" w:unhideWhenUsed="1" w:qFormat="1"/>
-    <w:lsdException w:name="heading 5" w:semiHidden="1" w:uiPriority="9" w:unhideWhenUsed="1" w:qFormat="1"/>
-    <w:lsdException w:name="heading 6" w:semiHidden="1" w:uiPriority="9" w:unhideWhenUsed="1" w:qFormat="1"/>
-    <w:lsdException w:name="heading 7" w:semiHidden="1" w:uiPriority="9" w:unhideWhenUsed="1" w:qFormat="1"/>
-    <w:lsdException w:name="heading 8" w:semiHidden="1" w:uiPriority="9" w:unhideWhenUsed="1" w:qFormat="1"/>
-    <w:lsdException w:name="heading 9" w:semiHidden="1" w:uiPriority="9" w:unhideWhenUsed="1" w:qFormat="1"/>
-    <w:lsdException w:name="index 1" w:semiHidden="1" w:unhideWhenUsed="1"/>
-    <w:lsdException w:name="index 2" w:semiHidden="1" w:unhideWhenUsed="1"/>
-    <w:lsdException w:name="index 3" w:semiHidden="1" w:unhideWhenUsed="1"/>
-    <w:lsdException w:name="index 4" w:semiHidden="1" w:unhideWhenUsed="1"/>
-    <w:lsdException w:name="index 5" w:semiHidden="1" w:unhideWhenUsed="1"/>
-    <w:lsdException w:name="index 6" w:semiHidden="1" w:unhideWhenUsed="1"/>
-    <w:lsdException w:name="index 7" w:semiHidden="1" w:unhideWhenUsed="1"/>
-    <w:lsdException w:name="index 8" w:semiHidden="1" w:unhideWhenUsed="1"/>
-    <w:lsdException w:name="index 9" w:semiHidden="1" w:unhideWhenUsed="1"/>
-    <w:lsdException w:name="toc 1" w:semiHidden="1" w:uiPriority="39" w:unhideWhenUsed="1"/>
-    <w:lsdException w:name="toc 2" w:semiHidden="1" w:uiPriority="39" w:unhideWhenUsed="1"/>
-    <w:lsdException w:name="toc 3" w:semiHidden="1" w:uiPriority="39" w:unhideWhenUsed="1"/>
-    <w:lsdException w:name="toc 4" w:semiHidden="1" w:uiPriority="39" w:unhideWhenUsed="1"/>
-    <w:lsdException w:name="toc 5" w:semiHidden="1" w:uiPriority="39" w:unhideWhenUsed="1"/>
-    <w:lsdException w:name="toc 6" w:semiHidden="1" w:uiPriority="39" w:unhideWhenUsed="1"/>
-    <w:lsdException w:name="toc 7" w:semiHidden="1" w:uiPriority="39" w:unhideWhenUsed="1"/>
-    <w:lsdException w:name="toc 8" w:semiHidden="1" w:uiPriority="39" w:unhideWhenUsed="1"/>
-    <w:lsdException w:name="toc 9" w:semiHidden="1" w:uiPriority="39" w:unhideWhenUsed="1"/>
-    <w:lsdException w:name="Normal Indent" w:semiHidden="1" w:unhideWhenUsed="1"/>
-    <w:lsdException w:name="footnote text" w:semiHidden="1" w:unhideWhenUsed="1"/>
-    <w:lsdException w:name="annotation text" w:semiHidden="1" w:unhideWhenUsed="1"/>
-    <w:lsdException w:name="header" w:semiHidden="1" w:unhideWhenUsed="1"/>
-    <w:lsdException w:name="footer" w:semiHidden="1" w:unhideWhenUsed="1"/>
-    <w:lsdException w:name="index heading" w:semiHidden="1" w:unhideWhenUsed="1"/>
-    <w:lsdException w:name="caption" w:semiHidden="1" w:uiPriority="35" w:unhideWhenUsed="1" w:qFormat="1"/>
-    <w:lsdException w:name="table of figures" w:semiHidden="1" w:unhideWhenUsed="1"/>
-    <w:lsdException w:name="envelope address" w:semiHidden="1" w:unhideWhenUsed="1"/>
-    <w:lsdException w:name="envelope return" w:semiHidden="1" w:unhideWhenUsed="1"/>
-    <w:lsdException w:name="footnote reference" w:semiHidden="1" w:unhideWhenUsed="1"/>
-    <w:lsdException w:name="annotation reference" w:semiHidden="1" w:unhideWhenUsed="1"/>
-    <w:lsdException w:name="line number" w:semiHidden="1" w:unhideWhenUsed="1"/>
-    <w:lsdException w:name="page number" w:semiHidden="1" w:unhideWhenUsed="1"/>
-    <w:lsdException w:name="endnote reference" w:semiHidden="1" w:unhideWhenUsed="1"/>
-    <w:lsdException w:name="endnote text" w:semiHidden="1" w:unhideWhenUsed="1"/>
-    <w:lsdException w:name="table of authorities" w:semiHidden="1" w:unhideWhenUsed="1"/>
-    <w:lsdException w:name="macro" w:semiHidden="1" w:unhideWhenUsed="1"/>
-    <w:lsdException w:name="toa heading" w:semiHidden="1" w:unhideWhenUsed="1"/>
-    <w:lsdException w:name="List" w:semiHidden="1" w:unhideWhenUsed="1"/>
-    <w:lsdException w:name="List Bullet" w:semiHidden="1" w:unhideWhenUsed="1"/>
-    <w:lsdException w:name="List Number" w:semiHidden="1" w:unhideWhenUsed="1"/>
-    <w:lsdException w:name="List 2" w:semiHidden="1" w:unhideWhenUsed="1"/>
-    <w:lsdException w:name="List 3" w:semiHidden="1" w:unhideWhenUsed="1"/>
-    <w:lsdException w:name="List 4" w:semiHidden="1" w:unhideWhenUsed="1"/>
-    <w:lsdException w:name="List 5" w:semiHidden="1" w:unhideWhenUsed="1"/>
-    <w:lsdException w:name="List Bullet 2" w:semiHidden="1" w:unhideWhenUsed="1"/>
-    <w:lsdException w:name="List Bullet 3" w:semiHidden="1" w:unhideWhenUsed="1"/>
-    <w:lsdException w:name="List Bullet 4" w:semiHidden="1" w:unhideWhenUsed="1"/>
-    <w:lsdException w:name="List Bullet 5" w:semiHidden="1" w:unhideWhenUsed="1"/>
-    <w:lsdException w:name="List Number 2" w:semiHidden="1" w:unhideWhenUsed="1"/>
-    <w:lsdException w:name="List Number 3" w:semiHidden="1" w:unhideWhenUsed="1"/>
-    <w:lsdException w:name="List Number 4" w:semiHidden="1" w:unhideWhenUsed="1"/>
-    <w:lsdException w:name="List Number 5" w:semiHidden="1" w:unhideWhenUsed="1"/>
-    <w:lsdException w:name="Title" w:uiPriority="10" w:qFormat="1"/>
-    <w:lsdException w:name="Closing" w:semiHidden="1" w:unhideWhenUsed="1"/>
-    <w:lsdException w:name="Signature" w:semiHidden="1" w:unhideWhenUsed="1"/>
-    <w:lsdException w:name="Default Paragraph Font" w:semiHidden="1" w:uiPriority="1" w:unhideWhenUsed="1"/>
-    <w:lsdException w:name="Body Text" w:semiHidden="1" w:unhideWhenUsed="1"/>
-    <w:lsdException w:name="Body Text Indent" w:semiHidden="1" w:unhideWhenUsed="1"/>
-    <w:lsdException w:name="List Continue" w:semiHidden="1" w:unhideWhenUsed="1"/>
-    <w:lsdException w:name="List Continue 2" w:semiHidden="1" w:unhideWhenUsed="1"/>
-    <w:lsdException w:name="List Continue 3" w:semiHidden="1" w:unhideWhenUsed="1"/>
-    <w:lsdException w:name="List Continue 4" w:semiHidden="1" w:unhideWhenUsed="1"/>
-    <w:lsdException w:name="List Continue 5" w:semiHidden="1" w:unhideWhenUsed="1"/>
-    <w:lsdException w:name="Message Header" w:semiHidden="1" w:unhideWhenUsed="1"/>
-    <w:lsdException w:name="Subtitle" w:uiPriority="11" w:qFormat="1"/>
-    <w:lsdException w:name="Salutation" w:semiHidden="1" w:unhideWhenUsed="1"/>
-    <w:lsdException w:name="Date" w:semiHidden="1" w:unhideWhenUsed="1"/>
-    <w:lsdException w:name="Body Text First Indent" w:semiHidden="1" w:unhideWhenUsed="1"/>
-    <w:lsdException w:name="Body Text First Indent 2" w:semiHidden="1" w:unhideWhenUsed="1"/>
-    <w:lsdException w:name="Note Heading" w:semiHidden="1" w:unhideWhenUsed="1"/>
-    <w:lsdException w:name="Body Text 2" w:semiHidden="1" w:unhideWhenUsed="1"/>
-    <w:lsdException w:name="Body Text 3" w:semiHidden="1" w:unhideWhenUsed="1"/>
-    <w:lsdException w:name="Body Text Indent 2" w:semiHidden="1" w:unhideWhenUsed="1"/>
-    <w:lsdException w:name="Body Text Indent 3" w:semiHidden="1" w:unhideWhenUsed="1"/>
-    <w:lsdException w:name="Block Text" w:semiHidden="1" w:unhideWhenUsed="1"/>
-    <w:lsdException w:name="Hyperlink" w:semiHidden="1" w:unhideWhenUsed="1"/>
-    <w:lsdException w:name="FollowedHyperlink" w:semiHidden="1" w:unhideWhenUsed="1"/>
-    <w:lsdException w:name="Strong" w:uiPriority="22" w:qFormat="1"/>
-    <w:lsdException w:name="Emphasis" w:uiPriority="20" w:qFormat="1"/>
-    <w:lsdException w:name="Document Map" w:semiHidden="1" w:unhideWhenUsed="1"/>
-    <w:lsdException w:name="Plain Text" w:semiHidden="1" w:unhideWhenUsed="1"/>
-    <w:lsdException w:name="E-mail Signature" w:semiHidden="1" w:unhideWhenUsed="1"/>
-    <w:lsdException w:name="HTML Top of Form" w:semiHidden="1" w:unhideWhenUsed="1"/>
-    <w:lsdException w:name="HTML Bottom of Form" w:semiHidden="1" w:unhideWhenUsed="1"/>
-    <w:lsdException w:name="Normal (Web)" w:semiHidden="1" w:unhideWhenUsed="1"/>
-    <w:lsdException w:name="HTML Acronym" w:semiHidden="1" w:unhideWhenUsed="1"/>
-    <w:lsdException w:name="HTML Address" w:semiHidden="1" w:unhideWhenUsed="1"/>
-    <w:lsdException w:name="HTML Cite" w:semiHidden="1" w:unhideWhenUsed="1"/>
-    <w:lsdException w:name="HTML Code" w:semiHidden="1" w:unhideWhenUsed="1"/>
-    <w:lsdException w:name="HTML Definition" w:semiHidden="1" w:unhideWhenUsed="1"/>
-    <w:lsdException w:name="HTML Keyboard" w:semiHidden="1" w:unhideWhenUsed="1"/>
-    <w:lsdException w:name="HTML Preformatted" w:semiHidden="1" w:unhideWhenUsed="1"/>
-    <w:lsdException w:name="HTML Sample" w:semiHidden="1" w:unhideWhenUsed="1"/>
-    <w:lsdException w:name="HTML Typewriter" w:semiHidden="1" w:unhideWhenUsed="1"/>
-    <w:lsdException w:name="HTML Variable" w:semiHidden="1" w:unhideWhenUsed="1"/>
-    <w:lsdException w:name="Normal Table" w:semiHidden="1" w:unhideWhenUsed="1"/>
-    <w:lsdException w:name="annotation subject" w:semiHidden="1" w:unhideWhenUsed="1"/>
-    <w:lsdException w:name="No List" w:semiHidden="1" w:unhideWhenUsed="1"/>
-    <w:lsdException w:name="Outline List 1" w:semiHidden="1" w:unhideWhenUsed="1"/>
-    <w:lsdException w:name="Outline List 2" w:semiHidden="1" w:unhideWhenUsed="1"/>
-    <w:lsdException w:name="Outline List 3" w:semiHidden="1" w:unhideWhenUsed="1"/>
-    <w:lsdException w:name="Table Simple 1" w:semiHidden="1" w:unhideWhenUsed="1"/>
-    <w:lsdException w:name="Table Simple 2" w:semiHidden="1" w:unhideWhenUsed="1"/>
-    <w:lsdException w:name="Table Simple 3" w:semiHidden="1" w:unhideWhenUsed="1"/>
-    <w:lsdException w:name="Table Classic 1" w:semiHidden="1" w:unhideWhenUsed="1"/>
-    <w:lsdException w:name="Table Classic 2" w:semiHidden="1" w:unhideWhenUsed="1"/>
-    <w:lsdException w:name="Table Classic 3" w:semiHidden="1" w:unhideWhenUsed="1"/>
-    <w:lsdException w:name="Table Classic 4" w:semiHidden="1" w:unhideWhenUsed="1"/>
-    <w:lsdException w:name="Table Colorful 1" w:semiHidden="1" w:unhideWhenUsed="1"/>
-    <w:lsdException w:name="Table Colorful 2" w:semiHidden="1" w:unhideWhenUsed="1"/>
-    <w:lsdException w:name="Table Colorful 3" w:semiHidden="1" w:unhideWhenUsed="1"/>
-    <w:lsdException w:name="Table Columns 1" w:semiHidden="1" w:unhideWhenUsed="1"/>
-    <w:lsdException w:name="Table Columns 2" w:semiHidden="1" w:unhideWhenUsed="1"/>
-    <w:lsdException w:name="Table Columns 3" w:semiHidden="1" w:unhideWhenUsed="1"/>
-    <w:lsdException w:name="Table Columns 4" w:semiHidden="1" w:unhideWhenUsed="1"/>
-    <w:lsdException w:name="Table Columns 5" w:semiHidden="1" w:unhideWhenUsed="1"/>
-    <w:lsdException w:name="Table Grid 1" w:semiHidden="1" w:unhideWhenUsed="1"/>
-    <w:lsdException w:name="Table Grid 2" w:semiHidden="1" w:unhideWhenUsed="1"/>
-    <w:lsdException w:name="Table Grid 3" w:semiHidden="1" w:unhideWhenUsed="1"/>
-    <w:lsdException w:name="Table Grid 4" w:semiHidden="1" w:unhideWhenUsed="1"/>
-    <w:lsdException w:name="Table Grid 5" w:semiHidden="1" w:unhideWhenUsed="1"/>
-    <w:lsdException w:name="Table Grid 6" w:semiHidden="1" w:unhideWhenUsed="1"/>
-    <w:lsdException w:name="Table Grid 7" w:semiHidden="1" w:unhideWhenUsed="1"/>
-    <w:lsdException w:name="Table Grid 8" w:semiHidden="1" w:unhideWhenUsed="1"/>
-    <w:lsdException w:name="Table List 1" w:semiHidden="1" w:unhideWhenUsed="1"/>
-    <w:lsdException w:name="Table List 2" w:semiHidden="1" w:unhideWhenUsed="1"/>
-    <w:lsdException w:name="Table List 3" w:semiHidden="1" w:unhideWhenUsed="1"/>
-    <w:lsdException w:name="Table List 4" w:semiHidden="1" w:unhideWhenUsed="1"/>
-    <w:lsdException w:name="Table List 5" w:semiHidden="1" w:unhideWhenUsed="1"/>
-    <w:lsdException w:name="Table List 6" w:semiHidden="1" w:unhideWhenUsed="1"/>
-    <w:lsdException w:name="Table List 7" w:semiHidden="1" w:unhideWhenUsed="1"/>
-    <w:lsdException w:name="Table List 8" w:semiHidden="1" w:unhideWhenUsed="1"/>
-    <w:lsdException w:name="Table 3D effects 1" w:semiHidden="1" w:unhideWhenUsed="1"/>
-    <w:lsdException w:name="Table 3D effects 2" w:semiHidden="1" w:unhideWhenUsed="1"/>
-    <w:lsdException w:name="Table 3D effects 3" w:semiHidden="1" w:unhideWhenUsed="1"/>
-    <w:lsdException w:name="Table Contemporary" w:semiHidden="1" w:unhideWhenUsed="1"/>
-    <w:lsdException w:name="Table Elegant" w:semiHidden="1" w:unhideWhenUsed="1"/>
-    <w:lsdException w:name="Table Professional" w:semiHidden="1" w:unhideWhenUsed="1"/>
-    <w:lsdException w:name="Table Subtle 1" w:semiHidden="1" w:unhideWhenUsed="1"/>
-    <w:lsdException w:name="Table Subtle 2" w:semiHidden="1" w:unhideWhenUsed="1"/>
-    <w:lsdException w:name="Table Web 1" w:semiHidden="1" w:unhideWhenUsed="1"/>
-    <w:lsdException w:name="Table Web 2" w:semiHidden="1" w:unhideWhenUsed="1"/>
-    <w:lsdException w:name="Table Web 3" w:semiHidden="1" w:unhideWhenUsed="1"/>
-    <w:lsdException w:name="Balloon Text" w:semiHidden="1" w:unhideWhenUsed="1"/>
-    <w:lsdException w:name="Table Grid" w:semiHidden="1" w:uiPriority="39" w:unhideWhenUsed="1"/>
-    <w:lsdException w:name="Table Theme" w:semiHidden="1" w:unhideWhenUsed="1"/>
-    <w:lsdException w:name="Placeholder Text" w:semiHidden="1"/>
-    <w:lsdException w:name="No Spacing" w:uiPriority="1" w:qFormat="1"/>
-    <w:lsdException w:name="Light Shading" w:uiPriority="60"/>
-    <w:lsdException w:name="Light List" w:uiPriority="61"/>
-    <w:lsdException w:name="Light Grid" w:uiPriority="62"/>
-    <w:lsdException w:name="Medium Shading 1" w:uiPriority="63"/>
-    <w:lsdException w:name="Medium Shading 2" w:uiPriority="64"/>
-    <w:lsdException w:name="Medium List 1" w:uiPriority="65"/>
-    <w:lsdException w:name="Medium List 2" w:uiPriority="66"/>
-    <w:lsdException w:name="Medium Grid 1" w:uiPriority="67"/>
-    <w:lsdException w:name="Medium Grid 2" w:uiPriority="68"/>
-    <w:lsdException w:name="Medium Grid 3" w:uiPriority="69"/>
-    <w:lsdException w:name="Dark List" w:uiPriority="70"/>
-    <w:lsdException w:name="Colorful Shading" w:uiPriority="71"/>
-    <w:lsdException w:name="Colorful List" w:uiPriority="72"/>
-    <w:lsdException w:name="Colorful Grid" w:uiPriority="73"/>
-    <w:lsdException w:name="Light Shading Accent 1" w:uiPriority="60"/>
-    <w:lsdException w:name="Light List Accent 1" w:uiPriority="61"/>
-    <w:lsdException w:name="Light Grid Accent 1" w:uiPriority="62"/>
-    <w:lsdException w:name="Medium Shading 1 Accent 1" w:uiPriority="63"/>
-    <w:lsdException w:name="Medium Shading 2 Accent 1" w:uiPriority="64"/>
-    <w:lsdException w:name="Medium List 1 Accent 1" w:uiPriority="65"/>
-    <w:lsdException w:name="Revision" w:semiHidden="1"/>
-    <w:lsdException w:name="List Paragraph" w:uiPriority="34" w:qFormat="1"/>
-    <w:lsdException w:name="Quote" w:uiPriority="29" w:qFormat="1"/>
-    <w:lsdException w:name="Intense Quote" w:uiPriority="30" w:qFormat="1"/>
-    <w:lsdException w:name="Medium List 2 Accent 1" w:uiPriority="66"/>
-    <w:lsdException w:name="Medium Grid 1 Accent 1" w:uiPriority="67"/>
-    <w:lsdException w:name="Medium Grid 2 Accent 1" w:uiPriority="68"/>
-    <w:lsdException w:name="Medium Grid 3 Accent 1" w:uiPriority="69"/>
-    <w:lsdException w:name="Dark List Accent 1" w:uiPriority="70"/>
-    <w:lsdException w:name="Colorful Shading Accent 1" w:uiPriority="71"/>
-    <w:lsdException w:name="Colorful List Accent 1" w:uiPriority="72"/>
-    <w:lsdException w:name="Colorful Grid Accent 1" w:uiPriority="73"/>
-    <w:lsdException w:name="Light Shading Accent 2" w:uiPriority="60"/>
-    <w:lsdException w:name="Light List Accent 2" w:uiPriority="61"/>
-    <w:lsdException w:name="Light Grid Accent 2" w:uiPriority="62"/>
-    <w:lsdException w:name="Medium Shading 1 Accent 2" w:uiPriority="63"/>
-    <w:lsdException w:name="Medium Shading 2 Accent 2" w:uiPriority="64"/>
-    <w:lsdException w:name="Medium List 1 Accent 2" w:uiPriority="65"/>
-    <w:lsdException w:name="Medium List 2 Accent 2" w:uiPriority="66"/>
-    <w:lsdException w:name="Medium Grid 1 Accent 2" w:uiPriority="67"/>
-    <w:lsdException w:name="Medium Grid 2 Accent 2" w:uiPriority="68"/>
-    <w:lsdException w:name="Medium Grid 3 Accent 2" w:uiPriority="69"/>
-    <w:lsdException w:name="Dark List Accent 2" w:uiPriority="70"/>
-    <w:lsdException w:name="Colorful Shading Accent 2" w:uiPriority="71"/>
-    <w:lsdException w:name="Colorful List Accent 2" w:uiPriority="72"/>
-    <w:lsdException w:name="Colorful Grid Accent 2" w:uiPriority="73"/>
-    <w:lsdException w:name="Light Shading Accent 3" w:uiPriority="60"/>
-    <w:lsdException w:name="Light List Accent 3" w:uiPriority="61"/>
-    <w:lsdException w:name="Light Grid Accent 3" w:uiPriority="62"/>
-    <w:lsdException w:name="Medium Shading 1 Accent 3" w:uiPriority="63"/>
-    <w:lsdException w:name="Medium Shading 2 Accent 3" w:uiPriority="64"/>
-    <w:lsdException w:name="Medium List 1 Accent 3" w:uiPriority="65"/>
-    <w:lsdException w:name="Medium List 2 Accent 3" w:uiPriority="66"/>
-    <w:lsdException w:name="Medium Grid 1 Accent 3" w:uiPriority="67"/>
-    <w:lsdException w:name="Medium Grid 2 Accent 3" w:uiPriority="68"/>
-    <w:lsdException w:name="Medium Grid 3 Accent 3" w:uiPriority="69"/>
-    <w:lsdException w:name="Dark List Accent 3" w:uiPriority="70"/>
-    <w:lsdException w:name="Colorful Shading Accent 3" w:uiPriority="71"/>
-    <w:lsdException w:name="Colorful List Accent 3" w:uiPriority="72"/>
-    <w:lsdException w:name="Colorful Grid Accent 3" w:uiPriority="73"/>
-    <w:lsdException w:name="Light Shading Accent 4" w:uiPriority="60"/>
-    <w:lsdException w:name="Light List Accent 4" w:uiPriority="61"/>
-    <w:lsdException w:name="Light Grid Accent 4" w:uiPriority="62"/>
-    <w:lsdException w:name="Medium Shading 1 Accent 4" w:uiPriority="63"/>
-    <w:lsdException w:name="Medium Shading 2 Accent 4" w:uiPriority="64"/>
-    <w:lsdException w:name="Medium List 1 Accent 4" w:uiPriority="65"/>
-    <w:lsdException w:name="Medium List 2 Accent 4" w:uiPriority="66"/>
-    <w:lsdException w:name="Medium Grid 1 Accent 4" w:uiPriority="67"/>
-    <w:lsdException w:name="Medium Grid 2 Accent 4" w:uiPriority="68"/>
-    <w:lsdException w:name="Medium Grid 3 Accent 4" w:uiPriority="69"/>
-    <w:lsdException w:name="Dark List Accent 4" w:uiPriority="70"/>
-    <w:lsdException w:name="Colorful Shading Accent 4" w:uiPriority="71"/>
-    <w:lsdException w:name="Colorful List Accent 4" w:uiPriority="72"/>
-    <w:lsdException w:name="Colorful Grid Accent 4" w:uiPriority="73"/>
-    <w:lsdException w:name="Light Shading Accent 5" w:uiPriority="60"/>
-    <w:lsdException w:name="Light List Accent 5" w:uiPriority="61"/>
-    <w:lsdException w:name="Light Grid Accent 5" w:uiPriority="62"/>
-    <w:lsdException w:name="Medium Shading 1 Accent 5" w:uiPriority="63"/>
-    <w:lsdException w:name="Medium Shading 2 Accent 5" w:uiPriority="64"/>
-    <w:lsdException w:name="Medium List 1 Accent 5" w:uiPriority="65"/>
-    <w:lsdException w:name="Medium List 2 Accent 5" w:uiPriority="66"/>
-    <w:lsdException w:name="Medium Grid 1 Accent 5" w:uiPriority="67"/>
-    <w:lsdException w:name="Medium Grid 2 Accent 5" w:uiPriority="68"/>
-    <w:lsdException w:name="Medium Grid 3 Accent 5" w:uiPriority="69"/>
-    <w:lsdException w:name="Dark List Accent 5" w:uiPriority="70"/>
-    <w:lsdException w:name="Colorful Shading Accent 5" w:uiPriority="71"/>
-    <w:lsdException w:name="Colorful List Accent 5" w:uiPriority="72"/>
-    <w:lsdException w:name="Colorful Grid Accent 5" w:uiPriority="73"/>
-    <w:lsdException w:name="Light Shading Accent 6" w:uiPriority="60"/>
-    <w:lsdException w:name="Light List Accent 6" w:uiPriority="61"/>
-    <w:lsdException w:name="Light Grid Accent 6" w:uiPriority="62"/>
-    <w:lsdException w:name="Medium Shading 1 Accent 6" w:uiPriority="63"/>
-    <w:lsdException w:name="Medium Shading 2 Accent 6" w:uiPriority="64"/>
-    <w:lsdException w:name="Medium List 1 Accent 6" w:uiPriority="65"/>
-    <w:lsdException w:name="Medium List 2 Accent 6" w:uiPriority="66"/>
-    <w:lsdException w:name="Medium Grid 1 Accent 6" w:uiPriority="67"/>
-    <w:lsdException w:name="Medium Grid 2 Accent 6" w:uiPriority="68"/>
-    <w:lsdException w:name="Medium Grid 3 Accent 6" w:uiPriority="69"/>
-    <w:lsdException w:name="Dark List Accent 6" w:uiPriority="70"/>
-    <w:lsdException w:name="Colorful Shading Accent 6" w:uiPriority="71"/>
-    <w:lsdException w:name="Colorful List Accent 6" w:uiPriority="72"/>
-    <w:lsdException w:name="Colorful Grid Accent 6" w:uiPriority="73"/>
-    <w:lsdException w:name="Subtle Emphasis" w:uiPriority="19" w:qFormat="1"/>
-    <w:lsdException w:name="Intense Emphasis" w:uiPriority="21" w:qFormat="1"/>
-    <w:lsdException w:name="Subtle Reference" w:uiPriority="31" w:qFormat="1"/>
-    <w:lsdException w:name="Intense Reference" w:uiPriority="32" w:qFormat="1"/>
-    <w:lsdException w:name="Book Title" w:uiPriority="33" w:qFormat="1"/>
-    <w:lsdException w:name="Bibliography" w:semiHidden="1" w:uiPriority="37" w:unhideWhenUsed="1"/>
-    <w:lsdException w:name="TOC Heading" w:semiHidden="1" w:uiPriority="39" w:unhideWhenUsed="1" w:qFormat="1"/>
-    <w:lsdException w:name="Plain Table 1" w:uiPriority="41"/>
-    <w:lsdException w:name="Plain Table 2" w:uiPriority="42"/>
-    <w:lsdException w:name="Plain Table 3" w:uiPriority="43"/>
-    <w:lsdException w:name="Plain Table 4" w:uiPriority="44"/>
-    <w:lsdException w:name="Plain Table 5" w:uiPriority="45"/>
-    <w:lsdException w:name="Grid Table Light" w:uiPriority="40"/>
-    <w:lsdException w:name="Grid Table 1 Light" w:uiPriority="46"/>
-    <w:lsdException w:name="Grid Table 2" w:uiPriority="47"/>
-    <w:lsdException w:name="Grid Table 3" w:uiPriority="48"/>
-    <w:lsdException w:name="Grid Table 4" w:uiPriority="49"/>
-    <w:lsdException w:name="Grid Table 5 Dark" w:uiPriority="50"/>
-    <w:lsdException w:name="Grid Table 6 Colorful" w:uiPriority="51"/>
-    <w:lsdException w:name="Grid Table 7 Colorful" w:uiPriority="52"/>
-    <w:lsdException w:name="Grid Table 1 Light Accent 1" w:uiPriority="46"/>
-    <w:lsdException w:name="Grid Table 2 Accent 1" w:uiPriority="47"/>
-    <w:lsdException w:name="Grid Table 3 Accent 1" w:uiPriority="48"/>
-    <w:lsdException w:name="Grid Table 4 Accent 1" w:uiPriority="49"/>
-    <w:lsdException w:name="Grid Table 5 Dark Accent 1" w:uiPriority="50"/>
-    <w:lsdException w:name="Grid Table 6 Colorful Accent 1" w:uiPriority="51"/>
-    <w:lsdException w:name="Grid Table 7 Colorful Accent 1" w:uiPriority="52"/>
-    <w:lsdException w:name="Grid Table 1 Light Accent 2" w:uiPriority="46"/>
-    <w:lsdException w:name="Grid Table 2 Accent 2" w:uiPriority="47"/>
-    <w:lsdException w:name="Grid Table 3 Accent 2" w:uiPriority="48"/>
-    <w:lsdException w:name="Grid Table 4 Accent 2" w:uiPriority="49"/>
-    <w:lsdException w:name="Grid Table 5 Dark Accent 2" w:uiPriority="50"/>
-    <w:lsdException w:name="Grid Table 6 Colorful Accent 2" w:uiPriority="51"/>
-    <w:lsdException w:name="Grid Table 7 Colorful Accent 2" w:uiPriority="52"/>
-    <w:lsdException w:name="Grid Table 1 Light Accent 3" w:uiPriority="46"/>
-    <w:lsdException w:name="Grid Table 2 Accent 3" w:uiPriority="47"/>
-    <w:lsdException w:name="Grid Table 3 Accent 3" w:uiPriority="48"/>
-    <w:lsdException w:name="Grid Table 4 Accent 3" w:uiPriority="49"/>
-    <w:lsdException w:name="Grid Table 5 Dark Accent 3" w:uiPriority="50"/>
-    <w:lsdException w:name="Grid Table 6 Colorful Accent 3" w:uiPriority="51"/>
-    <w:lsdException w:name="Grid Table 7 Colorful Accent 3" w:uiPriority="52"/>
-    <w:lsdException w:name="Grid Table 1 Light Accent 4" w:uiPriority="46"/>
-    <w:lsdException w:name="Grid Table 2 Accent 4" w:uiPriority="47"/>
-    <w:lsdException w:name="Grid Table 3 Accent 4" w:uiPriority="48"/>
-    <w:lsdException w:name="Grid Table 4 Accent 4" w:uiPriority="49"/>
-    <w:lsdException w:name="Grid Table 5 Dark Accent 4" w:uiPriority="50"/>
-    <w:lsdException w:name="Grid Table 6 Colorful Accent 4" w:uiPriority="51"/>
-    <w:lsdException w:name="Grid Table 7 Colorful Accent 4" w:uiPriority="52"/>
-    <w:lsdException w:name="Grid Table 1 Light Accent 5" w:uiPriority="46"/>
-    <w:lsdException w:name="Grid Table 2 Accent 5" w:uiPriority="47"/>
-    <w:lsdException w:name="Grid Table 3 Accent 5" w:uiPriority="48"/>
-    <w:lsdException w:name="Grid Table 4 Accent 5" w:uiPriority="49"/>
-    <w:lsdException w:name="Grid Table 5 Dark Accent 5" w:uiPriority="50"/>
-    <w:lsdException w:name="Grid Table 6 Colorful Accent 5" w:uiPriority="51"/>
-    <w:lsdException w:name="Grid Table 7 Colorful Accent 5" w:uiPriority="52"/>
-    <w:lsdException w:name="Grid Table 1 Light Accent 6" w:uiPriority="46"/>
-    <w:lsdException w:name="Grid Table 2 Accent 6" w:uiPriority="47"/>
-    <w:lsdException w:name="Grid Table 3 Accent 6" w:uiPriority="48"/>
-    <w:lsdException w:name="Grid Table 4 Accent 6" w:uiPriority="49"/>
-    <w:lsdException w:name="Grid Table 5 Dark Accent 6" w:uiPriority="50"/>
-    <w:lsdException w:name="Grid Table 6 Colorful Accent 6" w:uiPriority="51"/>
-    <w:lsdException w:name="Grid Table 7 Colorful Accent 6" w:uiPriority="52"/>
-    <w:lsdException w:name="List Table 1 Light" w:uiPriority="46"/>
-    <w:lsdException w:name="List Table 2" w:uiPriority="47"/>
-    <w:lsdException w:name="List Table 3" w:uiPriority="48"/>
-    <w:lsdException w:name="List Table 4" w:uiPriority="49"/>
-    <w:lsdException w:name="List Table 5 Dark" w:uiPriority="50"/>
-    <w:lsdException w:name="List Table 6 Colorful" w:uiPriority="51"/>
-    <w:lsdException w:name="List Table 7 Colorful" w:uiPriority="52"/>
-    <w:lsdException w:name="List Table 1 Light Accent 1" w:uiPriority="46"/>
-    <w:lsdException w:name="List Table 2 Accent 1" w:uiPriority="47"/>
-    <w:lsdException w:name="List Table 3 Accent 1" w:uiPriority="48"/>
-    <w:lsdException w:name="List Table 4 Accent 1" w:uiPriority="49"/>
-    <w:lsdException w:name="List Table 5 Dark Accent 1" w:uiPriority="50"/>
-    <w:lsdException w:name="List Table 6 Colorful Accent 1" w:uiPriority="51"/>
-    <w:lsdException w:name="List Table 7 Colorful Accent 1" w:uiPriority="52"/>
-    <w:lsdException w:name="List Table 1 Light Accent 2" w:uiPriority="46"/>
-    <w:lsdException w:name="List Table 2 Accent 2" w:uiPriority="47"/>
-    <w:lsdException w:name="List Table 3 Accent 2" w:uiPriority="48"/>
-    <w:lsdException w:name="List Table 4 Accent 2" w:uiPriority="49"/>
-    <w:lsdException w:name="List Table 5 Dark Accent 2" w:uiPriority="50"/>
-    <w:lsdException w:name="List Table 6 Colorful Accent 2" w:uiPriority="51"/>
-    <w:lsdException w:name="List Table 7 Colorful Accent 2" w:uiPriority="52"/>
-    <w:lsdException w:name="List Table 1 Light Accent 3" w:uiPriority="46"/>
-    <w:lsdException w:name="List Table 2 Accent 3" w:uiPriority="47"/>
-    <w:lsdException w:name="List Table 3 Accent 3" w:uiPriority="48"/>
-    <w:lsdException w:name="List Table 4 Accent 3" w:uiPriority="49"/>
-    <w:lsdException w:name="List Table 5 Dark Accent 3" w:uiPriority="50"/>
-    <w:lsdException w:name="List Table 6 Colorful Accent 3" w:uiPriority="51"/>
-    <w:lsdException w:name="List Table 7 Colorful Accent 3" w:uiPriority="52"/>
-    <w:lsdException w:name="List Table 1 Light Accent 4" w:uiPriority="46"/>
-    <w:lsdException w:name="List Table 2 Accent 4" w:uiPriority="47"/>
-    <w:lsdException w:name="List Table 3 Accent 4" w:uiPriority="48"/>
-    <w:lsdException w:name="List Table 4 Accent 4" w:uiPriority="49"/>
-    <w:lsdException w:name="List Table 5 Dark Accent 4" w:uiPriority="50"/>
-    <w:lsdException w:name="List Table 6 Colorful Accent 4" w:uiPriority="51"/>
-    <w:lsdException w:name="List Table 7 Colorful Accent 4" w:uiPriority="52"/>
-    <w:lsdException w:name="List Table 1 Light Accent 5" w:uiPriority="46"/>
-    <w:lsdException w:name="List Table 2 Accent 5" w:uiPriority="47"/>
-    <w:lsdException w:name="List Table 3 Accent 5" w:uiPriority="48"/>
-    <w:lsdException w:name="List Table 4 Accent 5" w:uiPriority="49"/>
-    <w:lsdException w:name="List Table 5 Dark Accent 5" w:uiPriority="50"/>
-    <w:lsdException w:name="List Table 6 Colorful Accent 5" w:uiPriority="51"/>
-    <w:lsdException w:name="List Table 7 Colorful Accent 5" w:uiPriority="52"/>
-    <w:lsdException w:name="List Table 1 Light Accent 6" w:uiPriority="46"/>
-    <w:lsdException w:name="List Table 2 Accent 6" w:uiPriority="47"/>
-    <w:lsdException w:name="List Table 3 Accent 6" w:uiPriority="48"/>
-    <w:lsdException w:name="List Table 4 Accent 6" w:uiPriority="49"/>
-    <w:lsdException w:name="List Table 5 Dark Accent 6" w:uiPriority="50"/>
-    <w:lsdException w:name="List Table 6 Colorful Accent 6" w:uiPriority="51"/>
-    <w:lsdException w:name="List Table 7 Colorful Accent 6" w:uiPriority="52"/>
-    <w:lsdException w:name="Mention" w:semiHidden="1" w:unhideWhenUsed="1"/>
-    <w:lsdException w:name="Smart Hyperlink" w:semiHidden="1" w:unhideWhenUsed="1"/>
-    <w:lsdException w:name="Hashtag" w:semiHidden="1" w:unhideWhenUsed="1"/>
-    <w:lsdException w:name="Unresolved Mention" w:semiHidden="1" w:unhideWhenUsed="1"/>
+  <w:latentStyles w:defLockedState="0" w:defUIPriority="99" w:defSemiHidden="1" w:defUnhideWhenUsed="1" w:defQFormat="0" w:count="267">
+    <w:lsdException w:name="Normal" w:semiHidden="0" w:uiPriority="0" w:unhideWhenUsed="0" w:qFormat="1"/>
+    <w:lsdException w:name="heading 1" w:semiHidden="0" w:uiPriority="9" w:unhideWhenUsed="0" w:qFormat="1"/>
+    <w:lsdException w:name="heading 2" w:uiPriority="9" w:qFormat="1"/>
+    <w:lsdException w:name="heading 3" w:uiPriority="9" w:qFormat="1"/>
+    <w:lsdException w:name="heading 4" w:uiPriority="9" w:qFormat="1"/>
+    <w:lsdException w:name="heading 5" w:uiPriority="9" w:qFormat="1"/>
+    <w:lsdException w:name="heading 6" w:uiPriority="9" w:qFormat="1"/>
+    <w:lsdException w:name="heading 7" w:uiPriority="9" w:qFormat="1"/>
+    <w:lsdException w:name="heading 8" w:uiPriority="9" w:qFormat="1"/>
+    <w:lsdException w:name="heading 9" w:uiPriority="9" w:qFormat="1"/>
+    <w:lsdException w:name="toc 1" w:uiPriority="39"/>
+    <w:lsdException w:name="toc 2" w:uiPriority="39"/>
+    <w:lsdException w:name="toc 3" w:uiPriority="39"/>
+    <w:lsdException w:name="toc 4" w:uiPriority="39"/>
+    <w:lsdException w:name="toc 5" w:uiPriority="39"/>
+    <w:lsdException w:name="toc 6" w:uiPriority="39"/>
+    <w:lsdException w:name="toc 7" w:uiPriority="39"/>
+    <w:lsdException w:name="toc 8" w:uiPriority="39"/>
+    <w:lsdException w:name="toc 9" w:uiPriority="39"/>
+    <w:lsdException w:name="caption" w:uiPriority="35" w:qFormat="1"/>
+    <w:lsdException w:name="Title" w:semiHidden="0" w:uiPriority="10" w:unhideWhenUsed="0" w:qFormat="1"/>
+    <w:lsdException w:name="Default Paragraph Font" w:uiPriority="1"/>
+    <w:lsdException w:name="Subtitle" w:semiHidden="0" w:uiPriority="11" w:unhideWhenUsed="0" w:qFormat="1"/>
+    <w:lsdException w:name="Strong" w:semiHidden="0" w:uiPriority="22" w:unhideWhenUsed="0" w:qFormat="1"/>
+    <w:lsdException w:name="Emphasis" w:semiHidden="0" w:uiPriority="20" w:unhideWhenUsed="0" w:qFormat="1"/>
+    <w:lsdException w:name="Table Grid" w:uiPriority="39"/>
+    <w:lsdException w:name="Placeholder Text" w:unhideWhenUsed="0"/>
+    <w:lsdException w:name="No Spacing" w:semiHidden="0" w:uiPriority="1" w:unhideWhenUsed="0" w:qFormat="1"/>
+    <w:lsdException w:name="Light Shading" w:semiHidden="0" w:uiPriority="60" w:unhideWhenUsed="0"/>
+    <w:lsdException w:name="Light List" w:semiHidden="0" w:uiPriority="61" w:unhideWhenUsed="0"/>
+    <w:lsdException w:name="Light Grid" w:semiHidden="0" w:uiPriority="62" w:unhideWhenUsed="0"/>
+    <w:lsdException w:name="Medium Shading 1" w:semiHidden="0" w:uiPriority="63" w:unhideWhenUsed="0"/>
+    <w:lsdException w:name="Medium Shading 2" w:semiHidden="0" w:uiPriority="64" w:unhideWhenUsed="0"/>
+    <w:lsdException w:name="Medium List 1" w:semiHidden="0" w:uiPriority="65" w:unhideWhenUsed="0"/>
+    <w:lsdException w:name="Medium List 2" w:semiHidden="0" w:uiPriority="66" w:unhideWhenUsed="0"/>
+    <w:lsdException w:name="Medium Grid 1" w:semiHidden="0" w:uiPriority="67" w:unhideWhenUsed="0"/>
+    <w:lsdException w:name="Medium Grid 2" w:semiHidden="0" w:uiPriority="68" w:unhideWhenUsed="0"/>
+    <w:lsdException w:name="Medium Grid 3" w:semiHidden="0" w:uiPriority="69" w:unhideWhenUsed="0"/>
+    <w:lsdException w:name="Dark List" w:semiHidden="0" w:uiPriority="70" w:unhideWhenUsed="0"/>
+    <w:lsdException w:name="Colorful Shading" w:semiHidden="0" w:uiPriority="71" w:unhideWhenUsed="0"/>
+    <w:lsdException w:name="Colorful List" w:semiHidden="0" w:uiPriority="72" w:unhideWhenUsed="0"/>
+    <w:lsdException w:name="Colorful Grid" w:semiHidden="0" w:uiPriority="73" w:unhideWhenUsed="0"/>
+    <w:lsdException w:name="Light Shading Accent 1" w:semiHidden="0" w:uiPriority="60" w:unhideWhenUsed="0"/>
+    <w:lsdException w:name="Light List Accent 1" w:semiHidden="0" w:uiPriority="61" w:unhideWhenUsed="0"/>
+    <w:lsdException w:name="Light Grid Accent 1" w:semiHidden="0" w:uiPriority="62" w:unhideWhenUsed="0"/>
+    <w:lsdException w:name="Medium Shading 1 Accent 1" w:semiHidden="0" w:uiPriority="63" w:unhideWhenUsed="0"/>
+    <w:lsdException w:name="Medium Shading 2 Accent 1" w:semiHidden="0" w:uiPriority="64" w:unhideWhenUsed="0"/>
+    <w:lsdException w:name="Medium List 1 Accent 1" w:semiHidden="0" w:uiPriority="65" w:unhideWhenUsed="0"/>
+    <w:lsdException w:name="Revision" w:unhideWhenUsed="0"/>
+    <w:lsdException w:name="List Paragraph" w:semiHidden="0" w:uiPriority="34" w:unhideWhenUsed="0" w:qFormat="1"/>
+    <w:lsdException w:name="Quote" w:semiHidden="0" w:uiPriority="29" w:unhideWhenUsed="0" w:qFormat="1"/>
+    <w:lsdException w:name="Intense Quote" w:semiHidden="0" w:uiPriority="30" w:unhideWhenUsed="0" w:qFormat="1"/>
+    <w:lsdException w:name="Medium List 2 Accent 1" w:semiHidden="0" w:uiPriority="66" w:unhideWhenUsed="0"/>
+    <w:lsdException w:name="Medium Grid 1 Accent 1" w:semiHidden="0" w:uiPriority="67" w:unhideWhenUsed="0"/>
+    <w:lsdException w:name="Medium Grid 2 Accent 1" w:semiHidden="0" w:uiPriority="68" w:unhideWhenUsed="0"/>
+    <w:lsdException w:name="Medium Grid 3 Accent 1" w:semiHidden="0" w:uiPriority="69" w:unhideWhenUsed="0"/>
+    <w:lsdException w:name="Dark List Accent 1" w:semiHidden="0" w:uiPriority="70" w:unhideWhenUsed="0"/>
+    <w:lsdException w:name="Colorful Shading Accent 1" w:semiHidden="0" w:uiPriority="71" w:unhideWhenUsed="0"/>
+    <w:lsdException w:name="Colorful List Accent 1" w:semiHidden="0" w:uiPriority="72" w:unhideWhenUsed="0"/>
+    <w:lsdException w:name="Colorful Grid Accent 1" w:semiHidden="0" w:uiPriority="73" w:unhideWhenUsed="0"/>
+    <w:lsdException w:name="Light Shading Accent 2" w:semiHidden="0" w:uiPriority="60" w:unhideWhenUsed="0"/>
+    <w:lsdException w:name="Light List Accent 2" w:semiHidden="0" w:uiPriority="61" w:unhideWhenUsed="0"/>
+    <w:lsdException w:name="Light Grid Accent 2" w:semiHidden="0" w:uiPriority="62" w:unhideWhenUsed="0"/>
+    <w:lsdException w:name="Medium Shading 1 Accent 2" w:semiHidden="0" w:uiPriority="63" w:unhideWhenUsed="0"/>
+    <w:lsdException w:name="Medium Shading 2 Accent 2" w:semiHidden="0" w:uiPriority="64" w:unhideWhenUsed="0"/>
+    <w:lsdException w:name="Medium List 1 Accent 2" w:semiHidden="0" w:uiPriority="65" w:unhideWhenUsed="0"/>
+    <w:lsdException w:name="Medium List 2 Accent 2" w:semiHidden="0" w:uiPriority="66" w:unhideWhenUsed="0"/>
+    <w:lsdException w:name="Medium Grid 1 Accent 2" w:semiHidden="0" w:uiPriority="67" w:unhideWhenUsed="0"/>
+    <w:lsdException w:name="Medium Grid 2 Accent 2" w:semiHidden="0" w:uiPriority="68" w:unhideWhenUsed="0"/>
+    <w:lsdException w:name="Medium Grid 3 Accent 2" w:semiHidden="0" w:uiPriority="69" w:unhideWhenUsed="0"/>
+    <w:lsdException w:name="Dark List Accent 2" w:semiHidden="0" w:uiPriority="70" w:unhideWhenUsed="0"/>
+    <w:lsdException w:name="Colorful Shading Accent 2" w:semiHidden="0" w:uiPriority="71" w:unhideWhenUsed="0"/>
+    <w:lsdException w:name="Colorful List Accent 2" w:semiHidden="0" w:uiPriority="72" w:unhideWhenUsed="0"/>
+    <w:lsdException w:name="Colorful Grid Accent 2" w:semiHidden="0" w:uiPriority="73" w:unhideWhenUsed="0"/>
+    <w:lsdException w:name="Light Shading Accent 3" w:semiHidden="0" w:uiPriority="60" w:unhideWhenUsed="0"/>
+    <w:lsdException w:name="Light List Accent 3" w:semiHidden="0" w:uiPriority="61" w:unhideWhenUsed="0"/>
+    <w:lsdException w:name="Light Grid Accent 3" w:semiHidden="0" w:uiPriority="62" w:unhideWhenUsed="0"/>
+    <w:lsdException w:name="Medium Shading 1 Accent 3" w:semiHidden="0" w:uiPriority="63" w:unhideWhenUsed="0"/>
+    <w:lsdException w:name="Medium Shading 2 Accent 3" w:semiHidden="0" w:uiPriority="64" w:unhideWhenUsed="0"/>
+    <w:lsdException w:name="Medium List 1 Accent 3" w:semiHidden="0" w:uiPriority="65" w:unhideWhenUsed="0"/>
+    <w:lsdException w:name="Medium List 2 Accent 3" w:semiHidden="0" w:uiPriority="66" w:unhideWhenUsed="0"/>
+    <w:lsdException w:name="Medium Grid 1 Accent 3" w:semiHidden="0" w:uiPriority="67" w:unhideWhenUsed="0"/>
+    <w:lsdException w:name="Medium Grid 2 Accent 3" w:semiHidden="0" w:uiPriority="68" w:unhideWhenUsed="0"/>
+    <w:lsdException w:name="Medium Grid 3 Accent 3" w:semiHidden="0" w:uiPriority="69" w:unhideWhenUsed="0"/>
+    <w:lsdException w:name="Dark List Accent 3" w:semiHidden="0" w:uiPriority="70" w:unhideWhenUsed="0"/>
+    <w:lsdException w:name="Colorful Shading Accent 3" w:semiHidden="0" w:uiPriority="71" w:unhideWhenUsed="0"/>
+    <w:lsdException w:name="Colorful List Accent 3" w:semiHidden="0" w:uiPriority="72" w:unhideWhenUsed="0"/>
+    <w:lsdException w:name="Colorful Grid Accent 3" w:semiHidden="0" w:uiPriority="73" w:unhideWhenUsed="0"/>
+    <w:lsdException w:name="Light Shading Accent 4" w:semiHidden="0" w:uiPriority="60" w:unhideWhenUsed="0"/>
+    <w:lsdException w:name="Light List Accent 4" w:semiHidden="0" w:uiPriority="61" w:unhideWhenUsed="0"/>
+    <w:lsdException w:name="Light Grid Accent 4" w:semiHidden="0" w:uiPriority="62" w:unhideWhenUsed="0"/>
+    <w:lsdException w:name="Medium Shading 1 Accent 4" w:semiHidden="0" w:uiPriority="63" w:unhideWhenUsed="0"/>
+    <w:lsdException w:name="Medium Shading 2 Accent 4" w:semiHidden="0" w:uiPriority="64" w:unhideWhenUsed="0"/>
+    <w:lsdException w:name="Medium List 1 Accent 4" w:semiHidden="0" w:uiPriority="65" w:unhideWhenUsed="0"/>
+    <w:lsdException w:name="Medium List 2 Accent 4" w:semiHidden="0" w:uiPriority="66" w:unhideWhenUsed="0"/>
+    <w:lsdException w:name="Medium Grid 1 Accent 4" w:semiHidden="0" w:uiPriority="67" w:unhideWhenUsed="0"/>
+    <w:lsdException w:name="Medium Grid 2 Accent 4" w:semiHidden="0" w:uiPriority="68" w:unhideWhenUsed="0"/>
+    <w:lsdException w:name="Medium Grid 3 Accent 4" w:semiHidden="0" w:uiPriority="69" w:unhideWhenUsed="0"/>
+    <w:lsdException w:name="Dark List Accent 4" w:semiHidden="0" w:uiPriority="70" w:unhideWhenUsed="0"/>
+    <w:lsdException w:name="Colorful Shading Accent 4" w:semiHidden="0" w:uiPriority="71" w:unhideWhenUsed="0"/>
+    <w:lsdException w:name="Colorful List Accent 4" w:semiHidden="0" w:uiPriority="72" w:unhideWhenUsed="0"/>
+    <w:lsdException w:name="Colorful Grid Accent 4" w:semiHidden="0" w:uiPriority="73" w:unhideWhenUsed="0"/>
+    <w:lsdException w:name="Light Shading Accent 5" w:semiHidden="0" w:uiPriority="60" w:unhideWhenUsed="0"/>
+    <w:lsdException w:name="Light List Accent 5" w:semiHidden="0" w:uiPriority="61" w:unhideWhenUsed="0"/>
+    <w:lsdException w:name="Light Grid Accent 5" w:semiHidden="0" w:uiPriority="62" w:unhideWhenUsed="0"/>
+    <w:lsdException w:name="Medium Shading 1 Accent 5" w:semiHidden="0" w:uiPriority="63" w:unhideWhenUsed="0"/>
+    <w:lsdException w:name="Medium Shading 2 Accent 5" w:semiHidden="0" w:uiPriority="64" w:unhideWhenUsed="0"/>
+    <w:lsdException w:name="Medium List 1 Accent 5" w:semiHidden="0" w:uiPriority="65" w:unhideWhenUsed="0"/>
+    <w:lsdException w:name="Medium List 2 Accent 5" w:semiHidden="0" w:uiPriority="66" w:unhideWhenUsed="0"/>
+    <w:lsdException w:name="Medium Grid 1 Accent 5" w:semiHidden="0" w:uiPriority="67" w:unhideWhenUsed="0"/>
+    <w:lsdException w:name="Medium Grid 2 Accent 5" w:semiHidden="0" w:uiPriority="68" w:unhideWhenUsed="0"/>
+    <w:lsdException w:name="Medium Grid 3 Accent 5" w:semiHidden="0" w:uiPriority="69" w:unhideWhenUsed="0"/>
+    <w:lsdException w:name="Dark List Accent 5" w:semiHidden="0" w:uiPriority="70" w:unhideWhenUsed="0"/>
+    <w:lsdException w:name="Colorful Shading Accent 5" w:semiHidden="0" w:uiPriority="71" w:unhideWhenUsed="0"/>
+    <w:lsdException w:name="Colorful List Accent 5" w:semiHidden="0" w:uiPriority="72" w:unhideWhenUsed="0"/>
+    <w:lsdException w:name="Colorful Grid Accent 5" w:semiHidden="0" w:uiPriority="73" w:unhideWhenUsed="0"/>
+    <w:lsdException w:name="Light Shading Accent 6" w:semiHidden="0" w:uiPriority="60" w:unhideWhenUsed="0"/>
+    <w:lsdException w:name="Light List Accent 6" w:semiHidden="0" w:uiPriority="61" w:unhideWhenUsed="0"/>
+    <w:lsdException w:name="Light Grid Accent 6" w:semiHidden="0" w:uiPriority="62" w:unhideWhenUsed="0"/>
+    <w:lsdException w:name="Medium Shading 1 Accent 6" w:semiHidden="0" w:uiPriority="63" w:unhideWhenUsed="0"/>
+    <w:lsdException w:name="Medium Shading 2 Accent 6" w:semiHidden="0" w:uiPriority="64" w:unhideWhenUsed="0"/>
+    <w:lsdException w:name="Medium List 1 Accent 6" w:semiHidden="0" w:uiPriority="65" w:unhideWhenUsed="0"/>
+    <w:lsdException w:name="Medium List 2 Accent 6" w:semiHidden="0" w:uiPriority="66" w:unhideWhenUsed="0"/>
+    <w:lsdException w:name="Medium Grid 1 Accent 6" w:semiHidden="0" w:uiPriority="67" w:unhideWhenUsed="0"/>
+    <w:lsdException w:name="Medium Grid 2 Accent 6" w:semiHidden="0" w:uiPriority="68" w:unhideWhenUsed="0"/>
+    <w:lsdException w:name="Medium Grid 3 Accent 6" w:semiHidden="0" w:uiPriority="69" w:unhideWhenUsed="0"/>
+    <w:lsdException w:name="Dark List Accent 6" w:semiHidden="0" w:uiPriority="70" w:unhideWhenUsed="0"/>
+    <w:lsdException w:name="Colorful Shading Accent 6" w:semiHidden="0" w:uiPriority="71" w:unhideWhenUsed="0"/>
+    <w:lsdException w:name="Colorful List Accent 6" w:semiHidden="0" w:uiPriority="72" w:unhideWhenUsed="0"/>
+    <w:lsdException w:name="Colorful Grid Accent 6" w:semiHidden="0" w:uiPriority="73" w:unhideWhenUsed="0"/>
+    <w:lsdException w:name="Subtle Emphasis" w:semiHidden="0" w:uiPriority="19" w:unhideWhenUsed="0" w:qFormat="1"/>
+    <w:lsdException w:name="Intense Emphasis" w:semiHidden="0" w:uiPriority="21" w:unhideWhenUsed="0" w:qFormat="1"/>
+    <w:lsdException w:name="Subtle Reference" w:semiHidden="0" w:uiPriority="31" w:unhideWhenUsed="0" w:qFormat="1"/>
+    <w:lsdException w:name="Intense Reference" w:semiHidden="0" w:uiPriority="32" w:unhideWhenUsed="0" w:qFormat="1"/>
+    <w:lsdException w:name="Book Title" w:semiHidden="0" w:uiPriority="33" w:unhideWhenUsed="0" w:qFormat="1"/>
+    <w:lsdException w:name="Bibliography" w:uiPriority="37"/>
+    <w:lsdException w:name="TOC Heading" w:uiPriority="39" w:qFormat="1"/>
   </w:latentStyles>
   <w:style w:type="paragraph" w:default="1" w:styleId="Normale">
     <w:name w:val="Normal"/>
@@ -3815,6 +3939,7 @@
       <w:spacing w:after="0" w:line="240" w:lineRule="auto"/>
     </w:pPr>
     <w:tblPr>
+      <w:tblInd w:w="0" w:type="dxa"/>
       <w:tblBorders>
         <w:top w:val="single" w:sz="4" w:space="0" w:color="auto"/>
         <w:left w:val="single" w:sz="4" w:space="0" w:color="auto"/>
@@ -3823,6 +3948,229 @@
         <w:insideH w:val="single" w:sz="4" w:space="0" w:color="auto"/>
         <w:insideV w:val="single" w:sz="4" w:space="0" w:color="auto"/>
       </w:tblBorders>
+      <w:tblCellMar>
+        <w:top w:w="0" w:type="dxa"/>
+        <w:left w:w="108" w:type="dxa"/>
+        <w:bottom w:w="0" w:type="dxa"/>
+        <w:right w:w="108" w:type="dxa"/>
+      </w:tblCellMar>
+    </w:tblPr>
+  </w:style>
+</w:styles>
+</file>
+
+<file path=word/stylesWithEffects.xml><?xml version="1.0" encoding="utf-8"?>
+<w:styles xmlns:wpc="http://schemas.microsoft.com/office/word/2010/wordprocessingCanvas" xmlns:mc="http://schemas.openxmlformats.org/markup-compatibility/2006" xmlns:o="urn:schemas-microsoft-com:office:office" xmlns:r="http://schemas.openxmlformats.org/officeDocument/2006/relationships" xmlns:m="http://schemas.openxmlformats.org/officeDocument/2006/math" xmlns:v="urn:schemas-microsoft-com:vml" xmlns:wp14="http://schemas.microsoft.com/office/word/2010/wordprocessingDrawing" xmlns:wp="http://schemas.openxmlformats.org/drawingml/2006/wordprocessingDrawing" xmlns:w10="urn:schemas-microsoft-com:office:word" xmlns:w="http://schemas.openxmlformats.org/wordprocessingml/2006/main" xmlns:w14="http://schemas.microsoft.com/office/word/2010/wordml" xmlns:wpg="http://schemas.microsoft.com/office/word/2010/wordprocessingGroup" xmlns:wpi="http://schemas.microsoft.com/office/word/2010/wordprocessingInk" xmlns:wne="http://schemas.microsoft.com/office/word/2006/wordml" xmlns:wps="http://schemas.microsoft.com/office/word/2010/wordprocessingShape" mc:Ignorable="w14 wp14">
+  <w:docDefaults>
+    <w:rPrDefault>
+      <w:rPr>
+        <w:rFonts w:asciiTheme="minorHAnsi" w:eastAsiaTheme="minorHAnsi" w:hAnsiTheme="minorHAnsi" w:cstheme="minorBidi"/>
+        <w:sz w:val="22"/>
+        <w:szCs w:val="22"/>
+        <w:lang w:val="it-IT" w:eastAsia="en-US" w:bidi="ar-SA"/>
+      </w:rPr>
+    </w:rPrDefault>
+    <w:pPrDefault>
+      <w:pPr>
+        <w:spacing w:after="200" w:line="276" w:lineRule="auto"/>
+      </w:pPr>
+    </w:pPrDefault>
+  </w:docDefaults>
+  <w:latentStyles w:defLockedState="0" w:defUIPriority="99" w:defSemiHidden="1" w:defUnhideWhenUsed="1" w:defQFormat="0" w:count="267">
+    <w:lsdException w:name="Normal" w:semiHidden="0" w:uiPriority="0" w:unhideWhenUsed="0" w:qFormat="1"/>
+    <w:lsdException w:name="heading 1" w:semiHidden="0" w:uiPriority="9" w:unhideWhenUsed="0" w:qFormat="1"/>
+    <w:lsdException w:name="heading 2" w:uiPriority="9" w:qFormat="1"/>
+    <w:lsdException w:name="heading 3" w:uiPriority="9" w:qFormat="1"/>
+    <w:lsdException w:name="heading 4" w:uiPriority="9" w:qFormat="1"/>
+    <w:lsdException w:name="heading 5" w:uiPriority="9" w:qFormat="1"/>
+    <w:lsdException w:name="heading 6" w:uiPriority="9" w:qFormat="1"/>
+    <w:lsdException w:name="heading 7" w:uiPriority="9" w:qFormat="1"/>
+    <w:lsdException w:name="heading 8" w:uiPriority="9" w:qFormat="1"/>
+    <w:lsdException w:name="heading 9" w:uiPriority="9" w:qFormat="1"/>
+    <w:lsdException w:name="toc 1" w:uiPriority="39"/>
+    <w:lsdException w:name="toc 2" w:uiPriority="39"/>
+    <w:lsdException w:name="toc 3" w:uiPriority="39"/>
+    <w:lsdException w:name="toc 4" w:uiPriority="39"/>
+    <w:lsdException w:name="toc 5" w:uiPriority="39"/>
+    <w:lsdException w:name="toc 6" w:uiPriority="39"/>
+    <w:lsdException w:name="toc 7" w:uiPriority="39"/>
+    <w:lsdException w:name="toc 8" w:uiPriority="39"/>
+    <w:lsdException w:name="toc 9" w:uiPriority="39"/>
+    <w:lsdException w:name="caption" w:uiPriority="35" w:qFormat="1"/>
+    <w:lsdException w:name="Title" w:semiHidden="0" w:uiPriority="10" w:unhideWhenUsed="0" w:qFormat="1"/>
+    <w:lsdException w:name="Default Paragraph Font" w:uiPriority="1"/>
+    <w:lsdException w:name="Subtitle" w:semiHidden="0" w:uiPriority="11" w:unhideWhenUsed="0" w:qFormat="1"/>
+    <w:lsdException w:name="Strong" w:semiHidden="0" w:uiPriority="22" w:unhideWhenUsed="0" w:qFormat="1"/>
+    <w:lsdException w:name="Emphasis" w:semiHidden="0" w:uiPriority="20" w:unhideWhenUsed="0" w:qFormat="1"/>
+    <w:lsdException w:name="Table Grid" w:uiPriority="39"/>
+    <w:lsdException w:name="Placeholder Text" w:unhideWhenUsed="0"/>
+    <w:lsdException w:name="No Spacing" w:semiHidden="0" w:uiPriority="1" w:unhideWhenUsed="0" w:qFormat="1"/>
+    <w:lsdException w:name="Light Shading" w:semiHidden="0" w:uiPriority="60" w:unhideWhenUsed="0"/>
+    <w:lsdException w:name="Light List" w:semiHidden="0" w:uiPriority="61" w:unhideWhenUsed="0"/>
+    <w:lsdException w:name="Light Grid" w:semiHidden="0" w:uiPriority="62" w:unhideWhenUsed="0"/>
+    <w:lsdException w:name="Medium Shading 1" w:semiHidden="0" w:uiPriority="63" w:unhideWhenUsed="0"/>
+    <w:lsdException w:name="Medium Shading 2" w:semiHidden="0" w:uiPriority="64" w:unhideWhenUsed="0"/>
+    <w:lsdException w:name="Medium List 1" w:semiHidden="0" w:uiPriority="65" w:unhideWhenUsed="0"/>
+    <w:lsdException w:name="Medium List 2" w:semiHidden="0" w:uiPriority="66" w:unhideWhenUsed="0"/>
+    <w:lsdException w:name="Medium Grid 1" w:semiHidden="0" w:uiPriority="67" w:unhideWhenUsed="0"/>
+    <w:lsdException w:name="Medium Grid 2" w:semiHidden="0" w:uiPriority="68" w:unhideWhenUsed="0"/>
+    <w:lsdException w:name="Medium Grid 3" w:semiHidden="0" w:uiPriority="69" w:unhideWhenUsed="0"/>
+    <w:lsdException w:name="Dark List" w:semiHidden="0" w:uiPriority="70" w:unhideWhenUsed="0"/>
+    <w:lsdException w:name="Colorful Shading" w:semiHidden="0" w:uiPriority="71" w:unhideWhenUsed="0"/>
+    <w:lsdException w:name="Colorful List" w:semiHidden="0" w:uiPriority="72" w:unhideWhenUsed="0"/>
+    <w:lsdException w:name="Colorful Grid" w:semiHidden="0" w:uiPriority="73" w:unhideWhenUsed="0"/>
+    <w:lsdException w:name="Light Shading Accent 1" w:semiHidden="0" w:uiPriority="60" w:unhideWhenUsed="0"/>
+    <w:lsdException w:name="Light List Accent 1" w:semiHidden="0" w:uiPriority="61" w:unhideWhenUsed="0"/>
+    <w:lsdException w:name="Light Grid Accent 1" w:semiHidden="0" w:uiPriority="62" w:unhideWhenUsed="0"/>
+    <w:lsdException w:name="Medium Shading 1 Accent 1" w:semiHidden="0" w:uiPriority="63" w:unhideWhenUsed="0"/>
+    <w:lsdException w:name="Medium Shading 2 Accent 1" w:semiHidden="0" w:uiPriority="64" w:unhideWhenUsed="0"/>
+    <w:lsdException w:name="Medium List 1 Accent 1" w:semiHidden="0" w:uiPriority="65" w:unhideWhenUsed="0"/>
+    <w:lsdException w:name="Revision" w:unhideWhenUsed="0"/>
+    <w:lsdException w:name="List Paragraph" w:semiHidden="0" w:uiPriority="34" w:unhideWhenUsed="0" w:qFormat="1"/>
+    <w:lsdException w:name="Quote" w:semiHidden="0" w:uiPriority="29" w:unhideWhenUsed="0" w:qFormat="1"/>
+    <w:lsdException w:name="Intense Quote" w:semiHidden="0" w:uiPriority="30" w:unhideWhenUsed="0" w:qFormat="1"/>
+    <w:lsdException w:name="Medium List 2 Accent 1" w:semiHidden="0" w:uiPriority="66" w:unhideWhenUsed="0"/>
+    <w:lsdException w:name="Medium Grid 1 Accent 1" w:semiHidden="0" w:uiPriority="67" w:unhideWhenUsed="0"/>
+    <w:lsdException w:name="Medium Grid 2 Accent 1" w:semiHidden="0" w:uiPriority="68" w:unhideWhenUsed="0"/>
+    <w:lsdException w:name="Medium Grid 3 Accent 1" w:semiHidden="0" w:uiPriority="69" w:unhideWhenUsed="0"/>
+    <w:lsdException w:name="Dark List Accent 1" w:semiHidden="0" w:uiPriority="70" w:unhideWhenUsed="0"/>
+    <w:lsdException w:name="Colorful Shading Accent 1" w:semiHidden="0" w:uiPriority="71" w:unhideWhenUsed="0"/>
+    <w:lsdException w:name="Colorful List Accent 1" w:semiHidden="0" w:uiPriority="72" w:unhideWhenUsed="0"/>
+    <w:lsdException w:name="Colorful Grid Accent 1" w:semiHidden="0" w:uiPriority="73" w:unhideWhenUsed="0"/>
+    <w:lsdException w:name="Light Shading Accent 2" w:semiHidden="0" w:uiPriority="60" w:unhideWhenUsed="0"/>
+    <w:lsdException w:name="Light List Accent 2" w:semiHidden="0" w:uiPriority="61" w:unhideWhenUsed="0"/>
+    <w:lsdException w:name="Light Grid Accent 2" w:semiHidden="0" w:uiPriority="62" w:unhideWhenUsed="0"/>
+    <w:lsdException w:name="Medium Shading 1 Accent 2" w:semiHidden="0" w:uiPriority="63" w:unhideWhenUsed="0"/>
+    <w:lsdException w:name="Medium Shading 2 Accent 2" w:semiHidden="0" w:uiPriority="64" w:unhideWhenUsed="0"/>
+    <w:lsdException w:name="Medium List 1 Accent 2" w:semiHidden="0" w:uiPriority="65" w:unhideWhenUsed="0"/>
+    <w:lsdException w:name="Medium List 2 Accent 2" w:semiHidden="0" w:uiPriority="66" w:unhideWhenUsed="0"/>
+    <w:lsdException w:name="Medium Grid 1 Accent 2" w:semiHidden="0" w:uiPriority="67" w:unhideWhenUsed="0"/>
+    <w:lsdException w:name="Medium Grid 2 Accent 2" w:semiHidden="0" w:uiPriority="68" w:unhideWhenUsed="0"/>
+    <w:lsdException w:name="Medium Grid 3 Accent 2" w:semiHidden="0" w:uiPriority="69" w:unhideWhenUsed="0"/>
+    <w:lsdException w:name="Dark List Accent 2" w:semiHidden="0" w:uiPriority="70" w:unhideWhenUsed="0"/>
+    <w:lsdException w:name="Colorful Shading Accent 2" w:semiHidden="0" w:uiPriority="71" w:unhideWhenUsed="0"/>
+    <w:lsdException w:name="Colorful List Accent 2" w:semiHidden="0" w:uiPriority="72" w:unhideWhenUsed="0"/>
+    <w:lsdException w:name="Colorful Grid Accent 2" w:semiHidden="0" w:uiPriority="73" w:unhideWhenUsed="0"/>
+    <w:lsdException w:name="Light Shading Accent 3" w:semiHidden="0" w:uiPriority="60" w:unhideWhenUsed="0"/>
+    <w:lsdException w:name="Light List Accent 3" w:semiHidden="0" w:uiPriority="61" w:unhideWhenUsed="0"/>
+    <w:lsdException w:name="Light Grid Accent 3" w:semiHidden="0" w:uiPriority="62" w:unhideWhenUsed="0"/>
+    <w:lsdException w:name="Medium Shading 1 Accent 3" w:semiHidden="0" w:uiPriority="63" w:unhideWhenUsed="0"/>
+    <w:lsdException w:name="Medium Shading 2 Accent 3" w:semiHidden="0" w:uiPriority="64" w:unhideWhenUsed="0"/>
+    <w:lsdException w:name="Medium List 1 Accent 3" w:semiHidden="0" w:uiPriority="65" w:unhideWhenUsed="0"/>
+    <w:lsdException w:name="Medium List 2 Accent 3" w:semiHidden="0" w:uiPriority="66" w:unhideWhenUsed="0"/>
+    <w:lsdException w:name="Medium Grid 1 Accent 3" w:semiHidden="0" w:uiPriority="67" w:unhideWhenUsed="0"/>
+    <w:lsdException w:name="Medium Grid 2 Accent 3" w:semiHidden="0" w:uiPriority="68" w:unhideWhenUsed="0"/>
+    <w:lsdException w:name="Medium Grid 3 Accent 3" w:semiHidden="0" w:uiPriority="69" w:unhideWhenUsed="0"/>
+    <w:lsdException w:name="Dark List Accent 3" w:semiHidden="0" w:uiPriority="70" w:unhideWhenUsed="0"/>
+    <w:lsdException w:name="Colorful Shading Accent 3" w:semiHidden="0" w:uiPriority="71" w:unhideWhenUsed="0"/>
+    <w:lsdException w:name="Colorful List Accent 3" w:semiHidden="0" w:uiPriority="72" w:unhideWhenUsed="0"/>
+    <w:lsdException w:name="Colorful Grid Accent 3" w:semiHidden="0" w:uiPriority="73" w:unhideWhenUsed="0"/>
+    <w:lsdException w:name="Light Shading Accent 4" w:semiHidden="0" w:uiPriority="60" w:unhideWhenUsed="0"/>
+    <w:lsdException w:name="Light List Accent 4" w:semiHidden="0" w:uiPriority="61" w:unhideWhenUsed="0"/>
+    <w:lsdException w:name="Light Grid Accent 4" w:semiHidden="0" w:uiPriority="62" w:unhideWhenUsed="0"/>
+    <w:lsdException w:name="Medium Shading 1 Accent 4" w:semiHidden="0" w:uiPriority="63" w:unhideWhenUsed="0"/>
+    <w:lsdException w:name="Medium Shading 2 Accent 4" w:semiHidden="0" w:uiPriority="64" w:unhideWhenUsed="0"/>
+    <w:lsdException w:name="Medium List 1 Accent 4" w:semiHidden="0" w:uiPriority="65" w:unhideWhenUsed="0"/>
+    <w:lsdException w:name="Medium List 2 Accent 4" w:semiHidden="0" w:uiPriority="66" w:unhideWhenUsed="0"/>
+    <w:lsdException w:name="Medium Grid 1 Accent 4" w:semiHidden="0" w:uiPriority="67" w:unhideWhenUsed="0"/>
+    <w:lsdException w:name="Medium Grid 2 Accent 4" w:semiHidden="0" w:uiPriority="68" w:unhideWhenUsed="0"/>
+    <w:lsdException w:name="Medium Grid 3 Accent 4" w:semiHidden="0" w:uiPriority="69" w:unhideWhenUsed="0"/>
+    <w:lsdException w:name="Dark List Accent 4" w:semiHidden="0" w:uiPriority="70" w:unhideWhenUsed="0"/>
+    <w:lsdException w:name="Colorful Shading Accent 4" w:semiHidden="0" w:uiPriority="71" w:unhideWhenUsed="0"/>
+    <w:lsdException w:name="Colorful List Accent 4" w:semiHidden="0" w:uiPriority="72" w:unhideWhenUsed="0"/>
+    <w:lsdException w:name="Colorful Grid Accent 4" w:semiHidden="0" w:uiPriority="73" w:unhideWhenUsed="0"/>
+    <w:lsdException w:name="Light Shading Accent 5" w:semiHidden="0" w:uiPriority="60" w:unhideWhenUsed="0"/>
+    <w:lsdException w:name="Light List Accent 5" w:semiHidden="0" w:uiPriority="61" w:unhideWhenUsed="0"/>
+    <w:lsdException w:name="Light Grid Accent 5" w:semiHidden="0" w:uiPriority="62" w:unhideWhenUsed="0"/>
+    <w:lsdException w:name="Medium Shading 1 Accent 5" w:semiHidden="0" w:uiPriority="63" w:unhideWhenUsed="0"/>
+    <w:lsdException w:name="Medium Shading 2 Accent 5" w:semiHidden="0" w:uiPriority="64" w:unhideWhenUsed="0"/>
+    <w:lsdException w:name="Medium List 1 Accent 5" w:semiHidden="0" w:uiPriority="65" w:unhideWhenUsed="0"/>
+    <w:lsdException w:name="Medium List 2 Accent 5" w:semiHidden="0" w:uiPriority="66" w:unhideWhenUsed="0"/>
+    <w:lsdException w:name="Medium Grid 1 Accent 5" w:semiHidden="0" w:uiPriority="67" w:unhideWhenUsed="0"/>
+    <w:lsdException w:name="Medium Grid 2 Accent 5" w:semiHidden="0" w:uiPriority="68" w:unhideWhenUsed="0"/>
+    <w:lsdException w:name="Medium Grid 3 Accent 5" w:semiHidden="0" w:uiPriority="69" w:unhideWhenUsed="0"/>
+    <w:lsdException w:name="Dark List Accent 5" w:semiHidden="0" w:uiPriority="70" w:unhideWhenUsed="0"/>
+    <w:lsdException w:name="Colorful Shading Accent 5" w:semiHidden="0" w:uiPriority="71" w:unhideWhenUsed="0"/>
+    <w:lsdException w:name="Colorful List Accent 5" w:semiHidden="0" w:uiPriority="72" w:unhideWhenUsed="0"/>
+    <w:lsdException w:name="Colorful Grid Accent 5" w:semiHidden="0" w:uiPriority="73" w:unhideWhenUsed="0"/>
+    <w:lsdException w:name="Light Shading Accent 6" w:semiHidden="0" w:uiPriority="60" w:unhideWhenUsed="0"/>
+    <w:lsdException w:name="Light List Accent 6" w:semiHidden="0" w:uiPriority="61" w:unhideWhenUsed="0"/>
+    <w:lsdException w:name="Light Grid Accent 6" w:semiHidden="0" w:uiPriority="62" w:unhideWhenUsed="0"/>
+    <w:lsdException w:name="Medium Shading 1 Accent 6" w:semiHidden="0" w:uiPriority="63" w:unhideWhenUsed="0"/>
+    <w:lsdException w:name="Medium Shading 2 Accent 6" w:semiHidden="0" w:uiPriority="64" w:unhideWhenUsed="0"/>
+    <w:lsdException w:name="Medium List 1 Accent 6" w:semiHidden="0" w:uiPriority="65" w:unhideWhenUsed="0"/>
+    <w:lsdException w:name="Medium List 2 Accent 6" w:semiHidden="0" w:uiPriority="66" w:unhideWhenUsed="0"/>
+    <w:lsdException w:name="Medium Grid 1 Accent 6" w:semiHidden="0" w:uiPriority="67" w:unhideWhenUsed="0"/>
+    <w:lsdException w:name="Medium Grid 2 Accent 6" w:semiHidden="0" w:uiPriority="68" w:unhideWhenUsed="0"/>
+    <w:lsdException w:name="Medium Grid 3 Accent 6" w:semiHidden="0" w:uiPriority="69" w:unhideWhenUsed="0"/>
+    <w:lsdException w:name="Dark List Accent 6" w:semiHidden="0" w:uiPriority="70" w:unhideWhenUsed="0"/>
+    <w:lsdException w:name="Colorful Shading Accent 6" w:semiHidden="0" w:uiPriority="71" w:unhideWhenUsed="0"/>
+    <w:lsdException w:name="Colorful List Accent 6" w:semiHidden="0" w:uiPriority="72" w:unhideWhenUsed="0"/>
+    <w:lsdException w:name="Colorful Grid Accent 6" w:semiHidden="0" w:uiPriority="73" w:unhideWhenUsed="0"/>
+    <w:lsdException w:name="Subtle Emphasis" w:semiHidden="0" w:uiPriority="19" w:unhideWhenUsed="0" w:qFormat="1"/>
+    <w:lsdException w:name="Intense Emphasis" w:semiHidden="0" w:uiPriority="21" w:unhideWhenUsed="0" w:qFormat="1"/>
+    <w:lsdException w:name="Subtle Reference" w:semiHidden="0" w:uiPriority="31" w:unhideWhenUsed="0" w:qFormat="1"/>
+    <w:lsdException w:name="Intense Reference" w:semiHidden="0" w:uiPriority="32" w:unhideWhenUsed="0" w:qFormat="1"/>
+    <w:lsdException w:name="Book Title" w:semiHidden="0" w:uiPriority="33" w:unhideWhenUsed="0" w:qFormat="1"/>
+    <w:lsdException w:name="Bibliography" w:uiPriority="37"/>
+    <w:lsdException w:name="TOC Heading" w:uiPriority="39" w:qFormat="1"/>
+  </w:latentStyles>
+  <w:style w:type="paragraph" w:default="1" w:styleId="Normale">
+    <w:name w:val="Normal"/>
+    <w:qFormat/>
+    <w:rsid w:val="00E304AF"/>
+  </w:style>
+  <w:style w:type="character" w:default="1" w:styleId="Carpredefinitoparagrafo">
+    <w:name w:val="Default Paragraph Font"/>
+    <w:uiPriority w:val="1"/>
+    <w:semiHidden/>
+    <w:unhideWhenUsed/>
+  </w:style>
+  <w:style w:type="table" w:default="1" w:styleId="Tabellanormale">
+    <w:name w:val="Normal Table"/>
+    <w:uiPriority w:val="99"/>
+    <w:semiHidden/>
+    <w:unhideWhenUsed/>
+    <w:tblPr>
+      <w:tblInd w:w="0" w:type="dxa"/>
+      <w:tblCellMar>
+        <w:top w:w="0" w:type="dxa"/>
+        <w:left w:w="108" w:type="dxa"/>
+        <w:bottom w:w="0" w:type="dxa"/>
+        <w:right w:w="108" w:type="dxa"/>
+      </w:tblCellMar>
+    </w:tblPr>
+  </w:style>
+  <w:style w:type="numbering" w:default="1" w:styleId="Nessunelenco">
+    <w:name w:val="No List"/>
+    <w:uiPriority w:val="99"/>
+    <w:semiHidden/>
+    <w:unhideWhenUsed/>
+  </w:style>
+  <w:style w:type="table" w:styleId="Grigliatabella">
+    <w:name w:val="Table Grid"/>
+    <w:basedOn w:val="Tabellanormale"/>
+    <w:uiPriority w:val="39"/>
+    <w:rsid w:val="00E304AF"/>
+    <w:pPr>
+      <w:spacing w:after="0" w:line="240" w:lineRule="auto"/>
+    </w:pPr>
+    <w:tblPr>
+      <w:tblInd w:w="0" w:type="dxa"/>
+      <w:tblBorders>
+        <w:top w:val="single" w:sz="4" w:space="0" w:color="auto"/>
+        <w:left w:val="single" w:sz="4" w:space="0" w:color="auto"/>
+        <w:bottom w:val="single" w:sz="4" w:space="0" w:color="auto"/>
+        <w:right w:val="single" w:sz="4" w:space="0" w:color="auto"/>
+        <w:insideH w:val="single" w:sz="4" w:space="0" w:color="auto"/>
+        <w:insideV w:val="single" w:sz="4" w:space="0" w:color="auto"/>
+      </w:tblBorders>
+      <w:tblCellMar>
+        <w:top w:w="0" w:type="dxa"/>
+        <w:left w:w="108" w:type="dxa"/>
+        <w:bottom w:w="0" w:type="dxa"/>
+        <w:right w:w="108" w:type="dxa"/>
+      </w:tblCellMar>
     </w:tblPr>
   </w:style>
 </w:styles>

</xml_diff>

<commit_message>
updated effort spent, started document
</commit_message>
<xml_diff>
--- a/ImplementationExtra/Effort Spent.docx
+++ b/ImplementationExtra/Effort Spent.docx
@@ -1,6 +1,6 @@
 
 <file path=word/document.xml><?xml version="1.0" encoding="utf-8"?>
-<w:document xmlns:wpc="http://schemas.microsoft.com/office/word/2010/wordprocessingCanvas" xmlns:cx="http://schemas.microsoft.com/office/drawing/2014/chartex" xmlns:cx1="http://schemas.microsoft.com/office/drawing/2015/9/8/chartex" xmlns:cx2="http://schemas.microsoft.com/office/drawing/2015/10/21/chartex" xmlns:cx3="http://schemas.microsoft.com/office/drawing/2016/5/9/chartex" xmlns:cx4="http://schemas.microsoft.com/office/drawing/2016/5/10/chartex" xmlns:cx5="http://schemas.microsoft.com/office/drawing/2016/5/11/chartex" xmlns:cx6="http://schemas.microsoft.com/office/drawing/2016/5/12/chartex" xmlns:cx7="http://schemas.microsoft.com/office/drawing/2016/5/13/chartex" xmlns:cx8="http://schemas.microsoft.com/office/drawing/2016/5/14/chartex" xmlns:mc="http://schemas.openxmlformats.org/markup-compatibility/2006" xmlns:aink="http://schemas.microsoft.com/office/drawing/2016/ink" xmlns:am3d="http://schemas.microsoft.com/office/drawing/2017/model3d" xmlns:o="urn:schemas-microsoft-com:office:office" xmlns:r="http://schemas.openxmlformats.org/officeDocument/2006/relationships" xmlns:m="http://schemas.openxmlformats.org/officeDocument/2006/math" xmlns:v="urn:schemas-microsoft-com:vml" xmlns:wp14="http://schemas.microsoft.com/office/word/2010/wordprocessingDrawing" xmlns:wp="http://schemas.openxmlformats.org/drawingml/2006/wordprocessingDrawing" xmlns:w10="urn:schemas-microsoft-com:office:word" xmlns:w="http://schemas.openxmlformats.org/wordprocessingml/2006/main" xmlns:w14="http://schemas.microsoft.com/office/word/2010/wordml" xmlns:w15="http://schemas.microsoft.com/office/word/2012/wordml" xmlns:w16se="http://schemas.microsoft.com/office/word/2015/wordml/symex" xmlns:wpg="http://schemas.microsoft.com/office/word/2010/wordprocessingGroup" xmlns:wpi="http://schemas.microsoft.com/office/word/2010/wordprocessingInk" xmlns:wne="http://schemas.microsoft.com/office/word/2006/wordml" xmlns:wps="http://schemas.microsoft.com/office/word/2010/wordprocessingShape" mc:Ignorable="w14 w15 w16se wp14">
+<w:document xmlns:wpc="http://schemas.microsoft.com/office/word/2010/wordprocessingCanvas" xmlns:mc="http://schemas.openxmlformats.org/markup-compatibility/2006" xmlns:o="urn:schemas-microsoft-com:office:office" xmlns:r="http://schemas.openxmlformats.org/officeDocument/2006/relationships" xmlns:m="http://schemas.openxmlformats.org/officeDocument/2006/math" xmlns:v="urn:schemas-microsoft-com:vml" xmlns:wp14="http://schemas.microsoft.com/office/word/2010/wordprocessingDrawing" xmlns:wp="http://schemas.openxmlformats.org/drawingml/2006/wordprocessingDrawing" xmlns:w10="urn:schemas-microsoft-com:office:word" xmlns:w="http://schemas.openxmlformats.org/wordprocessingml/2006/main" xmlns:w14="http://schemas.microsoft.com/office/word/2010/wordml" xmlns:wpg="http://schemas.microsoft.com/office/word/2010/wordprocessingGroup" xmlns:wpi="http://schemas.microsoft.com/office/word/2010/wordprocessingInk" xmlns:wne="http://schemas.microsoft.com/office/word/2006/wordml" xmlns:wps="http://schemas.microsoft.com/office/word/2010/wordprocessingShape" mc:Ignorable="w14 wp14">
   <w:body>
     <w:p>
       <w:pPr>
@@ -14,6 +14,7 @@
           <w:szCs w:val="26"/>
         </w:rPr>
       </w:pPr>
+      <w:proofErr w:type="spellStart"/>
       <w:r>
         <w:rPr>
           <w:rFonts w:ascii="Cambria" w:hAnsi="Cambria" w:cs="Cambria"/>
@@ -22,7 +23,18 @@
           <w:szCs w:val="26"/>
           <w:lang w:val="en-GB"/>
         </w:rPr>
-        <w:t xml:space="preserve">Matteo </w:t>
+        <w:t>Matteo</w:t>
+      </w:r>
+      <w:proofErr w:type="spellEnd"/>
+      <w:r>
+        <w:rPr>
+          <w:rFonts w:ascii="Cambria" w:hAnsi="Cambria" w:cs="Cambria"/>
+          <w:b/>
+          <w:sz w:val="26"/>
+          <w:szCs w:val="26"/>
+          <w:lang w:val="en-GB"/>
+        </w:rPr>
+        <w:t xml:space="preserve"> </w:t>
       </w:r>
       <w:proofErr w:type="spellStart"/>
       <w:r>
@@ -35,6 +47,7 @@
         </w:rPr>
         <w:t>Biasiel</w:t>
       </w:r>
+      <w:proofErr w:type="spellEnd"/>
       <w:r>
         <w:rPr>
           <w:rFonts w:ascii="Cambria" w:hAnsi="Cambria" w:cs="Cambria"/>
@@ -44,7 +57,6 @@
         </w:rPr>
         <w:t>li</w:t>
       </w:r>
-      <w:proofErr w:type="spellEnd"/>
       <w:r>
         <w:rPr>
           <w:rFonts w:ascii="Cambria" w:hAnsi="Cambria" w:cs="Cambria"/>
@@ -1481,6 +1493,178 @@
               <w:bottom w:val="single" w:sz="4" w:space="0" w:color="auto"/>
               <w:right w:val="single" w:sz="4" w:space="0" w:color="auto"/>
             </w:tcBorders>
+          </w:tcPr>
+          <w:p>
+            <w:pPr>
+              <w:autoSpaceDE w:val="0"/>
+              <w:autoSpaceDN w:val="0"/>
+              <w:adjustRightInd w:val="0"/>
+              <w:rPr>
+                <w:rFonts w:ascii="Cambria" w:hAnsi="Cambria" w:cs="Cambria"/>
+                <w:sz w:val="26"/>
+                <w:szCs w:val="26"/>
+                <w:lang w:val="en-GB"/>
+              </w:rPr>
+            </w:pPr>
+            <w:r>
+              <w:rPr>
+                <w:rFonts w:ascii="Cambria" w:hAnsi="Cambria" w:cs="Cambria"/>
+                <w:sz w:val="26"/>
+                <w:szCs w:val="26"/>
+                <w:lang w:val="en-GB"/>
+              </w:rPr>
+              <w:t xml:space="preserve">13-dic-17 </w:t>
+            </w:r>
+            <w:r>
+              <w:rPr>
+                <w:rFonts w:ascii="Cambria" w:hAnsi="Cambria" w:cs="Cambria"/>
+                <w:sz w:val="26"/>
+                <w:szCs w:val="26"/>
+                <w:lang w:val="en-GB"/>
+              </w:rPr>
+              <w:t>Overlapping check optimization</w:t>
+            </w:r>
+          </w:p>
+        </w:tc>
+        <w:tc>
+          <w:tcPr>
+            <w:tcW w:w="2341" w:type="dxa"/>
+            <w:tcBorders>
+              <w:top w:val="single" w:sz="4" w:space="0" w:color="auto"/>
+              <w:left w:val="single" w:sz="4" w:space="0" w:color="auto"/>
+              <w:bottom w:val="single" w:sz="4" w:space="0" w:color="auto"/>
+              <w:right w:val="single" w:sz="4" w:space="0" w:color="auto"/>
+            </w:tcBorders>
+          </w:tcPr>
+          <w:p>
+            <w:pPr>
+              <w:autoSpaceDE w:val="0"/>
+              <w:autoSpaceDN w:val="0"/>
+              <w:adjustRightInd w:val="0"/>
+              <w:rPr>
+                <w:rFonts w:ascii="Cambria" w:hAnsi="Cambria" w:cs="Cambria"/>
+                <w:sz w:val="26"/>
+                <w:szCs w:val="26"/>
+                <w:lang w:val="en-GB"/>
+              </w:rPr>
+            </w:pPr>
+            <w:r>
+              <w:rPr>
+                <w:rFonts w:ascii="Cambria" w:hAnsi="Cambria" w:cs="Cambria"/>
+                <w:sz w:val="26"/>
+                <w:szCs w:val="26"/>
+                <w:lang w:val="en-GB"/>
+              </w:rPr>
+              <w:t>3</w:t>
+            </w:r>
+          </w:p>
+        </w:tc>
+      </w:tr>
+      <w:tr>
+        <w:tc>
+          <w:tcPr>
+            <w:tcW w:w="4463" w:type="dxa"/>
+            <w:tcBorders>
+              <w:top w:val="single" w:sz="4" w:space="0" w:color="auto"/>
+              <w:left w:val="single" w:sz="4" w:space="0" w:color="auto"/>
+              <w:bottom w:val="single" w:sz="4" w:space="0" w:color="auto"/>
+              <w:right w:val="single" w:sz="4" w:space="0" w:color="auto"/>
+            </w:tcBorders>
+          </w:tcPr>
+          <w:p>
+            <w:pPr>
+              <w:autoSpaceDE w:val="0"/>
+              <w:autoSpaceDN w:val="0"/>
+              <w:adjustRightInd w:val="0"/>
+              <w:rPr>
+                <w:rFonts w:ascii="Cambria" w:hAnsi="Cambria" w:cs="Cambria"/>
+                <w:sz w:val="26"/>
+                <w:szCs w:val="26"/>
+                <w:lang w:val="en-GB"/>
+              </w:rPr>
+            </w:pPr>
+            <w:r>
+              <w:rPr>
+                <w:rFonts w:ascii="Cambria" w:hAnsi="Cambria" w:cs="Cambria"/>
+                <w:sz w:val="26"/>
+                <w:szCs w:val="26"/>
+                <w:lang w:val="en-GB"/>
+              </w:rPr>
+              <w:t>1</w:t>
+            </w:r>
+            <w:r>
+              <w:rPr>
+                <w:rFonts w:ascii="Cambria" w:hAnsi="Cambria" w:cs="Cambria"/>
+                <w:sz w:val="26"/>
+                <w:szCs w:val="26"/>
+                <w:lang w:val="en-GB"/>
+              </w:rPr>
+              <w:t>4</w:t>
+            </w:r>
+            <w:r>
+              <w:rPr>
+                <w:rFonts w:ascii="Cambria" w:hAnsi="Cambria" w:cs="Cambria"/>
+                <w:sz w:val="26"/>
+                <w:szCs w:val="26"/>
+                <w:lang w:val="en-GB"/>
+              </w:rPr>
+              <w:t xml:space="preserve">-dic-17 </w:t>
+            </w:r>
+            <w:r>
+              <w:rPr>
+                <w:rFonts w:ascii="Cambria" w:hAnsi="Cambria" w:cs="Cambria"/>
+                <w:sz w:val="26"/>
+                <w:szCs w:val="26"/>
+                <w:lang w:val="en-GB"/>
+              </w:rPr>
+              <w:t>Implementation Document</w:t>
+            </w:r>
+          </w:p>
+        </w:tc>
+        <w:tc>
+          <w:tcPr>
+            <w:tcW w:w="2341" w:type="dxa"/>
+            <w:tcBorders>
+              <w:top w:val="single" w:sz="4" w:space="0" w:color="auto"/>
+              <w:left w:val="single" w:sz="4" w:space="0" w:color="auto"/>
+              <w:bottom w:val="single" w:sz="4" w:space="0" w:color="auto"/>
+              <w:right w:val="single" w:sz="4" w:space="0" w:color="auto"/>
+            </w:tcBorders>
+          </w:tcPr>
+          <w:p>
+            <w:pPr>
+              <w:autoSpaceDE w:val="0"/>
+              <w:autoSpaceDN w:val="0"/>
+              <w:adjustRightInd w:val="0"/>
+              <w:rPr>
+                <w:rFonts w:ascii="Cambria" w:hAnsi="Cambria" w:cs="Cambria"/>
+                <w:sz w:val="26"/>
+                <w:szCs w:val="26"/>
+                <w:lang w:val="en-GB"/>
+              </w:rPr>
+            </w:pPr>
+            <w:r>
+              <w:rPr>
+                <w:rFonts w:ascii="Cambria" w:hAnsi="Cambria" w:cs="Cambria"/>
+                <w:sz w:val="26"/>
+                <w:szCs w:val="26"/>
+                <w:lang w:val="en-GB"/>
+              </w:rPr>
+              <w:t>1</w:t>
+            </w:r>
+          </w:p>
+        </w:tc>
+      </w:tr>
+      <w:tr>
+        <w:tc>
+          <w:tcPr>
+            <w:tcW w:w="4463" w:type="dxa"/>
+            <w:tcBorders>
+              <w:top w:val="single" w:sz="4" w:space="0" w:color="auto"/>
+              <w:left w:val="single" w:sz="4" w:space="0" w:color="auto"/>
+              <w:bottom w:val="single" w:sz="4" w:space="0" w:color="auto"/>
+              <w:right w:val="single" w:sz="4" w:space="0" w:color="auto"/>
+            </w:tcBorders>
             <w:hideMark/>
           </w:tcPr>
           <w:p>
@@ -1524,6 +1708,15 @@
                 <w:lang w:val="en-GB"/>
               </w:rPr>
             </w:pPr>
+            <w:r>
+              <w:rPr>
+                <w:rFonts w:asciiTheme="majorHAnsi" w:hAnsiTheme="majorHAnsi"/>
+                <w:sz w:val="26"/>
+                <w:szCs w:val="26"/>
+                <w:lang w:val="en-GB"/>
+              </w:rPr>
+              <w:t>53,5</w:t>
+            </w:r>
           </w:p>
         </w:tc>
         <w:bookmarkStart w:id="0" w:name="_GoBack"/>
@@ -1554,6 +1747,7 @@
           <w:lang w:val="en-GB"/>
         </w:rPr>
       </w:pPr>
+      <w:proofErr w:type="spellStart"/>
       <w:r>
         <w:rPr>
           <w:rFonts w:ascii="Cambria" w:hAnsi="Cambria" w:cs="Cambria"/>
@@ -1562,7 +1756,18 @@
           <w:szCs w:val="26"/>
           <w:lang w:val="en-GB"/>
         </w:rPr>
-        <w:t xml:space="preserve">Mattia Di </w:t>
+        <w:t>Mattia</w:t>
+      </w:r>
+      <w:proofErr w:type="spellEnd"/>
+      <w:r>
+        <w:rPr>
+          <w:rFonts w:ascii="Cambria" w:hAnsi="Cambria" w:cs="Cambria"/>
+          <w:b/>
+          <w:sz w:val="26"/>
+          <w:szCs w:val="26"/>
+          <w:lang w:val="en-GB"/>
+        </w:rPr>
+        <w:t xml:space="preserve"> Di </w:t>
       </w:r>
       <w:proofErr w:type="spellStart"/>
       <w:r>
@@ -4220,7 +4425,7 @@
 </file>
 
 <file path=word/styles.xml><?xml version="1.0" encoding="utf-8"?>
-<w:styles xmlns:mc="http://schemas.openxmlformats.org/markup-compatibility/2006" xmlns:r="http://schemas.openxmlformats.org/officeDocument/2006/relationships" xmlns:w="http://schemas.openxmlformats.org/wordprocessingml/2006/main" xmlns:w14="http://schemas.microsoft.com/office/word/2010/wordml" xmlns:w15="http://schemas.microsoft.com/office/word/2012/wordml" xmlns:w16se="http://schemas.microsoft.com/office/word/2015/wordml/symex" mc:Ignorable="w14 w15 w16se">
+<w:styles xmlns:mc="http://schemas.openxmlformats.org/markup-compatibility/2006" xmlns:r="http://schemas.openxmlformats.org/officeDocument/2006/relationships" xmlns:w="http://schemas.openxmlformats.org/wordprocessingml/2006/main" xmlns:w14="http://schemas.microsoft.com/office/word/2010/wordml" mc:Ignorable="w14">
   <w:docDefaults>
     <w:rPrDefault>
       <w:rPr>
@@ -4236,382 +4441,144 @@
       </w:pPr>
     </w:pPrDefault>
   </w:docDefaults>
-  <w:latentStyles w:defLockedState="0" w:defUIPriority="99" w:defSemiHidden="0" w:defUnhideWhenUsed="0" w:defQFormat="0" w:count="375">
-    <w:lsdException w:name="Normal" w:uiPriority="0" w:qFormat="1"/>
-    <w:lsdException w:name="heading 1" w:uiPriority="9" w:qFormat="1"/>
-    <w:lsdException w:name="heading 2" w:semiHidden="1" w:uiPriority="9" w:unhideWhenUsed="1" w:qFormat="1"/>
-    <w:lsdException w:name="heading 3" w:semiHidden="1" w:uiPriority="9" w:unhideWhenUsed="1" w:qFormat="1"/>
-    <w:lsdException w:name="heading 4" w:semiHidden="1" w:uiPriority="9" w:unhideWhenUsed="1" w:qFormat="1"/>
-    <w:lsdException w:name="heading 5" w:semiHidden="1" w:uiPriority="9" w:unhideWhenUsed="1" w:qFormat="1"/>
-    <w:lsdException w:name="heading 6" w:semiHidden="1" w:uiPriority="9" w:unhideWhenUsed="1" w:qFormat="1"/>
-    <w:lsdException w:name="heading 7" w:semiHidden="1" w:uiPriority="9" w:unhideWhenUsed="1" w:qFormat="1"/>
-    <w:lsdException w:name="heading 8" w:semiHidden="1" w:uiPriority="9" w:unhideWhenUsed="1" w:qFormat="1"/>
-    <w:lsdException w:name="heading 9" w:semiHidden="1" w:uiPriority="9" w:unhideWhenUsed="1" w:qFormat="1"/>
-    <w:lsdException w:name="index 1" w:semiHidden="1" w:unhideWhenUsed="1"/>
-    <w:lsdException w:name="index 2" w:semiHidden="1" w:unhideWhenUsed="1"/>
-    <w:lsdException w:name="index 3" w:semiHidden="1" w:unhideWhenUsed="1"/>
-    <w:lsdException w:name="index 4" w:semiHidden="1" w:unhideWhenUsed="1"/>
-    <w:lsdException w:name="index 5" w:semiHidden="1" w:unhideWhenUsed="1"/>
-    <w:lsdException w:name="index 6" w:semiHidden="1" w:unhideWhenUsed="1"/>
-    <w:lsdException w:name="index 7" w:semiHidden="1" w:unhideWhenUsed="1"/>
-    <w:lsdException w:name="index 8" w:semiHidden="1" w:unhideWhenUsed="1"/>
-    <w:lsdException w:name="index 9" w:semiHidden="1" w:unhideWhenUsed="1"/>
-    <w:lsdException w:name="toc 1" w:semiHidden="1" w:uiPriority="39" w:unhideWhenUsed="1"/>
-    <w:lsdException w:name="toc 2" w:semiHidden="1" w:uiPriority="39" w:unhideWhenUsed="1"/>
-    <w:lsdException w:name="toc 3" w:semiHidden="1" w:uiPriority="39" w:unhideWhenUsed="1"/>
-    <w:lsdException w:name="toc 4" w:semiHidden="1" w:uiPriority="39" w:unhideWhenUsed="1"/>
-    <w:lsdException w:name="toc 5" w:semiHidden="1" w:uiPriority="39" w:unhideWhenUsed="1"/>
-    <w:lsdException w:name="toc 6" w:semiHidden="1" w:uiPriority="39" w:unhideWhenUsed="1"/>
-    <w:lsdException w:name="toc 7" w:semiHidden="1" w:uiPriority="39" w:unhideWhenUsed="1"/>
-    <w:lsdException w:name="toc 8" w:semiHidden="1" w:uiPriority="39" w:unhideWhenUsed="1"/>
-    <w:lsdException w:name="toc 9" w:semiHidden="1" w:uiPriority="39" w:unhideWhenUsed="1"/>
-    <w:lsdException w:name="Normal Indent" w:semiHidden="1" w:unhideWhenUsed="1"/>
-    <w:lsdException w:name="footnote text" w:semiHidden="1" w:unhideWhenUsed="1"/>
-    <w:lsdException w:name="annotation text" w:semiHidden="1" w:unhideWhenUsed="1"/>
-    <w:lsdException w:name="header" w:semiHidden="1" w:unhideWhenUsed="1"/>
-    <w:lsdException w:name="footer" w:semiHidden="1" w:unhideWhenUsed="1"/>
-    <w:lsdException w:name="index heading" w:semiHidden="1" w:unhideWhenUsed="1"/>
-    <w:lsdException w:name="caption" w:semiHidden="1" w:uiPriority="35" w:unhideWhenUsed="1" w:qFormat="1"/>
-    <w:lsdException w:name="table of figures" w:semiHidden="1" w:unhideWhenUsed="1"/>
-    <w:lsdException w:name="envelope address" w:semiHidden="1" w:unhideWhenUsed="1"/>
-    <w:lsdException w:name="envelope return" w:semiHidden="1" w:unhideWhenUsed="1"/>
-    <w:lsdException w:name="footnote reference" w:semiHidden="1" w:unhideWhenUsed="1"/>
-    <w:lsdException w:name="annotation reference" w:semiHidden="1" w:unhideWhenUsed="1"/>
-    <w:lsdException w:name="line number" w:semiHidden="1" w:unhideWhenUsed="1"/>
-    <w:lsdException w:name="page number" w:semiHidden="1" w:unhideWhenUsed="1"/>
-    <w:lsdException w:name="endnote reference" w:semiHidden="1" w:unhideWhenUsed="1"/>
-    <w:lsdException w:name="endnote text" w:semiHidden="1" w:unhideWhenUsed="1"/>
-    <w:lsdException w:name="table of authorities" w:semiHidden="1" w:unhideWhenUsed="1"/>
-    <w:lsdException w:name="macro" w:semiHidden="1" w:unhideWhenUsed="1"/>
-    <w:lsdException w:name="toa heading" w:semiHidden="1" w:unhideWhenUsed="1"/>
-    <w:lsdException w:name="List" w:semiHidden="1" w:unhideWhenUsed="1"/>
-    <w:lsdException w:name="List Bullet" w:semiHidden="1" w:unhideWhenUsed="1"/>
-    <w:lsdException w:name="List Number" w:semiHidden="1" w:unhideWhenUsed="1"/>
-    <w:lsdException w:name="List 2" w:semiHidden="1" w:unhideWhenUsed="1"/>
-    <w:lsdException w:name="List 3" w:semiHidden="1" w:unhideWhenUsed="1"/>
-    <w:lsdException w:name="List 4" w:semiHidden="1" w:unhideWhenUsed="1"/>
-    <w:lsdException w:name="List 5" w:semiHidden="1" w:unhideWhenUsed="1"/>
-    <w:lsdException w:name="List Bullet 2" w:semiHidden="1" w:unhideWhenUsed="1"/>
-    <w:lsdException w:name="List Bullet 3" w:semiHidden="1" w:unhideWhenUsed="1"/>
-    <w:lsdException w:name="List Bullet 4" w:semiHidden="1" w:unhideWhenUsed="1"/>
-    <w:lsdException w:name="List Bullet 5" w:semiHidden="1" w:unhideWhenUsed="1"/>
-    <w:lsdException w:name="List Number 2" w:semiHidden="1" w:unhideWhenUsed="1"/>
-    <w:lsdException w:name="List Number 3" w:semiHidden="1" w:unhideWhenUsed="1"/>
-    <w:lsdException w:name="List Number 4" w:semiHidden="1" w:unhideWhenUsed="1"/>
-    <w:lsdException w:name="List Number 5" w:semiHidden="1" w:unhideWhenUsed="1"/>
-    <w:lsdException w:name="Title" w:uiPriority="10" w:qFormat="1"/>
-    <w:lsdException w:name="Closing" w:semiHidden="1" w:unhideWhenUsed="1"/>
-    <w:lsdException w:name="Signature" w:semiHidden="1" w:unhideWhenUsed="1"/>
-    <w:lsdException w:name="Default Paragraph Font" w:semiHidden="1" w:uiPriority="1" w:unhideWhenUsed="1"/>
-    <w:lsdException w:name="Body Text" w:semiHidden="1" w:unhideWhenUsed="1"/>
-    <w:lsdException w:name="Body Text Indent" w:semiHidden="1" w:unhideWhenUsed="1"/>
-    <w:lsdException w:name="List Continue" w:semiHidden="1" w:unhideWhenUsed="1"/>
-    <w:lsdException w:name="List Continue 2" w:semiHidden="1" w:unhideWhenUsed="1"/>
-    <w:lsdException w:name="List Continue 3" w:semiHidden="1" w:unhideWhenUsed="1"/>
-    <w:lsdException w:name="List Continue 4" w:semiHidden="1" w:unhideWhenUsed="1"/>
-    <w:lsdException w:name="List Continue 5" w:semiHidden="1" w:unhideWhenUsed="1"/>
-    <w:lsdException w:name="Message Header" w:semiHidden="1" w:unhideWhenUsed="1"/>
-    <w:lsdException w:name="Subtitle" w:uiPriority="11" w:qFormat="1"/>
-    <w:lsdException w:name="Salutation" w:semiHidden="1" w:unhideWhenUsed="1"/>
-    <w:lsdException w:name="Date" w:semiHidden="1" w:unhideWhenUsed="1"/>
-    <w:lsdException w:name="Body Text First Indent" w:semiHidden="1" w:unhideWhenUsed="1"/>
-    <w:lsdException w:name="Body Text First Indent 2" w:semiHidden="1" w:unhideWhenUsed="1"/>
-    <w:lsdException w:name="Note Heading" w:semiHidden="1" w:unhideWhenUsed="1"/>
-    <w:lsdException w:name="Body Text 2" w:semiHidden="1" w:unhideWhenUsed="1"/>
-    <w:lsdException w:name="Body Text 3" w:semiHidden="1" w:unhideWhenUsed="1"/>
-    <w:lsdException w:name="Body Text Indent 2" w:semiHidden="1" w:unhideWhenUsed="1"/>
-    <w:lsdException w:name="Body Text Indent 3" w:semiHidden="1" w:unhideWhenUsed="1"/>
-    <w:lsdException w:name="Block Text" w:semiHidden="1" w:unhideWhenUsed="1"/>
-    <w:lsdException w:name="Hyperlink" w:semiHidden="1" w:unhideWhenUsed="1"/>
-    <w:lsdException w:name="FollowedHyperlink" w:semiHidden="1" w:unhideWhenUsed="1"/>
-    <w:lsdException w:name="Strong" w:uiPriority="22" w:qFormat="1"/>
-    <w:lsdException w:name="Emphasis" w:uiPriority="20" w:qFormat="1"/>
-    <w:lsdException w:name="Document Map" w:semiHidden="1" w:unhideWhenUsed="1"/>
-    <w:lsdException w:name="Plain Text" w:semiHidden="1" w:unhideWhenUsed="1"/>
-    <w:lsdException w:name="E-mail Signature" w:semiHidden="1" w:unhideWhenUsed="1"/>
-    <w:lsdException w:name="HTML Top of Form" w:semiHidden="1" w:unhideWhenUsed="1"/>
-    <w:lsdException w:name="HTML Bottom of Form" w:semiHidden="1" w:unhideWhenUsed="1"/>
-    <w:lsdException w:name="Normal (Web)" w:semiHidden="1" w:unhideWhenUsed="1"/>
-    <w:lsdException w:name="HTML Acronym" w:semiHidden="1" w:unhideWhenUsed="1"/>
-    <w:lsdException w:name="HTML Address" w:semiHidden="1" w:unhideWhenUsed="1"/>
-    <w:lsdException w:name="HTML Cite" w:semiHidden="1" w:unhideWhenUsed="1"/>
-    <w:lsdException w:name="HTML Code" w:semiHidden="1" w:unhideWhenUsed="1"/>
-    <w:lsdException w:name="HTML Definition" w:semiHidden="1" w:unhideWhenUsed="1"/>
-    <w:lsdException w:name="HTML Keyboard" w:semiHidden="1" w:unhideWhenUsed="1"/>
-    <w:lsdException w:name="HTML Preformatted" w:semiHidden="1" w:unhideWhenUsed="1"/>
-    <w:lsdException w:name="HTML Sample" w:semiHidden="1" w:unhideWhenUsed="1"/>
-    <w:lsdException w:name="HTML Typewriter" w:semiHidden="1" w:unhideWhenUsed="1"/>
-    <w:lsdException w:name="HTML Variable" w:semiHidden="1" w:unhideWhenUsed="1"/>
-    <w:lsdException w:name="Normal Table" w:semiHidden="1" w:unhideWhenUsed="1"/>
-    <w:lsdException w:name="annotation subject" w:semiHidden="1" w:unhideWhenUsed="1"/>
-    <w:lsdException w:name="No List" w:semiHidden="1" w:unhideWhenUsed="1"/>
-    <w:lsdException w:name="Outline List 1" w:semiHidden="1" w:unhideWhenUsed="1"/>
-    <w:lsdException w:name="Outline List 2" w:semiHidden="1" w:unhideWhenUsed="1"/>
-    <w:lsdException w:name="Outline List 3" w:semiHidden="1" w:unhideWhenUsed="1"/>
-    <w:lsdException w:name="Table Simple 1" w:semiHidden="1" w:unhideWhenUsed="1"/>
-    <w:lsdException w:name="Table Simple 2" w:semiHidden="1" w:unhideWhenUsed="1"/>
-    <w:lsdException w:name="Table Simple 3" w:semiHidden="1" w:unhideWhenUsed="1"/>
-    <w:lsdException w:name="Table Classic 1" w:semiHidden="1" w:unhideWhenUsed="1"/>
-    <w:lsdException w:name="Table Classic 2" w:semiHidden="1" w:unhideWhenUsed="1"/>
-    <w:lsdException w:name="Table Classic 3" w:semiHidden="1" w:unhideWhenUsed="1"/>
-    <w:lsdException w:name="Table Classic 4" w:semiHidden="1" w:unhideWhenUsed="1"/>
-    <w:lsdException w:name="Table Colorful 1" w:semiHidden="1" w:unhideWhenUsed="1"/>
-    <w:lsdException w:name="Table Colorful 2" w:semiHidden="1" w:unhideWhenUsed="1"/>
-    <w:lsdException w:name="Table Colorful 3" w:semiHidden="1" w:unhideWhenUsed="1"/>
-    <w:lsdException w:name="Table Columns 1" w:semiHidden="1" w:unhideWhenUsed="1"/>
-    <w:lsdException w:name="Table Columns 2" w:semiHidden="1" w:unhideWhenUsed="1"/>
-    <w:lsdException w:name="Table Columns 3" w:semiHidden="1" w:unhideWhenUsed="1"/>
-    <w:lsdException w:name="Table Columns 4" w:semiHidden="1" w:unhideWhenUsed="1"/>
-    <w:lsdException w:name="Table Columns 5" w:semiHidden="1" w:unhideWhenUsed="1"/>
-    <w:lsdException w:name="Table Grid 1" w:semiHidden="1" w:unhideWhenUsed="1"/>
-    <w:lsdException w:name="Table Grid 2" w:semiHidden="1" w:unhideWhenUsed="1"/>
-    <w:lsdException w:name="Table Grid 3" w:semiHidden="1" w:unhideWhenUsed="1"/>
-    <w:lsdException w:name="Table Grid 4" w:semiHidden="1" w:unhideWhenUsed="1"/>
-    <w:lsdException w:name="Table Grid 5" w:semiHidden="1" w:unhideWhenUsed="1"/>
-    <w:lsdException w:name="Table Grid 6" w:semiHidden="1" w:unhideWhenUsed="1"/>
-    <w:lsdException w:name="Table Grid 7" w:semiHidden="1" w:unhideWhenUsed="1"/>
-    <w:lsdException w:name="Table Grid 8" w:semiHidden="1" w:unhideWhenUsed="1"/>
-    <w:lsdException w:name="Table List 1" w:semiHidden="1" w:unhideWhenUsed="1"/>
-    <w:lsdException w:name="Table List 2" w:semiHidden="1" w:unhideWhenUsed="1"/>
-    <w:lsdException w:name="Table List 3" w:semiHidden="1" w:unhideWhenUsed="1"/>
-    <w:lsdException w:name="Table List 4" w:semiHidden="1" w:unhideWhenUsed="1"/>
-    <w:lsdException w:name="Table List 5" w:semiHidden="1" w:unhideWhenUsed="1"/>
-    <w:lsdException w:name="Table List 6" w:semiHidden="1" w:unhideWhenUsed="1"/>
-    <w:lsdException w:name="Table List 7" w:semiHidden="1" w:unhideWhenUsed="1"/>
-    <w:lsdException w:name="Table List 8" w:semiHidden="1" w:unhideWhenUsed="1"/>
-    <w:lsdException w:name="Table 3D effects 1" w:semiHidden="1" w:unhideWhenUsed="1"/>
-    <w:lsdException w:name="Table 3D effects 2" w:semiHidden="1" w:unhideWhenUsed="1"/>
-    <w:lsdException w:name="Table 3D effects 3" w:semiHidden="1" w:unhideWhenUsed="1"/>
-    <w:lsdException w:name="Table Contemporary" w:semiHidden="1" w:unhideWhenUsed="1"/>
-    <w:lsdException w:name="Table Elegant" w:semiHidden="1" w:unhideWhenUsed="1"/>
-    <w:lsdException w:name="Table Professional" w:semiHidden="1" w:unhideWhenUsed="1"/>
-    <w:lsdException w:name="Table Subtle 1" w:semiHidden="1" w:unhideWhenUsed="1"/>
-    <w:lsdException w:name="Table Subtle 2" w:semiHidden="1" w:unhideWhenUsed="1"/>
-    <w:lsdException w:name="Table Web 1" w:semiHidden="1" w:unhideWhenUsed="1"/>
-    <w:lsdException w:name="Table Web 2" w:semiHidden="1" w:unhideWhenUsed="1"/>
-    <w:lsdException w:name="Table Web 3" w:semiHidden="1" w:unhideWhenUsed="1"/>
-    <w:lsdException w:name="Balloon Text" w:semiHidden="1" w:unhideWhenUsed="1"/>
-    <w:lsdException w:name="Table Grid" w:semiHidden="1" w:uiPriority="39" w:unhideWhenUsed="1"/>
-    <w:lsdException w:name="Table Theme" w:semiHidden="1" w:unhideWhenUsed="1"/>
-    <w:lsdException w:name="Placeholder Text" w:semiHidden="1"/>
-    <w:lsdException w:name="No Spacing" w:uiPriority="1" w:qFormat="1"/>
-    <w:lsdException w:name="Light Shading" w:uiPriority="60"/>
-    <w:lsdException w:name="Light List" w:uiPriority="61"/>
-    <w:lsdException w:name="Light Grid" w:uiPriority="62"/>
-    <w:lsdException w:name="Medium Shading 1" w:uiPriority="63"/>
-    <w:lsdException w:name="Medium Shading 2" w:uiPriority="64"/>
-    <w:lsdException w:name="Medium List 1" w:uiPriority="65"/>
-    <w:lsdException w:name="Medium List 2" w:uiPriority="66"/>
-    <w:lsdException w:name="Medium Grid 1" w:uiPriority="67"/>
-    <w:lsdException w:name="Medium Grid 2" w:uiPriority="68"/>
-    <w:lsdException w:name="Medium Grid 3" w:uiPriority="69"/>
-    <w:lsdException w:name="Dark List" w:uiPriority="70"/>
-    <w:lsdException w:name="Colorful Shading" w:uiPriority="71"/>
-    <w:lsdException w:name="Colorful List" w:uiPriority="72"/>
-    <w:lsdException w:name="Colorful Grid" w:uiPriority="73"/>
-    <w:lsdException w:name="Light Shading Accent 1" w:uiPriority="60"/>
-    <w:lsdException w:name="Light List Accent 1" w:uiPriority="61"/>
-    <w:lsdException w:name="Light Grid Accent 1" w:uiPriority="62"/>
-    <w:lsdException w:name="Medium Shading 1 Accent 1" w:uiPriority="63"/>
-    <w:lsdException w:name="Medium Shading 2 Accent 1" w:uiPriority="64"/>
-    <w:lsdException w:name="Medium List 1 Accent 1" w:uiPriority="65"/>
-    <w:lsdException w:name="Revision" w:semiHidden="1"/>
-    <w:lsdException w:name="List Paragraph" w:uiPriority="34" w:qFormat="1"/>
-    <w:lsdException w:name="Quote" w:uiPriority="29" w:qFormat="1"/>
-    <w:lsdException w:name="Intense Quote" w:uiPriority="30" w:qFormat="1"/>
-    <w:lsdException w:name="Medium List 2 Accent 1" w:uiPriority="66"/>
-    <w:lsdException w:name="Medium Grid 1 Accent 1" w:uiPriority="67"/>
-    <w:lsdException w:name="Medium Grid 2 Accent 1" w:uiPriority="68"/>
-    <w:lsdException w:name="Medium Grid 3 Accent 1" w:uiPriority="69"/>
-    <w:lsdException w:name="Dark List Accent 1" w:uiPriority="70"/>
-    <w:lsdException w:name="Colorful Shading Accent 1" w:uiPriority="71"/>
-    <w:lsdException w:name="Colorful List Accent 1" w:uiPriority="72"/>
-    <w:lsdException w:name="Colorful Grid Accent 1" w:uiPriority="73"/>
-    <w:lsdException w:name="Light Shading Accent 2" w:uiPriority="60"/>
-    <w:lsdException w:name="Light List Accent 2" w:uiPriority="61"/>
-    <w:lsdException w:name="Light Grid Accent 2" w:uiPriority="62"/>
-    <w:lsdException w:name="Medium Shading 1 Accent 2" w:uiPriority="63"/>
-    <w:lsdException w:name="Medium Shading 2 Accent 2" w:uiPriority="64"/>
-    <w:lsdException w:name="Medium List 1 Accent 2" w:uiPriority="65"/>
-    <w:lsdException w:name="Medium List 2 Accent 2" w:uiPriority="66"/>
-    <w:lsdException w:name="Medium Grid 1 Accent 2" w:uiPriority="67"/>
-    <w:lsdException w:name="Medium Grid 2 Accent 2" w:uiPriority="68"/>
-    <w:lsdException w:name="Medium Grid 3 Accent 2" w:uiPriority="69"/>
-    <w:lsdException w:name="Dark List Accent 2" w:uiPriority="70"/>
-    <w:lsdException w:name="Colorful Shading Accent 2" w:uiPriority="71"/>
-    <w:lsdException w:name="Colorful List Accent 2" w:uiPriority="72"/>
-    <w:lsdException w:name="Colorful Grid Accent 2" w:uiPriority="73"/>
-    <w:lsdException w:name="Light Shading Accent 3" w:uiPriority="60"/>
-    <w:lsdException w:name="Light List Accent 3" w:uiPriority="61"/>
-    <w:lsdException w:name="Light Grid Accent 3" w:uiPriority="62"/>
-    <w:lsdException w:name="Medium Shading 1 Accent 3" w:uiPriority="63"/>
-    <w:lsdException w:name="Medium Shading 2 Accent 3" w:uiPriority="64"/>
-    <w:lsdException w:name="Medium List 1 Accent 3" w:uiPriority="65"/>
-    <w:lsdException w:name="Medium List 2 Accent 3" w:uiPriority="66"/>
-    <w:lsdException w:name="Medium Grid 1 Accent 3" w:uiPriority="67"/>
-    <w:lsdException w:name="Medium Grid 2 Accent 3" w:uiPriority="68"/>
-    <w:lsdException w:name="Medium Grid 3 Accent 3" w:uiPriority="69"/>
-    <w:lsdException w:name="Dark List Accent 3" w:uiPriority="70"/>
-    <w:lsdException w:name="Colorful Shading Accent 3" w:uiPriority="71"/>
-    <w:lsdException w:name="Colorful List Accent 3" w:uiPriority="72"/>
-    <w:lsdException w:name="Colorful Grid Accent 3" w:uiPriority="73"/>
-    <w:lsdException w:name="Light Shading Accent 4" w:uiPriority="60"/>
-    <w:lsdException w:name="Light List Accent 4" w:uiPriority="61"/>
-    <w:lsdException w:name="Light Grid Accent 4" w:uiPriority="62"/>
-    <w:lsdException w:name="Medium Shading 1 Accent 4" w:uiPriority="63"/>
-    <w:lsdException w:name="Medium Shading 2 Accent 4" w:uiPriority="64"/>
-    <w:lsdException w:name="Medium List 1 Accent 4" w:uiPriority="65"/>
-    <w:lsdException w:name="Medium List 2 Accent 4" w:uiPriority="66"/>
-    <w:lsdException w:name="Medium Grid 1 Accent 4" w:uiPriority="67"/>
-    <w:lsdException w:name="Medium Grid 2 Accent 4" w:uiPriority="68"/>
-    <w:lsdException w:name="Medium Grid 3 Accent 4" w:uiPriority="69"/>
-    <w:lsdException w:name="Dark List Accent 4" w:uiPriority="70"/>
-    <w:lsdException w:name="Colorful Shading Accent 4" w:uiPriority="71"/>
-    <w:lsdException w:name="Colorful List Accent 4" w:uiPriority="72"/>
-    <w:lsdException w:name="Colorful Grid Accent 4" w:uiPriority="73"/>
-    <w:lsdException w:name="Light Shading Accent 5" w:uiPriority="60"/>
-    <w:lsdException w:name="Light List Accent 5" w:uiPriority="61"/>
-    <w:lsdException w:name="Light Grid Accent 5" w:uiPriority="62"/>
-    <w:lsdException w:name="Medium Shading 1 Accent 5" w:uiPriority="63"/>
-    <w:lsdException w:name="Medium Shading 2 Accent 5" w:uiPriority="64"/>
-    <w:lsdException w:name="Medium List 1 Accent 5" w:uiPriority="65"/>
-    <w:lsdException w:name="Medium List 2 Accent 5" w:uiPriority="66"/>
-    <w:lsdException w:name="Medium Grid 1 Accent 5" w:uiPriority="67"/>
-    <w:lsdException w:name="Medium Grid 2 Accent 5" w:uiPriority="68"/>
-    <w:lsdException w:name="Medium Grid 3 Accent 5" w:uiPriority="69"/>
-    <w:lsdException w:name="Dark List Accent 5" w:uiPriority="70"/>
-    <w:lsdException w:name="Colorful Shading Accent 5" w:uiPriority="71"/>
-    <w:lsdException w:name="Colorful List Accent 5" w:uiPriority="72"/>
-    <w:lsdException w:name="Colorful Grid Accent 5" w:uiPriority="73"/>
-    <w:lsdException w:name="Light Shading Accent 6" w:uiPriority="60"/>
-    <w:lsdException w:name="Light List Accent 6" w:uiPriority="61"/>
-    <w:lsdException w:name="Light Grid Accent 6" w:uiPriority="62"/>
-    <w:lsdException w:name="Medium Shading 1 Accent 6" w:uiPriority="63"/>
-    <w:lsdException w:name="Medium Shading 2 Accent 6" w:uiPriority="64"/>
-    <w:lsdException w:name="Medium List 1 Accent 6" w:uiPriority="65"/>
-    <w:lsdException w:name="Medium List 2 Accent 6" w:uiPriority="66"/>
-    <w:lsdException w:name="Medium Grid 1 Accent 6" w:uiPriority="67"/>
-    <w:lsdException w:name="Medium Grid 2 Accent 6" w:uiPriority="68"/>
-    <w:lsdException w:name="Medium Grid 3 Accent 6" w:uiPriority="69"/>
-    <w:lsdException w:name="Dark List Accent 6" w:uiPriority="70"/>
-    <w:lsdException w:name="Colorful Shading Accent 6" w:uiPriority="71"/>
-    <w:lsdException w:name="Colorful List Accent 6" w:uiPriority="72"/>
-    <w:lsdException w:name="Colorful Grid Accent 6" w:uiPriority="73"/>
-    <w:lsdException w:name="Subtle Emphasis" w:uiPriority="19" w:qFormat="1"/>
-    <w:lsdException w:name="Intense Emphasis" w:uiPriority="21" w:qFormat="1"/>
-    <w:lsdException w:name="Subtle Reference" w:uiPriority="31" w:qFormat="1"/>
-    <w:lsdException w:name="Intense Reference" w:uiPriority="32" w:qFormat="1"/>
-    <w:lsdException w:name="Book Title" w:uiPriority="33" w:qFormat="1"/>
-    <w:lsdException w:name="Bibliography" w:semiHidden="1" w:uiPriority="37" w:unhideWhenUsed="1"/>
-    <w:lsdException w:name="TOC Heading" w:semiHidden="1" w:uiPriority="39" w:unhideWhenUsed="1" w:qFormat="1"/>
-    <w:lsdException w:name="Plain Table 1" w:uiPriority="41"/>
-    <w:lsdException w:name="Plain Table 2" w:uiPriority="42"/>
-    <w:lsdException w:name="Plain Table 3" w:uiPriority="43"/>
-    <w:lsdException w:name="Plain Table 4" w:uiPriority="44"/>
-    <w:lsdException w:name="Plain Table 5" w:uiPriority="45"/>
-    <w:lsdException w:name="Grid Table Light" w:uiPriority="40"/>
-    <w:lsdException w:name="Grid Table 1 Light" w:uiPriority="46"/>
-    <w:lsdException w:name="Grid Table 2" w:uiPriority="47"/>
-    <w:lsdException w:name="Grid Table 3" w:uiPriority="48"/>
-    <w:lsdException w:name="Grid Table 4" w:uiPriority="49"/>
-    <w:lsdException w:name="Grid Table 5 Dark" w:uiPriority="50"/>
-    <w:lsdException w:name="Grid Table 6 Colorful" w:uiPriority="51"/>
-    <w:lsdException w:name="Grid Table 7 Colorful" w:uiPriority="52"/>
-    <w:lsdException w:name="Grid Table 1 Light Accent 1" w:uiPriority="46"/>
-    <w:lsdException w:name="Grid Table 2 Accent 1" w:uiPriority="47"/>
-    <w:lsdException w:name="Grid Table 3 Accent 1" w:uiPriority="48"/>
-    <w:lsdException w:name="Grid Table 4 Accent 1" w:uiPriority="49"/>
-    <w:lsdException w:name="Grid Table 5 Dark Accent 1" w:uiPriority="50"/>
-    <w:lsdException w:name="Grid Table 6 Colorful Accent 1" w:uiPriority="51"/>
-    <w:lsdException w:name="Grid Table 7 Colorful Accent 1" w:uiPriority="52"/>
-    <w:lsdException w:name="Grid Table 1 Light Accent 2" w:uiPriority="46"/>
-    <w:lsdException w:name="Grid Table 2 Accent 2" w:uiPriority="47"/>
-    <w:lsdException w:name="Grid Table 3 Accent 2" w:uiPriority="48"/>
-    <w:lsdException w:name="Grid Table 4 Accent 2" w:uiPriority="49"/>
-    <w:lsdException w:name="Grid Table 5 Dark Accent 2" w:uiPriority="50"/>
-    <w:lsdException w:name="Grid Table 6 Colorful Accent 2" w:uiPriority="51"/>
-    <w:lsdException w:name="Grid Table 7 Colorful Accent 2" w:uiPriority="52"/>
-    <w:lsdException w:name="Grid Table 1 Light Accent 3" w:uiPriority="46"/>
-    <w:lsdException w:name="Grid Table 2 Accent 3" w:uiPriority="47"/>
-    <w:lsdException w:name="Grid Table 3 Accent 3" w:uiPriority="48"/>
-    <w:lsdException w:name="Grid Table 4 Accent 3" w:uiPriority="49"/>
-    <w:lsdException w:name="Grid Table 5 Dark Accent 3" w:uiPriority="50"/>
-    <w:lsdException w:name="Grid Table 6 Colorful Accent 3" w:uiPriority="51"/>
-    <w:lsdException w:name="Grid Table 7 Colorful Accent 3" w:uiPriority="52"/>
-    <w:lsdException w:name="Grid Table 1 Light Accent 4" w:uiPriority="46"/>
-    <w:lsdException w:name="Grid Table 2 Accent 4" w:uiPriority="47"/>
-    <w:lsdException w:name="Grid Table 3 Accent 4" w:uiPriority="48"/>
-    <w:lsdException w:name="Grid Table 4 Accent 4" w:uiPriority="49"/>
-    <w:lsdException w:name="Grid Table 5 Dark Accent 4" w:uiPriority="50"/>
-    <w:lsdException w:name="Grid Table 6 Colorful Accent 4" w:uiPriority="51"/>
-    <w:lsdException w:name="Grid Table 7 Colorful Accent 4" w:uiPriority="52"/>
-    <w:lsdException w:name="Grid Table 1 Light Accent 5" w:uiPriority="46"/>
-    <w:lsdException w:name="Grid Table 2 Accent 5" w:uiPriority="47"/>
-    <w:lsdException w:name="Grid Table 3 Accent 5" w:uiPriority="48"/>
-    <w:lsdException w:name="Grid Table 4 Accent 5" w:uiPriority="49"/>
-    <w:lsdException w:name="Grid Table 5 Dark Accent 5" w:uiPriority="50"/>
-    <w:lsdException w:name="Grid Table 6 Colorful Accent 5" w:uiPriority="51"/>
-    <w:lsdException w:name="Grid Table 7 Colorful Accent 5" w:uiPriority="52"/>
-    <w:lsdException w:name="Grid Table 1 Light Accent 6" w:uiPriority="46"/>
-    <w:lsdException w:name="Grid Table 2 Accent 6" w:uiPriority="47"/>
-    <w:lsdException w:name="Grid Table 3 Accent 6" w:uiPriority="48"/>
-    <w:lsdException w:name="Grid Table 4 Accent 6" w:uiPriority="49"/>
-    <w:lsdException w:name="Grid Table 5 Dark Accent 6" w:uiPriority="50"/>
-    <w:lsdException w:name="Grid Table 6 Colorful Accent 6" w:uiPriority="51"/>
-    <w:lsdException w:name="Grid Table 7 Colorful Accent 6" w:uiPriority="52"/>
-    <w:lsdException w:name="List Table 1 Light" w:uiPriority="46"/>
-    <w:lsdException w:name="List Table 2" w:uiPriority="47"/>
-    <w:lsdException w:name="List Table 3" w:uiPriority="48"/>
-    <w:lsdException w:name="List Table 4" w:uiPriority="49"/>
-    <w:lsdException w:name="List Table 5 Dark" w:uiPriority="50"/>
-    <w:lsdException w:name="List Table 6 Colorful" w:uiPriority="51"/>
-    <w:lsdException w:name="List Table 7 Colorful" w:uiPriority="52"/>
-    <w:lsdException w:name="List Table 1 Light Accent 1" w:uiPriority="46"/>
-    <w:lsdException w:name="List Table 2 Accent 1" w:uiPriority="47"/>
-    <w:lsdException w:name="List Table 3 Accent 1" w:uiPriority="48"/>
-    <w:lsdException w:name="List Table 4 Accent 1" w:uiPriority="49"/>
-    <w:lsdException w:name="List Table 5 Dark Accent 1" w:uiPriority="50"/>
-    <w:lsdException w:name="List Table 6 Colorful Accent 1" w:uiPriority="51"/>
-    <w:lsdException w:name="List Table 7 Colorful Accent 1" w:uiPriority="52"/>
-    <w:lsdException w:name="List Table 1 Light Accent 2" w:uiPriority="46"/>
-    <w:lsdException w:name="List Table 2 Accent 2" w:uiPriority="47"/>
-    <w:lsdException w:name="List Table 3 Accent 2" w:uiPriority="48"/>
-    <w:lsdException w:name="List Table 4 Accent 2" w:uiPriority="49"/>
-    <w:lsdException w:name="List Table 5 Dark Accent 2" w:uiPriority="50"/>
-    <w:lsdException w:name="List Table 6 Colorful Accent 2" w:uiPriority="51"/>
-    <w:lsdException w:name="List Table 7 Colorful Accent 2" w:uiPriority="52"/>
-    <w:lsdException w:name="List Table 1 Light Accent 3" w:uiPriority="46"/>
-    <w:lsdException w:name="List Table 2 Accent 3" w:uiPriority="47"/>
-    <w:lsdException w:name="List Table 3 Accent 3" w:uiPriority="48"/>
-    <w:lsdException w:name="List Table 4 Accent 3" w:uiPriority="49"/>
-    <w:lsdException w:name="List Table 5 Dark Accent 3" w:uiPriority="50"/>
-    <w:lsdException w:name="List Table 6 Colorful Accent 3" w:uiPriority="51"/>
-    <w:lsdException w:name="List Table 7 Colorful Accent 3" w:uiPriority="52"/>
-    <w:lsdException w:name="List Table 1 Light Accent 4" w:uiPriority="46"/>
-    <w:lsdException w:name="List Table 2 Accent 4" w:uiPriority="47"/>
-    <w:lsdException w:name="List Table 3 Accent 4" w:uiPriority="48"/>
-    <w:lsdException w:name="List Table 4 Accent 4" w:uiPriority="49"/>
-    <w:lsdException w:name="List Table 5 Dark Accent 4" w:uiPriority="50"/>
-    <w:lsdException w:name="List Table 6 Colorful Accent 4" w:uiPriority="51"/>
-    <w:lsdException w:name="List Table 7 Colorful Accent 4" w:uiPriority="52"/>
-    <w:lsdException w:name="List Table 1 Light Accent 5" w:uiPriority="46"/>
-    <w:lsdException w:name="List Table 2 Accent 5" w:uiPriority="47"/>
-    <w:lsdException w:name="List Table 3 Accent 5" w:uiPriority="48"/>
-    <w:lsdException w:name="List Table 4 Accent 5" w:uiPriority="49"/>
-    <w:lsdException w:name="List Table 5 Dark Accent 5" w:uiPriority="50"/>
-    <w:lsdException w:name="List Table 6 Colorful Accent 5" w:uiPriority="51"/>
-    <w:lsdException w:name="List Table 7 Colorful Accent 5" w:uiPriority="52"/>
-    <w:lsdException w:name="List Table 1 Light Accent 6" w:uiPriority="46"/>
-    <w:lsdException w:name="List Table 2 Accent 6" w:uiPriority="47"/>
-    <w:lsdException w:name="List Table 3 Accent 6" w:uiPriority="48"/>
-    <w:lsdException w:name="List Table 4 Accent 6" w:uiPriority="49"/>
-    <w:lsdException w:name="List Table 5 Dark Accent 6" w:uiPriority="50"/>
-    <w:lsdException w:name="List Table 6 Colorful Accent 6" w:uiPriority="51"/>
-    <w:lsdException w:name="List Table 7 Colorful Accent 6" w:uiPriority="52"/>
-    <w:lsdException w:name="Mention" w:semiHidden="1" w:unhideWhenUsed="1"/>
-    <w:lsdException w:name="Smart Hyperlink" w:semiHidden="1" w:unhideWhenUsed="1"/>
-    <w:lsdException w:name="Hashtag" w:semiHidden="1" w:unhideWhenUsed="1"/>
-    <w:lsdException w:name="Unresolved Mention" w:semiHidden="1" w:unhideWhenUsed="1"/>
+  <w:latentStyles w:defLockedState="0" w:defUIPriority="99" w:defSemiHidden="1" w:defUnhideWhenUsed="1" w:defQFormat="0" w:count="267">
+    <w:lsdException w:name="Normal" w:semiHidden="0" w:uiPriority="0" w:unhideWhenUsed="0" w:qFormat="1"/>
+    <w:lsdException w:name="heading 1" w:semiHidden="0" w:uiPriority="9" w:unhideWhenUsed="0" w:qFormat="1"/>
+    <w:lsdException w:name="heading 2" w:uiPriority="9" w:qFormat="1"/>
+    <w:lsdException w:name="heading 3" w:uiPriority="9" w:qFormat="1"/>
+    <w:lsdException w:name="heading 4" w:uiPriority="9" w:qFormat="1"/>
+    <w:lsdException w:name="heading 5" w:uiPriority="9" w:qFormat="1"/>
+    <w:lsdException w:name="heading 6" w:uiPriority="9" w:qFormat="1"/>
+    <w:lsdException w:name="heading 7" w:uiPriority="9" w:qFormat="1"/>
+    <w:lsdException w:name="heading 8" w:uiPriority="9" w:qFormat="1"/>
+    <w:lsdException w:name="heading 9" w:uiPriority="9" w:qFormat="1"/>
+    <w:lsdException w:name="toc 1" w:uiPriority="39"/>
+    <w:lsdException w:name="toc 2" w:uiPriority="39"/>
+    <w:lsdException w:name="toc 3" w:uiPriority="39"/>
+    <w:lsdException w:name="toc 4" w:uiPriority="39"/>
+    <w:lsdException w:name="toc 5" w:uiPriority="39"/>
+    <w:lsdException w:name="toc 6" w:uiPriority="39"/>
+    <w:lsdException w:name="toc 7" w:uiPriority="39"/>
+    <w:lsdException w:name="toc 8" w:uiPriority="39"/>
+    <w:lsdException w:name="toc 9" w:uiPriority="39"/>
+    <w:lsdException w:name="caption" w:uiPriority="35" w:qFormat="1"/>
+    <w:lsdException w:name="Title" w:semiHidden="0" w:uiPriority="10" w:unhideWhenUsed="0" w:qFormat="1"/>
+    <w:lsdException w:name="Default Paragraph Font" w:uiPriority="1"/>
+    <w:lsdException w:name="Subtitle" w:semiHidden="0" w:uiPriority="11" w:unhideWhenUsed="0" w:qFormat="1"/>
+    <w:lsdException w:name="Strong" w:semiHidden="0" w:uiPriority="22" w:unhideWhenUsed="0" w:qFormat="1"/>
+    <w:lsdException w:name="Emphasis" w:semiHidden="0" w:uiPriority="20" w:unhideWhenUsed="0" w:qFormat="1"/>
+    <w:lsdException w:name="Table Grid" w:uiPriority="39"/>
+    <w:lsdException w:name="Placeholder Text" w:unhideWhenUsed="0"/>
+    <w:lsdException w:name="No Spacing" w:semiHidden="0" w:uiPriority="1" w:unhideWhenUsed="0" w:qFormat="1"/>
+    <w:lsdException w:name="Light Shading" w:semiHidden="0" w:uiPriority="60" w:unhideWhenUsed="0"/>
+    <w:lsdException w:name="Light List" w:semiHidden="0" w:uiPriority="61" w:unhideWhenUsed="0"/>
+    <w:lsdException w:name="Light Grid" w:semiHidden="0" w:uiPriority="62" w:unhideWhenUsed="0"/>
+    <w:lsdException w:name="Medium Shading 1" w:semiHidden="0" w:uiPriority="63" w:unhideWhenUsed="0"/>
+    <w:lsdException w:name="Medium Shading 2" w:semiHidden="0" w:uiPriority="64" w:unhideWhenUsed="0"/>
+    <w:lsdException w:name="Medium List 1" w:semiHidden="0" w:uiPriority="65" w:unhideWhenUsed="0"/>
+    <w:lsdException w:name="Medium List 2" w:semiHidden="0" w:uiPriority="66" w:unhideWhenUsed="0"/>
+    <w:lsdException w:name="Medium Grid 1" w:semiHidden="0" w:uiPriority="67" w:unhideWhenUsed="0"/>
+    <w:lsdException w:name="Medium Grid 2" w:semiHidden="0" w:uiPriority="68" w:unhideWhenUsed="0"/>
+    <w:lsdException w:name="Medium Grid 3" w:semiHidden="0" w:uiPriority="69" w:unhideWhenUsed="0"/>
+    <w:lsdException w:name="Dark List" w:semiHidden="0" w:uiPriority="70" w:unhideWhenUsed="0"/>
+    <w:lsdException w:name="Colorful Shading" w:semiHidden="0" w:uiPriority="71" w:unhideWhenUsed="0"/>
+    <w:lsdException w:name="Colorful List" w:semiHidden="0" w:uiPriority="72" w:unhideWhenUsed="0"/>
+    <w:lsdException w:name="Colorful Grid" w:semiHidden="0" w:uiPriority="73" w:unhideWhenUsed="0"/>
+    <w:lsdException w:name="Light Shading Accent 1" w:semiHidden="0" w:uiPriority="60" w:unhideWhenUsed="0"/>
+    <w:lsdException w:name="Light List Accent 1" w:semiHidden="0" w:uiPriority="61" w:unhideWhenUsed="0"/>
+    <w:lsdException w:name="Light Grid Accent 1" w:semiHidden="0" w:uiPriority="62" w:unhideWhenUsed="0"/>
+    <w:lsdException w:name="Medium Shading 1 Accent 1" w:semiHidden="0" w:uiPriority="63" w:unhideWhenUsed="0"/>
+    <w:lsdException w:name="Medium Shading 2 Accent 1" w:semiHidden="0" w:uiPriority="64" w:unhideWhenUsed="0"/>
+    <w:lsdException w:name="Medium List 1 Accent 1" w:semiHidden="0" w:uiPriority="65" w:unhideWhenUsed="0"/>
+    <w:lsdException w:name="Revision" w:unhideWhenUsed="0"/>
+    <w:lsdException w:name="List Paragraph" w:semiHidden="0" w:uiPriority="34" w:unhideWhenUsed="0" w:qFormat="1"/>
+    <w:lsdException w:name="Quote" w:semiHidden="0" w:uiPriority="29" w:unhideWhenUsed="0" w:qFormat="1"/>
+    <w:lsdException w:name="Intense Quote" w:semiHidden="0" w:uiPriority="30" w:unhideWhenUsed="0" w:qFormat="1"/>
+    <w:lsdException w:name="Medium List 2 Accent 1" w:semiHidden="0" w:uiPriority="66" w:unhideWhenUsed="0"/>
+    <w:lsdException w:name="Medium Grid 1 Accent 1" w:semiHidden="0" w:uiPriority="67" w:unhideWhenUsed="0"/>
+    <w:lsdException w:name="Medium Grid 2 Accent 1" w:semiHidden="0" w:uiPriority="68" w:unhideWhenUsed="0"/>
+    <w:lsdException w:name="Medium Grid 3 Accent 1" w:semiHidden="0" w:uiPriority="69" w:unhideWhenUsed="0"/>
+    <w:lsdException w:name="Dark List Accent 1" w:semiHidden="0" w:uiPriority="70" w:unhideWhenUsed="0"/>
+    <w:lsdException w:name="Colorful Shading Accent 1" w:semiHidden="0" w:uiPriority="71" w:unhideWhenUsed="0"/>
+    <w:lsdException w:name="Colorful List Accent 1" w:semiHidden="0" w:uiPriority="72" w:unhideWhenUsed="0"/>
+    <w:lsdException w:name="Colorful Grid Accent 1" w:semiHidden="0" w:uiPriority="73" w:unhideWhenUsed="0"/>
+    <w:lsdException w:name="Light Shading Accent 2" w:semiHidden="0" w:uiPriority="60" w:unhideWhenUsed="0"/>
+    <w:lsdException w:name="Light List Accent 2" w:semiHidden="0" w:uiPriority="61" w:unhideWhenUsed="0"/>
+    <w:lsdException w:name="Light Grid Accent 2" w:semiHidden="0" w:uiPriority="62" w:unhideWhenUsed="0"/>
+    <w:lsdException w:name="Medium Shading 1 Accent 2" w:semiHidden="0" w:uiPriority="63" w:unhideWhenUsed="0"/>
+    <w:lsdException w:name="Medium Shading 2 Accent 2" w:semiHidden="0" w:uiPriority="64" w:unhideWhenUsed="0"/>
+    <w:lsdException w:name="Medium List 1 Accent 2" w:semiHidden="0" w:uiPriority="65" w:unhideWhenUsed="0"/>
+    <w:lsdException w:name="Medium List 2 Accent 2" w:semiHidden="0" w:uiPriority="66" w:unhideWhenUsed="0"/>
+    <w:lsdException w:name="Medium Grid 1 Accent 2" w:semiHidden="0" w:uiPriority="67" w:unhideWhenUsed="0"/>
+    <w:lsdException w:name="Medium Grid 2 Accent 2" w:semiHidden="0" w:uiPriority="68" w:unhideWhenUsed="0"/>
+    <w:lsdException w:name="Medium Grid 3 Accent 2" w:semiHidden="0" w:uiPriority="69" w:unhideWhenUsed="0"/>
+    <w:lsdException w:name="Dark List Accent 2" w:semiHidden="0" w:uiPriority="70" w:unhideWhenUsed="0"/>
+    <w:lsdException w:name="Colorful Shading Accent 2" w:semiHidden="0" w:uiPriority="71" w:unhideWhenUsed="0"/>
+    <w:lsdException w:name="Colorful List Accent 2" w:semiHidden="0" w:uiPriority="72" w:unhideWhenUsed="0"/>
+    <w:lsdException w:name="Colorful Grid Accent 2" w:semiHidden="0" w:uiPriority="73" w:unhideWhenUsed="0"/>
+    <w:lsdException w:name="Light Shading Accent 3" w:semiHidden="0" w:uiPriority="60" w:unhideWhenUsed="0"/>
+    <w:lsdException w:name="Light List Accent 3" w:semiHidden="0" w:uiPriority="61" w:unhideWhenUsed="0"/>
+    <w:lsdException w:name="Light Grid Accent 3" w:semiHidden="0" w:uiPriority="62" w:unhideWhenUsed="0"/>
+    <w:lsdException w:name="Medium Shading 1 Accent 3" w:semiHidden="0" w:uiPriority="63" w:unhideWhenUsed="0"/>
+    <w:lsdException w:name="Medium Shading 2 Accent 3" w:semiHidden="0" w:uiPriority="64" w:unhideWhenUsed="0"/>
+    <w:lsdException w:name="Medium List 1 Accent 3" w:semiHidden="0" w:uiPriority="65" w:unhideWhenUsed="0"/>
+    <w:lsdException w:name="Medium List 2 Accent 3" w:semiHidden="0" w:uiPriority="66" w:unhideWhenUsed="0"/>
+    <w:lsdException w:name="Medium Grid 1 Accent 3" w:semiHidden="0" w:uiPriority="67" w:unhideWhenUsed="0"/>
+    <w:lsdException w:name="Medium Grid 2 Accent 3" w:semiHidden="0" w:uiPriority="68" w:unhideWhenUsed="0"/>
+    <w:lsdException w:name="Medium Grid 3 Accent 3" w:semiHidden="0" w:uiPriority="69" w:unhideWhenUsed="0"/>
+    <w:lsdException w:name="Dark List Accent 3" w:semiHidden="0" w:uiPriority="70" w:unhideWhenUsed="0"/>
+    <w:lsdException w:name="Colorful Shading Accent 3" w:semiHidden="0" w:uiPriority="71" w:unhideWhenUsed="0"/>
+    <w:lsdException w:name="Colorful List Accent 3" w:semiHidden="0" w:uiPriority="72" w:unhideWhenUsed="0"/>
+    <w:lsdException w:name="Colorful Grid Accent 3" w:semiHidden="0" w:uiPriority="73" w:unhideWhenUsed="0"/>
+    <w:lsdException w:name="Light Shading Accent 4" w:semiHidden="0" w:uiPriority="60" w:unhideWhenUsed="0"/>
+    <w:lsdException w:name="Light List Accent 4" w:semiHidden="0" w:uiPriority="61" w:unhideWhenUsed="0"/>
+    <w:lsdException w:name="Light Grid Accent 4" w:semiHidden="0" w:uiPriority="62" w:unhideWhenUsed="0"/>
+    <w:lsdException w:name="Medium Shading 1 Accent 4" w:semiHidden="0" w:uiPriority="63" w:unhideWhenUsed="0"/>
+    <w:lsdException w:name="Medium Shading 2 Accent 4" w:semiHidden="0" w:uiPriority="64" w:unhideWhenUsed="0"/>
+    <w:lsdException w:name="Medium List 1 Accent 4" w:semiHidden="0" w:uiPriority="65" w:unhideWhenUsed="0"/>
+    <w:lsdException w:name="Medium List 2 Accent 4" w:semiHidden="0" w:uiPriority="66" w:unhideWhenUsed="0"/>
+    <w:lsdException w:name="Medium Grid 1 Accent 4" w:semiHidden="0" w:uiPriority="67" w:unhideWhenUsed="0"/>
+    <w:lsdException w:name="Medium Grid 2 Accent 4" w:semiHidden="0" w:uiPriority="68" w:unhideWhenUsed="0"/>
+    <w:lsdException w:name="Medium Grid 3 Accent 4" w:semiHidden="0" w:uiPriority="69" w:unhideWhenUsed="0"/>
+    <w:lsdException w:name="Dark List Accent 4" w:semiHidden="0" w:uiPriority="70" w:unhideWhenUsed="0"/>
+    <w:lsdException w:name="Colorful Shading Accent 4" w:semiHidden="0" w:uiPriority="71" w:unhideWhenUsed="0"/>
+    <w:lsdException w:name="Colorful List Accent 4" w:semiHidden="0" w:uiPriority="72" w:unhideWhenUsed="0"/>
+    <w:lsdException w:name="Colorful Grid Accent 4" w:semiHidden="0" w:uiPriority="73" w:unhideWhenUsed="0"/>
+    <w:lsdException w:name="Light Shading Accent 5" w:semiHidden="0" w:uiPriority="60" w:unhideWhenUsed="0"/>
+    <w:lsdException w:name="Light List Accent 5" w:semiHidden="0" w:uiPriority="61" w:unhideWhenUsed="0"/>
+    <w:lsdException w:name="Light Grid Accent 5" w:semiHidden="0" w:uiPriority="62" w:unhideWhenUsed="0"/>
+    <w:lsdException w:name="Medium Shading 1 Accent 5" w:semiHidden="0" w:uiPriority="63" w:unhideWhenUsed="0"/>
+    <w:lsdException w:name="Medium Shading 2 Accent 5" w:semiHidden="0" w:uiPriority="64" w:unhideWhenUsed="0"/>
+    <w:lsdException w:name="Medium List 1 Accent 5" w:semiHidden="0" w:uiPriority="65" w:unhideWhenUsed="0"/>
+    <w:lsdException w:name="Medium List 2 Accent 5" w:semiHidden="0" w:uiPriority="66" w:unhideWhenUsed="0"/>
+    <w:lsdException w:name="Medium Grid 1 Accent 5" w:semiHidden="0" w:uiPriority="67" w:unhideWhenUsed="0"/>
+    <w:lsdException w:name="Medium Grid 2 Accent 5" w:semiHidden="0" w:uiPriority="68" w:unhideWhenUsed="0"/>
+    <w:lsdException w:name="Medium Grid 3 Accent 5" w:semiHidden="0" w:uiPriority="69" w:unhideWhenUsed="0"/>
+    <w:lsdException w:name="Dark List Accent 5" w:semiHidden="0" w:uiPriority="70" w:unhideWhenUsed="0"/>
+    <w:lsdException w:name="Colorful Shading Accent 5" w:semiHidden="0" w:uiPriority="71" w:unhideWhenUsed="0"/>
+    <w:lsdException w:name="Colorful List Accent 5" w:semiHidden="0" w:uiPriority="72" w:unhideWhenUsed="0"/>
+    <w:lsdException w:name="Colorful Grid Accent 5" w:semiHidden="0" w:uiPriority="73" w:unhideWhenUsed="0"/>
+    <w:lsdException w:name="Light Shading Accent 6" w:semiHidden="0" w:uiPriority="60" w:unhideWhenUsed="0"/>
+    <w:lsdException w:name="Light List Accent 6" w:semiHidden="0" w:uiPriority="61" w:unhideWhenUsed="0"/>
+    <w:lsdException w:name="Light Grid Accent 6" w:semiHidden="0" w:uiPriority="62" w:unhideWhenUsed="0"/>
+    <w:lsdException w:name="Medium Shading 1 Accent 6" w:semiHidden="0" w:uiPriority="63" w:unhideWhenUsed="0"/>
+    <w:lsdException w:name="Medium Shading 2 Accent 6" w:semiHidden="0" w:uiPriority="64" w:unhideWhenUsed="0"/>
+    <w:lsdException w:name="Medium List 1 Accent 6" w:semiHidden="0" w:uiPriority="65" w:unhideWhenUsed="0"/>
+    <w:lsdException w:name="Medium List 2 Accent 6" w:semiHidden="0" w:uiPriority="66" w:unhideWhenUsed="0"/>
+    <w:lsdException w:name="Medium Grid 1 Accent 6" w:semiHidden="0" w:uiPriority="67" w:unhideWhenUsed="0"/>
+    <w:lsdException w:name="Medium Grid 2 Accent 6" w:semiHidden="0" w:uiPriority="68" w:unhideWhenUsed="0"/>
+    <w:lsdException w:name="Medium Grid 3 Accent 6" w:semiHidden="0" w:uiPriority="69" w:unhideWhenUsed="0"/>
+    <w:lsdException w:name="Dark List Accent 6" w:semiHidden="0" w:uiPriority="70" w:unhideWhenUsed="0"/>
+    <w:lsdException w:name="Colorful Shading Accent 6" w:semiHidden="0" w:uiPriority="71" w:unhideWhenUsed="0"/>
+    <w:lsdException w:name="Colorful List Accent 6" w:semiHidden="0" w:uiPriority="72" w:unhideWhenUsed="0"/>
+    <w:lsdException w:name="Colorful Grid Accent 6" w:semiHidden="0" w:uiPriority="73" w:unhideWhenUsed="0"/>
+    <w:lsdException w:name="Subtle Emphasis" w:semiHidden="0" w:uiPriority="19" w:unhideWhenUsed="0" w:qFormat="1"/>
+    <w:lsdException w:name="Intense Emphasis" w:semiHidden="0" w:uiPriority="21" w:unhideWhenUsed="0" w:qFormat="1"/>
+    <w:lsdException w:name="Subtle Reference" w:semiHidden="0" w:uiPriority="31" w:unhideWhenUsed="0" w:qFormat="1"/>
+    <w:lsdException w:name="Intense Reference" w:semiHidden="0" w:uiPriority="32" w:unhideWhenUsed="0" w:qFormat="1"/>
+    <w:lsdException w:name="Book Title" w:semiHidden="0" w:uiPriority="33" w:unhideWhenUsed="0" w:qFormat="1"/>
+    <w:lsdException w:name="Bibliography" w:uiPriority="37"/>
+    <w:lsdException w:name="TOC Heading" w:uiPriority="39" w:qFormat="1"/>
   </w:latentStyles>
   <w:style w:type="paragraph" w:default="1" w:styleId="Normale">
     <w:name w:val="Normal"/>
@@ -4654,6 +4621,7 @@
       <w:spacing w:after="0" w:line="240" w:lineRule="auto"/>
     </w:pPr>
     <w:tblPr>
+      <w:tblInd w:w="0" w:type="dxa"/>
       <w:tblBorders>
         <w:top w:val="single" w:sz="4" w:space="0" w:color="auto"/>
         <w:left w:val="single" w:sz="4" w:space="0" w:color="auto"/>
@@ -4662,6 +4630,229 @@
         <w:insideH w:val="single" w:sz="4" w:space="0" w:color="auto"/>
         <w:insideV w:val="single" w:sz="4" w:space="0" w:color="auto"/>
       </w:tblBorders>
+      <w:tblCellMar>
+        <w:top w:w="0" w:type="dxa"/>
+        <w:left w:w="108" w:type="dxa"/>
+        <w:bottom w:w="0" w:type="dxa"/>
+        <w:right w:w="108" w:type="dxa"/>
+      </w:tblCellMar>
+    </w:tblPr>
+  </w:style>
+</w:styles>
+</file>
+
+<file path=word/stylesWithEffects.xml><?xml version="1.0" encoding="utf-8"?>
+<w:styles xmlns:wpc="http://schemas.microsoft.com/office/word/2010/wordprocessingCanvas" xmlns:mc="http://schemas.openxmlformats.org/markup-compatibility/2006" xmlns:o="urn:schemas-microsoft-com:office:office" xmlns:r="http://schemas.openxmlformats.org/officeDocument/2006/relationships" xmlns:m="http://schemas.openxmlformats.org/officeDocument/2006/math" xmlns:v="urn:schemas-microsoft-com:vml" xmlns:wp14="http://schemas.microsoft.com/office/word/2010/wordprocessingDrawing" xmlns:wp="http://schemas.openxmlformats.org/drawingml/2006/wordprocessingDrawing" xmlns:w10="urn:schemas-microsoft-com:office:word" xmlns:w="http://schemas.openxmlformats.org/wordprocessingml/2006/main" xmlns:w14="http://schemas.microsoft.com/office/word/2010/wordml" xmlns:wpg="http://schemas.microsoft.com/office/word/2010/wordprocessingGroup" xmlns:wpi="http://schemas.microsoft.com/office/word/2010/wordprocessingInk" xmlns:wne="http://schemas.microsoft.com/office/word/2006/wordml" xmlns:wps="http://schemas.microsoft.com/office/word/2010/wordprocessingShape" mc:Ignorable="w14 wp14">
+  <w:docDefaults>
+    <w:rPrDefault>
+      <w:rPr>
+        <w:rFonts w:asciiTheme="minorHAnsi" w:eastAsiaTheme="minorHAnsi" w:hAnsiTheme="minorHAnsi" w:cstheme="minorBidi"/>
+        <w:sz w:val="22"/>
+        <w:szCs w:val="22"/>
+        <w:lang w:val="it-IT" w:eastAsia="en-US" w:bidi="ar-SA"/>
+      </w:rPr>
+    </w:rPrDefault>
+    <w:pPrDefault>
+      <w:pPr>
+        <w:spacing w:after="200" w:line="276" w:lineRule="auto"/>
+      </w:pPr>
+    </w:pPrDefault>
+  </w:docDefaults>
+  <w:latentStyles w:defLockedState="0" w:defUIPriority="99" w:defSemiHidden="1" w:defUnhideWhenUsed="1" w:defQFormat="0" w:count="267">
+    <w:lsdException w:name="Normal" w:semiHidden="0" w:uiPriority="0" w:unhideWhenUsed="0" w:qFormat="1"/>
+    <w:lsdException w:name="heading 1" w:semiHidden="0" w:uiPriority="9" w:unhideWhenUsed="0" w:qFormat="1"/>
+    <w:lsdException w:name="heading 2" w:uiPriority="9" w:qFormat="1"/>
+    <w:lsdException w:name="heading 3" w:uiPriority="9" w:qFormat="1"/>
+    <w:lsdException w:name="heading 4" w:uiPriority="9" w:qFormat="1"/>
+    <w:lsdException w:name="heading 5" w:uiPriority="9" w:qFormat="1"/>
+    <w:lsdException w:name="heading 6" w:uiPriority="9" w:qFormat="1"/>
+    <w:lsdException w:name="heading 7" w:uiPriority="9" w:qFormat="1"/>
+    <w:lsdException w:name="heading 8" w:uiPriority="9" w:qFormat="1"/>
+    <w:lsdException w:name="heading 9" w:uiPriority="9" w:qFormat="1"/>
+    <w:lsdException w:name="toc 1" w:uiPriority="39"/>
+    <w:lsdException w:name="toc 2" w:uiPriority="39"/>
+    <w:lsdException w:name="toc 3" w:uiPriority="39"/>
+    <w:lsdException w:name="toc 4" w:uiPriority="39"/>
+    <w:lsdException w:name="toc 5" w:uiPriority="39"/>
+    <w:lsdException w:name="toc 6" w:uiPriority="39"/>
+    <w:lsdException w:name="toc 7" w:uiPriority="39"/>
+    <w:lsdException w:name="toc 8" w:uiPriority="39"/>
+    <w:lsdException w:name="toc 9" w:uiPriority="39"/>
+    <w:lsdException w:name="caption" w:uiPriority="35" w:qFormat="1"/>
+    <w:lsdException w:name="Title" w:semiHidden="0" w:uiPriority="10" w:unhideWhenUsed="0" w:qFormat="1"/>
+    <w:lsdException w:name="Default Paragraph Font" w:uiPriority="1"/>
+    <w:lsdException w:name="Subtitle" w:semiHidden="0" w:uiPriority="11" w:unhideWhenUsed="0" w:qFormat="1"/>
+    <w:lsdException w:name="Strong" w:semiHidden="0" w:uiPriority="22" w:unhideWhenUsed="0" w:qFormat="1"/>
+    <w:lsdException w:name="Emphasis" w:semiHidden="0" w:uiPriority="20" w:unhideWhenUsed="0" w:qFormat="1"/>
+    <w:lsdException w:name="Table Grid" w:uiPriority="39"/>
+    <w:lsdException w:name="Placeholder Text" w:unhideWhenUsed="0"/>
+    <w:lsdException w:name="No Spacing" w:semiHidden="0" w:uiPriority="1" w:unhideWhenUsed="0" w:qFormat="1"/>
+    <w:lsdException w:name="Light Shading" w:semiHidden="0" w:uiPriority="60" w:unhideWhenUsed="0"/>
+    <w:lsdException w:name="Light List" w:semiHidden="0" w:uiPriority="61" w:unhideWhenUsed="0"/>
+    <w:lsdException w:name="Light Grid" w:semiHidden="0" w:uiPriority="62" w:unhideWhenUsed="0"/>
+    <w:lsdException w:name="Medium Shading 1" w:semiHidden="0" w:uiPriority="63" w:unhideWhenUsed="0"/>
+    <w:lsdException w:name="Medium Shading 2" w:semiHidden="0" w:uiPriority="64" w:unhideWhenUsed="0"/>
+    <w:lsdException w:name="Medium List 1" w:semiHidden="0" w:uiPriority="65" w:unhideWhenUsed="0"/>
+    <w:lsdException w:name="Medium List 2" w:semiHidden="0" w:uiPriority="66" w:unhideWhenUsed="0"/>
+    <w:lsdException w:name="Medium Grid 1" w:semiHidden="0" w:uiPriority="67" w:unhideWhenUsed="0"/>
+    <w:lsdException w:name="Medium Grid 2" w:semiHidden="0" w:uiPriority="68" w:unhideWhenUsed="0"/>
+    <w:lsdException w:name="Medium Grid 3" w:semiHidden="0" w:uiPriority="69" w:unhideWhenUsed="0"/>
+    <w:lsdException w:name="Dark List" w:semiHidden="0" w:uiPriority="70" w:unhideWhenUsed="0"/>
+    <w:lsdException w:name="Colorful Shading" w:semiHidden="0" w:uiPriority="71" w:unhideWhenUsed="0"/>
+    <w:lsdException w:name="Colorful List" w:semiHidden="0" w:uiPriority="72" w:unhideWhenUsed="0"/>
+    <w:lsdException w:name="Colorful Grid" w:semiHidden="0" w:uiPriority="73" w:unhideWhenUsed="0"/>
+    <w:lsdException w:name="Light Shading Accent 1" w:semiHidden="0" w:uiPriority="60" w:unhideWhenUsed="0"/>
+    <w:lsdException w:name="Light List Accent 1" w:semiHidden="0" w:uiPriority="61" w:unhideWhenUsed="0"/>
+    <w:lsdException w:name="Light Grid Accent 1" w:semiHidden="0" w:uiPriority="62" w:unhideWhenUsed="0"/>
+    <w:lsdException w:name="Medium Shading 1 Accent 1" w:semiHidden="0" w:uiPriority="63" w:unhideWhenUsed="0"/>
+    <w:lsdException w:name="Medium Shading 2 Accent 1" w:semiHidden="0" w:uiPriority="64" w:unhideWhenUsed="0"/>
+    <w:lsdException w:name="Medium List 1 Accent 1" w:semiHidden="0" w:uiPriority="65" w:unhideWhenUsed="0"/>
+    <w:lsdException w:name="Revision" w:unhideWhenUsed="0"/>
+    <w:lsdException w:name="List Paragraph" w:semiHidden="0" w:uiPriority="34" w:unhideWhenUsed="0" w:qFormat="1"/>
+    <w:lsdException w:name="Quote" w:semiHidden="0" w:uiPriority="29" w:unhideWhenUsed="0" w:qFormat="1"/>
+    <w:lsdException w:name="Intense Quote" w:semiHidden="0" w:uiPriority="30" w:unhideWhenUsed="0" w:qFormat="1"/>
+    <w:lsdException w:name="Medium List 2 Accent 1" w:semiHidden="0" w:uiPriority="66" w:unhideWhenUsed="0"/>
+    <w:lsdException w:name="Medium Grid 1 Accent 1" w:semiHidden="0" w:uiPriority="67" w:unhideWhenUsed="0"/>
+    <w:lsdException w:name="Medium Grid 2 Accent 1" w:semiHidden="0" w:uiPriority="68" w:unhideWhenUsed="0"/>
+    <w:lsdException w:name="Medium Grid 3 Accent 1" w:semiHidden="0" w:uiPriority="69" w:unhideWhenUsed="0"/>
+    <w:lsdException w:name="Dark List Accent 1" w:semiHidden="0" w:uiPriority="70" w:unhideWhenUsed="0"/>
+    <w:lsdException w:name="Colorful Shading Accent 1" w:semiHidden="0" w:uiPriority="71" w:unhideWhenUsed="0"/>
+    <w:lsdException w:name="Colorful List Accent 1" w:semiHidden="0" w:uiPriority="72" w:unhideWhenUsed="0"/>
+    <w:lsdException w:name="Colorful Grid Accent 1" w:semiHidden="0" w:uiPriority="73" w:unhideWhenUsed="0"/>
+    <w:lsdException w:name="Light Shading Accent 2" w:semiHidden="0" w:uiPriority="60" w:unhideWhenUsed="0"/>
+    <w:lsdException w:name="Light List Accent 2" w:semiHidden="0" w:uiPriority="61" w:unhideWhenUsed="0"/>
+    <w:lsdException w:name="Light Grid Accent 2" w:semiHidden="0" w:uiPriority="62" w:unhideWhenUsed="0"/>
+    <w:lsdException w:name="Medium Shading 1 Accent 2" w:semiHidden="0" w:uiPriority="63" w:unhideWhenUsed="0"/>
+    <w:lsdException w:name="Medium Shading 2 Accent 2" w:semiHidden="0" w:uiPriority="64" w:unhideWhenUsed="0"/>
+    <w:lsdException w:name="Medium List 1 Accent 2" w:semiHidden="0" w:uiPriority="65" w:unhideWhenUsed="0"/>
+    <w:lsdException w:name="Medium List 2 Accent 2" w:semiHidden="0" w:uiPriority="66" w:unhideWhenUsed="0"/>
+    <w:lsdException w:name="Medium Grid 1 Accent 2" w:semiHidden="0" w:uiPriority="67" w:unhideWhenUsed="0"/>
+    <w:lsdException w:name="Medium Grid 2 Accent 2" w:semiHidden="0" w:uiPriority="68" w:unhideWhenUsed="0"/>
+    <w:lsdException w:name="Medium Grid 3 Accent 2" w:semiHidden="0" w:uiPriority="69" w:unhideWhenUsed="0"/>
+    <w:lsdException w:name="Dark List Accent 2" w:semiHidden="0" w:uiPriority="70" w:unhideWhenUsed="0"/>
+    <w:lsdException w:name="Colorful Shading Accent 2" w:semiHidden="0" w:uiPriority="71" w:unhideWhenUsed="0"/>
+    <w:lsdException w:name="Colorful List Accent 2" w:semiHidden="0" w:uiPriority="72" w:unhideWhenUsed="0"/>
+    <w:lsdException w:name="Colorful Grid Accent 2" w:semiHidden="0" w:uiPriority="73" w:unhideWhenUsed="0"/>
+    <w:lsdException w:name="Light Shading Accent 3" w:semiHidden="0" w:uiPriority="60" w:unhideWhenUsed="0"/>
+    <w:lsdException w:name="Light List Accent 3" w:semiHidden="0" w:uiPriority="61" w:unhideWhenUsed="0"/>
+    <w:lsdException w:name="Light Grid Accent 3" w:semiHidden="0" w:uiPriority="62" w:unhideWhenUsed="0"/>
+    <w:lsdException w:name="Medium Shading 1 Accent 3" w:semiHidden="0" w:uiPriority="63" w:unhideWhenUsed="0"/>
+    <w:lsdException w:name="Medium Shading 2 Accent 3" w:semiHidden="0" w:uiPriority="64" w:unhideWhenUsed="0"/>
+    <w:lsdException w:name="Medium List 1 Accent 3" w:semiHidden="0" w:uiPriority="65" w:unhideWhenUsed="0"/>
+    <w:lsdException w:name="Medium List 2 Accent 3" w:semiHidden="0" w:uiPriority="66" w:unhideWhenUsed="0"/>
+    <w:lsdException w:name="Medium Grid 1 Accent 3" w:semiHidden="0" w:uiPriority="67" w:unhideWhenUsed="0"/>
+    <w:lsdException w:name="Medium Grid 2 Accent 3" w:semiHidden="0" w:uiPriority="68" w:unhideWhenUsed="0"/>
+    <w:lsdException w:name="Medium Grid 3 Accent 3" w:semiHidden="0" w:uiPriority="69" w:unhideWhenUsed="0"/>
+    <w:lsdException w:name="Dark List Accent 3" w:semiHidden="0" w:uiPriority="70" w:unhideWhenUsed="0"/>
+    <w:lsdException w:name="Colorful Shading Accent 3" w:semiHidden="0" w:uiPriority="71" w:unhideWhenUsed="0"/>
+    <w:lsdException w:name="Colorful List Accent 3" w:semiHidden="0" w:uiPriority="72" w:unhideWhenUsed="0"/>
+    <w:lsdException w:name="Colorful Grid Accent 3" w:semiHidden="0" w:uiPriority="73" w:unhideWhenUsed="0"/>
+    <w:lsdException w:name="Light Shading Accent 4" w:semiHidden="0" w:uiPriority="60" w:unhideWhenUsed="0"/>
+    <w:lsdException w:name="Light List Accent 4" w:semiHidden="0" w:uiPriority="61" w:unhideWhenUsed="0"/>
+    <w:lsdException w:name="Light Grid Accent 4" w:semiHidden="0" w:uiPriority="62" w:unhideWhenUsed="0"/>
+    <w:lsdException w:name="Medium Shading 1 Accent 4" w:semiHidden="0" w:uiPriority="63" w:unhideWhenUsed="0"/>
+    <w:lsdException w:name="Medium Shading 2 Accent 4" w:semiHidden="0" w:uiPriority="64" w:unhideWhenUsed="0"/>
+    <w:lsdException w:name="Medium List 1 Accent 4" w:semiHidden="0" w:uiPriority="65" w:unhideWhenUsed="0"/>
+    <w:lsdException w:name="Medium List 2 Accent 4" w:semiHidden="0" w:uiPriority="66" w:unhideWhenUsed="0"/>
+    <w:lsdException w:name="Medium Grid 1 Accent 4" w:semiHidden="0" w:uiPriority="67" w:unhideWhenUsed="0"/>
+    <w:lsdException w:name="Medium Grid 2 Accent 4" w:semiHidden="0" w:uiPriority="68" w:unhideWhenUsed="0"/>
+    <w:lsdException w:name="Medium Grid 3 Accent 4" w:semiHidden="0" w:uiPriority="69" w:unhideWhenUsed="0"/>
+    <w:lsdException w:name="Dark List Accent 4" w:semiHidden="0" w:uiPriority="70" w:unhideWhenUsed="0"/>
+    <w:lsdException w:name="Colorful Shading Accent 4" w:semiHidden="0" w:uiPriority="71" w:unhideWhenUsed="0"/>
+    <w:lsdException w:name="Colorful List Accent 4" w:semiHidden="0" w:uiPriority="72" w:unhideWhenUsed="0"/>
+    <w:lsdException w:name="Colorful Grid Accent 4" w:semiHidden="0" w:uiPriority="73" w:unhideWhenUsed="0"/>
+    <w:lsdException w:name="Light Shading Accent 5" w:semiHidden="0" w:uiPriority="60" w:unhideWhenUsed="0"/>
+    <w:lsdException w:name="Light List Accent 5" w:semiHidden="0" w:uiPriority="61" w:unhideWhenUsed="0"/>
+    <w:lsdException w:name="Light Grid Accent 5" w:semiHidden="0" w:uiPriority="62" w:unhideWhenUsed="0"/>
+    <w:lsdException w:name="Medium Shading 1 Accent 5" w:semiHidden="0" w:uiPriority="63" w:unhideWhenUsed="0"/>
+    <w:lsdException w:name="Medium Shading 2 Accent 5" w:semiHidden="0" w:uiPriority="64" w:unhideWhenUsed="0"/>
+    <w:lsdException w:name="Medium List 1 Accent 5" w:semiHidden="0" w:uiPriority="65" w:unhideWhenUsed="0"/>
+    <w:lsdException w:name="Medium List 2 Accent 5" w:semiHidden="0" w:uiPriority="66" w:unhideWhenUsed="0"/>
+    <w:lsdException w:name="Medium Grid 1 Accent 5" w:semiHidden="0" w:uiPriority="67" w:unhideWhenUsed="0"/>
+    <w:lsdException w:name="Medium Grid 2 Accent 5" w:semiHidden="0" w:uiPriority="68" w:unhideWhenUsed="0"/>
+    <w:lsdException w:name="Medium Grid 3 Accent 5" w:semiHidden="0" w:uiPriority="69" w:unhideWhenUsed="0"/>
+    <w:lsdException w:name="Dark List Accent 5" w:semiHidden="0" w:uiPriority="70" w:unhideWhenUsed="0"/>
+    <w:lsdException w:name="Colorful Shading Accent 5" w:semiHidden="0" w:uiPriority="71" w:unhideWhenUsed="0"/>
+    <w:lsdException w:name="Colorful List Accent 5" w:semiHidden="0" w:uiPriority="72" w:unhideWhenUsed="0"/>
+    <w:lsdException w:name="Colorful Grid Accent 5" w:semiHidden="0" w:uiPriority="73" w:unhideWhenUsed="0"/>
+    <w:lsdException w:name="Light Shading Accent 6" w:semiHidden="0" w:uiPriority="60" w:unhideWhenUsed="0"/>
+    <w:lsdException w:name="Light List Accent 6" w:semiHidden="0" w:uiPriority="61" w:unhideWhenUsed="0"/>
+    <w:lsdException w:name="Light Grid Accent 6" w:semiHidden="0" w:uiPriority="62" w:unhideWhenUsed="0"/>
+    <w:lsdException w:name="Medium Shading 1 Accent 6" w:semiHidden="0" w:uiPriority="63" w:unhideWhenUsed="0"/>
+    <w:lsdException w:name="Medium Shading 2 Accent 6" w:semiHidden="0" w:uiPriority="64" w:unhideWhenUsed="0"/>
+    <w:lsdException w:name="Medium List 1 Accent 6" w:semiHidden="0" w:uiPriority="65" w:unhideWhenUsed="0"/>
+    <w:lsdException w:name="Medium List 2 Accent 6" w:semiHidden="0" w:uiPriority="66" w:unhideWhenUsed="0"/>
+    <w:lsdException w:name="Medium Grid 1 Accent 6" w:semiHidden="0" w:uiPriority="67" w:unhideWhenUsed="0"/>
+    <w:lsdException w:name="Medium Grid 2 Accent 6" w:semiHidden="0" w:uiPriority="68" w:unhideWhenUsed="0"/>
+    <w:lsdException w:name="Medium Grid 3 Accent 6" w:semiHidden="0" w:uiPriority="69" w:unhideWhenUsed="0"/>
+    <w:lsdException w:name="Dark List Accent 6" w:semiHidden="0" w:uiPriority="70" w:unhideWhenUsed="0"/>
+    <w:lsdException w:name="Colorful Shading Accent 6" w:semiHidden="0" w:uiPriority="71" w:unhideWhenUsed="0"/>
+    <w:lsdException w:name="Colorful List Accent 6" w:semiHidden="0" w:uiPriority="72" w:unhideWhenUsed="0"/>
+    <w:lsdException w:name="Colorful Grid Accent 6" w:semiHidden="0" w:uiPriority="73" w:unhideWhenUsed="0"/>
+    <w:lsdException w:name="Subtle Emphasis" w:semiHidden="0" w:uiPriority="19" w:unhideWhenUsed="0" w:qFormat="1"/>
+    <w:lsdException w:name="Intense Emphasis" w:semiHidden="0" w:uiPriority="21" w:unhideWhenUsed="0" w:qFormat="1"/>
+    <w:lsdException w:name="Subtle Reference" w:semiHidden="0" w:uiPriority="31" w:unhideWhenUsed="0" w:qFormat="1"/>
+    <w:lsdException w:name="Intense Reference" w:semiHidden="0" w:uiPriority="32" w:unhideWhenUsed="0" w:qFormat="1"/>
+    <w:lsdException w:name="Book Title" w:semiHidden="0" w:uiPriority="33" w:unhideWhenUsed="0" w:qFormat="1"/>
+    <w:lsdException w:name="Bibliography" w:uiPriority="37"/>
+    <w:lsdException w:name="TOC Heading" w:uiPriority="39" w:qFormat="1"/>
+  </w:latentStyles>
+  <w:style w:type="paragraph" w:default="1" w:styleId="Normale">
+    <w:name w:val="Normal"/>
+    <w:qFormat/>
+    <w:rsid w:val="00E304AF"/>
+  </w:style>
+  <w:style w:type="character" w:default="1" w:styleId="Carpredefinitoparagrafo">
+    <w:name w:val="Default Paragraph Font"/>
+    <w:uiPriority w:val="1"/>
+    <w:semiHidden/>
+    <w:unhideWhenUsed/>
+  </w:style>
+  <w:style w:type="table" w:default="1" w:styleId="Tabellanormale">
+    <w:name w:val="Normal Table"/>
+    <w:uiPriority w:val="99"/>
+    <w:semiHidden/>
+    <w:unhideWhenUsed/>
+    <w:tblPr>
+      <w:tblInd w:w="0" w:type="dxa"/>
+      <w:tblCellMar>
+        <w:top w:w="0" w:type="dxa"/>
+        <w:left w:w="108" w:type="dxa"/>
+        <w:bottom w:w="0" w:type="dxa"/>
+        <w:right w:w="108" w:type="dxa"/>
+      </w:tblCellMar>
+    </w:tblPr>
+  </w:style>
+  <w:style w:type="numbering" w:default="1" w:styleId="Nessunelenco">
+    <w:name w:val="No List"/>
+    <w:uiPriority w:val="99"/>
+    <w:semiHidden/>
+    <w:unhideWhenUsed/>
+  </w:style>
+  <w:style w:type="table" w:styleId="Grigliatabella">
+    <w:name w:val="Table Grid"/>
+    <w:basedOn w:val="Tabellanormale"/>
+    <w:uiPriority w:val="39"/>
+    <w:rsid w:val="00E304AF"/>
+    <w:pPr>
+      <w:spacing w:after="0" w:line="240" w:lineRule="auto"/>
+    </w:pPr>
+    <w:tblPr>
+      <w:tblInd w:w="0" w:type="dxa"/>
+      <w:tblBorders>
+        <w:top w:val="single" w:sz="4" w:space="0" w:color="auto"/>
+        <w:left w:val="single" w:sz="4" w:space="0" w:color="auto"/>
+        <w:bottom w:val="single" w:sz="4" w:space="0" w:color="auto"/>
+        <w:right w:val="single" w:sz="4" w:space="0" w:color="auto"/>
+        <w:insideH w:val="single" w:sz="4" w:space="0" w:color="auto"/>
+        <w:insideV w:val="single" w:sz="4" w:space="0" w:color="auto"/>
+      </w:tblBorders>
+      <w:tblCellMar>
+        <w:top w:w="0" w:type="dxa"/>
+        <w:left w:w="108" w:type="dxa"/>
+        <w:bottom w:w="0" w:type="dxa"/>
+        <w:right w:w="108" w:type="dxa"/>
+      </w:tblCellMar>
     </w:tblPr>
   </w:style>
 </w:styles>

</xml_diff>